<commit_message>
Update documents for Sprint 7.
</commit_message>
<xml_diff>
--- a/docs/ASRC_Installation_Guide.docx
+++ b/docs/ASRC_Installation_Guide.docx
@@ -7,8 +7,6 @@
         <w:pStyle w:val="Title"/>
       </w:pPr>
       <w:bookmarkStart w:id="0" w:name="_Toc205632711"/>
-      <w:bookmarkStart w:id="1" w:name="_GoBack"/>
-      <w:bookmarkEnd w:id="1"/>
       <w:r>
         <w:t>Department of Veterans Affairs</w:t>
       </w:r>
@@ -76,7 +74,7 @@
                     </pic:cNvPicPr>
                   </pic:nvPicPr>
                   <pic:blipFill>
-                    <a:blip r:embed="rId10">
+                    <a:blip r:embed="rId11">
                       <a:extLst>
                         <a:ext uri="{28A0092B-C50C-407E-A947-70E740481C1C}">
                           <a14:useLocalDpi xmlns:a14="http://schemas.microsoft.com/office/drawing/2010/main" val="0"/>
@@ -133,7 +131,10 @@
         <w:pStyle w:val="Title2"/>
       </w:pPr>
       <w:r>
-        <w:t>February 2015</w:t>
+        <w:t>Ma</w:t>
+      </w:r>
+      <w:r>
+        <w:t>y 2015</w:t>
       </w:r>
     </w:p>
     <w:p>
@@ -147,7 +148,7 @@
         <w:t xml:space="preserve"> </w:t>
       </w:r>
       <w:r>
-        <w:t>2.1</w:t>
+        <w:t>3.1</w:t>
       </w:r>
     </w:p>
     <w:p>
@@ -159,8 +160,8 @@
       <w:pPr>
         <w:pStyle w:val="InstructionalText1"/>
         <w:sectPr>
-          <w:footerReference w:type="even" r:id="rId11"/>
-          <w:footerReference w:type="first" r:id="rId12"/>
+          <w:footerReference w:type="even" r:id="rId12"/>
+          <w:footerReference w:type="first" r:id="rId13"/>
           <w:pgSz w:w="12240" w:h="15840" w:code="1"/>
           <w:pgMar w:top="1440" w:right="1440" w:bottom="1440" w:left="1440" w:header="720" w:footer="720" w:gutter="0"/>
           <w:pgNumType w:start="1"/>
@@ -214,8 +215,8 @@
             <w:pPr>
               <w:pStyle w:val="TableHeading"/>
             </w:pPr>
-            <w:bookmarkStart w:id="2" w:name="ColumnTitle_01"/>
-            <w:bookmarkEnd w:id="2"/>
+            <w:bookmarkStart w:id="1" w:name="ColumnTitle_01"/>
+            <w:bookmarkEnd w:id="1"/>
             <w:r>
               <w:t>Date</w:t>
             </w:r>
@@ -492,6 +493,122 @@
           </w:p>
         </w:tc>
       </w:tr>
+      <w:tr>
+        <w:tc>
+          <w:tcPr>
+            <w:tcW w:w="1728" w:type="dxa"/>
+          </w:tcPr>
+          <w:p>
+            <w:pPr>
+              <w:pStyle w:val="TableText"/>
+            </w:pPr>
+            <w:r>
+              <w:t>05/18/2015</w:t>
+            </w:r>
+          </w:p>
+        </w:tc>
+        <w:tc>
+          <w:tcPr>
+            <w:tcW w:w="1080" w:type="dxa"/>
+          </w:tcPr>
+          <w:p>
+            <w:pPr>
+              <w:pStyle w:val="TableText"/>
+            </w:pPr>
+            <w:r>
+              <w:t>3.0</w:t>
+            </w:r>
+          </w:p>
+        </w:tc>
+        <w:tc>
+          <w:tcPr>
+            <w:tcW w:w="4392" w:type="dxa"/>
+          </w:tcPr>
+          <w:p>
+            <w:pPr>
+              <w:pStyle w:val="TableText"/>
+            </w:pPr>
+            <w:r>
+              <w:t xml:space="preserve">Updated for </w:t>
+            </w:r>
+            <w:proofErr w:type="spellStart"/>
+            <w:r>
+              <w:t>VistA</w:t>
+            </w:r>
+            <w:proofErr w:type="spellEnd"/>
+            <w:r>
+              <w:t xml:space="preserve"> Installation Instructions</w:t>
+            </w:r>
+          </w:p>
+        </w:tc>
+        <w:tc>
+          <w:tcPr>
+            <w:tcW w:w="2329" w:type="dxa"/>
+          </w:tcPr>
+          <w:p>
+            <w:pPr>
+              <w:pStyle w:val="TableText"/>
+            </w:pPr>
+            <w:r>
+              <w:t>J. Swesky</w:t>
+            </w:r>
+          </w:p>
+        </w:tc>
+      </w:tr>
+      <w:tr>
+        <w:tc>
+          <w:tcPr>
+            <w:tcW w:w="1728" w:type="dxa"/>
+          </w:tcPr>
+          <w:p>
+            <w:pPr>
+              <w:pStyle w:val="TableText"/>
+            </w:pPr>
+            <w:r>
+              <w:t>05/18/2015</w:t>
+            </w:r>
+          </w:p>
+        </w:tc>
+        <w:tc>
+          <w:tcPr>
+            <w:tcW w:w="1080" w:type="dxa"/>
+          </w:tcPr>
+          <w:p>
+            <w:pPr>
+              <w:pStyle w:val="TableText"/>
+            </w:pPr>
+            <w:r>
+              <w:t>3.1</w:t>
+            </w:r>
+          </w:p>
+        </w:tc>
+        <w:tc>
+          <w:tcPr>
+            <w:tcW w:w="4392" w:type="dxa"/>
+          </w:tcPr>
+          <w:p>
+            <w:pPr>
+              <w:pStyle w:val="TableText"/>
+            </w:pPr>
+            <w:r>
+              <w:t>Technical Writer Review</w:t>
+            </w:r>
+          </w:p>
+        </w:tc>
+        <w:tc>
+          <w:tcPr>
+            <w:tcW w:w="2329" w:type="dxa"/>
+          </w:tcPr>
+          <w:p>
+            <w:pPr>
+              <w:pStyle w:val="TableText"/>
+            </w:pPr>
+            <w:r>
+              <w:t>S. Ambrose</w:t>
+            </w:r>
+          </w:p>
+        </w:tc>
+      </w:tr>
     </w:tbl>
     <w:p>
       <w:pPr>
@@ -518,6 +635,8 @@
         <w:pStyle w:val="Title2"/>
       </w:pPr>
     </w:p>
+    <w:bookmarkStart w:id="2" w:name="_GoBack"/>
+    <w:bookmarkEnd w:id="2"/>
     <w:p>
       <w:pPr>
         <w:pStyle w:val="TOC1"/>
@@ -538,7 +657,7 @@
       <w:r>
         <w:fldChar w:fldCharType="separate"/>
       </w:r>
-      <w:hyperlink w:anchor="_Toc411950701" w:history="1">
+      <w:hyperlink w:anchor="_Toc419803850" w:history="1">
         <w:r>
           <w:rPr>
             <w:rStyle w:val="Hyperlink"/>
@@ -582,7 +701,7 @@
             <w:noProof/>
             <w:webHidden/>
           </w:rPr>
-          <w:instrText xml:space="preserve"> PAGEREF _Toc411950701 \h </w:instrText>
+          <w:instrText xml:space="preserve"> PAGEREF _Toc419803850 \h </w:instrText>
         </w:r>
         <w:r>
           <w:rPr>
@@ -624,7 +743,7 @@
           <w:szCs w:val="22"/>
         </w:rPr>
       </w:pPr>
-      <w:hyperlink w:anchor="_Toc411950702" w:history="1">
+      <w:hyperlink w:anchor="_Toc419803851" w:history="1">
         <w:r>
           <w:rPr>
             <w:rStyle w:val="Hyperlink"/>
@@ -668,7 +787,7 @@
             <w:noProof/>
             <w:webHidden/>
           </w:rPr>
-          <w:instrText xml:space="preserve"> PAGEREF _Toc411950702 \h </w:instrText>
+          <w:instrText xml:space="preserve"> PAGEREF _Toc419803851 \h </w:instrText>
         </w:r>
         <w:r>
           <w:rPr>
@@ -710,7 +829,7 @@
           <w:szCs w:val="22"/>
         </w:rPr>
       </w:pPr>
-      <w:hyperlink w:anchor="_Toc411950703" w:history="1">
+      <w:hyperlink w:anchor="_Toc419803852" w:history="1">
         <w:r>
           <w:rPr>
             <w:rStyle w:val="Hyperlink"/>
@@ -733,7 +852,7 @@
             <w:rStyle w:val="Hyperlink"/>
             <w:noProof/>
           </w:rPr>
-          <w:t>Installation Manual</w:t>
+          <w:t>Pre-requisites</w:t>
         </w:r>
         <w:r>
           <w:rPr>
@@ -754,7 +873,7 @@
             <w:noProof/>
             <w:webHidden/>
           </w:rPr>
-          <w:instrText xml:space="preserve"> PAGEREF _Toc411950703 \h </w:instrText>
+          <w:instrText xml:space="preserve"> PAGEREF _Toc419803852 \h </w:instrText>
         </w:r>
         <w:r>
           <w:rPr>
@@ -796,7 +915,7 @@
           <w:szCs w:val="22"/>
         </w:rPr>
       </w:pPr>
-      <w:hyperlink w:anchor="_Toc411950704" w:history="1">
+      <w:hyperlink w:anchor="_Toc419803853" w:history="1">
         <w:r>
           <w:rPr>
             <w:rStyle w:val="Hyperlink"/>
@@ -819,7 +938,7 @@
             <w:rStyle w:val="Hyperlink"/>
             <w:noProof/>
           </w:rPr>
-          <w:t>Pre-requisites</w:t>
+          <w:t>Application Server Pre-requisites</w:t>
         </w:r>
         <w:r>
           <w:rPr>
@@ -840,7 +959,7 @@
             <w:noProof/>
             <w:webHidden/>
           </w:rPr>
-          <w:instrText xml:space="preserve"> PAGEREF _Toc411950704 \h </w:instrText>
+          <w:instrText xml:space="preserve"> PAGEREF _Toc419803853 \h </w:instrText>
         </w:r>
         <w:r>
           <w:rPr>
@@ -873,7 +992,7 @@
     </w:p>
     <w:p>
       <w:pPr>
-        <w:pStyle w:val="TOC3"/>
+        <w:pStyle w:val="TOC2"/>
         <w:rPr>
           <w:rFonts w:asciiTheme="minorHAnsi" w:eastAsiaTheme="minorEastAsia" w:hAnsiTheme="minorHAnsi" w:cstheme="minorBidi"/>
           <w:b w:val="0"/>
@@ -882,13 +1001,13 @@
           <w:szCs w:val="22"/>
         </w:rPr>
       </w:pPr>
-      <w:hyperlink w:anchor="_Toc411950705" w:history="1">
+      <w:hyperlink w:anchor="_Toc419803854" w:history="1">
         <w:r>
           <w:rPr>
             <w:rStyle w:val="Hyperlink"/>
             <w:noProof/>
           </w:rPr>
-          <w:t>2.1.1.</w:t>
+          <w:t>2.2.</w:t>
         </w:r>
         <w:r>
           <w:rPr>
@@ -905,7 +1024,7 @@
             <w:rStyle w:val="Hyperlink"/>
             <w:noProof/>
           </w:rPr>
-          <w:t>Application Server Pre-requisites</w:t>
+          <w:t>VistA Server Pre-requisites</w:t>
         </w:r>
         <w:r>
           <w:rPr>
@@ -926,7 +1045,7 @@
             <w:noProof/>
             <w:webHidden/>
           </w:rPr>
-          <w:instrText xml:space="preserve"> PAGEREF _Toc411950705 \h </w:instrText>
+          <w:instrText xml:space="preserve"> PAGEREF _Toc419803854 \h </w:instrText>
         </w:r>
         <w:r>
           <w:rPr>
@@ -959,7 +1078,7 @@
     </w:p>
     <w:p>
       <w:pPr>
-        <w:pStyle w:val="TOC3"/>
+        <w:pStyle w:val="TOC1"/>
         <w:rPr>
           <w:rFonts w:asciiTheme="minorHAnsi" w:eastAsiaTheme="minorEastAsia" w:hAnsiTheme="minorHAnsi" w:cstheme="minorBidi"/>
           <w:b w:val="0"/>
@@ -968,13 +1087,13 @@
           <w:szCs w:val="22"/>
         </w:rPr>
       </w:pPr>
-      <w:hyperlink w:anchor="_Toc411950706" w:history="1">
+      <w:hyperlink w:anchor="_Toc419803855" w:history="1">
         <w:r>
           <w:rPr>
             <w:rStyle w:val="Hyperlink"/>
             <w:noProof/>
           </w:rPr>
-          <w:t>2.1.2.</w:t>
+          <w:t>3.</w:t>
         </w:r>
         <w:r>
           <w:rPr>
@@ -991,7 +1110,7 @@
             <w:rStyle w:val="Hyperlink"/>
             <w:noProof/>
           </w:rPr>
-          <w:t>VistA Server Pre-requisites</w:t>
+          <w:t>Application Server Installation</w:t>
         </w:r>
         <w:r>
           <w:rPr>
@@ -1012,7 +1131,7 @@
             <w:noProof/>
             <w:webHidden/>
           </w:rPr>
-          <w:instrText xml:space="preserve"> PAGEREF _Toc411950706 \h </w:instrText>
+          <w:instrText xml:space="preserve"> PAGEREF _Toc419803855 \h </w:instrText>
         </w:r>
         <w:r>
           <w:rPr>
@@ -1054,13 +1173,13 @@
           <w:szCs w:val="22"/>
         </w:rPr>
       </w:pPr>
-      <w:hyperlink w:anchor="_Toc411950707" w:history="1">
+      <w:hyperlink w:anchor="_Toc419803856" w:history="1">
         <w:r>
           <w:rPr>
             <w:rStyle w:val="Hyperlink"/>
             <w:noProof/>
           </w:rPr>
-          <w:t>2.2.</w:t>
+          <w:t>3.1.</w:t>
         </w:r>
         <w:r>
           <w:rPr>
@@ -1098,7 +1217,7 @@
             <w:noProof/>
             <w:webHidden/>
           </w:rPr>
-          <w:instrText xml:space="preserve"> PAGEREF _Toc411950707 \h </w:instrText>
+          <w:instrText xml:space="preserve"> PAGEREF _Toc419803856 \h </w:instrText>
         </w:r>
         <w:r>
           <w:rPr>
@@ -1140,13 +1259,13 @@
           <w:szCs w:val="22"/>
         </w:rPr>
       </w:pPr>
-      <w:hyperlink w:anchor="_Toc411950708" w:history="1">
+      <w:hyperlink w:anchor="_Toc419803857" w:history="1">
         <w:r>
           <w:rPr>
             <w:rStyle w:val="Hyperlink"/>
             <w:noProof/>
           </w:rPr>
-          <w:t>2.2.1.</w:t>
+          <w:t>3.1.1.</w:t>
         </w:r>
         <w:r>
           <w:rPr>
@@ -1184,7 +1303,7 @@
             <w:noProof/>
             <w:webHidden/>
           </w:rPr>
-          <w:instrText xml:space="preserve"> PAGEREF _Toc411950708 \h </w:instrText>
+          <w:instrText xml:space="preserve"> PAGEREF _Toc419803857 \h </w:instrText>
         </w:r>
         <w:r>
           <w:rPr>
@@ -1226,13 +1345,13 @@
           <w:szCs w:val="22"/>
         </w:rPr>
       </w:pPr>
-      <w:hyperlink w:anchor="_Toc411950709" w:history="1">
+      <w:hyperlink w:anchor="_Toc419803858" w:history="1">
         <w:r>
           <w:rPr>
             <w:rStyle w:val="Hyperlink"/>
             <w:noProof/>
           </w:rPr>
-          <w:t>2.2.2.</w:t>
+          <w:t>3.1.2.</w:t>
         </w:r>
         <w:r>
           <w:rPr>
@@ -1270,7 +1389,7 @@
             <w:noProof/>
             <w:webHidden/>
           </w:rPr>
-          <w:instrText xml:space="preserve"> PAGEREF _Toc411950709 \h </w:instrText>
+          <w:instrText xml:space="preserve"> PAGEREF _Toc419803858 \h </w:instrText>
         </w:r>
         <w:r>
           <w:rPr>
@@ -1312,13 +1431,13 @@
           <w:szCs w:val="22"/>
         </w:rPr>
       </w:pPr>
-      <w:hyperlink w:anchor="_Toc411950710" w:history="1">
+      <w:hyperlink w:anchor="_Toc419803859" w:history="1">
         <w:r>
           <w:rPr>
             <w:rStyle w:val="Hyperlink"/>
             <w:noProof/>
           </w:rPr>
-          <w:t>2.2.3.</w:t>
+          <w:t>3.1.3.</w:t>
         </w:r>
         <w:r>
           <w:rPr>
@@ -1356,7 +1475,7 @@
             <w:noProof/>
             <w:webHidden/>
           </w:rPr>
-          <w:instrText xml:space="preserve"> PAGEREF _Toc411950710 \h </w:instrText>
+          <w:instrText xml:space="preserve"> PAGEREF _Toc419803859 \h </w:instrText>
         </w:r>
         <w:r>
           <w:rPr>
@@ -1376,7 +1495,7 @@
             <w:noProof/>
             <w:webHidden/>
           </w:rPr>
-          <w:t>1</w:t>
+          <w:t>2</w:t>
         </w:r>
         <w:r>
           <w:rPr>
@@ -1398,13 +1517,13 @@
           <w:szCs w:val="22"/>
         </w:rPr>
       </w:pPr>
-      <w:hyperlink w:anchor="_Toc411950711" w:history="1">
+      <w:hyperlink w:anchor="_Toc419803860" w:history="1">
         <w:r>
           <w:rPr>
             <w:rStyle w:val="Hyperlink"/>
             <w:noProof/>
           </w:rPr>
-          <w:t>2.2.4.</w:t>
+          <w:t>3.1.4.</w:t>
         </w:r>
         <w:r>
           <w:rPr>
@@ -1442,7 +1561,7 @@
             <w:noProof/>
             <w:webHidden/>
           </w:rPr>
-          <w:instrText xml:space="preserve"> PAGEREF _Toc411950711 \h </w:instrText>
+          <w:instrText xml:space="preserve"> PAGEREF _Toc419803860 \h </w:instrText>
         </w:r>
         <w:r>
           <w:rPr>
@@ -1484,13 +1603,13 @@
           <w:szCs w:val="22"/>
         </w:rPr>
       </w:pPr>
-      <w:hyperlink w:anchor="_Toc411950712" w:history="1">
+      <w:hyperlink w:anchor="_Toc419803861" w:history="1">
         <w:r>
           <w:rPr>
             <w:rStyle w:val="Hyperlink"/>
             <w:noProof/>
           </w:rPr>
-          <w:t>2.2.5.</w:t>
+          <w:t>3.1.5.</w:t>
         </w:r>
         <w:r>
           <w:rPr>
@@ -1528,7 +1647,7 @@
             <w:noProof/>
             <w:webHidden/>
           </w:rPr>
-          <w:instrText xml:space="preserve"> PAGEREF _Toc411950712 \h </w:instrText>
+          <w:instrText xml:space="preserve"> PAGEREF _Toc419803861 \h </w:instrText>
         </w:r>
         <w:r>
           <w:rPr>
@@ -1570,13 +1689,13 @@
           <w:szCs w:val="22"/>
         </w:rPr>
       </w:pPr>
-      <w:hyperlink w:anchor="_Toc411950713" w:history="1">
+      <w:hyperlink w:anchor="_Toc419803862" w:history="1">
         <w:r>
           <w:rPr>
             <w:rStyle w:val="Hyperlink"/>
             <w:noProof/>
           </w:rPr>
-          <w:t>2.3.</w:t>
+          <w:t>3.2.</w:t>
         </w:r>
         <w:r>
           <w:rPr>
@@ -1614,7 +1733,7 @@
             <w:noProof/>
             <w:webHidden/>
           </w:rPr>
-          <w:instrText xml:space="preserve"> PAGEREF _Toc411950713 \h </w:instrText>
+          <w:instrText xml:space="preserve"> PAGEREF _Toc419803862 \h </w:instrText>
         </w:r>
         <w:r>
           <w:rPr>
@@ -1656,13 +1775,13 @@
           <w:szCs w:val="22"/>
         </w:rPr>
       </w:pPr>
-      <w:hyperlink w:anchor="_Toc411950714" w:history="1">
+      <w:hyperlink w:anchor="_Toc419803863" w:history="1">
         <w:r>
           <w:rPr>
             <w:rStyle w:val="Hyperlink"/>
             <w:noProof/>
           </w:rPr>
-          <w:t>2.4.</w:t>
+          <w:t>3.3.</w:t>
         </w:r>
         <w:r>
           <w:rPr>
@@ -1700,7 +1819,7 @@
             <w:noProof/>
             <w:webHidden/>
           </w:rPr>
-          <w:instrText xml:space="preserve"> PAGEREF _Toc411950714 \h </w:instrText>
+          <w:instrText xml:space="preserve"> PAGEREF _Toc419803863 \h </w:instrText>
         </w:r>
         <w:r>
           <w:rPr>
@@ -1742,13 +1861,13 @@
           <w:szCs w:val="22"/>
         </w:rPr>
       </w:pPr>
-      <w:hyperlink w:anchor="_Toc411950715" w:history="1">
+      <w:hyperlink w:anchor="_Toc419803864" w:history="1">
         <w:r>
           <w:rPr>
             <w:rStyle w:val="Hyperlink"/>
             <w:noProof/>
           </w:rPr>
-          <w:t>2.5.</w:t>
+          <w:t>3.4.</w:t>
         </w:r>
         <w:r>
           <w:rPr>
@@ -1786,7 +1905,7 @@
             <w:noProof/>
             <w:webHidden/>
           </w:rPr>
-          <w:instrText xml:space="preserve"> PAGEREF _Toc411950715 \h </w:instrText>
+          <w:instrText xml:space="preserve"> PAGEREF _Toc419803864 \h </w:instrText>
         </w:r>
         <w:r>
           <w:rPr>
@@ -1828,13 +1947,13 @@
           <w:szCs w:val="22"/>
         </w:rPr>
       </w:pPr>
-      <w:hyperlink w:anchor="_Toc411950716" w:history="1">
+      <w:hyperlink w:anchor="_Toc419803865" w:history="1">
         <w:r>
           <w:rPr>
             <w:rStyle w:val="Hyperlink"/>
             <w:noProof/>
           </w:rPr>
-          <w:t>3.</w:t>
+          <w:t>4.</w:t>
         </w:r>
         <w:r>
           <w:rPr>
@@ -1851,7 +1970,7 @@
             <w:rStyle w:val="Hyperlink"/>
             <w:noProof/>
           </w:rPr>
-          <w:t>Additional Information</w:t>
+          <w:t>VistA Patch Installation</w:t>
         </w:r>
         <w:r>
           <w:rPr>
@@ -1872,7 +1991,7 @@
             <w:noProof/>
             <w:webHidden/>
           </w:rPr>
-          <w:instrText xml:space="preserve"> PAGEREF _Toc411950716 \h </w:instrText>
+          <w:instrText xml:space="preserve"> PAGEREF _Toc419803865 \h </w:instrText>
         </w:r>
         <w:r>
           <w:rPr>
@@ -1914,13 +2033,13 @@
           <w:szCs w:val="22"/>
         </w:rPr>
       </w:pPr>
-      <w:hyperlink w:anchor="_Toc411950717" w:history="1">
+      <w:hyperlink w:anchor="_Toc419803866" w:history="1">
         <w:r>
           <w:rPr>
             <w:rStyle w:val="Hyperlink"/>
             <w:noProof/>
           </w:rPr>
-          <w:t>3.1.</w:t>
+          <w:t>4.1.</w:t>
         </w:r>
         <w:r>
           <w:rPr>
@@ -1937,7 +2056,7 @@
             <w:rStyle w:val="Hyperlink"/>
             <w:noProof/>
           </w:rPr>
-          <w:t>Acronym Glossary</w:t>
+          <w:t>Pre-Installation Instructions</w:t>
         </w:r>
         <w:r>
           <w:rPr>
@@ -1958,7 +2077,7 @@
             <w:noProof/>
             <w:webHidden/>
           </w:rPr>
-          <w:instrText xml:space="preserve"> PAGEREF _Toc411950717 \h </w:instrText>
+          <w:instrText xml:space="preserve"> PAGEREF _Toc419803866 \h </w:instrText>
         </w:r>
         <w:r>
           <w:rPr>
@@ -2000,13 +2119,13 @@
           <w:szCs w:val="22"/>
         </w:rPr>
       </w:pPr>
-      <w:hyperlink w:anchor="_Toc411950718" w:history="1">
+      <w:hyperlink w:anchor="_Toc419803867" w:history="1">
         <w:r>
           <w:rPr>
             <w:rStyle w:val="Hyperlink"/>
             <w:noProof/>
           </w:rPr>
-          <w:t>3.2.</w:t>
+          <w:t>4.2.</w:t>
         </w:r>
         <w:r>
           <w:rPr>
@@ -2023,6 +2142,350 @@
             <w:rStyle w:val="Hyperlink"/>
             <w:noProof/>
           </w:rPr>
+          <w:t>Installation Instructions</w:t>
+        </w:r>
+        <w:r>
+          <w:rPr>
+            <w:noProof/>
+            <w:webHidden/>
+          </w:rPr>
+          <w:tab/>
+        </w:r>
+        <w:r>
+          <w:rPr>
+            <w:noProof/>
+            <w:webHidden/>
+          </w:rPr>
+          <w:fldChar w:fldCharType="begin"/>
+        </w:r>
+        <w:r>
+          <w:rPr>
+            <w:noProof/>
+            <w:webHidden/>
+          </w:rPr>
+          <w:instrText xml:space="preserve"> PAGEREF _Toc419803867 \h </w:instrText>
+        </w:r>
+        <w:r>
+          <w:rPr>
+            <w:noProof/>
+            <w:webHidden/>
+          </w:rPr>
+        </w:r>
+        <w:r>
+          <w:rPr>
+            <w:noProof/>
+            <w:webHidden/>
+          </w:rPr>
+          <w:fldChar w:fldCharType="separate"/>
+        </w:r>
+        <w:r>
+          <w:rPr>
+            <w:noProof/>
+            <w:webHidden/>
+          </w:rPr>
+          <w:t>4</w:t>
+        </w:r>
+        <w:r>
+          <w:rPr>
+            <w:noProof/>
+            <w:webHidden/>
+          </w:rPr>
+          <w:fldChar w:fldCharType="end"/>
+        </w:r>
+      </w:hyperlink>
+    </w:p>
+    <w:p>
+      <w:pPr>
+        <w:pStyle w:val="TOC2"/>
+        <w:rPr>
+          <w:rFonts w:asciiTheme="minorHAnsi" w:eastAsiaTheme="minorEastAsia" w:hAnsiTheme="minorHAnsi" w:cstheme="minorBidi"/>
+          <w:b w:val="0"/>
+          <w:noProof/>
+          <w:sz w:val="22"/>
+          <w:szCs w:val="22"/>
+        </w:rPr>
+      </w:pPr>
+      <w:hyperlink w:anchor="_Toc419803868" w:history="1">
+        <w:r>
+          <w:rPr>
+            <w:rStyle w:val="Hyperlink"/>
+            <w:noProof/>
+          </w:rPr>
+          <w:t>4.3.</w:t>
+        </w:r>
+        <w:r>
+          <w:rPr>
+            <w:rFonts w:asciiTheme="minorHAnsi" w:eastAsiaTheme="minorEastAsia" w:hAnsiTheme="minorHAnsi" w:cstheme="minorBidi"/>
+            <w:b w:val="0"/>
+            <w:noProof/>
+            <w:sz w:val="22"/>
+            <w:szCs w:val="22"/>
+          </w:rPr>
+          <w:tab/>
+        </w:r>
+        <w:r>
+          <w:rPr>
+            <w:rStyle w:val="Hyperlink"/>
+            <w:noProof/>
+          </w:rPr>
+          <w:t>Post-Installation Instructions</w:t>
+        </w:r>
+        <w:r>
+          <w:rPr>
+            <w:noProof/>
+            <w:webHidden/>
+          </w:rPr>
+          <w:tab/>
+        </w:r>
+        <w:r>
+          <w:rPr>
+            <w:noProof/>
+            <w:webHidden/>
+          </w:rPr>
+          <w:fldChar w:fldCharType="begin"/>
+        </w:r>
+        <w:r>
+          <w:rPr>
+            <w:noProof/>
+            <w:webHidden/>
+          </w:rPr>
+          <w:instrText xml:space="preserve"> PAGEREF _Toc419803868 \h </w:instrText>
+        </w:r>
+        <w:r>
+          <w:rPr>
+            <w:noProof/>
+            <w:webHidden/>
+          </w:rPr>
+        </w:r>
+        <w:r>
+          <w:rPr>
+            <w:noProof/>
+            <w:webHidden/>
+          </w:rPr>
+          <w:fldChar w:fldCharType="separate"/>
+        </w:r>
+        <w:r>
+          <w:rPr>
+            <w:noProof/>
+            <w:webHidden/>
+          </w:rPr>
+          <w:t>4</w:t>
+        </w:r>
+        <w:r>
+          <w:rPr>
+            <w:noProof/>
+            <w:webHidden/>
+          </w:rPr>
+          <w:fldChar w:fldCharType="end"/>
+        </w:r>
+      </w:hyperlink>
+    </w:p>
+    <w:p>
+      <w:pPr>
+        <w:pStyle w:val="TOC1"/>
+        <w:rPr>
+          <w:rFonts w:asciiTheme="minorHAnsi" w:eastAsiaTheme="minorEastAsia" w:hAnsiTheme="minorHAnsi" w:cstheme="minorBidi"/>
+          <w:b w:val="0"/>
+          <w:noProof/>
+          <w:sz w:val="22"/>
+          <w:szCs w:val="22"/>
+        </w:rPr>
+      </w:pPr>
+      <w:hyperlink w:anchor="_Toc419803869" w:history="1">
+        <w:r>
+          <w:rPr>
+            <w:rStyle w:val="Hyperlink"/>
+            <w:noProof/>
+          </w:rPr>
+          <w:t>5.</w:t>
+        </w:r>
+        <w:r>
+          <w:rPr>
+            <w:rFonts w:asciiTheme="minorHAnsi" w:eastAsiaTheme="minorEastAsia" w:hAnsiTheme="minorHAnsi" w:cstheme="minorBidi"/>
+            <w:b w:val="0"/>
+            <w:noProof/>
+            <w:sz w:val="22"/>
+            <w:szCs w:val="22"/>
+          </w:rPr>
+          <w:tab/>
+        </w:r>
+        <w:r>
+          <w:rPr>
+            <w:rStyle w:val="Hyperlink"/>
+            <w:noProof/>
+          </w:rPr>
+          <w:t>Additional Information</w:t>
+        </w:r>
+        <w:r>
+          <w:rPr>
+            <w:noProof/>
+            <w:webHidden/>
+          </w:rPr>
+          <w:tab/>
+        </w:r>
+        <w:r>
+          <w:rPr>
+            <w:noProof/>
+            <w:webHidden/>
+          </w:rPr>
+          <w:fldChar w:fldCharType="begin"/>
+        </w:r>
+        <w:r>
+          <w:rPr>
+            <w:noProof/>
+            <w:webHidden/>
+          </w:rPr>
+          <w:instrText xml:space="preserve"> PAGEREF _Toc419803869 \h </w:instrText>
+        </w:r>
+        <w:r>
+          <w:rPr>
+            <w:noProof/>
+            <w:webHidden/>
+          </w:rPr>
+        </w:r>
+        <w:r>
+          <w:rPr>
+            <w:noProof/>
+            <w:webHidden/>
+          </w:rPr>
+          <w:fldChar w:fldCharType="separate"/>
+        </w:r>
+        <w:r>
+          <w:rPr>
+            <w:noProof/>
+            <w:webHidden/>
+          </w:rPr>
+          <w:t>4</w:t>
+        </w:r>
+        <w:r>
+          <w:rPr>
+            <w:noProof/>
+            <w:webHidden/>
+          </w:rPr>
+          <w:fldChar w:fldCharType="end"/>
+        </w:r>
+      </w:hyperlink>
+    </w:p>
+    <w:p>
+      <w:pPr>
+        <w:pStyle w:val="TOC2"/>
+        <w:rPr>
+          <w:rFonts w:asciiTheme="minorHAnsi" w:eastAsiaTheme="minorEastAsia" w:hAnsiTheme="minorHAnsi" w:cstheme="minorBidi"/>
+          <w:b w:val="0"/>
+          <w:noProof/>
+          <w:sz w:val="22"/>
+          <w:szCs w:val="22"/>
+        </w:rPr>
+      </w:pPr>
+      <w:hyperlink w:anchor="_Toc419803870" w:history="1">
+        <w:r>
+          <w:rPr>
+            <w:rStyle w:val="Hyperlink"/>
+            <w:noProof/>
+          </w:rPr>
+          <w:t>5.1.</w:t>
+        </w:r>
+        <w:r>
+          <w:rPr>
+            <w:rFonts w:asciiTheme="minorHAnsi" w:eastAsiaTheme="minorEastAsia" w:hAnsiTheme="minorHAnsi" w:cstheme="minorBidi"/>
+            <w:b w:val="0"/>
+            <w:noProof/>
+            <w:sz w:val="22"/>
+            <w:szCs w:val="22"/>
+          </w:rPr>
+          <w:tab/>
+        </w:r>
+        <w:r>
+          <w:rPr>
+            <w:rStyle w:val="Hyperlink"/>
+            <w:noProof/>
+          </w:rPr>
+          <w:t>Acronym Glossary</w:t>
+        </w:r>
+        <w:r>
+          <w:rPr>
+            <w:noProof/>
+            <w:webHidden/>
+          </w:rPr>
+          <w:tab/>
+        </w:r>
+        <w:r>
+          <w:rPr>
+            <w:noProof/>
+            <w:webHidden/>
+          </w:rPr>
+          <w:fldChar w:fldCharType="begin"/>
+        </w:r>
+        <w:r>
+          <w:rPr>
+            <w:noProof/>
+            <w:webHidden/>
+          </w:rPr>
+          <w:instrText xml:space="preserve"> PAGEREF _Toc419803870 \h </w:instrText>
+        </w:r>
+        <w:r>
+          <w:rPr>
+            <w:noProof/>
+            <w:webHidden/>
+          </w:rPr>
+        </w:r>
+        <w:r>
+          <w:rPr>
+            <w:noProof/>
+            <w:webHidden/>
+          </w:rPr>
+          <w:fldChar w:fldCharType="separate"/>
+        </w:r>
+        <w:r>
+          <w:rPr>
+            <w:noProof/>
+            <w:webHidden/>
+          </w:rPr>
+          <w:t>4</w:t>
+        </w:r>
+        <w:r>
+          <w:rPr>
+            <w:noProof/>
+            <w:webHidden/>
+          </w:rPr>
+          <w:fldChar w:fldCharType="end"/>
+        </w:r>
+      </w:hyperlink>
+    </w:p>
+    <w:p>
+      <w:pPr>
+        <w:pStyle w:val="TOC2"/>
+        <w:rPr>
+          <w:rFonts w:asciiTheme="minorHAnsi" w:eastAsiaTheme="minorEastAsia" w:hAnsiTheme="minorHAnsi" w:cstheme="minorBidi"/>
+          <w:b w:val="0"/>
+          <w:noProof/>
+          <w:sz w:val="22"/>
+          <w:szCs w:val="22"/>
+        </w:rPr>
+      </w:pPr>
+      <w:hyperlink w:anchor="_Toc419803871" w:history="1">
+        <w:r>
+          <w:rPr>
+            <w:rStyle w:val="Hyperlink"/>
+            <w:noProof/>
+          </w:rPr>
+          <w:t>5.2.</w:t>
+        </w:r>
+        <w:r>
+          <w:rPr>
+            <w:rFonts w:asciiTheme="minorHAnsi" w:eastAsiaTheme="minorEastAsia" w:hAnsiTheme="minorHAnsi" w:cstheme="minorBidi"/>
+            <w:b w:val="0"/>
+            <w:noProof/>
+            <w:sz w:val="22"/>
+            <w:szCs w:val="22"/>
+          </w:rPr>
+          <w:tab/>
+        </w:r>
+        <w:r>
+          <w:rPr>
+            <w:rStyle w:val="Hyperlink"/>
+            <w:noProof/>
+          </w:rPr>
           <w:t>Contact Information</w:t>
         </w:r>
         <w:r>
@@ -2044,7 +2507,7 @@
             <w:noProof/>
             <w:webHidden/>
           </w:rPr>
-          <w:instrText xml:space="preserve"> PAGEREF _Toc411950718 \h </w:instrText>
+          <w:instrText xml:space="preserve"> PAGEREF _Toc419803871 \h </w:instrText>
         </w:r>
         <w:r>
           <w:rPr>
@@ -2064,7 +2527,115 @@
             <w:noProof/>
             <w:webHidden/>
           </w:rPr>
-          <w:t>4</w:t>
+          <w:t>5</w:t>
+        </w:r>
+        <w:r>
+          <w:rPr>
+            <w:noProof/>
+            <w:webHidden/>
+          </w:rPr>
+          <w:fldChar w:fldCharType="end"/>
+        </w:r>
+      </w:hyperlink>
+    </w:p>
+    <w:p>
+      <w:pPr>
+        <w:pStyle w:val="TOC1"/>
+      </w:pPr>
+      <w:r>
+        <w:fldChar w:fldCharType="end"/>
+      </w:r>
+    </w:p>
+    <w:p>
+      <w:pPr>
+        <w:pStyle w:val="TOC1"/>
+      </w:pPr>
+    </w:p>
+    <w:p>
+      <w:pPr>
+        <w:pStyle w:val="TOC1"/>
+      </w:pPr>
+    </w:p>
+    <w:p>
+      <w:pPr>
+        <w:pStyle w:val="TOC1"/>
+        <w:rPr>
+          <w:noProof/>
+        </w:rPr>
+      </w:pPr>
+      <w:r>
+        <w:t>List of Tables</w:t>
+      </w:r>
+      <w:r>
+        <w:fldChar w:fldCharType="begin"/>
+      </w:r>
+      <w:r>
+        <w:instrText xml:space="preserve"> TOC \h \z \c "Table" </w:instrText>
+      </w:r>
+      <w:r>
+        <w:fldChar w:fldCharType="separate"/>
+      </w:r>
+    </w:p>
+    <w:p>
+      <w:pPr>
+        <w:pStyle w:val="TableofFigures"/>
+        <w:tabs>
+          <w:tab w:val="right" w:leader="dot" w:pos="9350"/>
+        </w:tabs>
+        <w:rPr>
+          <w:rFonts w:asciiTheme="minorHAnsi" w:eastAsiaTheme="minorEastAsia" w:hAnsiTheme="minorHAnsi" w:cstheme="minorBidi"/>
+          <w:noProof/>
+          <w:szCs w:val="22"/>
+        </w:rPr>
+      </w:pPr>
+      <w:hyperlink w:anchor="_Toc419798106" w:history="1">
+        <w:r>
+          <w:rPr>
+            <w:rStyle w:val="Hyperlink"/>
+            <w:noProof/>
+          </w:rPr>
+          <w:t>Table 1 - Installation Parameters Table</w:t>
+        </w:r>
+        <w:r>
+          <w:rPr>
+            <w:noProof/>
+            <w:webHidden/>
+          </w:rPr>
+          <w:tab/>
+        </w:r>
+        <w:r>
+          <w:rPr>
+            <w:noProof/>
+            <w:webHidden/>
+          </w:rPr>
+          <w:fldChar w:fldCharType="begin"/>
+        </w:r>
+        <w:r>
+          <w:rPr>
+            <w:noProof/>
+            <w:webHidden/>
+          </w:rPr>
+          <w:instrText xml:space="preserve"> PAGEREF _Toc419798106 \h </w:instrText>
+        </w:r>
+        <w:r>
+          <w:rPr>
+            <w:noProof/>
+            <w:webHidden/>
+          </w:rPr>
+        </w:r>
+        <w:r>
+          <w:rPr>
+            <w:noProof/>
+            <w:webHidden/>
+          </w:rPr>
+          <w:fldChar w:fldCharType="separate"/>
+        </w:r>
+        <w:r>
+          <w:rPr>
+            <w:noProof/>
+            <w:webHidden/>
+          </w:rPr>
+          <w:t>1</w:t>
         </w:r>
         <w:r>
           <w:rPr>
@@ -2079,7 +2650,7 @@
       <w:pPr>
         <w:pStyle w:val="TOC1"/>
         <w:sectPr>
-          <w:footerReference w:type="default" r:id="rId13"/>
+          <w:footerReference w:type="default" r:id="rId14"/>
           <w:type w:val="oddPage"/>
           <w:pgSz w:w="12240" w:h="15840" w:code="1"/>
           <w:pgMar w:top="1440" w:right="1440" w:bottom="1440" w:left="1440" w:header="720" w:footer="720" w:gutter="0"/>
@@ -2096,7 +2667,7 @@
       <w:pPr>
         <w:pStyle w:val="Heading1"/>
       </w:pPr>
-      <w:bookmarkStart w:id="3" w:name="_Toc411950701"/>
+      <w:bookmarkStart w:id="3" w:name="_Toc419803850"/>
       <w:bookmarkEnd w:id="0"/>
       <w:r>
         <w:lastRenderedPageBreak/>
@@ -2109,14 +2680,34 @@
         <w:pStyle w:val="BodyText"/>
       </w:pPr>
       <w:r>
-        <w:t>This document provides installation and setup steps for the Prototype Automated Surgical Risk Calculator Tool (“the Tool”). It includes steps for both the Java-based Web Application and the supporting VistA patch. It is intended for software developers and system administrators.</w:t>
+        <w:t>This document provides installation and setup steps for the Prototype Automated Surgical Risk Calculator Tool (“the Tool”). It includes steps for both the Java-based Web Application and the supporting</w:t>
+      </w:r>
+      <w:r>
+        <w:t xml:space="preserve"> Veterans Health Information Systems and Technology Architecture</w:t>
+      </w:r>
+      <w:r>
+        <w:t xml:space="preserve"> </w:t>
+      </w:r>
+      <w:r>
+        <w:t>(</w:t>
+      </w:r>
+      <w:proofErr w:type="spellStart"/>
+      <w:r>
+        <w:t>VistA</w:t>
+      </w:r>
+      <w:proofErr w:type="spellEnd"/>
+      <w:r>
+        <w:t>)</w:t>
+      </w:r>
+      <w:r>
+        <w:t xml:space="preserve"> patch. It is intended for software developers and system administrators.</w:t>
       </w:r>
     </w:p>
     <w:p>
       <w:pPr>
         <w:pStyle w:val="Heading2"/>
       </w:pPr>
-      <w:bookmarkStart w:id="4" w:name="_Toc411950702"/>
+      <w:bookmarkStart w:id="4" w:name="_Toc419803851"/>
       <w:r>
         <w:t>Additional Resources</w:t>
       </w:r>
@@ -2129,7 +2720,7 @@
       <w:r>
         <w:t>The complete Automated Surgical Risk Calculator documentation is provided in the project’s GitHub repository (</w:t>
       </w:r>
-      <w:hyperlink r:id="rId14" w:history="1">
+      <w:hyperlink r:id="rId15" w:history="1">
         <w:r>
           <w:rPr>
             <w:rStyle w:val="Hyperlink"/>
@@ -2145,105 +2736,117 @@
       <w:pPr>
         <w:pStyle w:val="Heading1"/>
       </w:pPr>
-      <w:bookmarkStart w:id="5" w:name="_Toc411950703"/>
-      <w:r>
-        <w:t>Installation Manual</w:t>
+      <w:bookmarkStart w:id="5" w:name="_Toc419803852"/>
+      <w:r>
+        <w:t>Pre-requisites</w:t>
       </w:r>
       <w:bookmarkEnd w:id="5"/>
     </w:p>
     <w:p>
       <w:pPr>
+        <w:pStyle w:val="BodyText"/>
+      </w:pPr>
+      <w:r>
+        <w:t xml:space="preserve">The Tool requires both an Application Server to run the Java Web Application and an instance of </w:t>
+      </w:r>
+      <w:proofErr w:type="spellStart"/>
+      <w:r>
+        <w:t>VistA</w:t>
+      </w:r>
+      <w:proofErr w:type="spellEnd"/>
+      <w:r>
+        <w:t>. The pre-requisites for both servers are included below.</w:t>
+      </w:r>
+    </w:p>
+    <w:p>
+      <w:pPr>
         <w:pStyle w:val="Heading2"/>
       </w:pPr>
-      <w:bookmarkStart w:id="6" w:name="_Toc411950704"/>
+      <w:bookmarkStart w:id="6" w:name="_Toc419803853"/>
+      <w:r>
+        <w:t>Application Server Pre-requisites</w:t>
+      </w:r>
+      <w:bookmarkEnd w:id="6"/>
+    </w:p>
+    <w:p>
+      <w:pPr>
+        <w:pStyle w:val="BodyText"/>
+      </w:pPr>
+      <w:r>
+        <w:t>The Application Server requires a Windows 2012 server with 2 Gigabytes (</w:t>
+      </w:r>
+      <w:proofErr w:type="spellStart"/>
+      <w:r>
+        <w:t>GiB</w:t>
+      </w:r>
+      <w:proofErr w:type="spellEnd"/>
+      <w:r>
+        <w:t>) of free space available on the C: drive.</w:t>
+      </w:r>
+    </w:p>
+    <w:p>
+      <w:pPr>
+        <w:pStyle w:val="BodyText"/>
+      </w:pPr>
+      <w:r>
+        <w:t>The Tool installation requires Administrator privileges on the Windows Server.</w:t>
+      </w:r>
+    </w:p>
+    <w:p>
+      <w:pPr>
+        <w:pStyle w:val="Heading2"/>
+      </w:pPr>
+      <w:bookmarkStart w:id="7" w:name="_Toc419803854"/>
+      <w:proofErr w:type="spellStart"/>
+      <w:r>
+        <w:t>VistA</w:t>
+      </w:r>
+      <w:proofErr w:type="spellEnd"/>
+      <w:r>
+        <w:t xml:space="preserve"> Server </w:t>
+      </w:r>
       <w:r>
         <w:t>Pre-requisites</w:t>
       </w:r>
-      <w:bookmarkEnd w:id="6"/>
+      <w:bookmarkEnd w:id="7"/>
     </w:p>
     <w:p>
       <w:pPr>
         <w:pStyle w:val="BodyText"/>
       </w:pPr>
       <w:r>
-        <w:t>The Tool requires both a</w:t>
-      </w:r>
-      <w:r>
-        <w:t>n</w:t>
-      </w:r>
-      <w:r>
-        <w:t xml:space="preserve"> Application Server to run the </w:t>
-      </w:r>
-      <w:r>
-        <w:t xml:space="preserve">Java </w:t>
-      </w:r>
-      <w:r>
-        <w:t>Web Application and an instance of VistA. The pre-requisites for both servers are included below.</w:t>
-      </w:r>
+        <w:t>TBD</w:t>
+      </w:r>
+    </w:p>
+    <w:p>
+      <w:pPr>
+        <w:pStyle w:val="Heading1"/>
+      </w:pPr>
+      <w:bookmarkStart w:id="8" w:name="_Toc419803855"/>
+      <w:r>
+        <w:t xml:space="preserve">Application Server </w:t>
+      </w:r>
+      <w:r>
+        <w:t>Installation</w:t>
+      </w:r>
+      <w:bookmarkEnd w:id="8"/>
+    </w:p>
+    <w:p>
+      <w:pPr>
+        <w:pStyle w:val="Heading2"/>
+      </w:pPr>
+      <w:bookmarkStart w:id="9" w:name="_Toc419803856"/>
+      <w:r>
+        <w:t>Pre-installation Tasks</w:t>
+      </w:r>
+      <w:bookmarkEnd w:id="9"/>
     </w:p>
     <w:p>
       <w:pPr>
         <w:pStyle w:val="Heading3"/>
       </w:pPr>
-      <w:bookmarkStart w:id="7" w:name="_Toc411950705"/>
-      <w:r>
-        <w:t>Application Server Pre-requisites</w:t>
-      </w:r>
-      <w:bookmarkEnd w:id="7"/>
-    </w:p>
-    <w:p>
-      <w:pPr>
-        <w:pStyle w:val="BodyText"/>
-      </w:pPr>
-      <w:r>
-        <w:t xml:space="preserve">The Application Server </w:t>
-      </w:r>
-      <w:r>
-        <w:t>requires a Windows 2012 server with 2 Gigabytes (GiB) of free space available on the C: drive.</w:t>
-      </w:r>
-    </w:p>
-    <w:p>
-      <w:pPr>
-        <w:pStyle w:val="BodyText"/>
-      </w:pPr>
-      <w:r>
-        <w:t>The Tool installation requires Administrator privileges on the Windows Server.</w:t>
-      </w:r>
-    </w:p>
-    <w:p>
-      <w:pPr>
-        <w:pStyle w:val="Heading3"/>
-      </w:pPr>
-      <w:bookmarkStart w:id="8" w:name="_Toc411950706"/>
-      <w:r>
-        <w:t>VistA Server Pre-requisites</w:t>
-      </w:r>
-      <w:bookmarkEnd w:id="8"/>
-    </w:p>
-    <w:p>
-      <w:pPr>
-        <w:pStyle w:val="BodyText"/>
-      </w:pPr>
-      <w:r>
-        <w:t>TBD</w:t>
-      </w:r>
-    </w:p>
-    <w:p>
-      <w:pPr>
-        <w:pStyle w:val="Heading2"/>
-      </w:pPr>
-      <w:bookmarkStart w:id="9" w:name="_Toc411950707"/>
-      <w:r>
-        <w:t>Pre-installation Tasks</w:t>
-      </w:r>
-      <w:bookmarkEnd w:id="9"/>
-    </w:p>
-    <w:p>
-      <w:pPr>
-        <w:pStyle w:val="Heading3"/>
-      </w:pPr>
       <w:bookmarkStart w:id="10" w:name="_Ref404604190"/>
-      <w:bookmarkStart w:id="11" w:name="_Toc411950708"/>
+      <w:bookmarkStart w:id="11" w:name="_Toc419803857"/>
       <w:r>
         <w:t>Installation Parameters Table</w:t>
       </w:r>
@@ -2258,10 +2861,30 @@
         <w:t>The following table contains installation parameters referenced throughout this document. Please fill it out before performing the installation.</w:t>
       </w:r>
     </w:p>
+    <w:p>
+      <w:pPr>
+        <w:pStyle w:val="Caption"/>
+      </w:pPr>
+      <w:bookmarkStart w:id="12" w:name="_Toc419798106"/>
+      <w:r>
+        <w:t xml:space="preserve">Table </w:t>
+      </w:r>
+      <w:fldSimple w:instr=" SEQ Table \* ARABIC ">
+        <w:r>
+          <w:rPr>
+            <w:noProof/>
+          </w:rPr>
+          <w:t>1</w:t>
+        </w:r>
+      </w:fldSimple>
+      <w:r>
+        <w:t xml:space="preserve"> - Installation Parameters Table</w:t>
+      </w:r>
+      <w:bookmarkEnd w:id="12"/>
+    </w:p>
     <w:tbl>
       <w:tblPr>
-        <w:tblW w:w="9367" w:type="dxa"/>
-        <w:tblInd w:w="-12" w:type="dxa"/>
+        <w:tblW w:w="5000" w:type="pct"/>
         <w:tblBorders>
           <w:top w:val="single" w:sz="4" w:space="0" w:color="000000"/>
           <w:left w:val="single" w:sz="4" w:space="0" w:color="000000"/>
@@ -2270,13 +2893,13 @@
           <w:insideH w:val="single" w:sz="4" w:space="0" w:color="000000"/>
           <w:insideV w:val="single" w:sz="4" w:space="0" w:color="000000"/>
         </w:tblBorders>
-        <w:tblLayout w:type="fixed"/>
         <w:tblLook w:val="0000" w:firstRow="0" w:lastRow="0" w:firstColumn="0" w:lastColumn="0" w:noHBand="0" w:noVBand="0"/>
+        <w:tblCaption w:val="Installation Parameters Table"/>
       </w:tblPr>
       <w:tblGrid>
-        <w:gridCol w:w="2527"/>
-        <w:gridCol w:w="2790"/>
-        <w:gridCol w:w="4050"/>
+        <w:gridCol w:w="2046"/>
+        <w:gridCol w:w="3740"/>
+        <w:gridCol w:w="3564"/>
       </w:tblGrid>
       <w:tr>
         <w:trPr>
@@ -2284,7 +2907,7 @@
         </w:trPr>
         <w:tc>
           <w:tcPr>
-            <w:tcW w:w="2527" w:type="dxa"/>
+            <w:tcW w:w="1094" w:type="pct"/>
             <w:shd w:val="clear" w:color="auto" w:fill="F2F2F2"/>
           </w:tcPr>
           <w:p>
@@ -2298,7 +2921,7 @@
         </w:tc>
         <w:tc>
           <w:tcPr>
-            <w:tcW w:w="2790" w:type="dxa"/>
+            <w:tcW w:w="2000" w:type="pct"/>
             <w:shd w:val="clear" w:color="auto" w:fill="F2F2F2"/>
           </w:tcPr>
           <w:p>
@@ -2312,7 +2935,7 @@
         </w:tc>
         <w:tc>
           <w:tcPr>
-            <w:tcW w:w="4050" w:type="dxa"/>
+            <w:tcW w:w="1906" w:type="pct"/>
             <w:shd w:val="clear" w:color="auto" w:fill="F2F2F2"/>
           </w:tcPr>
           <w:p>
@@ -2326,12 +2949,9 @@
         </w:tc>
       </w:tr>
       <w:tr>
-        <w:trPr>
-          <w:cantSplit/>
-        </w:trPr>
         <w:tc>
           <w:tcPr>
-            <w:tcW w:w="2527" w:type="dxa"/>
+            <w:tcW w:w="1094" w:type="pct"/>
           </w:tcPr>
           <w:p>
             <w:pPr>
@@ -2344,7 +2964,7 @@
         </w:tc>
         <w:tc>
           <w:tcPr>
-            <w:tcW w:w="2790" w:type="dxa"/>
+            <w:tcW w:w="2000" w:type="pct"/>
           </w:tcPr>
           <w:p>
             <w:pPr>
@@ -2361,7 +2981,7 @@
         </w:tc>
         <w:tc>
           <w:tcPr>
-            <w:tcW w:w="4050" w:type="dxa"/>
+            <w:tcW w:w="1906" w:type="pct"/>
           </w:tcPr>
           <w:p>
             <w:pPr>
@@ -2371,25 +2991,34 @@
         </w:tc>
       </w:tr>
       <w:tr>
-        <w:trPr>
-          <w:cantSplit/>
-        </w:trPr>
         <w:tc>
           <w:tcPr>
-            <w:tcW w:w="2527" w:type="dxa"/>
+            <w:tcW w:w="1094" w:type="pct"/>
           </w:tcPr>
           <w:p>
             <w:pPr>
               <w:pStyle w:val="TableText"/>
             </w:pPr>
             <w:r>
-              <w:t>Server DNS Name</w:t>
+              <w:t xml:space="preserve">Server </w:t>
+            </w:r>
+            <w:r>
+              <w:t>Domain Name Service (</w:t>
+            </w:r>
+            <w:r>
+              <w:t>DNS</w:t>
+            </w:r>
+            <w:r>
+              <w:t>)</w:t>
+            </w:r>
+            <w:r>
+              <w:t xml:space="preserve"> Name</w:t>
             </w:r>
           </w:p>
         </w:tc>
         <w:tc>
           <w:tcPr>
-            <w:tcW w:w="2790" w:type="dxa"/>
+            <w:tcW w:w="2000" w:type="pct"/>
           </w:tcPr>
           <w:p>
             <w:pPr>
@@ -2402,7 +3031,7 @@
         </w:tc>
         <w:tc>
           <w:tcPr>
-            <w:tcW w:w="4050" w:type="dxa"/>
+            <w:tcW w:w="1906" w:type="pct"/>
           </w:tcPr>
           <w:p>
             <w:pPr>
@@ -2416,11 +3045,11 @@
       <w:pPr>
         <w:pStyle w:val="Heading3"/>
       </w:pPr>
-      <w:bookmarkStart w:id="12" w:name="_Toc411950709"/>
+      <w:bookmarkStart w:id="13" w:name="_Toc419803858"/>
       <w:r>
         <w:t>Install Microsoft .NET Framework 3.5</w:t>
       </w:r>
-      <w:bookmarkEnd w:id="12"/>
+      <w:bookmarkEnd w:id="13"/>
     </w:p>
     <w:p>
       <w:pPr>
@@ -2434,13 +3063,14 @@
       <w:pPr>
         <w:pStyle w:val="Heading3"/>
       </w:pPr>
-      <w:bookmarkStart w:id="13" w:name="_Ref404605576"/>
-      <w:bookmarkStart w:id="14" w:name="_Toc411950710"/>
-      <w:r>
+      <w:bookmarkStart w:id="14" w:name="_Ref404605576"/>
+      <w:bookmarkStart w:id="15" w:name="_Toc419803859"/>
+      <w:r>
+        <w:lastRenderedPageBreak/>
         <w:t>Download Installation Files</w:t>
       </w:r>
-      <w:bookmarkEnd w:id="13"/>
       <w:bookmarkEnd w:id="14"/>
+      <w:bookmarkEnd w:id="15"/>
     </w:p>
     <w:p>
       <w:pPr>
@@ -2464,7 +3094,7 @@
       <w:r>
         <w:t>desired release zip file from the project’s GitHub repository (</w:t>
       </w:r>
-      <w:hyperlink r:id="rId15" w:history="1">
+      <w:hyperlink r:id="rId16" w:history="1">
         <w:r>
           <w:rPr>
             <w:rStyle w:val="Hyperlink"/>
@@ -2529,7 +3159,7 @@
       <w:r>
         <w:t>Download the latest Windows x64 Java SE Development Kit 7 from Oracle (</w:t>
       </w:r>
-      <w:hyperlink r:id="rId16" w:history="1">
+      <w:hyperlink r:id="rId17" w:history="1">
         <w:r>
           <w:rPr>
             <w:rStyle w:val="Hyperlink"/>
@@ -2561,7 +3191,7 @@
       <w:r>
         <w:t>Download the Glassfish 3.1.2.2 installer from Oracle (</w:t>
       </w:r>
-      <w:hyperlink r:id="rId17" w:history="1">
+      <w:hyperlink r:id="rId18" w:history="1">
         <w:r>
           <w:rPr>
             <w:rStyle w:val="Hyperlink"/>
@@ -2596,7 +3226,7 @@
       <w:r>
         <w:t xml:space="preserve"> the MySQL 5.6.21 installer from Oracle (</w:t>
       </w:r>
-      <w:hyperlink r:id="rId18" w:history="1">
+      <w:hyperlink r:id="rId19" w:history="1">
         <w:r>
           <w:rPr>
             <w:rStyle w:val="Hyperlink"/>
@@ -2621,11 +3251,11 @@
       <w:pPr>
         <w:pStyle w:val="Heading3"/>
       </w:pPr>
-      <w:bookmarkStart w:id="15" w:name="_Toc411950711"/>
+      <w:bookmarkStart w:id="16" w:name="_Toc419803860"/>
       <w:r>
         <w:t>Create Deployment-Specific Configuration Files</w:t>
       </w:r>
-      <w:bookmarkEnd w:id="15"/>
+      <w:bookmarkEnd w:id="16"/>
     </w:p>
     <w:p>
       <w:pPr>
@@ -2653,7 +3283,23 @@
         <w:t>gov.va.med.vistalink.connectorConfig.xml</w:t>
       </w:r>
       <w:r>
-        <w:t>, the VistALink configuration file. See the VistALink System Management Guide for guidance on creating this file.</w:t>
+        <w:t xml:space="preserve">, the </w:t>
+      </w:r>
+      <w:proofErr w:type="spellStart"/>
+      <w:r>
+        <w:t>VistALink</w:t>
+      </w:r>
+      <w:proofErr w:type="spellEnd"/>
+      <w:r>
+        <w:t xml:space="preserve"> configuration file. See the </w:t>
+      </w:r>
+      <w:proofErr w:type="spellStart"/>
+      <w:r>
+        <w:t>VistALink</w:t>
+      </w:r>
+      <w:proofErr w:type="spellEnd"/>
+      <w:r>
+        <w:t xml:space="preserve"> System Management Guide for guidance on creating this file.</w:t>
       </w:r>
     </w:p>
     <w:p>
@@ -2667,14 +3313,28 @@
           <w:rFonts w:ascii="Courier New" w:hAnsi="Courier New" w:cs="Courier New"/>
         </w:rPr>
       </w:pPr>
+      <w:proofErr w:type="spellStart"/>
       <w:r>
         <w:rPr>
           <w:rFonts w:ascii="Courier New" w:hAnsi="Courier New" w:cs="Courier New"/>
         </w:rPr>
         <w:t>insert_initial_models.sql</w:t>
       </w:r>
-      <w:r>
-        <w:t>, a SQL script to populate the database with initial risk models. A blank file is provided with the release for convenience, but populating it is beyond the scope of this guide.</w:t>
+      <w:proofErr w:type="spellEnd"/>
+      <w:r>
+        <w:t xml:space="preserve">, a </w:t>
+      </w:r>
+      <w:r>
+        <w:t>Structured Query Language (</w:t>
+      </w:r>
+      <w:r>
+        <w:t>SQL</w:t>
+      </w:r>
+      <w:r>
+        <w:t>)</w:t>
+      </w:r>
+      <w:r>
+        <w:t xml:space="preserve"> script to populate the database with initial risk models. A blank file is provided with the release for convenience, but populating it is beyond the scope of this guide.</w:t>
       </w:r>
     </w:p>
     <w:p>
@@ -2701,18 +3361,39 @@
       <w:pPr>
         <w:pStyle w:val="Heading3"/>
       </w:pPr>
-      <w:bookmarkStart w:id="16" w:name="_Toc411950712"/>
-      <w:r>
-        <w:t>Build srcalc.war</w:t>
-      </w:r>
-      <w:bookmarkEnd w:id="16"/>
+      <w:bookmarkStart w:id="17" w:name="_Toc419803861"/>
+      <w:r>
+        <w:t xml:space="preserve">Build </w:t>
+      </w:r>
+      <w:proofErr w:type="spellStart"/>
+      <w:r>
+        <w:t>srcalc.war</w:t>
+      </w:r>
+      <w:bookmarkEnd w:id="17"/>
+      <w:proofErr w:type="spellEnd"/>
     </w:p>
     <w:p>
       <w:pPr>
         <w:pStyle w:val="BodyText"/>
       </w:pPr>
       <w:r>
-        <w:t xml:space="preserve">Refer to the Developer Guide for instructions on assembling the Web Application Archive, srcalc.war. Transfer srcalc.war to the install directory within the </w:t>
+        <w:t xml:space="preserve">Refer to the Developer Guide for instructions on assembling the Web Application Archive, </w:t>
+      </w:r>
+      <w:proofErr w:type="spellStart"/>
+      <w:r>
+        <w:t>srcalc.war</w:t>
+      </w:r>
+      <w:proofErr w:type="spellEnd"/>
+      <w:r>
+        <w:t xml:space="preserve">. Transfer </w:t>
+      </w:r>
+      <w:proofErr w:type="spellStart"/>
+      <w:r>
+        <w:t>srcalc.war</w:t>
+      </w:r>
+      <w:proofErr w:type="spellEnd"/>
+      <w:r>
+        <w:t xml:space="preserve"> to the install directory within the </w:t>
       </w:r>
       <w:r>
         <w:rPr>
@@ -2728,11 +3409,11 @@
       <w:pPr>
         <w:pStyle w:val="Heading2"/>
       </w:pPr>
-      <w:bookmarkStart w:id="17" w:name="_Toc411950713"/>
+      <w:bookmarkStart w:id="18" w:name="_Toc419803862"/>
       <w:r>
         <w:t>Installation Procedure</w:t>
       </w:r>
-      <w:bookmarkEnd w:id="17"/>
+      <w:bookmarkEnd w:id="18"/>
     </w:p>
     <w:p>
       <w:pPr>
@@ -2784,7 +3465,15 @@
         </w:numPr>
       </w:pPr>
       <w:r>
-        <w:t>Add a system Environment Javariable JAVA_HOME pointing to the Java Development Kit (JDK) installation directory (e.g., C:\Program Files\Java\jdk1.7.0_40).</w:t>
+        <w:t xml:space="preserve">Add a system Environment </w:t>
+      </w:r>
+      <w:proofErr w:type="spellStart"/>
+      <w:r>
+        <w:t>Javariable</w:t>
+      </w:r>
+      <w:proofErr w:type="spellEnd"/>
+      <w:r>
+        <w:t xml:space="preserve"> JAVA_HOME pointing to the Java Development Kit (JDK) installation directory (e.g., C:\Program Files\Java\jdk1.7.0_40).</w:t>
       </w:r>
     </w:p>
     <w:p>
@@ -2829,6 +3518,7 @@
         </w:numPr>
       </w:pPr>
       <w:r>
+        <w:lastRenderedPageBreak/>
         <w:t>Run install.bat.</w:t>
       </w:r>
       <w:r>
@@ -2854,7 +3544,7 @@
                     <pic:cNvPicPr/>
                   </pic:nvPicPr>
                   <pic:blipFill>
-                    <a:blip r:embed="rId19">
+                    <a:blip r:embed="rId20">
                       <a:extLst>
                         <a:ext uri="{28A0092B-C50C-407E-A947-70E740481C1C}">
                           <a14:useLocalDpi xmlns:a14="http://schemas.microsoft.com/office/drawing/2010/main" val="0"/>
@@ -2902,9 +3592,17 @@
         </w:numPr>
       </w:pPr>
       <w:r>
-        <w:t xml:space="preserve">Optional: the installer creates a Glassfish Administrative user called “admin” with a password of “AsrcAdminGf”. If desired, you may change this password now using the admin console running at </w:t>
-      </w:r>
-      <w:hyperlink r:id="rId20" w:history="1">
+        <w:t>Optional: the installer creates a Glassfish Administrative user called “admin” with a password of “</w:t>
+      </w:r>
+      <w:proofErr w:type="spellStart"/>
+      <w:r>
+        <w:t>AsrcAdminGf</w:t>
+      </w:r>
+      <w:proofErr w:type="spellEnd"/>
+      <w:r>
+        <w:t xml:space="preserve">”. If desired, you may change this password now using the admin console running at </w:t>
+      </w:r>
+      <w:hyperlink r:id="rId21" w:history="1">
         <w:r>
           <w:rPr>
             <w:rStyle w:val="Hyperlink"/>
@@ -2932,11 +3630,11 @@
       <w:pPr>
         <w:pStyle w:val="Heading2"/>
       </w:pPr>
-      <w:bookmarkStart w:id="18" w:name="_Toc411950714"/>
+      <w:bookmarkStart w:id="19" w:name="_Toc419803863"/>
       <w:r>
         <w:t>Post-installation</w:t>
       </w:r>
-      <w:bookmarkEnd w:id="18"/>
+      <w:bookmarkEnd w:id="19"/>
     </w:p>
     <w:p>
       <w:pPr>
@@ -2945,7 +3643,7 @@
       <w:r>
         <w:t xml:space="preserve">After installation, open a web browser and browse to </w:t>
       </w:r>
-      <w:hyperlink r:id="rId21" w:history="1">
+      <w:hyperlink r:id="rId22" w:history="1">
         <w:r>
           <w:rPr>
             <w:rStyle w:val="Hyperlink"/>
@@ -2954,7 +3652,15 @@
         </w:r>
       </w:hyperlink>
       <w:r>
-        <w:t xml:space="preserve">, replacing [servername] with the </w:t>
+        <w:t>, replacing [</w:t>
+      </w:r>
+      <w:proofErr w:type="spellStart"/>
+      <w:r>
+        <w:t>servername</w:t>
+      </w:r>
+      <w:proofErr w:type="spellEnd"/>
+      <w:r>
+        <w:t xml:space="preserve">] with the </w:t>
       </w:r>
       <w:r>
         <w:rPr>
@@ -3006,11 +3712,11 @@
       <w:pPr>
         <w:pStyle w:val="Heading2"/>
       </w:pPr>
-      <w:bookmarkStart w:id="19" w:name="_Toc411950715"/>
+      <w:bookmarkStart w:id="20" w:name="_Toc419803864"/>
       <w:r>
         <w:t>Uninstall or Roll-back</w:t>
       </w:r>
-      <w:bookmarkEnd w:id="19"/>
+      <w:bookmarkEnd w:id="20"/>
     </w:p>
     <w:p>
       <w:pPr>
@@ -3083,21 +3789,1199 @@
       <w:pPr>
         <w:pStyle w:val="Heading1"/>
       </w:pPr>
-      <w:bookmarkStart w:id="20" w:name="_Toc411950716"/>
+      <w:bookmarkStart w:id="21" w:name="_Toc419803865"/>
+      <w:proofErr w:type="spellStart"/>
+      <w:r>
+        <w:t>VistA</w:t>
+      </w:r>
+      <w:proofErr w:type="spellEnd"/>
+      <w:r>
+        <w:t xml:space="preserve"> Patch </w:t>
+      </w:r>
+      <w:r>
+        <w:t>Installation</w:t>
+      </w:r>
+      <w:bookmarkEnd w:id="21"/>
+    </w:p>
+    <w:p>
+      <w:pPr>
+        <w:pStyle w:val="Heading2"/>
+      </w:pPr>
+      <w:bookmarkStart w:id="22" w:name="_Toc419803866"/>
+      <w:r>
+        <w:t>Pre-Installation Instructions</w:t>
+      </w:r>
+      <w:bookmarkEnd w:id="22"/>
+    </w:p>
+    <w:p>
+      <w:pPr>
+        <w:autoSpaceDE w:val="0"/>
+        <w:autoSpaceDN w:val="0"/>
+        <w:ind w:firstLine="360"/>
+        <w:rPr>
+          <w:rFonts w:ascii="r_ansi" w:hAnsi="r_ansi"/>
+          <w:sz w:val="20"/>
+          <w:szCs w:val="20"/>
+        </w:rPr>
+      </w:pPr>
+      <w:r>
+        <w:rPr>
+          <w:rFonts w:ascii="r_ansi" w:hAnsi="r_ansi"/>
+          <w:sz w:val="20"/>
+          <w:szCs w:val="20"/>
+        </w:rPr>
+        <w:t xml:space="preserve">1a) </w:t>
+      </w:r>
+      <w:proofErr w:type="gramStart"/>
+      <w:r>
+        <w:rPr>
+          <w:rFonts w:ascii="r_ansi" w:hAnsi="r_ansi"/>
+          <w:sz w:val="20"/>
+          <w:szCs w:val="20"/>
+        </w:rPr>
+        <w:t>This</w:t>
+      </w:r>
+      <w:proofErr w:type="gramEnd"/>
+      <w:r>
+        <w:rPr>
+          <w:rFonts w:ascii="r_ansi" w:hAnsi="r_ansi"/>
+          <w:sz w:val="20"/>
+          <w:szCs w:val="20"/>
+        </w:rPr>
+        <w:t xml:space="preserve"> patch may be installed during normal business hours. </w:t>
+      </w:r>
+    </w:p>
+    <w:p>
+      <w:pPr>
+        <w:autoSpaceDE w:val="0"/>
+        <w:autoSpaceDN w:val="0"/>
+        <w:rPr>
+          <w:rFonts w:ascii="r_ansi" w:hAnsi="r_ansi"/>
+          <w:sz w:val="20"/>
+          <w:szCs w:val="20"/>
+        </w:rPr>
+      </w:pPr>
+      <w:r>
+        <w:rPr>
+          <w:rFonts w:ascii="r_ansi" w:hAnsi="r_ansi"/>
+          <w:sz w:val="20"/>
+          <w:szCs w:val="20"/>
+        </w:rPr>
+        <w:t> </w:t>
+      </w:r>
+    </w:p>
+    <w:p>
+      <w:pPr>
+        <w:autoSpaceDE w:val="0"/>
+        <w:autoSpaceDN w:val="0"/>
+        <w:ind w:firstLine="360"/>
+        <w:rPr>
+          <w:rFonts w:ascii="r_ansi" w:hAnsi="r_ansi"/>
+          <w:sz w:val="20"/>
+          <w:szCs w:val="20"/>
+        </w:rPr>
+      </w:pPr>
+      <w:r>
+        <w:rPr>
+          <w:rFonts w:ascii="r_ansi" w:hAnsi="r_ansi"/>
+          <w:sz w:val="20"/>
+          <w:szCs w:val="20"/>
+        </w:rPr>
+        <w:t xml:space="preserve">1b) </w:t>
+      </w:r>
+      <w:proofErr w:type="gramStart"/>
+      <w:r>
+        <w:rPr>
+          <w:rFonts w:ascii="r_ansi" w:hAnsi="r_ansi"/>
+          <w:sz w:val="20"/>
+          <w:szCs w:val="20"/>
+        </w:rPr>
+        <w:t>This</w:t>
+      </w:r>
+      <w:proofErr w:type="gramEnd"/>
+      <w:r>
+        <w:rPr>
+          <w:rFonts w:ascii="r_ansi" w:hAnsi="r_ansi"/>
+          <w:sz w:val="20"/>
+          <w:szCs w:val="20"/>
+        </w:rPr>
+        <w:t xml:space="preserve"> patch may be installed with the users on the system. </w:t>
+      </w:r>
+    </w:p>
+    <w:p>
+      <w:pPr>
+        <w:autoSpaceDE w:val="0"/>
+        <w:autoSpaceDN w:val="0"/>
+        <w:rPr>
+          <w:rFonts w:ascii="r_ansi" w:hAnsi="r_ansi"/>
+          <w:sz w:val="20"/>
+          <w:szCs w:val="20"/>
+        </w:rPr>
+      </w:pPr>
+    </w:p>
+    <w:p>
+      <w:pPr>
+        <w:autoSpaceDE w:val="0"/>
+        <w:autoSpaceDN w:val="0"/>
+        <w:ind w:firstLine="360"/>
+        <w:rPr>
+          <w:rFonts w:ascii="r_ansi" w:hAnsi="r_ansi"/>
+          <w:sz w:val="20"/>
+          <w:szCs w:val="20"/>
+        </w:rPr>
+      </w:pPr>
+      <w:r>
+        <w:rPr>
+          <w:rFonts w:ascii="r_ansi" w:hAnsi="r_ansi"/>
+          <w:sz w:val="20"/>
+          <w:szCs w:val="20"/>
+        </w:rPr>
+        <w:t xml:space="preserve">1c) </w:t>
+      </w:r>
+      <w:proofErr w:type="gramStart"/>
+      <w:r>
+        <w:rPr>
+          <w:rFonts w:ascii="r_ansi" w:hAnsi="r_ansi"/>
+          <w:sz w:val="20"/>
+          <w:szCs w:val="20"/>
+        </w:rPr>
+        <w:t>This</w:t>
+      </w:r>
+      <w:proofErr w:type="gramEnd"/>
+      <w:r>
+        <w:rPr>
+          <w:rFonts w:ascii="r_ansi" w:hAnsi="r_ansi"/>
+          <w:sz w:val="20"/>
+          <w:szCs w:val="20"/>
+        </w:rPr>
+        <w:t xml:space="preserve"> patch should take less than five (5) minutes to install.</w:t>
+      </w:r>
+    </w:p>
+    <w:p>
+      <w:pPr>
+        <w:pStyle w:val="Heading2"/>
+      </w:pPr>
+      <w:bookmarkStart w:id="23" w:name="_Toc419803867"/>
+      <w:r>
+        <w:lastRenderedPageBreak/>
+        <w:t>Installation Instructions</w:t>
+      </w:r>
+      <w:bookmarkEnd w:id="23"/>
+    </w:p>
+    <w:p>
+      <w:pPr>
+        <w:autoSpaceDE w:val="0"/>
+        <w:autoSpaceDN w:val="0"/>
+        <w:ind w:firstLine="360"/>
+        <w:rPr>
+          <w:rFonts w:ascii="r_ansi" w:hAnsi="r_ansi"/>
+          <w:sz w:val="20"/>
+          <w:szCs w:val="20"/>
+        </w:rPr>
+      </w:pPr>
+      <w:r>
+        <w:rPr>
+          <w:rFonts w:ascii="r_ansi" w:hAnsi="r_ansi"/>
+          <w:sz w:val="20"/>
+          <w:szCs w:val="20"/>
+        </w:rPr>
+        <w:t xml:space="preserve">1.  Transfer the host file for ZZASRC*1.0*1 to desired </w:t>
+      </w:r>
+      <w:proofErr w:type="spellStart"/>
+      <w:r>
+        <w:rPr>
+          <w:rFonts w:ascii="r_ansi" w:hAnsi="r_ansi"/>
+          <w:sz w:val="20"/>
+          <w:szCs w:val="20"/>
+        </w:rPr>
+        <w:t>VistA</w:t>
+      </w:r>
+      <w:proofErr w:type="spellEnd"/>
+      <w:r>
+        <w:rPr>
+          <w:rFonts w:ascii="r_ansi" w:hAnsi="r_ansi"/>
+          <w:sz w:val="20"/>
+          <w:szCs w:val="20"/>
+        </w:rPr>
+        <w:t xml:space="preserve"> server.</w:t>
+      </w:r>
+    </w:p>
+    <w:p>
+      <w:pPr>
+        <w:autoSpaceDE w:val="0"/>
+        <w:autoSpaceDN w:val="0"/>
+        <w:rPr>
+          <w:rFonts w:ascii="r_ansi" w:hAnsi="r_ansi"/>
+          <w:sz w:val="20"/>
+          <w:szCs w:val="20"/>
+        </w:rPr>
+      </w:pPr>
+    </w:p>
+    <w:p>
+      <w:pPr>
+        <w:autoSpaceDE w:val="0"/>
+        <w:autoSpaceDN w:val="0"/>
+        <w:ind w:firstLine="360"/>
+        <w:rPr>
+          <w:rFonts w:ascii="r_ansi" w:hAnsi="r_ansi"/>
+          <w:sz w:val="20"/>
+          <w:szCs w:val="20"/>
+        </w:rPr>
+      </w:pPr>
+      <w:r>
+        <w:rPr>
+          <w:rFonts w:ascii="r_ansi" w:hAnsi="r_ansi"/>
+          <w:sz w:val="20"/>
+          <w:szCs w:val="20"/>
+        </w:rPr>
+        <w:t xml:space="preserve">2.  </w:t>
+      </w:r>
+      <w:proofErr w:type="gramStart"/>
+      <w:r>
+        <w:rPr>
+          <w:rFonts w:ascii="r_ansi" w:hAnsi="r_ansi"/>
+          <w:sz w:val="20"/>
+          <w:szCs w:val="20"/>
+        </w:rPr>
+        <w:t>From</w:t>
+      </w:r>
+      <w:proofErr w:type="gramEnd"/>
+      <w:r>
+        <w:rPr>
+          <w:rFonts w:ascii="r_ansi" w:hAnsi="r_ansi"/>
+          <w:sz w:val="20"/>
+          <w:szCs w:val="20"/>
+        </w:rPr>
+        <w:t xml:space="preserve"> the Kernel Installation and Distribution System Menu in </w:t>
+      </w:r>
+      <w:proofErr w:type="spellStart"/>
+      <w:r>
+        <w:rPr>
+          <w:rFonts w:ascii="r_ansi" w:hAnsi="r_ansi"/>
+          <w:sz w:val="20"/>
+          <w:szCs w:val="20"/>
+        </w:rPr>
+        <w:t>VistA</w:t>
+      </w:r>
+      <w:proofErr w:type="spellEnd"/>
+      <w:r>
+        <w:rPr>
+          <w:rFonts w:ascii="r_ansi" w:hAnsi="r_ansi"/>
+          <w:sz w:val="20"/>
+          <w:szCs w:val="20"/>
+        </w:rPr>
+        <w:t xml:space="preserve">, </w:t>
+      </w:r>
+    </w:p>
+    <w:p>
+      <w:pPr>
+        <w:autoSpaceDE w:val="0"/>
+        <w:autoSpaceDN w:val="0"/>
+        <w:ind w:left="840"/>
+        <w:rPr>
+          <w:rFonts w:ascii="r_ansi" w:hAnsi="r_ansi"/>
+          <w:sz w:val="20"/>
+          <w:szCs w:val="20"/>
+        </w:rPr>
+      </w:pPr>
+      <w:proofErr w:type="gramStart"/>
+      <w:r>
+        <w:rPr>
+          <w:rFonts w:ascii="r_ansi" w:hAnsi="r_ansi"/>
+          <w:sz w:val="20"/>
+          <w:szCs w:val="20"/>
+        </w:rPr>
+        <w:t>select</w:t>
+      </w:r>
+      <w:proofErr w:type="gramEnd"/>
+      <w:r>
+        <w:rPr>
+          <w:rFonts w:ascii="r_ansi" w:hAnsi="r_ansi"/>
+          <w:sz w:val="20"/>
+          <w:szCs w:val="20"/>
+        </w:rPr>
+        <w:t xml:space="preserve"> the Installation Menu. From this menu, select Load a Distribution and enter the path and host file name to load.</w:t>
+      </w:r>
+    </w:p>
+    <w:p>
+      <w:pPr>
+        <w:autoSpaceDE w:val="0"/>
+        <w:autoSpaceDN w:val="0"/>
+        <w:rPr>
+          <w:rFonts w:ascii="r_ansi" w:hAnsi="r_ansi"/>
+          <w:sz w:val="20"/>
+          <w:szCs w:val="20"/>
+        </w:rPr>
+      </w:pPr>
+      <w:r>
+        <w:rPr>
+          <w:rFonts w:ascii="r_ansi" w:hAnsi="r_ansi"/>
+          <w:sz w:val="20"/>
+          <w:szCs w:val="20"/>
+        </w:rPr>
+        <w:t> </w:t>
+      </w:r>
+    </w:p>
+    <w:p>
+      <w:pPr>
+        <w:autoSpaceDE w:val="0"/>
+        <w:autoSpaceDN w:val="0"/>
+        <w:rPr>
+          <w:rFonts w:ascii="r_ansi" w:hAnsi="r_ansi"/>
+          <w:sz w:val="20"/>
+          <w:szCs w:val="20"/>
+        </w:rPr>
+      </w:pPr>
+      <w:r>
+        <w:rPr>
+          <w:rFonts w:ascii="r_ansi" w:hAnsi="r_ansi"/>
+          <w:sz w:val="20"/>
+          <w:szCs w:val="20"/>
+        </w:rPr>
+        <w:t xml:space="preserve">   3.  From the Installation Menu, you may elect to use the following  </w:t>
+      </w:r>
+    </w:p>
+    <w:p>
+      <w:pPr>
+        <w:autoSpaceDE w:val="0"/>
+        <w:autoSpaceDN w:val="0"/>
+        <w:ind w:firstLine="720"/>
+        <w:rPr>
+          <w:rFonts w:ascii="r_ansi" w:hAnsi="r_ansi"/>
+          <w:sz w:val="20"/>
+          <w:szCs w:val="20"/>
+        </w:rPr>
+      </w:pPr>
+      <w:r>
+        <w:rPr>
+          <w:rFonts w:ascii="r_ansi" w:hAnsi="r_ansi"/>
+          <w:sz w:val="20"/>
+          <w:szCs w:val="20"/>
+        </w:rPr>
+        <w:t xml:space="preserve"> </w:t>
+      </w:r>
+      <w:proofErr w:type="gramStart"/>
+      <w:r>
+        <w:rPr>
+          <w:rFonts w:ascii="r_ansi" w:hAnsi="r_ansi"/>
+          <w:sz w:val="20"/>
+          <w:szCs w:val="20"/>
+        </w:rPr>
+        <w:t>options</w:t>
+      </w:r>
+      <w:proofErr w:type="gramEnd"/>
+      <w:r>
+        <w:rPr>
+          <w:rFonts w:ascii="r_ansi" w:hAnsi="r_ansi"/>
+          <w:sz w:val="20"/>
+          <w:szCs w:val="20"/>
+        </w:rPr>
+        <w:t>. When prompted for the INSTALL enter the patch ZZASRC*1.0*</w:t>
+      </w:r>
+      <w:proofErr w:type="gramStart"/>
+      <w:r>
+        <w:rPr>
+          <w:rFonts w:ascii="r_ansi" w:hAnsi="r_ansi"/>
+          <w:sz w:val="20"/>
+          <w:szCs w:val="20"/>
+        </w:rPr>
+        <w:t>1 :</w:t>
+      </w:r>
+      <w:proofErr w:type="gramEnd"/>
+    </w:p>
+    <w:p>
+      <w:pPr>
+        <w:autoSpaceDE w:val="0"/>
+        <w:autoSpaceDN w:val="0"/>
+        <w:rPr>
+          <w:rFonts w:ascii="r_ansi" w:hAnsi="r_ansi"/>
+          <w:sz w:val="20"/>
+          <w:szCs w:val="20"/>
+        </w:rPr>
+      </w:pPr>
+    </w:p>
+    <w:p>
+      <w:pPr>
+        <w:autoSpaceDE w:val="0"/>
+        <w:autoSpaceDN w:val="0"/>
+        <w:rPr>
+          <w:rFonts w:ascii="r_ansi" w:hAnsi="r_ansi"/>
+          <w:sz w:val="20"/>
+          <w:szCs w:val="20"/>
+        </w:rPr>
+      </w:pPr>
+      <w:r>
+        <w:rPr>
+          <w:rFonts w:ascii="r_ansi" w:hAnsi="r_ansi"/>
+          <w:sz w:val="20"/>
+          <w:szCs w:val="20"/>
+        </w:rPr>
+        <w:t>    a.</w:t>
+      </w:r>
+      <w:proofErr w:type="gramStart"/>
+      <w:r>
+        <w:rPr>
+          <w:rFonts w:ascii="r_ansi" w:hAnsi="r_ansi"/>
+          <w:sz w:val="20"/>
+          <w:szCs w:val="20"/>
+        </w:rPr>
+        <w:t>  Backup</w:t>
+      </w:r>
+      <w:proofErr w:type="gramEnd"/>
+      <w:r>
+        <w:rPr>
+          <w:rFonts w:ascii="r_ansi" w:hAnsi="r_ansi"/>
+          <w:sz w:val="20"/>
+          <w:szCs w:val="20"/>
+        </w:rPr>
+        <w:t xml:space="preserve"> a Transport Global - This option will create a backup</w:t>
+      </w:r>
+    </w:p>
+    <w:p>
+      <w:pPr>
+        <w:autoSpaceDE w:val="0"/>
+        <w:autoSpaceDN w:val="0"/>
+        <w:rPr>
+          <w:rFonts w:ascii="r_ansi" w:hAnsi="r_ansi"/>
+          <w:sz w:val="20"/>
+          <w:szCs w:val="20"/>
+        </w:rPr>
+      </w:pPr>
+      <w:r>
+        <w:rPr>
+          <w:rFonts w:ascii="r_ansi" w:hAnsi="r_ansi"/>
+          <w:sz w:val="20"/>
+          <w:szCs w:val="20"/>
+        </w:rPr>
+        <w:t xml:space="preserve">        </w:t>
+      </w:r>
+      <w:proofErr w:type="gramStart"/>
+      <w:r>
+        <w:rPr>
+          <w:rFonts w:ascii="r_ansi" w:hAnsi="r_ansi"/>
+          <w:sz w:val="20"/>
+          <w:szCs w:val="20"/>
+        </w:rPr>
+        <w:t>message</w:t>
+      </w:r>
+      <w:proofErr w:type="gramEnd"/>
+      <w:r>
+        <w:rPr>
+          <w:rFonts w:ascii="r_ansi" w:hAnsi="r_ansi"/>
+          <w:sz w:val="20"/>
+          <w:szCs w:val="20"/>
+        </w:rPr>
+        <w:t xml:space="preserve"> of any routines exported with this patch. It will not</w:t>
+      </w:r>
+    </w:p>
+    <w:p>
+      <w:pPr>
+        <w:autoSpaceDE w:val="0"/>
+        <w:autoSpaceDN w:val="0"/>
+        <w:rPr>
+          <w:rFonts w:ascii="r_ansi" w:hAnsi="r_ansi"/>
+          <w:sz w:val="20"/>
+          <w:szCs w:val="20"/>
+        </w:rPr>
+      </w:pPr>
+      <w:r>
+        <w:rPr>
+          <w:rFonts w:ascii="r_ansi" w:hAnsi="r_ansi"/>
+          <w:sz w:val="20"/>
+          <w:szCs w:val="20"/>
+        </w:rPr>
+        <w:t xml:space="preserve">        </w:t>
+      </w:r>
+      <w:proofErr w:type="gramStart"/>
+      <w:r>
+        <w:rPr>
+          <w:rFonts w:ascii="r_ansi" w:hAnsi="r_ansi"/>
+          <w:sz w:val="20"/>
+          <w:szCs w:val="20"/>
+        </w:rPr>
+        <w:t>backup</w:t>
+      </w:r>
+      <w:proofErr w:type="gramEnd"/>
+      <w:r>
+        <w:rPr>
+          <w:rFonts w:ascii="r_ansi" w:hAnsi="r_ansi"/>
+          <w:sz w:val="20"/>
+          <w:szCs w:val="20"/>
+        </w:rPr>
+        <w:t xml:space="preserve"> any other changes such as DDs or templates.</w:t>
+      </w:r>
+    </w:p>
+    <w:p>
+      <w:pPr>
+        <w:autoSpaceDE w:val="0"/>
+        <w:autoSpaceDN w:val="0"/>
+        <w:rPr>
+          <w:rFonts w:ascii="r_ansi" w:hAnsi="r_ansi"/>
+          <w:sz w:val="20"/>
+          <w:szCs w:val="20"/>
+        </w:rPr>
+      </w:pPr>
+      <w:r>
+        <w:rPr>
+          <w:rFonts w:ascii="r_ansi" w:hAnsi="r_ansi"/>
+          <w:sz w:val="20"/>
+          <w:szCs w:val="20"/>
+        </w:rPr>
+        <w:t>    b.</w:t>
+      </w:r>
+      <w:proofErr w:type="gramStart"/>
+      <w:r>
+        <w:rPr>
+          <w:rFonts w:ascii="r_ansi" w:hAnsi="r_ansi"/>
+          <w:sz w:val="20"/>
+          <w:szCs w:val="20"/>
+        </w:rPr>
+        <w:t>  Compare</w:t>
+      </w:r>
+      <w:proofErr w:type="gramEnd"/>
+      <w:r>
+        <w:rPr>
+          <w:rFonts w:ascii="r_ansi" w:hAnsi="r_ansi"/>
+          <w:sz w:val="20"/>
+          <w:szCs w:val="20"/>
+        </w:rPr>
+        <w:t xml:space="preserve"> Transport Global to Current System - This option will</w:t>
+      </w:r>
+    </w:p>
+    <w:p>
+      <w:pPr>
+        <w:autoSpaceDE w:val="0"/>
+        <w:autoSpaceDN w:val="0"/>
+        <w:rPr>
+          <w:rFonts w:ascii="r_ansi" w:hAnsi="r_ansi"/>
+          <w:sz w:val="20"/>
+          <w:szCs w:val="20"/>
+        </w:rPr>
+      </w:pPr>
+      <w:r>
+        <w:rPr>
+          <w:rFonts w:ascii="r_ansi" w:hAnsi="r_ansi"/>
+          <w:sz w:val="20"/>
+          <w:szCs w:val="20"/>
+        </w:rPr>
+        <w:t xml:space="preserve">        </w:t>
+      </w:r>
+      <w:proofErr w:type="gramStart"/>
+      <w:r>
+        <w:rPr>
+          <w:rFonts w:ascii="r_ansi" w:hAnsi="r_ansi"/>
+          <w:sz w:val="20"/>
+          <w:szCs w:val="20"/>
+        </w:rPr>
+        <w:t>allow</w:t>
+      </w:r>
+      <w:proofErr w:type="gramEnd"/>
+      <w:r>
+        <w:rPr>
+          <w:rFonts w:ascii="r_ansi" w:hAnsi="r_ansi"/>
+          <w:sz w:val="20"/>
+          <w:szCs w:val="20"/>
+        </w:rPr>
+        <w:t xml:space="preserve"> you to view all changes that will be made when this patch</w:t>
+      </w:r>
+    </w:p>
+    <w:p>
+      <w:pPr>
+        <w:autoSpaceDE w:val="0"/>
+        <w:autoSpaceDN w:val="0"/>
+        <w:rPr>
+          <w:rFonts w:ascii="r_ansi" w:hAnsi="r_ansi"/>
+          <w:sz w:val="20"/>
+          <w:szCs w:val="20"/>
+        </w:rPr>
+      </w:pPr>
+      <w:r>
+        <w:rPr>
+          <w:rFonts w:ascii="r_ansi" w:hAnsi="r_ansi"/>
+          <w:sz w:val="20"/>
+          <w:szCs w:val="20"/>
+        </w:rPr>
+        <w:t xml:space="preserve">        </w:t>
+      </w:r>
+      <w:proofErr w:type="gramStart"/>
+      <w:r>
+        <w:rPr>
+          <w:rFonts w:ascii="r_ansi" w:hAnsi="r_ansi"/>
+          <w:sz w:val="20"/>
+          <w:szCs w:val="20"/>
+        </w:rPr>
+        <w:t>is</w:t>
+      </w:r>
+      <w:proofErr w:type="gramEnd"/>
+      <w:r>
+        <w:rPr>
+          <w:rFonts w:ascii="r_ansi" w:hAnsi="r_ansi"/>
+          <w:sz w:val="20"/>
+          <w:szCs w:val="20"/>
+        </w:rPr>
+        <w:t xml:space="preserve"> installed. It compares all components of this patch</w:t>
+      </w:r>
+    </w:p>
+    <w:p>
+      <w:pPr>
+        <w:autoSpaceDE w:val="0"/>
+        <w:autoSpaceDN w:val="0"/>
+        <w:rPr>
+          <w:rFonts w:ascii="r_ansi" w:hAnsi="r_ansi"/>
+          <w:sz w:val="20"/>
+          <w:szCs w:val="20"/>
+        </w:rPr>
+      </w:pPr>
+      <w:r>
+        <w:rPr>
+          <w:rFonts w:ascii="r_ansi" w:hAnsi="r_ansi"/>
+          <w:sz w:val="20"/>
+          <w:szCs w:val="20"/>
+        </w:rPr>
+        <w:t>        (</w:t>
+      </w:r>
+      <w:proofErr w:type="gramStart"/>
+      <w:r>
+        <w:rPr>
+          <w:rFonts w:ascii="r_ansi" w:hAnsi="r_ansi"/>
+          <w:sz w:val="20"/>
+          <w:szCs w:val="20"/>
+        </w:rPr>
+        <w:t>routines</w:t>
+      </w:r>
+      <w:proofErr w:type="gramEnd"/>
+      <w:r>
+        <w:rPr>
+          <w:rFonts w:ascii="r_ansi" w:hAnsi="r_ansi"/>
+          <w:sz w:val="20"/>
+          <w:szCs w:val="20"/>
+        </w:rPr>
+        <w:t>, DDs, templates, etc.).</w:t>
+      </w:r>
+    </w:p>
+    <w:p>
+      <w:pPr>
+        <w:autoSpaceDE w:val="0"/>
+        <w:autoSpaceDN w:val="0"/>
+        <w:rPr>
+          <w:rFonts w:ascii="r_ansi" w:hAnsi="r_ansi"/>
+          <w:sz w:val="20"/>
+          <w:szCs w:val="20"/>
+        </w:rPr>
+      </w:pPr>
+      <w:r>
+        <w:rPr>
+          <w:rFonts w:ascii="r_ansi" w:hAnsi="r_ansi"/>
+          <w:sz w:val="20"/>
+          <w:szCs w:val="20"/>
+        </w:rPr>
+        <w:t>    c.</w:t>
+      </w:r>
+      <w:proofErr w:type="gramStart"/>
+      <w:r>
+        <w:rPr>
+          <w:rFonts w:ascii="r_ansi" w:hAnsi="r_ansi"/>
+          <w:sz w:val="20"/>
+          <w:szCs w:val="20"/>
+        </w:rPr>
+        <w:t>  Verify</w:t>
+      </w:r>
+      <w:proofErr w:type="gramEnd"/>
+      <w:r>
+        <w:rPr>
+          <w:rFonts w:ascii="r_ansi" w:hAnsi="r_ansi"/>
+          <w:sz w:val="20"/>
+          <w:szCs w:val="20"/>
+        </w:rPr>
+        <w:t xml:space="preserve"> Checksums in Transport Global - This option will allow</w:t>
+      </w:r>
+    </w:p>
+    <w:p>
+      <w:pPr>
+        <w:autoSpaceDE w:val="0"/>
+        <w:autoSpaceDN w:val="0"/>
+        <w:rPr>
+          <w:rFonts w:ascii="r_ansi" w:hAnsi="r_ansi"/>
+          <w:sz w:val="20"/>
+          <w:szCs w:val="20"/>
+        </w:rPr>
+      </w:pPr>
+      <w:r>
+        <w:rPr>
+          <w:rFonts w:ascii="r_ansi" w:hAnsi="r_ansi"/>
+          <w:sz w:val="20"/>
+          <w:szCs w:val="20"/>
+        </w:rPr>
+        <w:t xml:space="preserve">        </w:t>
+      </w:r>
+      <w:proofErr w:type="gramStart"/>
+      <w:r>
+        <w:rPr>
+          <w:rFonts w:ascii="r_ansi" w:hAnsi="r_ansi"/>
+          <w:sz w:val="20"/>
+          <w:szCs w:val="20"/>
+        </w:rPr>
+        <w:t>you</w:t>
+      </w:r>
+      <w:proofErr w:type="gramEnd"/>
+      <w:r>
+        <w:rPr>
+          <w:rFonts w:ascii="r_ansi" w:hAnsi="r_ansi"/>
+          <w:sz w:val="20"/>
+          <w:szCs w:val="20"/>
+        </w:rPr>
+        <w:t xml:space="preserve"> to ensure the integrity of the routines that are in the</w:t>
+      </w:r>
+    </w:p>
+    <w:p>
+      <w:pPr>
+        <w:autoSpaceDE w:val="0"/>
+        <w:autoSpaceDN w:val="0"/>
+        <w:rPr>
+          <w:rFonts w:ascii="r_ansi" w:hAnsi="r_ansi"/>
+          <w:sz w:val="20"/>
+          <w:szCs w:val="20"/>
+        </w:rPr>
+      </w:pPr>
+      <w:r>
+        <w:rPr>
+          <w:rFonts w:ascii="r_ansi" w:hAnsi="r_ansi"/>
+          <w:sz w:val="20"/>
+          <w:szCs w:val="20"/>
+        </w:rPr>
+        <w:t xml:space="preserve">        </w:t>
+      </w:r>
+      <w:proofErr w:type="gramStart"/>
+      <w:r>
+        <w:rPr>
+          <w:rFonts w:ascii="r_ansi" w:hAnsi="r_ansi"/>
+          <w:sz w:val="20"/>
+          <w:szCs w:val="20"/>
+        </w:rPr>
+        <w:t>transport</w:t>
+      </w:r>
+      <w:proofErr w:type="gramEnd"/>
+      <w:r>
+        <w:rPr>
+          <w:rFonts w:ascii="r_ansi" w:hAnsi="r_ansi"/>
+          <w:sz w:val="20"/>
+          <w:szCs w:val="20"/>
+        </w:rPr>
+        <w:t xml:space="preserve"> global.</w:t>
+      </w:r>
+    </w:p>
+    <w:p>
+      <w:pPr>
+        <w:autoSpaceDE w:val="0"/>
+        <w:autoSpaceDN w:val="0"/>
+        <w:rPr>
+          <w:rFonts w:ascii="r_ansi" w:hAnsi="r_ansi"/>
+          <w:sz w:val="20"/>
+          <w:szCs w:val="20"/>
+        </w:rPr>
+      </w:pPr>
+      <w:r>
+        <w:rPr>
+          <w:rFonts w:ascii="r_ansi" w:hAnsi="r_ansi"/>
+          <w:sz w:val="20"/>
+          <w:szCs w:val="20"/>
+        </w:rPr>
+        <w:t xml:space="preserve">     </w:t>
+      </w:r>
+    </w:p>
+    <w:p>
+      <w:pPr>
+        <w:autoSpaceDE w:val="0"/>
+        <w:autoSpaceDN w:val="0"/>
+        <w:rPr>
+          <w:rFonts w:ascii="r_ansi" w:hAnsi="r_ansi"/>
+          <w:sz w:val="20"/>
+          <w:szCs w:val="20"/>
+        </w:rPr>
+      </w:pPr>
+      <w:r>
+        <w:rPr>
+          <w:rFonts w:ascii="r_ansi" w:hAnsi="r_ansi"/>
+          <w:sz w:val="20"/>
+          <w:szCs w:val="20"/>
+        </w:rPr>
+        <w:t xml:space="preserve">   4.  From the Installation Menu, select the Install Package(s) option and</w:t>
+      </w:r>
+    </w:p>
+    <w:p>
+      <w:pPr>
+        <w:autoSpaceDE w:val="0"/>
+        <w:autoSpaceDN w:val="0"/>
+        <w:ind w:firstLine="720"/>
+        <w:rPr>
+          <w:rFonts w:ascii="r_ansi" w:hAnsi="r_ansi"/>
+          <w:sz w:val="20"/>
+          <w:szCs w:val="20"/>
+        </w:rPr>
+      </w:pPr>
+      <w:r>
+        <w:rPr>
+          <w:rFonts w:ascii="r_ansi" w:hAnsi="r_ansi"/>
+          <w:sz w:val="20"/>
+          <w:szCs w:val="20"/>
+        </w:rPr>
+        <w:t xml:space="preserve"> </w:t>
+      </w:r>
+      <w:proofErr w:type="gramStart"/>
+      <w:r>
+        <w:rPr>
+          <w:rFonts w:ascii="r_ansi" w:hAnsi="r_ansi"/>
+          <w:sz w:val="20"/>
+          <w:szCs w:val="20"/>
+        </w:rPr>
+        <w:t>choose</w:t>
+      </w:r>
+      <w:proofErr w:type="gramEnd"/>
+      <w:r>
+        <w:rPr>
+          <w:rFonts w:ascii="r_ansi" w:hAnsi="r_ansi"/>
+          <w:sz w:val="20"/>
+          <w:szCs w:val="20"/>
+        </w:rPr>
+        <w:t xml:space="preserve"> the patch to install.</w:t>
+      </w:r>
+    </w:p>
+    <w:p>
+      <w:pPr>
+        <w:autoSpaceDE w:val="0"/>
+        <w:autoSpaceDN w:val="0"/>
+        <w:rPr>
+          <w:rFonts w:ascii="r_ansi" w:hAnsi="r_ansi"/>
+          <w:sz w:val="20"/>
+          <w:szCs w:val="20"/>
+        </w:rPr>
+      </w:pPr>
+    </w:p>
+    <w:p>
+      <w:pPr>
+        <w:autoSpaceDE w:val="0"/>
+        <w:autoSpaceDN w:val="0"/>
+        <w:rPr>
+          <w:rFonts w:ascii="r_ansi" w:hAnsi="r_ansi"/>
+          <w:sz w:val="20"/>
+          <w:szCs w:val="20"/>
+        </w:rPr>
+      </w:pPr>
+      <w:r>
+        <w:rPr>
+          <w:rFonts w:ascii="r_ansi" w:hAnsi="r_ansi"/>
+          <w:sz w:val="20"/>
+          <w:szCs w:val="20"/>
+        </w:rPr>
+        <w:t xml:space="preserve">   5.  If prompted 'Want KIDS to Rebuild Menu Trees </w:t>
+      </w:r>
+      <w:proofErr w:type="gramStart"/>
+      <w:r>
+        <w:rPr>
+          <w:rFonts w:ascii="r_ansi" w:hAnsi="r_ansi"/>
+          <w:sz w:val="20"/>
+          <w:szCs w:val="20"/>
+        </w:rPr>
+        <w:t>Upon</w:t>
+      </w:r>
+      <w:proofErr w:type="gramEnd"/>
+      <w:r>
+        <w:rPr>
+          <w:rFonts w:ascii="r_ansi" w:hAnsi="r_ansi"/>
+          <w:sz w:val="20"/>
+          <w:szCs w:val="20"/>
+        </w:rPr>
+        <w:t xml:space="preserve"> Completion of</w:t>
+      </w:r>
+    </w:p>
+    <w:p>
+      <w:pPr>
+        <w:autoSpaceDE w:val="0"/>
+        <w:autoSpaceDN w:val="0"/>
+        <w:rPr>
+          <w:rFonts w:ascii="r_ansi" w:hAnsi="r_ansi"/>
+          <w:sz w:val="20"/>
+          <w:szCs w:val="20"/>
+        </w:rPr>
+      </w:pPr>
+      <w:r>
+        <w:rPr>
+          <w:rFonts w:ascii="r_ansi" w:hAnsi="r_ansi"/>
+          <w:sz w:val="20"/>
+          <w:szCs w:val="20"/>
+        </w:rPr>
+        <w:t>   </w:t>
+      </w:r>
+      <w:r>
+        <w:rPr>
+          <w:rFonts w:ascii="r_ansi" w:hAnsi="r_ansi"/>
+          <w:sz w:val="20"/>
+          <w:szCs w:val="20"/>
+        </w:rPr>
+        <w:tab/>
+        <w:t xml:space="preserve"> Install? NO//' Answer NO.</w:t>
+      </w:r>
+    </w:p>
+    <w:p>
+      <w:pPr>
+        <w:autoSpaceDE w:val="0"/>
+        <w:autoSpaceDN w:val="0"/>
+        <w:rPr>
+          <w:rFonts w:ascii="r_ansi" w:hAnsi="r_ansi"/>
+          <w:sz w:val="20"/>
+          <w:szCs w:val="20"/>
+        </w:rPr>
+      </w:pPr>
+    </w:p>
+    <w:p>
+      <w:pPr>
+        <w:autoSpaceDE w:val="0"/>
+        <w:autoSpaceDN w:val="0"/>
+        <w:rPr>
+          <w:rFonts w:ascii="r_ansi" w:hAnsi="r_ansi"/>
+          <w:sz w:val="20"/>
+          <w:szCs w:val="20"/>
+        </w:rPr>
+      </w:pPr>
+      <w:r>
+        <w:rPr>
+          <w:rFonts w:ascii="r_ansi" w:hAnsi="r_ansi"/>
+          <w:sz w:val="20"/>
+          <w:szCs w:val="20"/>
+        </w:rPr>
+        <w:t xml:space="preserve">   6.  When prompted 'Want KIDS to INHIBIT LOGONs during the install?</w:t>
+      </w:r>
+    </w:p>
+    <w:p>
+      <w:pPr>
+        <w:autoSpaceDE w:val="0"/>
+        <w:autoSpaceDN w:val="0"/>
+        <w:rPr>
+          <w:rFonts w:ascii="r_ansi" w:hAnsi="r_ansi"/>
+          <w:sz w:val="20"/>
+          <w:szCs w:val="20"/>
+        </w:rPr>
+      </w:pPr>
+      <w:r>
+        <w:rPr>
+          <w:rFonts w:ascii="r_ansi" w:hAnsi="r_ansi"/>
+          <w:sz w:val="20"/>
+          <w:szCs w:val="20"/>
+        </w:rPr>
+        <w:t>  </w:t>
+      </w:r>
+      <w:r>
+        <w:rPr>
+          <w:rFonts w:ascii="r_ansi" w:hAnsi="r_ansi"/>
+          <w:sz w:val="20"/>
+          <w:szCs w:val="20"/>
+        </w:rPr>
+        <w:tab/>
+        <w:t xml:space="preserve"> NO//' Answer NO.</w:t>
+      </w:r>
+    </w:p>
+    <w:p>
+      <w:pPr>
+        <w:autoSpaceDE w:val="0"/>
+        <w:autoSpaceDN w:val="0"/>
+        <w:rPr>
+          <w:rFonts w:ascii="r_ansi" w:hAnsi="r_ansi"/>
+          <w:sz w:val="20"/>
+          <w:szCs w:val="20"/>
+        </w:rPr>
+      </w:pPr>
+    </w:p>
+    <w:p>
+      <w:pPr>
+        <w:autoSpaceDE w:val="0"/>
+        <w:autoSpaceDN w:val="0"/>
+        <w:rPr>
+          <w:rFonts w:ascii="r_ansi" w:hAnsi="r_ansi"/>
+          <w:sz w:val="20"/>
+          <w:szCs w:val="20"/>
+        </w:rPr>
+      </w:pPr>
+      <w:r>
+        <w:rPr>
+          <w:rFonts w:ascii="r_ansi" w:hAnsi="r_ansi"/>
+          <w:sz w:val="20"/>
+          <w:szCs w:val="20"/>
+        </w:rPr>
+        <w:t xml:space="preserve">   </w:t>
+      </w:r>
+      <w:r>
+        <w:rPr>
+          <w:rFonts w:ascii="r_ansi" w:hAnsi="r_ansi"/>
+          <w:sz w:val="20"/>
+          <w:szCs w:val="20"/>
+        </w:rPr>
+        <w:t xml:space="preserve">7.  When prompted 'Want to DISABLE Scheduled Options, Menu Options, </w:t>
+      </w:r>
+    </w:p>
+    <w:p>
+      <w:pPr>
+        <w:autoSpaceDE w:val="0"/>
+        <w:autoSpaceDN w:val="0"/>
+        <w:rPr>
+          <w:rFonts w:ascii="r_ansi" w:hAnsi="r_ansi"/>
+          <w:sz w:val="20"/>
+          <w:szCs w:val="20"/>
+        </w:rPr>
+      </w:pPr>
+      <w:r>
+        <w:rPr>
+          <w:rFonts w:ascii="r_ansi" w:hAnsi="r_ansi"/>
+          <w:sz w:val="20"/>
+          <w:szCs w:val="20"/>
+        </w:rPr>
+        <w:t>   </w:t>
+      </w:r>
+      <w:r>
+        <w:rPr>
+          <w:rFonts w:ascii="r_ansi" w:hAnsi="r_ansi"/>
+          <w:sz w:val="20"/>
+          <w:szCs w:val="20"/>
+        </w:rPr>
+        <w:tab/>
+      </w:r>
+      <w:r>
+        <w:rPr>
+          <w:rFonts w:ascii="r_ansi" w:hAnsi="r_ansi"/>
+          <w:sz w:val="20"/>
+          <w:szCs w:val="20"/>
+        </w:rPr>
+        <w:t> </w:t>
+      </w:r>
+      <w:proofErr w:type="gramStart"/>
+      <w:r>
+        <w:rPr>
+          <w:rFonts w:ascii="r_ansi" w:hAnsi="r_ansi"/>
+          <w:sz w:val="20"/>
+          <w:szCs w:val="20"/>
+        </w:rPr>
+        <w:t>and</w:t>
+      </w:r>
+      <w:proofErr w:type="gramEnd"/>
+      <w:r>
+        <w:rPr>
+          <w:rFonts w:ascii="r_ansi" w:hAnsi="r_ansi"/>
+          <w:sz w:val="20"/>
+          <w:szCs w:val="20"/>
+        </w:rPr>
+        <w:t xml:space="preserve"> Protocols? NO//’ Answer NO.</w:t>
+      </w:r>
+    </w:p>
+    <w:p>
+      <w:pPr>
+        <w:autoSpaceDE w:val="0"/>
+        <w:autoSpaceDN w:val="0"/>
+        <w:rPr>
+          <w:rFonts w:ascii="r_ansi" w:hAnsi="r_ansi"/>
+          <w:sz w:val="20"/>
+          <w:szCs w:val="20"/>
+        </w:rPr>
+      </w:pPr>
+      <w:r>
+        <w:rPr>
+          <w:rFonts w:ascii="r_ansi" w:hAnsi="r_ansi"/>
+          <w:sz w:val="20"/>
+          <w:szCs w:val="20"/>
+        </w:rPr>
+        <w:t> </w:t>
+      </w:r>
+    </w:p>
+    <w:p>
+      <w:pPr>
+        <w:autoSpaceDE w:val="0"/>
+        <w:autoSpaceDN w:val="0"/>
+        <w:rPr>
+          <w:rFonts w:ascii="r_ansi" w:hAnsi="r_ansi"/>
+          <w:sz w:val="20"/>
+          <w:szCs w:val="20"/>
+        </w:rPr>
+      </w:pPr>
+      <w:r>
+        <w:rPr>
+          <w:rFonts w:ascii="r_ansi" w:hAnsi="r_ansi"/>
+          <w:sz w:val="20"/>
+          <w:szCs w:val="20"/>
+        </w:rPr>
+        <w:t>   </w:t>
+      </w:r>
+      <w:r>
+        <w:rPr>
+          <w:rFonts w:ascii="r_ansi" w:hAnsi="r_ansi"/>
+          <w:sz w:val="20"/>
+          <w:szCs w:val="20"/>
+        </w:rPr>
+        <w:t>8.  If prompted "Delay Install (Minutes):  (0 - 60): 0// respond 0.</w:t>
+      </w:r>
+    </w:p>
+    <w:p>
+      <w:pPr>
+        <w:autoSpaceDE w:val="0"/>
+        <w:autoSpaceDN w:val="0"/>
+        <w:rPr>
+          <w:rFonts w:ascii="r_ansi" w:hAnsi="r_ansi"/>
+          <w:sz w:val="20"/>
+          <w:szCs w:val="20"/>
+        </w:rPr>
+      </w:pPr>
+    </w:p>
+    <w:p>
+      <w:pPr>
+        <w:pStyle w:val="Heading2"/>
+      </w:pPr>
+      <w:bookmarkStart w:id="24" w:name="_Toc419803868"/>
+      <w:r>
+        <w:t>Post-Installation Instructions</w:t>
+      </w:r>
+      <w:bookmarkEnd w:id="24"/>
+    </w:p>
+    <w:p>
+      <w:pPr>
+        <w:autoSpaceDE w:val="0"/>
+        <w:autoSpaceDN w:val="0"/>
+        <w:ind w:left="360"/>
+        <w:rPr>
+          <w:rFonts w:ascii="r_ansi" w:hAnsi="r_ansi"/>
+          <w:sz w:val="20"/>
+          <w:szCs w:val="20"/>
+        </w:rPr>
+      </w:pPr>
+      <w:r>
+        <w:rPr>
+          <w:rFonts w:ascii="r_ansi" w:hAnsi="r_ansi"/>
+          <w:sz w:val="20"/>
+          <w:szCs w:val="20"/>
+        </w:rPr>
+        <w:t>Verify that SR ASRC has been set as the ASRC web application’s RPC context.</w:t>
+      </w:r>
+    </w:p>
+    <w:p>
+      <w:pPr>
+        <w:pStyle w:val="BodyText"/>
+      </w:pPr>
+    </w:p>
+    <w:p>
+      <w:pPr>
+        <w:pStyle w:val="Heading1"/>
+      </w:pPr>
+      <w:bookmarkStart w:id="25" w:name="_Toc419803869"/>
       <w:r>
         <w:t>Additional Information</w:t>
       </w:r>
-      <w:bookmarkEnd w:id="20"/>
+      <w:bookmarkEnd w:id="25"/>
     </w:p>
     <w:p>
       <w:pPr>
         <w:pStyle w:val="Heading2"/>
       </w:pPr>
-      <w:bookmarkStart w:id="21" w:name="_Toc411950717"/>
+      <w:bookmarkStart w:id="26" w:name="_Toc419803870"/>
       <w:r>
         <w:t>Acronym Glossary</w:t>
       </w:r>
-      <w:bookmarkEnd w:id="21"/>
+      <w:bookmarkEnd w:id="26"/>
     </w:p>
     <w:tbl>
       <w:tblPr>
@@ -3111,6 +4995,7 @@
           <w:insideV w:val="single" w:sz="4" w:space="0" w:color="000000"/>
         </w:tblBorders>
         <w:tblLook w:val="0000" w:firstRow="0" w:lastRow="0" w:firstColumn="0" w:lastColumn="0" w:noHBand="0" w:noVBand="0"/>
+        <w:tblCaption w:val="Acronym Glossary"/>
       </w:tblPr>
       <w:tblGrid>
         <w:gridCol w:w="2162"/>
@@ -3150,9 +5035,6 @@
         </w:tc>
       </w:tr>
       <w:tr>
-        <w:trPr>
-          <w:cantSplit/>
-        </w:trPr>
         <w:tc>
           <w:tcPr>
             <w:tcW w:w="1156" w:type="pct"/>
@@ -3181,9 +5063,6 @@
         </w:tc>
       </w:tr>
       <w:tr>
-        <w:trPr>
-          <w:cantSplit/>
-        </w:trPr>
         <w:tc>
           <w:tcPr>
             <w:tcW w:w="1156" w:type="pct"/>
@@ -3212,9 +5091,34 @@
         </w:tc>
       </w:tr>
       <w:tr>
-        <w:trPr>
-          <w:cantSplit/>
-        </w:trPr>
+        <w:tc>
+          <w:tcPr>
+            <w:tcW w:w="1156" w:type="pct"/>
+          </w:tcPr>
+          <w:p>
+            <w:pPr>
+              <w:pStyle w:val="TableText"/>
+            </w:pPr>
+            <w:r>
+              <w:t>DNS</w:t>
+            </w:r>
+          </w:p>
+        </w:tc>
+        <w:tc>
+          <w:tcPr>
+            <w:tcW w:w="3844" w:type="pct"/>
+          </w:tcPr>
+          <w:p>
+            <w:pPr>
+              <w:pStyle w:val="TableText"/>
+            </w:pPr>
+            <w:r>
+              <w:t>Domain Name Service</w:t>
+            </w:r>
+          </w:p>
+        </w:tc>
+      </w:tr>
+      <w:tr>
         <w:tc>
           <w:tcPr>
             <w:tcW w:w="1156" w:type="pct"/>
@@ -3243,9 +5147,6 @@
         </w:tc>
       </w:tr>
       <w:tr>
-        <w:trPr>
-          <w:cantSplit/>
-        </w:trPr>
         <w:tc>
           <w:tcPr>
             <w:tcW w:w="1156" w:type="pct"/>
@@ -3255,8 +5156,38 @@
               <w:pStyle w:val="TableText"/>
             </w:pPr>
             <w:r>
+              <w:t>SQL</w:t>
+            </w:r>
+          </w:p>
+        </w:tc>
+        <w:tc>
+          <w:tcPr>
+            <w:tcW w:w="3844" w:type="pct"/>
+          </w:tcPr>
+          <w:p>
+            <w:pPr>
+              <w:pStyle w:val="TableText"/>
+            </w:pPr>
+            <w:r>
+              <w:t>Structured Query Language</w:t>
+            </w:r>
+          </w:p>
+        </w:tc>
+      </w:tr>
+      <w:tr>
+        <w:tc>
+          <w:tcPr>
+            <w:tcW w:w="1156" w:type="pct"/>
+          </w:tcPr>
+          <w:p>
+            <w:pPr>
+              <w:pStyle w:val="TableText"/>
+            </w:pPr>
+            <w:proofErr w:type="spellStart"/>
+            <w:r>
               <w:t>VistA</w:t>
             </w:r>
+            <w:proofErr w:type="spellEnd"/>
           </w:p>
         </w:tc>
         <w:tc>
@@ -3283,11 +5214,11 @@
       <w:pPr>
         <w:pStyle w:val="Heading2"/>
       </w:pPr>
-      <w:bookmarkStart w:id="22" w:name="_Toc411950718"/>
+      <w:bookmarkStart w:id="27" w:name="_Toc419803871"/>
       <w:r>
         <w:t>Contact Information</w:t>
       </w:r>
-      <w:bookmarkEnd w:id="22"/>
+      <w:bookmarkEnd w:id="27"/>
     </w:p>
     <w:p>
       <w:pPr>
@@ -3316,7 +5247,7 @@
       <w:r>
         <w:t xml:space="preserve"> Developer, 321.608.0919, </w:t>
       </w:r>
-      <w:hyperlink r:id="rId22" w:history="1">
+      <w:hyperlink r:id="rId23" w:history="1">
         <w:r>
           <w:rPr>
             <w:rStyle w:val="Hyperlink"/>
@@ -3334,7 +5265,15 @@
         </w:numPr>
       </w:pPr>
       <w:r>
-        <w:t>Jeff Swesky, VistA Developer, 904.207.8560</w:t>
+        <w:t xml:space="preserve">Jeff Swesky, </w:t>
+      </w:r>
+      <w:proofErr w:type="spellStart"/>
+      <w:r>
+        <w:t>VistA</w:t>
+      </w:r>
+      <w:proofErr w:type="spellEnd"/>
+      <w:r>
+        <w:t xml:space="preserve"> Developer, 904.207.8560</w:t>
       </w:r>
       <w:r>
         <w:t>,</w:t>
@@ -3342,7 +5281,7 @@
       <w:r>
         <w:t xml:space="preserve"> </w:t>
       </w:r>
-      <w:hyperlink r:id="rId23" w:history="1">
+      <w:hyperlink r:id="rId24" w:history="1">
         <w:r>
           <w:rPr>
             <w:rStyle w:val="Hyperlink"/>
@@ -3500,7 +5439,7 @@
       <w:rPr>
         <w:noProof/>
       </w:rPr>
-      <w:t>ii</w:t>
+      <w:t>5</w:t>
     </w:r>
     <w:r>
       <w:fldChar w:fldCharType="end"/>
@@ -3509,7 +5448,10 @@
       <w:tab/>
     </w:r>
     <w:r>
-      <w:t>February 2015</w:t>
+      <w:t>Ma</w:t>
+    </w:r>
+    <w:r>
+      <w:t>y 2015</w:t>
     </w:r>
   </w:p>
   <w:p>
@@ -4183,7 +6125,7 @@
   <w:abstractNum w:abstractNumId="6">
     <w:nsid w:val="0F62625C"/>
     <w:multiLevelType w:val="multilevel"/>
-    <w:tmpl w:val="53124EE0"/>
+    <w:tmpl w:val="9F6ED128"/>
     <w:lvl w:ilvl="0">
       <w:start w:val="1"/>
       <w:numFmt w:val="decimal"/>
@@ -4197,38 +6139,7 @@
         <w:ind w:left="360" w:hanging="360"/>
       </w:pPr>
       <w:rPr>
-        <w:rFonts w:hint="default"/>
-      </w:rPr>
-    </w:lvl>
-    <w:lvl w:ilvl="1">
-      <w:start w:val="1"/>
-      <w:numFmt w:val="decimal"/>
-      <w:pStyle w:val="Heading2"/>
-      <w:lvlText w:val="%1.%2."/>
-      <w:lvlJc w:val="left"/>
-      <w:pPr>
-        <w:tabs>
-          <w:tab w:val="num" w:pos="792"/>
-        </w:tabs>
-        <w:ind w:left="792" w:hanging="432"/>
-      </w:pPr>
-      <w:rPr>
-        <w:rFonts w:hint="default"/>
-      </w:rPr>
-    </w:lvl>
-    <w:lvl w:ilvl="2">
-      <w:start w:val="1"/>
-      <w:numFmt w:val="decimal"/>
-      <w:pStyle w:val="Heading3"/>
-      <w:lvlText w:val="%1.%2.%3."/>
-      <w:lvlJc w:val="left"/>
-      <w:pPr>
-        <w:tabs>
-          <w:tab w:val="num" w:pos="1440"/>
-        </w:tabs>
-        <w:ind w:left="1224" w:hanging="504"/>
-      </w:pPr>
-      <w:rPr>
+        <w:rFonts w:ascii="Times New Roman" w:hAnsi="Times New Roman" w:cs="Times New Roman"/>
         <w:b w:val="0"/>
         <w:bCs w:val="0"/>
         <w:i w:val="0"/>
@@ -4237,9 +6148,12 @@
         <w:smallCaps w:val="0"/>
         <w:strike w:val="0"/>
         <w:dstrike w:val="0"/>
+        <w:outline w:val="0"/>
+        <w:shadow w:val="0"/>
+        <w:emboss w:val="0"/>
+        <w:imprint w:val="0"/>
         <w:noProof w:val="0"/>
         <w:vanish w:val="0"/>
-        <w:color w:val="000000"/>
         <w:spacing w:val="0"/>
         <w:kern w:val="0"/>
         <w:position w:val="0"/>
@@ -4248,14 +6162,154 @@
         <w:vertAlign w:val="baseline"/>
         <w:em w:val="none"/>
         <w:specVanish w:val="0"/>
+        <w14:glow w14:rad="0">
+          <w14:srgbClr w14:val="000000"/>
+        </w14:glow>
         <w14:shadow w14:blurRad="0" w14:dist="0" w14:dir="0" w14:sx="0" w14:sy="0" w14:kx="0" w14:ky="0" w14:algn="none">
           <w14:srgbClr w14:val="000000"/>
         </w14:shadow>
+        <w14:reflection w14:blurRad="0" w14:stA="0" w14:stPos="0" w14:endA="0" w14:endPos="0" w14:dist="0" w14:dir="0" w14:fadeDir="0" w14:sx="0" w14:sy="0" w14:kx="0" w14:ky="0" w14:algn="none"/>
         <w14:textOutline w14:w="0" w14:cap="rnd" w14:cmpd="sng" w14:algn="ctr">
           <w14:noFill/>
           <w14:prstDash w14:val="solid"/>
           <w14:bevel/>
         </w14:textOutline>
+        <w14:scene3d>
+          <w14:camera w14:prst="orthographicFront"/>
+          <w14:lightRig w14:rig="threePt" w14:dir="t">
+            <w14:rot w14:lat="0" w14:lon="0" w14:rev="0"/>
+          </w14:lightRig>
+        </w14:scene3d>
+        <w14:props3d w14:extrusionH="0" w14:contourW="0" w14:prstMaterial="none"/>
+        <w14:ligatures w14:val="none"/>
+        <w14:numForm w14:val="default"/>
+        <w14:numSpacing w14:val="default"/>
+        <w14:stylisticSets/>
+        <w14:cntxtAlts w14:val="0"/>
+      </w:rPr>
+    </w:lvl>
+    <w:lvl w:ilvl="1">
+      <w:start w:val="1"/>
+      <w:numFmt w:val="decimal"/>
+      <w:pStyle w:val="Heading2"/>
+      <w:lvlText w:val="%1.%2."/>
+      <w:lvlJc w:val="left"/>
+      <w:pPr>
+        <w:tabs>
+          <w:tab w:val="num" w:pos="1062"/>
+        </w:tabs>
+        <w:ind w:left="1062" w:hanging="432"/>
+      </w:pPr>
+      <w:rPr>
+        <w:rFonts w:ascii="Times New Roman" w:hAnsi="Times New Roman" w:cs="Times New Roman"/>
+        <w:b w:val="0"/>
+        <w:bCs w:val="0"/>
+        <w:i w:val="0"/>
+        <w:iCs w:val="0"/>
+        <w:caps w:val="0"/>
+        <w:smallCaps w:val="0"/>
+        <w:strike w:val="0"/>
+        <w:dstrike w:val="0"/>
+        <w:outline w:val="0"/>
+        <w:shadow w:val="0"/>
+        <w:emboss w:val="0"/>
+        <w:imprint w:val="0"/>
+        <w:noProof w:val="0"/>
+        <w:vanish w:val="0"/>
+        <w:spacing w:val="0"/>
+        <w:kern w:val="0"/>
+        <w:position w:val="0"/>
+        <w:u w:val="none"/>
+        <w:effect w:val="none"/>
+        <w:vertAlign w:val="baseline"/>
+        <w:em w:val="none"/>
+        <w:specVanish w:val="0"/>
+        <w14:glow w14:rad="0">
+          <w14:srgbClr w14:val="000000"/>
+        </w14:glow>
+        <w14:shadow w14:blurRad="0" w14:dist="0" w14:dir="0" w14:sx="0" w14:sy="0" w14:kx="0" w14:ky="0" w14:algn="none">
+          <w14:srgbClr w14:val="000000"/>
+        </w14:shadow>
+        <w14:reflection w14:blurRad="0" w14:stA="0" w14:stPos="0" w14:endA="0" w14:endPos="0" w14:dist="0" w14:dir="0" w14:fadeDir="0" w14:sx="0" w14:sy="0" w14:kx="0" w14:ky="0" w14:algn="none"/>
+        <w14:textOutline w14:w="0" w14:cap="rnd" w14:cmpd="sng" w14:algn="ctr">
+          <w14:noFill/>
+          <w14:prstDash w14:val="solid"/>
+          <w14:bevel/>
+        </w14:textOutline>
+        <w14:scene3d>
+          <w14:camera w14:prst="orthographicFront"/>
+          <w14:lightRig w14:rig="threePt" w14:dir="t">
+            <w14:rot w14:lat="0" w14:lon="0" w14:rev="0"/>
+          </w14:lightRig>
+        </w14:scene3d>
+        <w14:props3d w14:extrusionH="0" w14:contourW="0" w14:prstMaterial="none"/>
+        <w14:ligatures w14:val="none"/>
+        <w14:numForm w14:val="default"/>
+        <w14:numSpacing w14:val="default"/>
+        <w14:stylisticSets/>
+        <w14:cntxtAlts w14:val="0"/>
+      </w:rPr>
+    </w:lvl>
+    <w:lvl w:ilvl="2">
+      <w:start w:val="1"/>
+      <w:numFmt w:val="decimal"/>
+      <w:pStyle w:val="Heading3"/>
+      <w:lvlText w:val="%1.%2.%3."/>
+      <w:lvlJc w:val="left"/>
+      <w:pPr>
+        <w:tabs>
+          <w:tab w:val="num" w:pos="1440"/>
+        </w:tabs>
+        <w:ind w:left="1224" w:hanging="504"/>
+      </w:pPr>
+      <w:rPr>
+        <w:rFonts w:ascii="Times New Roman" w:hAnsi="Times New Roman" w:cs="Times New Roman"/>
+        <w:b w:val="0"/>
+        <w:bCs w:val="0"/>
+        <w:i w:val="0"/>
+        <w:iCs w:val="0"/>
+        <w:caps w:val="0"/>
+        <w:smallCaps w:val="0"/>
+        <w:strike w:val="0"/>
+        <w:dstrike w:val="0"/>
+        <w:outline w:val="0"/>
+        <w:shadow w:val="0"/>
+        <w:emboss w:val="0"/>
+        <w:imprint w:val="0"/>
+        <w:noProof w:val="0"/>
+        <w:vanish w:val="0"/>
+        <w:spacing w:val="0"/>
+        <w:kern w:val="0"/>
+        <w:position w:val="0"/>
+        <w:u w:val="none"/>
+        <w:effect w:val="none"/>
+        <w:vertAlign w:val="baseline"/>
+        <w:em w:val="none"/>
+        <w:specVanish w:val="0"/>
+        <w14:glow w14:rad="0">
+          <w14:srgbClr w14:val="000000"/>
+        </w14:glow>
+        <w14:shadow w14:blurRad="0" w14:dist="0" w14:dir="0" w14:sx="0" w14:sy="0" w14:kx="0" w14:ky="0" w14:algn="none">
+          <w14:srgbClr w14:val="000000"/>
+        </w14:shadow>
+        <w14:reflection w14:blurRad="0" w14:stA="0" w14:stPos="0" w14:endA="0" w14:endPos="0" w14:dist="0" w14:dir="0" w14:fadeDir="0" w14:sx="0" w14:sy="0" w14:kx="0" w14:ky="0" w14:algn="none"/>
+        <w14:textOutline w14:w="0" w14:cap="rnd" w14:cmpd="sng" w14:algn="ctr">
+          <w14:noFill/>
+          <w14:prstDash w14:val="solid"/>
+          <w14:bevel/>
+        </w14:textOutline>
+        <w14:scene3d>
+          <w14:camera w14:prst="orthographicFront"/>
+          <w14:lightRig w14:rig="threePt" w14:dir="t">
+            <w14:rot w14:lat="0" w14:lon="0" w14:rev="0"/>
+          </w14:lightRig>
+        </w14:scene3d>
+        <w14:props3d w14:extrusionH="0" w14:contourW="0" w14:prstMaterial="none"/>
+        <w14:ligatures w14:val="none"/>
+        <w14:numForm w14:val="default"/>
+        <w14:numSpacing w14:val="default"/>
+        <w14:stylisticSets/>
+        <w14:cntxtAlts w14:val="0"/>
       </w:rPr>
     </w:lvl>
     <w:lvl w:ilvl="3">
@@ -8963,7 +11017,7 @@
     <w:lsdException w:name="footer" w:semiHidden="1" w:unhideWhenUsed="1"/>
     <w:lsdException w:name="index heading" w:semiHidden="1" w:unhideWhenUsed="1"/>
     <w:lsdException w:name="caption" w:semiHidden="1" w:unhideWhenUsed="1" w:qFormat="1"/>
-    <w:lsdException w:name="table of figures" w:semiHidden="1" w:unhideWhenUsed="1"/>
+    <w:lsdException w:name="table of figures" w:semiHidden="1" w:uiPriority="99" w:unhideWhenUsed="1"/>
     <w:lsdException w:name="envelope address" w:semiHidden="1" w:unhideWhenUsed="1"/>
     <w:lsdException w:name="envelope return" w:semiHidden="1" w:unhideWhenUsed="1"/>
     <w:lsdException w:name="footnote reference" w:semiHidden="1" w:unhideWhenUsed="1"/>
@@ -9312,15 +11366,10 @@
       <w:numPr>
         <w:numId w:val="10"/>
       </w:numPr>
-      <w:tabs>
-        <w:tab w:val="clear" w:pos="360"/>
-        <w:tab w:val="num" w:pos="720"/>
-      </w:tabs>
       <w:autoSpaceDE w:val="0"/>
       <w:autoSpaceDN w:val="0"/>
       <w:adjustRightInd w:val="0"/>
       <w:spacing w:before="120" w:after="120"/>
-      <w:ind w:left="720" w:hanging="720"/>
       <w:outlineLvl w:val="0"/>
     </w:pPr>
     <w:rPr>
@@ -9344,11 +11393,12 @@
         <w:numId w:val="10"/>
       </w:numPr>
       <w:tabs>
-        <w:tab w:val="clear" w:pos="792"/>
+        <w:tab w:val="clear" w:pos="1062"/>
+        <w:tab w:val="num" w:pos="792"/>
         <w:tab w:val="left" w:pos="900"/>
       </w:tabs>
       <w:spacing w:before="120" w:after="120"/>
-      <w:ind w:left="907" w:hanging="907"/>
+      <w:ind w:left="792"/>
       <w:outlineLvl w:val="1"/>
     </w:pPr>
     <w:rPr>
@@ -9371,12 +11421,7 @@
         <w:ilvl w:val="2"/>
         <w:numId w:val="10"/>
       </w:numPr>
-      <w:tabs>
-        <w:tab w:val="clear" w:pos="1440"/>
-        <w:tab w:val="num" w:pos="1080"/>
-      </w:tabs>
       <w:spacing w:before="240" w:after="60"/>
-      <w:ind w:left="1080" w:hanging="1080"/>
       <w:outlineLvl w:val="2"/>
     </w:pPr>
     <w:rPr>
@@ -9402,7 +11447,6 @@
       <w:tabs>
         <w:tab w:val="num" w:pos="1440"/>
       </w:tabs>
-      <w:ind w:left="1440" w:hanging="1440"/>
       <w:outlineLvl w:val="3"/>
     </w:pPr>
     <w:rPr>
@@ -9724,13 +11768,14 @@
     <w:next w:val="Normal"/>
     <w:autoRedefine/>
     <w:uiPriority w:val="39"/>
-    <w:rsid w:val="006A2D5E"/>
+    <w:rsid w:val="00EC15C2"/>
     <w:pPr>
       <w:tabs>
         <w:tab w:val="left" w:pos="540"/>
         <w:tab w:val="right" w:leader="dot" w:pos="9350"/>
       </w:tabs>
       <w:spacing w:before="60"/>
+      <w:jc w:val="center"/>
     </w:pPr>
     <w:rPr>
       <w:rFonts w:ascii="Arial" w:hAnsi="Arial"/>
@@ -10824,6 +12869,14 @@
     <w:name w:val="apple-converted-space"/>
     <w:rsid w:val="006A2D5E"/>
   </w:style>
+  <w:style w:type="paragraph" w:styleId="TableofFigures">
+    <w:name w:val="table of figures"/>
+    <w:basedOn w:val="Normal"/>
+    <w:next w:val="Normal"/>
+    <w:uiPriority w:val="99"/>
+    <w:unhideWhenUsed/>
+    <w:rsid w:val="00EC15C2"/>
+  </w:style>
 </w:styles>
 </file>
 
@@ -11113,8 +13166,17 @@
 </file>
 
 <file path=customXml/item1.xml><?xml version="1.0" encoding="utf-8"?>
-<ct:contentTypeSchema xmlns:ct="http://schemas.microsoft.com/office/2006/metadata/contentType" xmlns:ma="http://schemas.microsoft.com/office/2006/metadata/properties/metaAttributes" ct:_="" ma:_="" ma:contentTypeName="Document" ma:contentTypeID="0x010100E2C6E55B4DDC4C45BE5BA4C473ADF48E" ma:contentTypeVersion="2" ma:contentTypeDescription="Create a new document." ma:contentTypeScope="" ma:versionID="d55664f601f0cdf950a655969b3c942a">
-  <xsd:schema xmlns:xsd="http://www.w3.org/2001/XMLSchema" xmlns:xs="http://www.w3.org/2001/XMLSchema" xmlns:p="http://schemas.microsoft.com/office/2006/metadata/properties" xmlns:ns2="57bc6abf-ed3a-4663-bb5c-0a9a29f7915e" xmlns:ns3="f5a5b49c-1683-4cf9-9e80-d957e756a0f9" targetNamespace="http://schemas.microsoft.com/office/2006/metadata/properties" ma:root="true" ma:fieldsID="96be6adeaa0e49ec34d1c6a6452ec7e7" ns2:_="" ns3:_="">
+<?mso-contentType ?>
+<FormTemplates xmlns="http://schemas.microsoft.com/sharepoint/v3/contenttype/forms">
+  <Display>DocumentLibraryForm</Display>
+  <Edit>DocumentLibraryForm</Edit>
+  <New>DocumentLibraryForm</New>
+</FormTemplates>
+</file>
+
+<file path=customXml/item2.xml><?xml version="1.0" encoding="utf-8"?>
+<ct:contentTypeSchema xmlns:ct="http://schemas.microsoft.com/office/2006/metadata/contentType" xmlns:ma="http://schemas.microsoft.com/office/2006/metadata/properties/metaAttributes" ct:_="" ma:_="" ma:contentTypeName="Document" ma:contentTypeID="0x010100E2C6E55B4DDC4C45BE5BA4C473ADF48E" ma:contentTypeVersion="3" ma:contentTypeDescription="Create a new document." ma:contentTypeScope="" ma:versionID="086e7ad2739d4c43de6d8bbf5508ecd5">
+  <xsd:schema xmlns:xsd="http://www.w3.org/2001/XMLSchema" xmlns:xs="http://www.w3.org/2001/XMLSchema" xmlns:p="http://schemas.microsoft.com/office/2006/metadata/properties" xmlns:ns2="57bc6abf-ed3a-4663-bb5c-0a9a29f7915e" xmlns:ns3="f5a5b49c-1683-4cf9-9e80-d957e756a0f9" targetNamespace="http://schemas.microsoft.com/office/2006/metadata/properties" ma:root="true" ma:fieldsID="11f28fb92d345071e1b1f8b3796d2fb3" ns2:_="" ns3:_="">
     <xsd:import namespace="57bc6abf-ed3a-4663-bb5c-0a9a29f7915e"/>
     <xsd:import namespace="f5a5b49c-1683-4cf9-9e80-d957e756a0f9"/>
     <xsd:element name="properties">
@@ -11125,6 +13187,7 @@
               <xsd:all>
                 <xsd:element ref="ns2:SharedWithUsers" minOccurs="0"/>
                 <xsd:element ref="ns3:SharingHintHash" minOccurs="0"/>
+                <xsd:element ref="ns3:SharedWithDetails" minOccurs="0"/>
               </xsd:all>
             </xsd:complexType>
           </xsd:element>
@@ -11161,6 +13224,13 @@
     <xsd:element name="SharingHintHash" ma:index="9" nillable="true" ma:displayName="Sharing Hint Hash" ma:internalName="SharingHintHash" ma:readOnly="true">
       <xsd:simpleType>
         <xsd:restriction base="dms:Text"/>
+      </xsd:simpleType>
+    </xsd:element>
+    <xsd:element name="SharedWithDetails" ma:index="10" nillable="true" ma:displayName="Shared With Details" ma:internalName="SharedWithDetails" ma:readOnly="true">
+      <xsd:simpleType>
+        <xsd:restriction base="dms:Note">
+          <xsd:maxLength value="255"/>
+        </xsd:restriction>
       </xsd:simpleType>
     </xsd:element>
   </xsd:schema>
@@ -11263,7 +13333,7 @@
 </ct:contentTypeSchema>
 </file>
 
-<file path=customXml/item2.xml><?xml version="1.0" encoding="utf-8"?>
+<file path=customXml/item3.xml><?xml version="1.0" encoding="utf-8"?>
 <p:properties xmlns:p="http://schemas.microsoft.com/office/2006/metadata/properties" xmlns:xsi="http://www.w3.org/2001/XMLSchema-instance" xmlns:pc="http://schemas.microsoft.com/office/infopath/2007/PartnerControls">
   <documentManagement>
     <SharedWithUsers xmlns="57bc6abf-ed3a-4663-bb5c-0a9a29f7915e">
@@ -11273,22 +13343,25 @@
         <AccountType/>
       </UserInfo>
     </SharedWithUsers>
-    <SharingHintHash xmlns="f5a5b49c-1683-4cf9-9e80-d957e756a0f9">-467118946</SharingHintHash>
+    <SharingHintHash xmlns="f5a5b49c-1683-4cf9-9e80-d957e756a0f9">-673996517</SharingHintHash>
   </documentManagement>
 </p:properties>
 </file>
 
-<file path=customXml/item3.xml><?xml version="1.0" encoding="utf-8"?>
-<?mso-contentType ?>
-<FormTemplates xmlns="http://schemas.microsoft.com/sharepoint/v3/contenttype/forms">
-  <Display>DocumentLibraryForm</Display>
-  <Edit>DocumentLibraryForm</Edit>
-  <New>DocumentLibraryForm</New>
-</FormTemplates>
+<file path=customXml/item4.xml><?xml version="1.0" encoding="utf-8"?>
+<b:Sources xmlns:b="http://schemas.openxmlformats.org/officeDocument/2006/bibliography" xmlns="http://schemas.openxmlformats.org/officeDocument/2006/bibliography" SelectedStyle="\APASixthEditionOfficeOnline.xsl" StyleName="APA" Version="6"/>
 </file>
 
 <file path=customXml/itemProps1.xml><?xml version="1.0" encoding="utf-8"?>
-<ds:datastoreItem xmlns:ds="http://schemas.openxmlformats.org/officeDocument/2006/customXml" ds:itemID="{0B1D124F-D5E9-46AB-9DAB-383448A2E06A}">
+<ds:datastoreItem xmlns:ds="http://schemas.openxmlformats.org/officeDocument/2006/customXml" ds:itemID="{23F036D2-19BA-4C99-9773-D72645E43E75}">
+  <ds:schemaRefs>
+    <ds:schemaRef ds:uri="http://schemas.microsoft.com/sharepoint/v3/contenttype/forms"/>
+  </ds:schemaRefs>
+</ds:datastoreItem>
+</file>
+
+<file path=customXml/itemProps2.xml><?xml version="1.0" encoding="utf-8"?>
+<ds:datastoreItem xmlns:ds="http://schemas.openxmlformats.org/officeDocument/2006/customXml" ds:itemID="{4D82D854-D301-4FE4-B884-D3D0DE67DBDB}">
   <ds:schemaRefs>
     <ds:schemaRef ds:uri="http://schemas.microsoft.com/office/2006/metadata/contentType"/>
     <ds:schemaRef ds:uri="http://schemas.microsoft.com/office/2006/metadata/properties/metaAttributes"/>
@@ -11306,27 +13379,27 @@
 </ds:datastoreItem>
 </file>
 
-<file path=customXml/itemProps2.xml><?xml version="1.0" encoding="utf-8"?>
+<file path=customXml/itemProps3.xml><?xml version="1.0" encoding="utf-8"?>
 <ds:datastoreItem xmlns:ds="http://schemas.openxmlformats.org/officeDocument/2006/customXml" ds:itemID="{94C47194-3FC1-4C2F-A5A3-635D9B02AAF3}">
   <ds:schemaRefs>
+    <ds:schemaRef ds:uri="57bc6abf-ed3a-4663-bb5c-0a9a29f7915e"/>
+    <ds:schemaRef ds:uri="http://purl.org/dc/elements/1.1/"/>
+    <ds:schemaRef ds:uri="http://schemas.microsoft.com/office/2006/metadata/properties"/>
+    <ds:schemaRef ds:uri="http://purl.org/dc/terms/"/>
+    <ds:schemaRef ds:uri="f5a5b49c-1683-4cf9-9e80-d957e756a0f9"/>
+    <ds:schemaRef ds:uri="http://schemas.microsoft.com/office/2006/documentManagement/types"/>
     <ds:schemaRef ds:uri="http://schemas.openxmlformats.org/package/2006/metadata/core-properties"/>
+    <ds:schemaRef ds:uri="http://schemas.microsoft.com/office/infopath/2007/PartnerControls"/>
+    <ds:schemaRef ds:uri="http://www.w3.org/XML/1998/namespace"/>
     <ds:schemaRef ds:uri="http://purl.org/dc/dcmitype/"/>
-    <ds:schemaRef ds:uri="http://schemas.microsoft.com/office/infopath/2007/PartnerControls"/>
-    <ds:schemaRef ds:uri="http://schemas.microsoft.com/office/2006/documentManagement/types"/>
-    <ds:schemaRef ds:uri="http://schemas.microsoft.com/office/2006/metadata/properties"/>
-    <ds:schemaRef ds:uri="f5a5b49c-1683-4cf9-9e80-d957e756a0f9"/>
-    <ds:schemaRef ds:uri="http://purl.org/dc/terms/"/>
-    <ds:schemaRef ds:uri="57bc6abf-ed3a-4663-bb5c-0a9a29f7915e"/>
-    <ds:schemaRef ds:uri="http://www.w3.org/XML/1998/namespace"/>
-    <ds:schemaRef ds:uri="http://purl.org/dc/elements/1.1/"/>
   </ds:schemaRefs>
 </ds:datastoreItem>
 </file>
 
-<file path=customXml/itemProps3.xml><?xml version="1.0" encoding="utf-8"?>
-<ds:datastoreItem xmlns:ds="http://schemas.openxmlformats.org/officeDocument/2006/customXml" ds:itemID="{23F036D2-19BA-4C99-9773-D72645E43E75}">
+<file path=customXml/itemProps4.xml><?xml version="1.0" encoding="utf-8"?>
+<ds:datastoreItem xmlns:ds="http://schemas.openxmlformats.org/officeDocument/2006/customXml" ds:itemID="{BAADFFB5-6A19-4F3E-A1E3-73172D06114B}">
   <ds:schemaRefs>
-    <ds:schemaRef ds:uri="http://schemas.microsoft.com/sharepoint/v3/contenttype/forms"/>
+    <ds:schemaRef ds:uri="http://schemas.openxmlformats.org/officeDocument/2006/bibliography"/>
   </ds:schemaRefs>
 </ds:datastoreItem>
 </file>
</xml_diff>

<commit_message>
Sprint 11 document updates.
</commit_message>
<xml_diff>
--- a/docs/ASRC_Installation_Guide.docx
+++ b/docs/ASRC_Installation_Guide.docx
@@ -7,6 +7,18 @@
         <w:pStyle w:val="Title"/>
       </w:pPr>
       <w:bookmarkStart w:id="0" w:name="_Toc205632711"/>
+      <w:bookmarkStart w:id="1" w:name="_GoBack"/>
+      <w:bookmarkEnd w:id="1"/>
+    </w:p>
+    <w:p>
+      <w:pPr>
+        <w:pStyle w:val="Title"/>
+      </w:pPr>
+    </w:p>
+    <w:p>
+      <w:pPr>
+        <w:pStyle w:val="Title"/>
+      </w:pPr>
       <w:r>
         <w:t>Department of Veterans Affairs</w:t>
       </w:r>
@@ -57,7 +69,7 @@
           <w:lang w:val="en-US" w:eastAsia="en-US"/>
         </w:rPr>
         <w:drawing>
-          <wp:inline distT="0" distB="0" distL="0" distR="0" wp14:anchorId="29B4F1D8" wp14:editId="1DAEC490">
+          <wp:inline distT="0" distB="0" distL="0" distR="0" wp14:anchorId="36EA06DA" wp14:editId="4B15B7AE">
             <wp:extent cx="2171700" cy="2171700"/>
             <wp:effectExtent l="0" t="0" r="0" b="0"/>
             <wp:docPr id="1" name="Picture 1" descr="Department of Veterans Affairs official seal" title="Department of Veterans Affairs official seal"/>
@@ -122,7 +134,13 @@
         <w:pStyle w:val="Title2"/>
       </w:pPr>
       <w:r>
-        <w:t>June</w:t>
+        <w:t>Sept</w:t>
+      </w:r>
+      <w:r>
+        <w:t>e</w:t>
+      </w:r>
+      <w:r>
+        <w:t>mber</w:t>
       </w:r>
       <w:r>
         <w:t xml:space="preserve"> 2015</w:t>
@@ -139,7 +157,7 @@
         <w:t xml:space="preserve"> </w:t>
       </w:r>
       <w:r>
-        <w:t>0.04</w:t>
+        <w:t>0.06</w:t>
       </w:r>
     </w:p>
     <w:p>
@@ -191,6 +209,7 @@
       </w:tblGrid>
       <w:tr>
         <w:trPr>
+          <w:cantSplit/>
           <w:tblHeader/>
         </w:trPr>
         <w:tc>
@@ -202,8 +221,8 @@
             <w:pPr>
               <w:pStyle w:val="TableHeading"/>
             </w:pPr>
-            <w:bookmarkStart w:id="1" w:name="ColumnTitle_01"/>
-            <w:bookmarkEnd w:id="1"/>
+            <w:bookmarkStart w:id="2" w:name="ColumnTitle_01"/>
+            <w:bookmarkEnd w:id="2"/>
             <w:r>
               <w:t>Date</w:t>
             </w:r>
@@ -281,6 +300,9 @@
         </w:tc>
       </w:tr>
       <w:tr>
+        <w:trPr>
+          <w:cantSplit/>
+        </w:trPr>
         <w:tc>
           <w:tcPr>
             <w:tcW w:w="597" w:type="pct"/>
@@ -361,6 +383,9 @@
         </w:tc>
       </w:tr>
       <w:tr>
+        <w:trPr>
+          <w:cantSplit/>
+        </w:trPr>
         <w:tc>
           <w:tcPr>
             <w:tcW w:w="597" w:type="pct"/>
@@ -441,6 +466,9 @@
         </w:tc>
       </w:tr>
       <w:tr>
+        <w:trPr>
+          <w:cantSplit/>
+        </w:trPr>
         <w:tc>
           <w:tcPr>
             <w:tcW w:w="597" w:type="pct"/>
@@ -476,15 +504,7 @@
               <w:pStyle w:val="TableText"/>
             </w:pPr>
             <w:r>
-              <w:t xml:space="preserve">Updated for </w:t>
-            </w:r>
-            <w:proofErr w:type="spellStart"/>
-            <w:r>
-              <w:t>VistA</w:t>
-            </w:r>
-            <w:proofErr w:type="spellEnd"/>
-            <w:r>
-              <w:t xml:space="preserve"> Installation Instructions</w:t>
+              <w:t>Updated for VistA Installation Instructions</w:t>
             </w:r>
           </w:p>
         </w:tc>
@@ -530,6 +550,7 @@
       </w:tr>
       <w:tr>
         <w:trPr>
+          <w:cantSplit/>
           <w:trHeight w:val="377"/>
         </w:trPr>
         <w:tc>
@@ -614,6 +635,168 @@
           </w:p>
         </w:tc>
       </w:tr>
+      <w:tr>
+        <w:trPr>
+          <w:cantSplit/>
+          <w:trHeight w:val="377"/>
+        </w:trPr>
+        <w:tc>
+          <w:tcPr>
+            <w:tcW w:w="597" w:type="pct"/>
+          </w:tcPr>
+          <w:p>
+            <w:pPr>
+              <w:pStyle w:val="TableText"/>
+            </w:pPr>
+            <w:r>
+              <w:t>09/03/2015</w:t>
+            </w:r>
+          </w:p>
+        </w:tc>
+        <w:tc>
+          <w:tcPr>
+            <w:tcW w:w="469" w:type="pct"/>
+          </w:tcPr>
+          <w:p>
+            <w:pPr>
+              <w:pStyle w:val="TableText"/>
+            </w:pPr>
+            <w:r>
+              <w:t>0.05</w:t>
+            </w:r>
+          </w:p>
+        </w:tc>
+        <w:tc>
+          <w:tcPr>
+            <w:tcW w:w="1526" w:type="pct"/>
+          </w:tcPr>
+          <w:p>
+            <w:pPr>
+              <w:pStyle w:val="TableText"/>
+            </w:pPr>
+            <w:r>
+              <w:t>Updated post installation instructions for the VistA Patch Installation section.</w:t>
+            </w:r>
+          </w:p>
+        </w:tc>
+        <w:tc>
+          <w:tcPr>
+            <w:tcW w:w="803" w:type="pct"/>
+          </w:tcPr>
+          <w:p>
+            <w:pPr>
+              <w:pStyle w:val="TableText"/>
+            </w:pPr>
+            <w:r>
+              <w:t>J. Swesky</w:t>
+            </w:r>
+          </w:p>
+        </w:tc>
+        <w:tc>
+          <w:tcPr>
+            <w:tcW w:w="803" w:type="pct"/>
+          </w:tcPr>
+          <w:p>
+            <w:pPr>
+              <w:pStyle w:val="TableText"/>
+            </w:pPr>
+            <w:r>
+              <w:t>S. Ambrose</w:t>
+            </w:r>
+          </w:p>
+        </w:tc>
+        <w:tc>
+          <w:tcPr>
+            <w:tcW w:w="802" w:type="pct"/>
+          </w:tcPr>
+          <w:p>
+            <w:pPr>
+              <w:pStyle w:val="TableText"/>
+            </w:pPr>
+            <w:r>
+              <w:t>09/07/2015</w:t>
+            </w:r>
+          </w:p>
+        </w:tc>
+      </w:tr>
+      <w:tr>
+        <w:trPr>
+          <w:cantSplit/>
+          <w:trHeight w:val="377"/>
+        </w:trPr>
+        <w:tc>
+          <w:tcPr>
+            <w:tcW w:w="597" w:type="pct"/>
+          </w:tcPr>
+          <w:p>
+            <w:pPr>
+              <w:pStyle w:val="TableText"/>
+            </w:pPr>
+            <w:r>
+              <w:t>09/08/2015</w:t>
+            </w:r>
+          </w:p>
+        </w:tc>
+        <w:tc>
+          <w:tcPr>
+            <w:tcW w:w="469" w:type="pct"/>
+          </w:tcPr>
+          <w:p>
+            <w:pPr>
+              <w:pStyle w:val="TableText"/>
+            </w:pPr>
+            <w:r>
+              <w:t>0.06</w:t>
+            </w:r>
+          </w:p>
+        </w:tc>
+        <w:tc>
+          <w:tcPr>
+            <w:tcW w:w="1526" w:type="pct"/>
+          </w:tcPr>
+          <w:p>
+            <w:pPr>
+              <w:pStyle w:val="TableText"/>
+            </w:pPr>
+            <w:r>
+              <w:t>Added VistA server information</w:t>
+            </w:r>
+          </w:p>
+        </w:tc>
+        <w:tc>
+          <w:tcPr>
+            <w:tcW w:w="803" w:type="pct"/>
+          </w:tcPr>
+          <w:p>
+            <w:pPr>
+              <w:pStyle w:val="TableText"/>
+            </w:pPr>
+            <w:r>
+              <w:t>J. Swesky</w:t>
+            </w:r>
+          </w:p>
+        </w:tc>
+        <w:tc>
+          <w:tcPr>
+            <w:tcW w:w="803" w:type="pct"/>
+          </w:tcPr>
+          <w:p>
+            <w:pPr>
+              <w:pStyle w:val="TableText"/>
+            </w:pPr>
+          </w:p>
+        </w:tc>
+        <w:tc>
+          <w:tcPr>
+            <w:tcW w:w="802" w:type="pct"/>
+          </w:tcPr>
+          <w:p>
+            <w:pPr>
+              <w:pStyle w:val="TableText"/>
+            </w:pPr>
+          </w:p>
+        </w:tc>
+      </w:tr>
     </w:tbl>
     <w:p>
       <w:pPr>
@@ -643,99 +826,6 @@
     <w:p>
       <w:pPr>
         <w:pStyle w:val="TOC1"/>
-        <w:rPr>
-          <w:rFonts w:asciiTheme="minorHAnsi" w:eastAsiaTheme="minorEastAsia" w:hAnsiTheme="minorHAnsi" w:cstheme="minorBidi"/>
-          <w:noProof/>
-          <w:sz w:val="22"/>
-          <w:szCs w:val="22"/>
-        </w:rPr>
-      </w:pPr>
-      <w:r>
-        <w:fldChar w:fldCharType="begin"/>
-      </w:r>
-      <w:r>
-        <w:instrText xml:space="preserve"> TOC \o \h \z \t "Appendix 1,1" </w:instrText>
-      </w:r>
-      <w:r>
-        <w:fldChar w:fldCharType="separate"/>
-      </w:r>
-      <w:hyperlink w:anchor="_Toc422920252" w:history="1">
-        <w:r>
-          <w:rPr>
-            <w:rStyle w:val="Hyperlink"/>
-            <w:noProof/>
-          </w:rPr>
-          <w:t>1.</w:t>
-        </w:r>
-        <w:r>
-          <w:rPr>
-            <w:rFonts w:asciiTheme="minorHAnsi" w:eastAsiaTheme="minorEastAsia" w:hAnsiTheme="minorHAnsi" w:cstheme="minorBidi"/>
-            <w:noProof/>
-            <w:sz w:val="22"/>
-            <w:szCs w:val="22"/>
-          </w:rPr>
-          <w:tab/>
-        </w:r>
-        <w:r>
-          <w:rPr>
-            <w:rStyle w:val="Hyperlink"/>
-            <w:noProof/>
-          </w:rPr>
-          <w:t>Introduction</w:t>
-        </w:r>
-        <w:r>
-          <w:rPr>
-            <w:noProof/>
-            <w:webHidden/>
-          </w:rPr>
-          <w:tab/>
-        </w:r>
-        <w:r>
-          <w:rPr>
-            <w:noProof/>
-            <w:webHidden/>
-          </w:rPr>
-          <w:fldChar w:fldCharType="begin"/>
-        </w:r>
-        <w:r>
-          <w:rPr>
-            <w:noProof/>
-            <w:webHidden/>
-          </w:rPr>
-          <w:instrText xml:space="preserve"> PAGEREF _Toc422920252 \h </w:instrText>
-        </w:r>
-        <w:r>
-          <w:rPr>
-            <w:noProof/>
-            <w:webHidden/>
-          </w:rPr>
-        </w:r>
-        <w:r>
-          <w:rPr>
-            <w:noProof/>
-            <w:webHidden/>
-          </w:rPr>
-          <w:fldChar w:fldCharType="separate"/>
-        </w:r>
-        <w:r>
-          <w:rPr>
-            <w:noProof/>
-            <w:webHidden/>
-          </w:rPr>
-          <w:t>1</w:t>
-        </w:r>
-        <w:r>
-          <w:rPr>
-            <w:noProof/>
-            <w:webHidden/>
-          </w:rPr>
-          <w:fldChar w:fldCharType="end"/>
-        </w:r>
-      </w:hyperlink>
-    </w:p>
-    <w:p>
-      <w:pPr>
-        <w:pStyle w:val="TOC2"/>
         <w:rPr>
           <w:rFonts w:asciiTheme="minorHAnsi" w:eastAsiaTheme="minorEastAsia" w:hAnsiTheme="minorHAnsi" w:cstheme="minorBidi"/>
           <w:b w:val="0"/>
@@ -744,13 +834,22 @@
           <w:szCs w:val="22"/>
         </w:rPr>
       </w:pPr>
-      <w:hyperlink w:anchor="_Toc422920253" w:history="1">
+      <w:r>
+        <w:fldChar w:fldCharType="begin"/>
+      </w:r>
+      <w:r>
+        <w:instrText xml:space="preserve"> TOC \o \h \z \t "Appendix 1,1" </w:instrText>
+      </w:r>
+      <w:r>
+        <w:fldChar w:fldCharType="separate"/>
+      </w:r>
+      <w:hyperlink w:anchor="_Toc429402378" w:history="1">
         <w:r>
           <w:rPr>
             <w:rStyle w:val="Hyperlink"/>
             <w:noProof/>
           </w:rPr>
-          <w:t>1.1</w:t>
+          <w:t>1.</w:t>
         </w:r>
         <w:r>
           <w:rPr>
@@ -767,7 +866,7 @@
             <w:rStyle w:val="Hyperlink"/>
             <w:noProof/>
           </w:rPr>
-          <w:t>Additional Resources</w:t>
+          <w:t>Introduction</w:t>
         </w:r>
         <w:r>
           <w:rPr>
@@ -788,91 +887,7 @@
             <w:noProof/>
             <w:webHidden/>
           </w:rPr>
-          <w:instrText xml:space="preserve"> PAGEREF _Toc422920253 \h </w:instrText>
-        </w:r>
-        <w:r>
-          <w:rPr>
-            <w:noProof/>
-            <w:webHidden/>
-          </w:rPr>
-        </w:r>
-        <w:r>
-          <w:rPr>
-            <w:noProof/>
-            <w:webHidden/>
-          </w:rPr>
-          <w:fldChar w:fldCharType="separate"/>
-        </w:r>
-        <w:r>
-          <w:rPr>
-            <w:noProof/>
-            <w:webHidden/>
-          </w:rPr>
-          <w:t>1</w:t>
-        </w:r>
-        <w:r>
-          <w:rPr>
-            <w:noProof/>
-            <w:webHidden/>
-          </w:rPr>
-          <w:fldChar w:fldCharType="end"/>
-        </w:r>
-      </w:hyperlink>
-    </w:p>
-    <w:p>
-      <w:pPr>
-        <w:pStyle w:val="TOC1"/>
-        <w:rPr>
-          <w:rFonts w:asciiTheme="minorHAnsi" w:eastAsiaTheme="minorEastAsia" w:hAnsiTheme="minorHAnsi" w:cstheme="minorBidi"/>
-          <w:noProof/>
-          <w:sz w:val="22"/>
-          <w:szCs w:val="22"/>
-        </w:rPr>
-      </w:pPr>
-      <w:hyperlink w:anchor="_Toc422920254" w:history="1">
-        <w:r>
-          <w:rPr>
-            <w:rStyle w:val="Hyperlink"/>
-            <w:noProof/>
-          </w:rPr>
-          <w:t>2.</w:t>
-        </w:r>
-        <w:r>
-          <w:rPr>
-            <w:rFonts w:asciiTheme="minorHAnsi" w:eastAsiaTheme="minorEastAsia" w:hAnsiTheme="minorHAnsi" w:cstheme="minorBidi"/>
-            <w:noProof/>
-            <w:sz w:val="22"/>
-            <w:szCs w:val="22"/>
-          </w:rPr>
-          <w:tab/>
-        </w:r>
-        <w:r>
-          <w:rPr>
-            <w:rStyle w:val="Hyperlink"/>
-            <w:noProof/>
-          </w:rPr>
-          <w:t>Pre-requisites</w:t>
-        </w:r>
-        <w:r>
-          <w:rPr>
-            <w:noProof/>
-            <w:webHidden/>
-          </w:rPr>
-          <w:tab/>
-        </w:r>
-        <w:r>
-          <w:rPr>
-            <w:noProof/>
-            <w:webHidden/>
-          </w:rPr>
-          <w:fldChar w:fldCharType="begin"/>
-        </w:r>
-        <w:r>
-          <w:rPr>
-            <w:noProof/>
-            <w:webHidden/>
-          </w:rPr>
-          <w:instrText xml:space="preserve"> PAGEREF _Toc422920254 \h </w:instrText>
+          <w:instrText xml:space="preserve"> PAGEREF _Toc429402378 \h </w:instrText>
         </w:r>
         <w:r>
           <w:rPr>
@@ -914,13 +929,13 @@
           <w:szCs w:val="22"/>
         </w:rPr>
       </w:pPr>
-      <w:hyperlink w:anchor="_Toc422920255" w:history="1">
+      <w:hyperlink w:anchor="_Toc429402379" w:history="1">
         <w:r>
           <w:rPr>
             <w:rStyle w:val="Hyperlink"/>
             <w:noProof/>
           </w:rPr>
-          <w:t>2.1</w:t>
+          <w:t>1.1</w:t>
         </w:r>
         <w:r>
           <w:rPr>
@@ -937,7 +952,7 @@
             <w:rStyle w:val="Hyperlink"/>
             <w:noProof/>
           </w:rPr>
-          <w:t>Application Server Pre-requisites</w:t>
+          <w:t>Additional Resources</w:t>
         </w:r>
         <w:r>
           <w:rPr>
@@ -958,7 +973,7 @@
             <w:noProof/>
             <w:webHidden/>
           </w:rPr>
-          <w:instrText xml:space="preserve"> PAGEREF _Toc422920255 \h </w:instrText>
+          <w:instrText xml:space="preserve"> PAGEREF _Toc429402379 \h </w:instrText>
         </w:r>
         <w:r>
           <w:rPr>
@@ -991,7 +1006,7 @@
     </w:p>
     <w:p>
       <w:pPr>
-        <w:pStyle w:val="TOC2"/>
+        <w:pStyle w:val="TOC1"/>
         <w:rPr>
           <w:rFonts w:asciiTheme="minorHAnsi" w:eastAsiaTheme="minorEastAsia" w:hAnsiTheme="minorHAnsi" w:cstheme="minorBidi"/>
           <w:b w:val="0"/>
@@ -1000,13 +1015,13 @@
           <w:szCs w:val="22"/>
         </w:rPr>
       </w:pPr>
-      <w:hyperlink w:anchor="_Toc422920256" w:history="1">
+      <w:hyperlink w:anchor="_Toc429402380" w:history="1">
         <w:r>
           <w:rPr>
             <w:rStyle w:val="Hyperlink"/>
             <w:noProof/>
           </w:rPr>
-          <w:t>2.2</w:t>
+          <w:t>2.</w:t>
         </w:r>
         <w:r>
           <w:rPr>
@@ -1023,7 +1038,7 @@
             <w:rStyle w:val="Hyperlink"/>
             <w:noProof/>
           </w:rPr>
-          <w:t>VistA Server Pre-requisites</w:t>
+          <w:t>Pre-requisites</w:t>
         </w:r>
         <w:r>
           <w:rPr>
@@ -1044,91 +1059,7 @@
             <w:noProof/>
             <w:webHidden/>
           </w:rPr>
-          <w:instrText xml:space="preserve"> PAGEREF _Toc422920256 \h </w:instrText>
-        </w:r>
-        <w:r>
-          <w:rPr>
-            <w:noProof/>
-            <w:webHidden/>
-          </w:rPr>
-        </w:r>
-        <w:r>
-          <w:rPr>
-            <w:noProof/>
-            <w:webHidden/>
-          </w:rPr>
-          <w:fldChar w:fldCharType="separate"/>
-        </w:r>
-        <w:r>
-          <w:rPr>
-            <w:noProof/>
-            <w:webHidden/>
-          </w:rPr>
-          <w:t>1</w:t>
-        </w:r>
-        <w:r>
-          <w:rPr>
-            <w:noProof/>
-            <w:webHidden/>
-          </w:rPr>
-          <w:fldChar w:fldCharType="end"/>
-        </w:r>
-      </w:hyperlink>
-    </w:p>
-    <w:p>
-      <w:pPr>
-        <w:pStyle w:val="TOC1"/>
-        <w:rPr>
-          <w:rFonts w:asciiTheme="minorHAnsi" w:eastAsiaTheme="minorEastAsia" w:hAnsiTheme="minorHAnsi" w:cstheme="minorBidi"/>
-          <w:noProof/>
-          <w:sz w:val="22"/>
-          <w:szCs w:val="22"/>
-        </w:rPr>
-      </w:pPr>
-      <w:hyperlink w:anchor="_Toc422920257" w:history="1">
-        <w:r>
-          <w:rPr>
-            <w:rStyle w:val="Hyperlink"/>
-            <w:noProof/>
-          </w:rPr>
-          <w:t>3.</w:t>
-        </w:r>
-        <w:r>
-          <w:rPr>
-            <w:rFonts w:asciiTheme="minorHAnsi" w:eastAsiaTheme="minorEastAsia" w:hAnsiTheme="minorHAnsi" w:cstheme="minorBidi"/>
-            <w:noProof/>
-            <w:sz w:val="22"/>
-            <w:szCs w:val="22"/>
-          </w:rPr>
-          <w:tab/>
-        </w:r>
-        <w:r>
-          <w:rPr>
-            <w:rStyle w:val="Hyperlink"/>
-            <w:noProof/>
-          </w:rPr>
-          <w:t>Application Server Installation</w:t>
-        </w:r>
-        <w:r>
-          <w:rPr>
-            <w:noProof/>
-            <w:webHidden/>
-          </w:rPr>
-          <w:tab/>
-        </w:r>
-        <w:r>
-          <w:rPr>
-            <w:noProof/>
-            <w:webHidden/>
-          </w:rPr>
-          <w:fldChar w:fldCharType="begin"/>
-        </w:r>
-        <w:r>
-          <w:rPr>
-            <w:noProof/>
-            <w:webHidden/>
-          </w:rPr>
-          <w:instrText xml:space="preserve"> PAGEREF _Toc422920257 \h </w:instrText>
+          <w:instrText xml:space="preserve"> PAGEREF _Toc429402380 \h </w:instrText>
         </w:r>
         <w:r>
           <w:rPr>
@@ -1170,13 +1101,13 @@
           <w:szCs w:val="22"/>
         </w:rPr>
       </w:pPr>
-      <w:hyperlink w:anchor="_Toc422920258" w:history="1">
+      <w:hyperlink w:anchor="_Toc429402381" w:history="1">
         <w:r>
           <w:rPr>
             <w:rStyle w:val="Hyperlink"/>
             <w:noProof/>
           </w:rPr>
-          <w:t>3.1</w:t>
+          <w:t>2.1</w:t>
         </w:r>
         <w:r>
           <w:rPr>
@@ -1193,7 +1124,7 @@
             <w:rStyle w:val="Hyperlink"/>
             <w:noProof/>
           </w:rPr>
-          <w:t>Pre-installation Tasks</w:t>
+          <w:t>Application Server Pre-requisites</w:t>
         </w:r>
         <w:r>
           <w:rPr>
@@ -1214,7 +1145,7 @@
             <w:noProof/>
             <w:webHidden/>
           </w:rPr>
-          <w:instrText xml:space="preserve"> PAGEREF _Toc422920258 \h </w:instrText>
+          <w:instrText xml:space="preserve"> PAGEREF _Toc429402381 \h </w:instrText>
         </w:r>
         <w:r>
           <w:rPr>
@@ -1247,7 +1178,7 @@
     </w:p>
     <w:p>
       <w:pPr>
-        <w:pStyle w:val="TOC3"/>
+        <w:pStyle w:val="TOC2"/>
         <w:rPr>
           <w:rFonts w:asciiTheme="minorHAnsi" w:eastAsiaTheme="minorEastAsia" w:hAnsiTheme="minorHAnsi" w:cstheme="minorBidi"/>
           <w:b w:val="0"/>
@@ -1256,13 +1187,13 @@
           <w:szCs w:val="22"/>
         </w:rPr>
       </w:pPr>
-      <w:hyperlink w:anchor="_Toc422920259" w:history="1">
+      <w:hyperlink w:anchor="_Toc429402382" w:history="1">
         <w:r>
           <w:rPr>
             <w:rStyle w:val="Hyperlink"/>
             <w:noProof/>
           </w:rPr>
-          <w:t>3.1.1</w:t>
+          <w:t>2.2</w:t>
         </w:r>
         <w:r>
           <w:rPr>
@@ -1279,7 +1210,7 @@
             <w:rStyle w:val="Hyperlink"/>
             <w:noProof/>
           </w:rPr>
-          <w:t>Installation Parameters Table</w:t>
+          <w:t>VistA Server Pre-requisites</w:t>
         </w:r>
         <w:r>
           <w:rPr>
@@ -1300,7 +1231,7 @@
             <w:noProof/>
             <w:webHidden/>
           </w:rPr>
-          <w:instrText xml:space="preserve"> PAGEREF _Toc422920259 \h </w:instrText>
+          <w:instrText xml:space="preserve"> PAGEREF _Toc429402382 \h </w:instrText>
         </w:r>
         <w:r>
           <w:rPr>
@@ -1333,7 +1264,7 @@
     </w:p>
     <w:p>
       <w:pPr>
-        <w:pStyle w:val="TOC3"/>
+        <w:pStyle w:val="TOC1"/>
         <w:rPr>
           <w:rFonts w:asciiTheme="minorHAnsi" w:eastAsiaTheme="minorEastAsia" w:hAnsiTheme="minorHAnsi" w:cstheme="minorBidi"/>
           <w:b w:val="0"/>
@@ -1342,13 +1273,13 @@
           <w:szCs w:val="22"/>
         </w:rPr>
       </w:pPr>
-      <w:hyperlink w:anchor="_Toc422920260" w:history="1">
+      <w:hyperlink w:anchor="_Toc429402383" w:history="1">
         <w:r>
           <w:rPr>
             <w:rStyle w:val="Hyperlink"/>
             <w:noProof/>
           </w:rPr>
-          <w:t>3.1.2</w:t>
+          <w:t>3.</w:t>
         </w:r>
         <w:r>
           <w:rPr>
@@ -1365,7 +1296,7 @@
             <w:rStyle w:val="Hyperlink"/>
             <w:noProof/>
           </w:rPr>
-          <w:t>Install Microsoft .NET Framework 3.5</w:t>
+          <w:t>Application Server Installation</w:t>
         </w:r>
         <w:r>
           <w:rPr>
@@ -1386,7 +1317,7 @@
             <w:noProof/>
             <w:webHidden/>
           </w:rPr>
-          <w:instrText xml:space="preserve"> PAGEREF _Toc422920260 \h </w:instrText>
+          <w:instrText xml:space="preserve"> PAGEREF _Toc429402383 \h </w:instrText>
         </w:r>
         <w:r>
           <w:rPr>
@@ -1406,7 +1337,7 @@
             <w:noProof/>
             <w:webHidden/>
           </w:rPr>
-          <w:t>2</w:t>
+          <w:t>1</w:t>
         </w:r>
         <w:r>
           <w:rPr>
@@ -1419,7 +1350,7 @@
     </w:p>
     <w:p>
       <w:pPr>
-        <w:pStyle w:val="TOC3"/>
+        <w:pStyle w:val="TOC2"/>
         <w:rPr>
           <w:rFonts w:asciiTheme="minorHAnsi" w:eastAsiaTheme="minorEastAsia" w:hAnsiTheme="minorHAnsi" w:cstheme="minorBidi"/>
           <w:b w:val="0"/>
@@ -1428,13 +1359,13 @@
           <w:szCs w:val="22"/>
         </w:rPr>
       </w:pPr>
-      <w:hyperlink w:anchor="_Toc422920261" w:history="1">
+      <w:hyperlink w:anchor="_Toc429402384" w:history="1">
         <w:r>
           <w:rPr>
             <w:rStyle w:val="Hyperlink"/>
             <w:noProof/>
           </w:rPr>
-          <w:t>3.1.3</w:t>
+          <w:t>3.1</w:t>
         </w:r>
         <w:r>
           <w:rPr>
@@ -1451,7 +1382,7 @@
             <w:rStyle w:val="Hyperlink"/>
             <w:noProof/>
           </w:rPr>
-          <w:t>Download Installation Files</w:t>
+          <w:t>Pre-installation Tasks</w:t>
         </w:r>
         <w:r>
           <w:rPr>
@@ -1472,7 +1403,7 @@
             <w:noProof/>
             <w:webHidden/>
           </w:rPr>
-          <w:instrText xml:space="preserve"> PAGEREF _Toc422920261 \h </w:instrText>
+          <w:instrText xml:space="preserve"> PAGEREF _Toc429402384 \h </w:instrText>
         </w:r>
         <w:r>
           <w:rPr>
@@ -1492,7 +1423,7 @@
             <w:noProof/>
             <w:webHidden/>
           </w:rPr>
-          <w:t>2</w:t>
+          <w:t>1</w:t>
         </w:r>
         <w:r>
           <w:rPr>
@@ -1514,13 +1445,13 @@
           <w:szCs w:val="22"/>
         </w:rPr>
       </w:pPr>
-      <w:hyperlink w:anchor="_Toc422920262" w:history="1">
+      <w:hyperlink w:anchor="_Toc429402385" w:history="1">
         <w:r>
           <w:rPr>
             <w:rStyle w:val="Hyperlink"/>
             <w:noProof/>
           </w:rPr>
-          <w:t>3.1.4</w:t>
+          <w:t>3.1.1</w:t>
         </w:r>
         <w:r>
           <w:rPr>
@@ -1537,7 +1468,7 @@
             <w:rStyle w:val="Hyperlink"/>
             <w:noProof/>
           </w:rPr>
-          <w:t>Create Deployment-Specific Configuration Files</w:t>
+          <w:t>Installation Parameters Table</w:t>
         </w:r>
         <w:r>
           <w:rPr>
@@ -1558,7 +1489,7 @@
             <w:noProof/>
             <w:webHidden/>
           </w:rPr>
-          <w:instrText xml:space="preserve"> PAGEREF _Toc422920262 \h </w:instrText>
+          <w:instrText xml:space="preserve"> PAGEREF _Toc429402385 \h </w:instrText>
         </w:r>
         <w:r>
           <w:rPr>
@@ -1578,7 +1509,7 @@
             <w:noProof/>
             <w:webHidden/>
           </w:rPr>
-          <w:t>2</w:t>
+          <w:t>1</w:t>
         </w:r>
         <w:r>
           <w:rPr>
@@ -1600,13 +1531,13 @@
           <w:szCs w:val="22"/>
         </w:rPr>
       </w:pPr>
-      <w:hyperlink w:anchor="_Toc422920263" w:history="1">
+      <w:hyperlink w:anchor="_Toc429402386" w:history="1">
         <w:r>
           <w:rPr>
             <w:rStyle w:val="Hyperlink"/>
             <w:noProof/>
           </w:rPr>
-          <w:t>3.1.5</w:t>
+          <w:t>3.1.2</w:t>
         </w:r>
         <w:r>
           <w:rPr>
@@ -1623,7 +1554,7 @@
             <w:rStyle w:val="Hyperlink"/>
             <w:noProof/>
           </w:rPr>
-          <w:t>Build srcalc.war</w:t>
+          <w:t>Install Microsoft .NET Framework 3.5</w:t>
         </w:r>
         <w:r>
           <w:rPr>
@@ -1644,7 +1575,7 @@
             <w:noProof/>
             <w:webHidden/>
           </w:rPr>
-          <w:instrText xml:space="preserve"> PAGEREF _Toc422920263 \h </w:instrText>
+          <w:instrText xml:space="preserve"> PAGEREF _Toc429402386 \h </w:instrText>
         </w:r>
         <w:r>
           <w:rPr>
@@ -1677,7 +1608,7 @@
     </w:p>
     <w:p>
       <w:pPr>
-        <w:pStyle w:val="TOC2"/>
+        <w:pStyle w:val="TOC3"/>
         <w:rPr>
           <w:rFonts w:asciiTheme="minorHAnsi" w:eastAsiaTheme="minorEastAsia" w:hAnsiTheme="minorHAnsi" w:cstheme="minorBidi"/>
           <w:b w:val="0"/>
@@ -1686,13 +1617,13 @@
           <w:szCs w:val="22"/>
         </w:rPr>
       </w:pPr>
-      <w:hyperlink w:anchor="_Toc422920264" w:history="1">
+      <w:hyperlink w:anchor="_Toc429402387" w:history="1">
         <w:r>
           <w:rPr>
             <w:rStyle w:val="Hyperlink"/>
             <w:noProof/>
           </w:rPr>
-          <w:t>3.2</w:t>
+          <w:t>3.1.3</w:t>
         </w:r>
         <w:r>
           <w:rPr>
@@ -1709,7 +1640,7 @@
             <w:rStyle w:val="Hyperlink"/>
             <w:noProof/>
           </w:rPr>
-          <w:t>Installation Procedure</w:t>
+          <w:t>Download Installation Files</w:t>
         </w:r>
         <w:r>
           <w:rPr>
@@ -1730,7 +1661,7 @@
             <w:noProof/>
             <w:webHidden/>
           </w:rPr>
-          <w:instrText xml:space="preserve"> PAGEREF _Toc422920264 \h </w:instrText>
+          <w:instrText xml:space="preserve"> PAGEREF _Toc429402387 \h </w:instrText>
         </w:r>
         <w:r>
           <w:rPr>
@@ -1763,7 +1694,7 @@
     </w:p>
     <w:p>
       <w:pPr>
-        <w:pStyle w:val="TOC2"/>
+        <w:pStyle w:val="TOC3"/>
         <w:rPr>
           <w:rFonts w:asciiTheme="minorHAnsi" w:eastAsiaTheme="minorEastAsia" w:hAnsiTheme="minorHAnsi" w:cstheme="minorBidi"/>
           <w:b w:val="0"/>
@@ -1772,13 +1703,13 @@
           <w:szCs w:val="22"/>
         </w:rPr>
       </w:pPr>
-      <w:hyperlink w:anchor="_Toc422920265" w:history="1">
+      <w:hyperlink w:anchor="_Toc429402388" w:history="1">
         <w:r>
           <w:rPr>
             <w:rStyle w:val="Hyperlink"/>
             <w:noProof/>
           </w:rPr>
-          <w:t>3.3</w:t>
+          <w:t>3.1.4</w:t>
         </w:r>
         <w:r>
           <w:rPr>
@@ -1795,7 +1726,7 @@
             <w:rStyle w:val="Hyperlink"/>
             <w:noProof/>
           </w:rPr>
-          <w:t>Post-installation</w:t>
+          <w:t>Create Deployment-Specific Configuration Files</w:t>
         </w:r>
         <w:r>
           <w:rPr>
@@ -1816,7 +1747,7 @@
             <w:noProof/>
             <w:webHidden/>
           </w:rPr>
-          <w:instrText xml:space="preserve"> PAGEREF _Toc422920265 \h </w:instrText>
+          <w:instrText xml:space="preserve"> PAGEREF _Toc429402388 \h </w:instrText>
         </w:r>
         <w:r>
           <w:rPr>
@@ -1836,7 +1767,7 @@
             <w:noProof/>
             <w:webHidden/>
           </w:rPr>
-          <w:t>3</w:t>
+          <w:t>2</w:t>
         </w:r>
         <w:r>
           <w:rPr>
@@ -1849,7 +1780,7 @@
     </w:p>
     <w:p>
       <w:pPr>
-        <w:pStyle w:val="TOC2"/>
+        <w:pStyle w:val="TOC3"/>
         <w:rPr>
           <w:rFonts w:asciiTheme="minorHAnsi" w:eastAsiaTheme="minorEastAsia" w:hAnsiTheme="minorHAnsi" w:cstheme="minorBidi"/>
           <w:b w:val="0"/>
@@ -1858,13 +1789,13 @@
           <w:szCs w:val="22"/>
         </w:rPr>
       </w:pPr>
-      <w:hyperlink w:anchor="_Toc422920266" w:history="1">
+      <w:hyperlink w:anchor="_Toc429402389" w:history="1">
         <w:r>
           <w:rPr>
             <w:rStyle w:val="Hyperlink"/>
             <w:noProof/>
           </w:rPr>
-          <w:t>3.4</w:t>
+          <w:t>3.1.5</w:t>
         </w:r>
         <w:r>
           <w:rPr>
@@ -1881,7 +1812,7 @@
             <w:rStyle w:val="Hyperlink"/>
             <w:noProof/>
           </w:rPr>
-          <w:t>Uninstall or Roll-back</w:t>
+          <w:t>Build srcalc.war</w:t>
         </w:r>
         <w:r>
           <w:rPr>
@@ -1902,7 +1833,7 @@
             <w:noProof/>
             <w:webHidden/>
           </w:rPr>
-          <w:instrText xml:space="preserve"> PAGEREF _Toc422920266 \h </w:instrText>
+          <w:instrText xml:space="preserve"> PAGEREF _Toc429402389 \h </w:instrText>
         </w:r>
         <w:r>
           <w:rPr>
@@ -1922,91 +1853,7 @@
             <w:noProof/>
             <w:webHidden/>
           </w:rPr>
-          <w:t>3</w:t>
-        </w:r>
-        <w:r>
-          <w:rPr>
-            <w:noProof/>
-            <w:webHidden/>
-          </w:rPr>
-          <w:fldChar w:fldCharType="end"/>
-        </w:r>
-      </w:hyperlink>
-    </w:p>
-    <w:p>
-      <w:pPr>
-        <w:pStyle w:val="TOC1"/>
-        <w:rPr>
-          <w:rFonts w:asciiTheme="minorHAnsi" w:eastAsiaTheme="minorEastAsia" w:hAnsiTheme="minorHAnsi" w:cstheme="minorBidi"/>
-          <w:noProof/>
-          <w:sz w:val="22"/>
-          <w:szCs w:val="22"/>
-        </w:rPr>
-      </w:pPr>
-      <w:hyperlink w:anchor="_Toc422920267" w:history="1">
-        <w:r>
-          <w:rPr>
-            <w:rStyle w:val="Hyperlink"/>
-            <w:noProof/>
-          </w:rPr>
-          <w:t>4.</w:t>
-        </w:r>
-        <w:r>
-          <w:rPr>
-            <w:rFonts w:asciiTheme="minorHAnsi" w:eastAsiaTheme="minorEastAsia" w:hAnsiTheme="minorHAnsi" w:cstheme="minorBidi"/>
-            <w:noProof/>
-            <w:sz w:val="22"/>
-            <w:szCs w:val="22"/>
-          </w:rPr>
-          <w:tab/>
-        </w:r>
-        <w:r>
-          <w:rPr>
-            <w:rStyle w:val="Hyperlink"/>
-            <w:noProof/>
-          </w:rPr>
-          <w:t>VistA Patch Installation</w:t>
-        </w:r>
-        <w:r>
-          <w:rPr>
-            <w:noProof/>
-            <w:webHidden/>
-          </w:rPr>
-          <w:tab/>
-        </w:r>
-        <w:r>
-          <w:rPr>
-            <w:noProof/>
-            <w:webHidden/>
-          </w:rPr>
-          <w:fldChar w:fldCharType="begin"/>
-        </w:r>
-        <w:r>
-          <w:rPr>
-            <w:noProof/>
-            <w:webHidden/>
-          </w:rPr>
-          <w:instrText xml:space="preserve"> PAGEREF _Toc422920267 \h </w:instrText>
-        </w:r>
-        <w:r>
-          <w:rPr>
-            <w:noProof/>
-            <w:webHidden/>
-          </w:rPr>
-        </w:r>
-        <w:r>
-          <w:rPr>
-            <w:noProof/>
-            <w:webHidden/>
-          </w:rPr>
-          <w:fldChar w:fldCharType="separate"/>
-        </w:r>
-        <w:r>
-          <w:rPr>
-            <w:noProof/>
-            <w:webHidden/>
-          </w:rPr>
-          <w:t>4</w:t>
+          <w:t>2</w:t>
         </w:r>
         <w:r>
           <w:rPr>
@@ -2028,13 +1875,13 @@
           <w:szCs w:val="22"/>
         </w:rPr>
       </w:pPr>
-      <w:hyperlink w:anchor="_Toc422920268" w:history="1">
+      <w:hyperlink w:anchor="_Toc429402390" w:history="1">
         <w:r>
           <w:rPr>
             <w:rStyle w:val="Hyperlink"/>
             <w:noProof/>
           </w:rPr>
-          <w:t>4.1</w:t>
+          <w:t>3.2</w:t>
         </w:r>
         <w:r>
           <w:rPr>
@@ -2051,7 +1898,7 @@
             <w:rStyle w:val="Hyperlink"/>
             <w:noProof/>
           </w:rPr>
-          <w:t>Pre-Installation Instructions</w:t>
+          <w:t>Installation Procedure</w:t>
         </w:r>
         <w:r>
           <w:rPr>
@@ -2072,7 +1919,7 @@
             <w:noProof/>
             <w:webHidden/>
           </w:rPr>
-          <w:instrText xml:space="preserve"> PAGEREF _Toc422920268 \h </w:instrText>
+          <w:instrText xml:space="preserve"> PAGEREF _Toc429402390 \h </w:instrText>
         </w:r>
         <w:r>
           <w:rPr>
@@ -2092,7 +1939,7 @@
             <w:noProof/>
             <w:webHidden/>
           </w:rPr>
-          <w:t>4</w:t>
+          <w:t>2</w:t>
         </w:r>
         <w:r>
           <w:rPr>
@@ -2114,13 +1961,13 @@
           <w:szCs w:val="22"/>
         </w:rPr>
       </w:pPr>
-      <w:hyperlink w:anchor="_Toc422920269" w:history="1">
+      <w:hyperlink w:anchor="_Toc429402391" w:history="1">
         <w:r>
           <w:rPr>
             <w:rStyle w:val="Hyperlink"/>
             <w:noProof/>
           </w:rPr>
-          <w:t>4.2</w:t>
+          <w:t>3.3</w:t>
         </w:r>
         <w:r>
           <w:rPr>
@@ -2137,7 +1984,7 @@
             <w:rStyle w:val="Hyperlink"/>
             <w:noProof/>
           </w:rPr>
-          <w:t>Installation Instructions</w:t>
+          <w:t>Post-installation</w:t>
         </w:r>
         <w:r>
           <w:rPr>
@@ -2158,7 +2005,7 @@
             <w:noProof/>
             <w:webHidden/>
           </w:rPr>
-          <w:instrText xml:space="preserve"> PAGEREF _Toc422920269 \h </w:instrText>
+          <w:instrText xml:space="preserve"> PAGEREF _Toc429402391 \h </w:instrText>
         </w:r>
         <w:r>
           <w:rPr>
@@ -2178,7 +2025,7 @@
             <w:noProof/>
             <w:webHidden/>
           </w:rPr>
-          <w:t>4</w:t>
+          <w:t>3</w:t>
         </w:r>
         <w:r>
           <w:rPr>
@@ -2200,13 +2047,13 @@
           <w:szCs w:val="22"/>
         </w:rPr>
       </w:pPr>
-      <w:hyperlink w:anchor="_Toc422920270" w:history="1">
+      <w:hyperlink w:anchor="_Toc429402392" w:history="1">
         <w:r>
           <w:rPr>
             <w:rStyle w:val="Hyperlink"/>
             <w:noProof/>
           </w:rPr>
-          <w:t>4.3</w:t>
+          <w:t>3.4</w:t>
         </w:r>
         <w:r>
           <w:rPr>
@@ -2223,7 +2070,7 @@
             <w:rStyle w:val="Hyperlink"/>
             <w:noProof/>
           </w:rPr>
-          <w:t>Post-Installation Instructions</w:t>
+          <w:t>Uninstall or Roll-back</w:t>
         </w:r>
         <w:r>
           <w:rPr>
@@ -2244,7 +2091,7 @@
             <w:noProof/>
             <w:webHidden/>
           </w:rPr>
-          <w:instrText xml:space="preserve"> PAGEREF _Toc422920270 \h </w:instrText>
+          <w:instrText xml:space="preserve"> PAGEREF _Toc429402392 \h </w:instrText>
         </w:r>
         <w:r>
           <w:rPr>
@@ -2264,7 +2111,7 @@
             <w:noProof/>
             <w:webHidden/>
           </w:rPr>
-          <w:t>4</w:t>
+          <w:t>3</w:t>
         </w:r>
         <w:r>
           <w:rPr>
@@ -2278,90 +2125,6 @@
     <w:p>
       <w:pPr>
         <w:pStyle w:val="TOC1"/>
-        <w:rPr>
-          <w:rFonts w:asciiTheme="minorHAnsi" w:eastAsiaTheme="minorEastAsia" w:hAnsiTheme="minorHAnsi" w:cstheme="minorBidi"/>
-          <w:noProof/>
-          <w:sz w:val="22"/>
-          <w:szCs w:val="22"/>
-        </w:rPr>
-      </w:pPr>
-      <w:hyperlink w:anchor="_Toc422920271" w:history="1">
-        <w:r>
-          <w:rPr>
-            <w:rStyle w:val="Hyperlink"/>
-            <w:noProof/>
-          </w:rPr>
-          <w:t>5.</w:t>
-        </w:r>
-        <w:r>
-          <w:rPr>
-            <w:rFonts w:asciiTheme="minorHAnsi" w:eastAsiaTheme="minorEastAsia" w:hAnsiTheme="minorHAnsi" w:cstheme="minorBidi"/>
-            <w:noProof/>
-            <w:sz w:val="22"/>
-            <w:szCs w:val="22"/>
-          </w:rPr>
-          <w:tab/>
-        </w:r>
-        <w:r>
-          <w:rPr>
-            <w:rStyle w:val="Hyperlink"/>
-            <w:noProof/>
-          </w:rPr>
-          <w:t>Additional Information</w:t>
-        </w:r>
-        <w:r>
-          <w:rPr>
-            <w:noProof/>
-            <w:webHidden/>
-          </w:rPr>
-          <w:tab/>
-        </w:r>
-        <w:r>
-          <w:rPr>
-            <w:noProof/>
-            <w:webHidden/>
-          </w:rPr>
-          <w:fldChar w:fldCharType="begin"/>
-        </w:r>
-        <w:r>
-          <w:rPr>
-            <w:noProof/>
-            <w:webHidden/>
-          </w:rPr>
-          <w:instrText xml:space="preserve"> PAGEREF _Toc422920271 \h </w:instrText>
-        </w:r>
-        <w:r>
-          <w:rPr>
-            <w:noProof/>
-            <w:webHidden/>
-          </w:rPr>
-        </w:r>
-        <w:r>
-          <w:rPr>
-            <w:noProof/>
-            <w:webHidden/>
-          </w:rPr>
-          <w:fldChar w:fldCharType="separate"/>
-        </w:r>
-        <w:r>
-          <w:rPr>
-            <w:noProof/>
-            <w:webHidden/>
-          </w:rPr>
-          <w:t>5</w:t>
-        </w:r>
-        <w:r>
-          <w:rPr>
-            <w:noProof/>
-            <w:webHidden/>
-          </w:rPr>
-          <w:fldChar w:fldCharType="end"/>
-        </w:r>
-      </w:hyperlink>
-    </w:p>
-    <w:p>
-      <w:pPr>
-        <w:pStyle w:val="TOC2"/>
         <w:rPr>
           <w:rFonts w:asciiTheme="minorHAnsi" w:eastAsiaTheme="minorEastAsia" w:hAnsiTheme="minorHAnsi" w:cstheme="minorBidi"/>
           <w:b w:val="0"/>
@@ -2370,13 +2133,13 @@
           <w:szCs w:val="22"/>
         </w:rPr>
       </w:pPr>
-      <w:hyperlink w:anchor="_Toc422920272" w:history="1">
+      <w:hyperlink w:anchor="_Toc429402393" w:history="1">
         <w:r>
           <w:rPr>
             <w:rStyle w:val="Hyperlink"/>
             <w:noProof/>
           </w:rPr>
-          <w:t>5.1</w:t>
+          <w:t>4.</w:t>
         </w:r>
         <w:r>
           <w:rPr>
@@ -2393,7 +2156,7 @@
             <w:rStyle w:val="Hyperlink"/>
             <w:noProof/>
           </w:rPr>
-          <w:t>Acronym Glossary</w:t>
+          <w:t>VistA Patch Installation</w:t>
         </w:r>
         <w:r>
           <w:rPr>
@@ -2414,7 +2177,7 @@
             <w:noProof/>
             <w:webHidden/>
           </w:rPr>
-          <w:instrText xml:space="preserve"> PAGEREF _Toc422920272 \h </w:instrText>
+          <w:instrText xml:space="preserve"> PAGEREF _Toc429402393 \h </w:instrText>
         </w:r>
         <w:r>
           <w:rPr>
@@ -2434,7 +2197,7 @@
             <w:noProof/>
             <w:webHidden/>
           </w:rPr>
-          <w:t>5</w:t>
+          <w:t>4</w:t>
         </w:r>
         <w:r>
           <w:rPr>
@@ -2456,13 +2219,13 @@
           <w:szCs w:val="22"/>
         </w:rPr>
       </w:pPr>
-      <w:hyperlink w:anchor="_Toc422920273" w:history="1">
+      <w:hyperlink w:anchor="_Toc429402394" w:history="1">
         <w:r>
           <w:rPr>
             <w:rStyle w:val="Hyperlink"/>
             <w:noProof/>
           </w:rPr>
-          <w:t>5.2</w:t>
+          <w:t>4.1</w:t>
         </w:r>
         <w:r>
           <w:rPr>
@@ -2479,6 +2242,436 @@
             <w:rStyle w:val="Hyperlink"/>
             <w:noProof/>
           </w:rPr>
+          <w:t>Pre-Installation Instructions</w:t>
+        </w:r>
+        <w:r>
+          <w:rPr>
+            <w:noProof/>
+            <w:webHidden/>
+          </w:rPr>
+          <w:tab/>
+        </w:r>
+        <w:r>
+          <w:rPr>
+            <w:noProof/>
+            <w:webHidden/>
+          </w:rPr>
+          <w:fldChar w:fldCharType="begin"/>
+        </w:r>
+        <w:r>
+          <w:rPr>
+            <w:noProof/>
+            <w:webHidden/>
+          </w:rPr>
+          <w:instrText xml:space="preserve"> PAGEREF _Toc429402394 \h </w:instrText>
+        </w:r>
+        <w:r>
+          <w:rPr>
+            <w:noProof/>
+            <w:webHidden/>
+          </w:rPr>
+        </w:r>
+        <w:r>
+          <w:rPr>
+            <w:noProof/>
+            <w:webHidden/>
+          </w:rPr>
+          <w:fldChar w:fldCharType="separate"/>
+        </w:r>
+        <w:r>
+          <w:rPr>
+            <w:noProof/>
+            <w:webHidden/>
+          </w:rPr>
+          <w:t>4</w:t>
+        </w:r>
+        <w:r>
+          <w:rPr>
+            <w:noProof/>
+            <w:webHidden/>
+          </w:rPr>
+          <w:fldChar w:fldCharType="end"/>
+        </w:r>
+      </w:hyperlink>
+    </w:p>
+    <w:p>
+      <w:pPr>
+        <w:pStyle w:val="TOC2"/>
+        <w:rPr>
+          <w:rFonts w:asciiTheme="minorHAnsi" w:eastAsiaTheme="minorEastAsia" w:hAnsiTheme="minorHAnsi" w:cstheme="minorBidi"/>
+          <w:b w:val="0"/>
+          <w:noProof/>
+          <w:sz w:val="22"/>
+          <w:szCs w:val="22"/>
+        </w:rPr>
+      </w:pPr>
+      <w:hyperlink w:anchor="_Toc429402395" w:history="1">
+        <w:r>
+          <w:rPr>
+            <w:rStyle w:val="Hyperlink"/>
+            <w:noProof/>
+          </w:rPr>
+          <w:t>4.2</w:t>
+        </w:r>
+        <w:r>
+          <w:rPr>
+            <w:rFonts w:asciiTheme="minorHAnsi" w:eastAsiaTheme="minorEastAsia" w:hAnsiTheme="minorHAnsi" w:cstheme="minorBidi"/>
+            <w:b w:val="0"/>
+            <w:noProof/>
+            <w:sz w:val="22"/>
+            <w:szCs w:val="22"/>
+          </w:rPr>
+          <w:tab/>
+        </w:r>
+        <w:r>
+          <w:rPr>
+            <w:rStyle w:val="Hyperlink"/>
+            <w:noProof/>
+          </w:rPr>
+          <w:t>Installation Instructions</w:t>
+        </w:r>
+        <w:r>
+          <w:rPr>
+            <w:noProof/>
+            <w:webHidden/>
+          </w:rPr>
+          <w:tab/>
+        </w:r>
+        <w:r>
+          <w:rPr>
+            <w:noProof/>
+            <w:webHidden/>
+          </w:rPr>
+          <w:fldChar w:fldCharType="begin"/>
+        </w:r>
+        <w:r>
+          <w:rPr>
+            <w:noProof/>
+            <w:webHidden/>
+          </w:rPr>
+          <w:instrText xml:space="preserve"> PAGEREF _Toc429402395 \h </w:instrText>
+        </w:r>
+        <w:r>
+          <w:rPr>
+            <w:noProof/>
+            <w:webHidden/>
+          </w:rPr>
+        </w:r>
+        <w:r>
+          <w:rPr>
+            <w:noProof/>
+            <w:webHidden/>
+          </w:rPr>
+          <w:fldChar w:fldCharType="separate"/>
+        </w:r>
+        <w:r>
+          <w:rPr>
+            <w:noProof/>
+            <w:webHidden/>
+          </w:rPr>
+          <w:t>4</w:t>
+        </w:r>
+        <w:r>
+          <w:rPr>
+            <w:noProof/>
+            <w:webHidden/>
+          </w:rPr>
+          <w:fldChar w:fldCharType="end"/>
+        </w:r>
+      </w:hyperlink>
+    </w:p>
+    <w:p>
+      <w:pPr>
+        <w:pStyle w:val="TOC2"/>
+        <w:rPr>
+          <w:rFonts w:asciiTheme="minorHAnsi" w:eastAsiaTheme="minorEastAsia" w:hAnsiTheme="minorHAnsi" w:cstheme="minorBidi"/>
+          <w:b w:val="0"/>
+          <w:noProof/>
+          <w:sz w:val="22"/>
+          <w:szCs w:val="22"/>
+        </w:rPr>
+      </w:pPr>
+      <w:hyperlink w:anchor="_Toc429402396" w:history="1">
+        <w:r>
+          <w:rPr>
+            <w:rStyle w:val="Hyperlink"/>
+            <w:noProof/>
+          </w:rPr>
+          <w:t>4.3</w:t>
+        </w:r>
+        <w:r>
+          <w:rPr>
+            <w:rFonts w:asciiTheme="minorHAnsi" w:eastAsiaTheme="minorEastAsia" w:hAnsiTheme="minorHAnsi" w:cstheme="minorBidi"/>
+            <w:b w:val="0"/>
+            <w:noProof/>
+            <w:sz w:val="22"/>
+            <w:szCs w:val="22"/>
+          </w:rPr>
+          <w:tab/>
+        </w:r>
+        <w:r>
+          <w:rPr>
+            <w:rStyle w:val="Hyperlink"/>
+            <w:noProof/>
+          </w:rPr>
+          <w:t>Post-Installation Instructions</w:t>
+        </w:r>
+        <w:r>
+          <w:rPr>
+            <w:noProof/>
+            <w:webHidden/>
+          </w:rPr>
+          <w:tab/>
+        </w:r>
+        <w:r>
+          <w:rPr>
+            <w:noProof/>
+            <w:webHidden/>
+          </w:rPr>
+          <w:fldChar w:fldCharType="begin"/>
+        </w:r>
+        <w:r>
+          <w:rPr>
+            <w:noProof/>
+            <w:webHidden/>
+          </w:rPr>
+          <w:instrText xml:space="preserve"> PAGEREF _Toc429402396 \h </w:instrText>
+        </w:r>
+        <w:r>
+          <w:rPr>
+            <w:noProof/>
+            <w:webHidden/>
+          </w:rPr>
+        </w:r>
+        <w:r>
+          <w:rPr>
+            <w:noProof/>
+            <w:webHidden/>
+          </w:rPr>
+          <w:fldChar w:fldCharType="separate"/>
+        </w:r>
+        <w:r>
+          <w:rPr>
+            <w:noProof/>
+            <w:webHidden/>
+          </w:rPr>
+          <w:t>4</w:t>
+        </w:r>
+        <w:r>
+          <w:rPr>
+            <w:noProof/>
+            <w:webHidden/>
+          </w:rPr>
+          <w:fldChar w:fldCharType="end"/>
+        </w:r>
+      </w:hyperlink>
+    </w:p>
+    <w:p>
+      <w:pPr>
+        <w:pStyle w:val="TOC1"/>
+        <w:rPr>
+          <w:rFonts w:asciiTheme="minorHAnsi" w:eastAsiaTheme="minorEastAsia" w:hAnsiTheme="minorHAnsi" w:cstheme="minorBidi"/>
+          <w:b w:val="0"/>
+          <w:noProof/>
+          <w:sz w:val="22"/>
+          <w:szCs w:val="22"/>
+        </w:rPr>
+      </w:pPr>
+      <w:hyperlink w:anchor="_Toc429402397" w:history="1">
+        <w:r>
+          <w:rPr>
+            <w:rStyle w:val="Hyperlink"/>
+            <w:noProof/>
+          </w:rPr>
+          <w:t>5.</w:t>
+        </w:r>
+        <w:r>
+          <w:rPr>
+            <w:rFonts w:asciiTheme="minorHAnsi" w:eastAsiaTheme="minorEastAsia" w:hAnsiTheme="minorHAnsi" w:cstheme="minorBidi"/>
+            <w:b w:val="0"/>
+            <w:noProof/>
+            <w:sz w:val="22"/>
+            <w:szCs w:val="22"/>
+          </w:rPr>
+          <w:tab/>
+        </w:r>
+        <w:r>
+          <w:rPr>
+            <w:rStyle w:val="Hyperlink"/>
+            <w:noProof/>
+          </w:rPr>
+          <w:t>Additional Information</w:t>
+        </w:r>
+        <w:r>
+          <w:rPr>
+            <w:noProof/>
+            <w:webHidden/>
+          </w:rPr>
+          <w:tab/>
+        </w:r>
+        <w:r>
+          <w:rPr>
+            <w:noProof/>
+            <w:webHidden/>
+          </w:rPr>
+          <w:fldChar w:fldCharType="begin"/>
+        </w:r>
+        <w:r>
+          <w:rPr>
+            <w:noProof/>
+            <w:webHidden/>
+          </w:rPr>
+          <w:instrText xml:space="preserve"> PAGEREF _Toc429402397 \h </w:instrText>
+        </w:r>
+        <w:r>
+          <w:rPr>
+            <w:noProof/>
+            <w:webHidden/>
+          </w:rPr>
+        </w:r>
+        <w:r>
+          <w:rPr>
+            <w:noProof/>
+            <w:webHidden/>
+          </w:rPr>
+          <w:fldChar w:fldCharType="separate"/>
+        </w:r>
+        <w:r>
+          <w:rPr>
+            <w:noProof/>
+            <w:webHidden/>
+          </w:rPr>
+          <w:t>5</w:t>
+        </w:r>
+        <w:r>
+          <w:rPr>
+            <w:noProof/>
+            <w:webHidden/>
+          </w:rPr>
+          <w:fldChar w:fldCharType="end"/>
+        </w:r>
+      </w:hyperlink>
+    </w:p>
+    <w:p>
+      <w:pPr>
+        <w:pStyle w:val="TOC2"/>
+        <w:rPr>
+          <w:rFonts w:asciiTheme="minorHAnsi" w:eastAsiaTheme="minorEastAsia" w:hAnsiTheme="minorHAnsi" w:cstheme="minorBidi"/>
+          <w:b w:val="0"/>
+          <w:noProof/>
+          <w:sz w:val="22"/>
+          <w:szCs w:val="22"/>
+        </w:rPr>
+      </w:pPr>
+      <w:hyperlink w:anchor="_Toc429402398" w:history="1">
+        <w:r>
+          <w:rPr>
+            <w:rStyle w:val="Hyperlink"/>
+            <w:noProof/>
+          </w:rPr>
+          <w:t>5.1</w:t>
+        </w:r>
+        <w:r>
+          <w:rPr>
+            <w:rFonts w:asciiTheme="minorHAnsi" w:eastAsiaTheme="minorEastAsia" w:hAnsiTheme="minorHAnsi" w:cstheme="minorBidi"/>
+            <w:b w:val="0"/>
+            <w:noProof/>
+            <w:sz w:val="22"/>
+            <w:szCs w:val="22"/>
+          </w:rPr>
+          <w:tab/>
+        </w:r>
+        <w:r>
+          <w:rPr>
+            <w:rStyle w:val="Hyperlink"/>
+            <w:noProof/>
+          </w:rPr>
+          <w:t>Acronym Glossary</w:t>
+        </w:r>
+        <w:r>
+          <w:rPr>
+            <w:noProof/>
+            <w:webHidden/>
+          </w:rPr>
+          <w:tab/>
+        </w:r>
+        <w:r>
+          <w:rPr>
+            <w:noProof/>
+            <w:webHidden/>
+          </w:rPr>
+          <w:fldChar w:fldCharType="begin"/>
+        </w:r>
+        <w:r>
+          <w:rPr>
+            <w:noProof/>
+            <w:webHidden/>
+          </w:rPr>
+          <w:instrText xml:space="preserve"> PAGEREF _Toc429402398 \h </w:instrText>
+        </w:r>
+        <w:r>
+          <w:rPr>
+            <w:noProof/>
+            <w:webHidden/>
+          </w:rPr>
+        </w:r>
+        <w:r>
+          <w:rPr>
+            <w:noProof/>
+            <w:webHidden/>
+          </w:rPr>
+          <w:fldChar w:fldCharType="separate"/>
+        </w:r>
+        <w:r>
+          <w:rPr>
+            <w:noProof/>
+            <w:webHidden/>
+          </w:rPr>
+          <w:t>5</w:t>
+        </w:r>
+        <w:r>
+          <w:rPr>
+            <w:noProof/>
+            <w:webHidden/>
+          </w:rPr>
+          <w:fldChar w:fldCharType="end"/>
+        </w:r>
+      </w:hyperlink>
+    </w:p>
+    <w:p>
+      <w:pPr>
+        <w:pStyle w:val="TOC2"/>
+        <w:rPr>
+          <w:rFonts w:asciiTheme="minorHAnsi" w:eastAsiaTheme="minorEastAsia" w:hAnsiTheme="minorHAnsi" w:cstheme="minorBidi"/>
+          <w:b w:val="0"/>
+          <w:noProof/>
+          <w:sz w:val="22"/>
+          <w:szCs w:val="22"/>
+        </w:rPr>
+      </w:pPr>
+      <w:hyperlink w:anchor="_Toc429402399" w:history="1">
+        <w:r>
+          <w:rPr>
+            <w:rStyle w:val="Hyperlink"/>
+            <w:noProof/>
+          </w:rPr>
+          <w:t>5.2</w:t>
+        </w:r>
+        <w:r>
+          <w:rPr>
+            <w:rFonts w:asciiTheme="minorHAnsi" w:eastAsiaTheme="minorEastAsia" w:hAnsiTheme="minorHAnsi" w:cstheme="minorBidi"/>
+            <w:b w:val="0"/>
+            <w:noProof/>
+            <w:sz w:val="22"/>
+            <w:szCs w:val="22"/>
+          </w:rPr>
+          <w:tab/>
+        </w:r>
+        <w:r>
+          <w:rPr>
+            <w:rStyle w:val="Hyperlink"/>
+            <w:noProof/>
+          </w:rPr>
           <w:t>Contact Information</w:t>
         </w:r>
         <w:r>
@@ -2500,7 +2693,7 @@
             <w:noProof/>
             <w:webHidden/>
           </w:rPr>
-          <w:instrText xml:space="preserve"> PAGEREF _Toc422920273 \h </w:instrText>
+          <w:instrText xml:space="preserve"> PAGEREF _Toc429402399 \h </w:instrText>
         </w:r>
         <w:r>
           <w:rPr>
@@ -2585,7 +2778,7 @@
           <w:szCs w:val="22"/>
         </w:rPr>
       </w:pPr>
-      <w:hyperlink w:anchor="_Toc422920274" w:history="1">
+      <w:hyperlink w:anchor="_Toc429402400" w:history="1">
         <w:r>
           <w:rPr>
             <w:rStyle w:val="Hyperlink"/>
@@ -2612,7 +2805,7 @@
             <w:noProof/>
             <w:webHidden/>
           </w:rPr>
-          <w:instrText xml:space="preserve"> PAGEREF _Toc422920274 \h </w:instrText>
+          <w:instrText xml:space="preserve"> PAGEREF _Toc429402400 \h </w:instrText>
         </w:r>
         <w:r>
           <w:rPr>
@@ -2655,7 +2848,7 @@
           <w:szCs w:val="22"/>
         </w:rPr>
       </w:pPr>
-      <w:hyperlink w:anchor="_Toc422920275" w:history="1">
+      <w:hyperlink w:anchor="_Toc429402401" w:history="1">
         <w:r>
           <w:rPr>
             <w:rStyle w:val="Hyperlink"/>
@@ -2682,7 +2875,7 @@
             <w:noProof/>
             <w:webHidden/>
           </w:rPr>
-          <w:instrText xml:space="preserve"> PAGEREF _Toc422920275 \h </w:instrText>
+          <w:instrText xml:space="preserve"> PAGEREF _Toc429402401 \h </w:instrText>
         </w:r>
         <w:r>
           <w:rPr>
@@ -2741,8 +2934,6 @@
         <w:fldChar w:fldCharType="separate"/>
       </w:r>
     </w:p>
-    <w:bookmarkStart w:id="2" w:name="_GoBack"/>
-    <w:bookmarkEnd w:id="2"/>
     <w:p>
       <w:pPr>
         <w:pStyle w:val="TableofFigures"/>
@@ -2755,108 +2946,63 @@
           <w:szCs w:val="22"/>
         </w:rPr>
       </w:pPr>
-      <w:r>
-        <w:rPr>
-          <w:rStyle w:val="Hyperlink"/>
-          <w:noProof/>
-        </w:rPr>
-        <w:fldChar w:fldCharType="begin"/>
-      </w:r>
-      <w:r>
-        <w:rPr>
-          <w:rStyle w:val="Hyperlink"/>
-          <w:noProof/>
-        </w:rPr>
-        <w:instrText xml:space="preserve"> </w:instrText>
-      </w:r>
-      <w:r>
-        <w:rPr>
-          <w:noProof/>
-        </w:rPr>
-        <w:instrText>HYPERLINK \l "_Toc422920276"</w:instrText>
-      </w:r>
-      <w:r>
-        <w:rPr>
-          <w:rStyle w:val="Hyperlink"/>
-          <w:noProof/>
-        </w:rPr>
-        <w:instrText xml:space="preserve"> </w:instrText>
-      </w:r>
-      <w:r>
-        <w:rPr>
-          <w:rStyle w:val="Hyperlink"/>
-          <w:noProof/>
-        </w:rPr>
-      </w:r>
-      <w:r>
-        <w:rPr>
-          <w:rStyle w:val="Hyperlink"/>
-          <w:noProof/>
-        </w:rPr>
-        <w:fldChar w:fldCharType="separate"/>
-      </w:r>
-      <w:r>
-        <w:rPr>
-          <w:rStyle w:val="Hyperlink"/>
-          <w:noProof/>
-        </w:rPr>
-        <w:t>Figure 1 - Install.bat</w:t>
-      </w:r>
-      <w:r>
-        <w:rPr>
-          <w:noProof/>
-          <w:webHidden/>
-        </w:rPr>
-        <w:tab/>
-      </w:r>
-      <w:r>
-        <w:rPr>
-          <w:noProof/>
-          <w:webHidden/>
-        </w:rPr>
-        <w:fldChar w:fldCharType="begin"/>
-      </w:r>
-      <w:r>
-        <w:rPr>
-          <w:noProof/>
-          <w:webHidden/>
-        </w:rPr>
-        <w:instrText xml:space="preserve"> PAGEREF _Toc422920276 \h </w:instrText>
-      </w:r>
-      <w:r>
-        <w:rPr>
-          <w:noProof/>
-          <w:webHidden/>
-        </w:rPr>
-      </w:r>
-      <w:r>
-        <w:rPr>
-          <w:noProof/>
-          <w:webHidden/>
-        </w:rPr>
-        <w:fldChar w:fldCharType="separate"/>
-      </w:r>
-      <w:r>
-        <w:rPr>
-          <w:noProof/>
-          <w:webHidden/>
-        </w:rPr>
-        <w:t>3</w:t>
-      </w:r>
-      <w:r>
-        <w:rPr>
-          <w:noProof/>
-          <w:webHidden/>
-        </w:rPr>
-        <w:fldChar w:fldCharType="end"/>
-      </w:r>
-      <w:r>
-        <w:rPr>
-          <w:rStyle w:val="Hyperlink"/>
-          <w:noProof/>
-        </w:rPr>
-        <w:fldChar w:fldCharType="end"/>
-      </w:r>
+      <w:hyperlink w:anchor="_Toc429402402" w:history="1">
+        <w:r>
+          <w:rPr>
+            <w:rStyle w:val="Hyperlink"/>
+            <w:noProof/>
+          </w:rPr>
+          <w:t>Figure 1 - Install.bat</w:t>
+        </w:r>
+        <w:r>
+          <w:rPr>
+            <w:noProof/>
+            <w:webHidden/>
+          </w:rPr>
+          <w:tab/>
+        </w:r>
+        <w:r>
+          <w:rPr>
+            <w:noProof/>
+            <w:webHidden/>
+          </w:rPr>
+          <w:fldChar w:fldCharType="begin"/>
+        </w:r>
+        <w:r>
+          <w:rPr>
+            <w:noProof/>
+            <w:webHidden/>
+          </w:rPr>
+          <w:instrText xml:space="preserve"> PAGEREF _Toc429402402 \h </w:instrText>
+        </w:r>
+        <w:r>
+          <w:rPr>
+            <w:noProof/>
+            <w:webHidden/>
+          </w:rPr>
+        </w:r>
+        <w:r>
+          <w:rPr>
+            <w:noProof/>
+            <w:webHidden/>
+          </w:rPr>
+          <w:fldChar w:fldCharType="separate"/>
+        </w:r>
+        <w:r>
+          <w:rPr>
+            <w:noProof/>
+            <w:webHidden/>
+          </w:rPr>
+          <w:t>3</w:t>
+        </w:r>
+        <w:r>
+          <w:rPr>
+            <w:noProof/>
+            <w:webHidden/>
+          </w:rPr>
+          <w:fldChar w:fldCharType="end"/>
+        </w:r>
+      </w:hyperlink>
     </w:p>
     <w:p>
       <w:pPr>
@@ -2880,10 +3026,9 @@
       <w:pPr>
         <w:pStyle w:val="Heading1"/>
       </w:pPr>
-      <w:bookmarkStart w:id="3" w:name="_Toc422920252"/>
+      <w:bookmarkStart w:id="3" w:name="_Toc429402378"/>
       <w:bookmarkEnd w:id="0"/>
       <w:r>
-        <w:lastRenderedPageBreak/>
         <w:t>Introduction</w:t>
       </w:r>
       <w:bookmarkEnd w:id="3"/>
@@ -2901,7 +3046,21 @@
           <w:sz w:val="22"/>
           <w:szCs w:val="22"/>
         </w:rPr>
-        <w:t>This document provides installation and setup steps for the Prototype Automated Surgical Risk Calculator Tool (“the Tool”). It includes steps for both the Java-based Web Application and the supporting</w:t>
+        <w:t xml:space="preserve">This document provides installation and setup steps for the Prototype Automated Surgical </w:t>
+      </w:r>
+      <w:r>
+        <w:rPr>
+          <w:sz w:val="22"/>
+          <w:szCs w:val="22"/>
+        </w:rPr>
+        <w:t>Risk Calculator (ASRC</w:t>
+      </w:r>
+      <w:r>
+        <w:rPr>
+          <w:sz w:val="22"/>
+          <w:szCs w:val="22"/>
+        </w:rPr>
+        <w:t>). It includes steps for both the Java-based Web Application and the supporting</w:t>
       </w:r>
       <w:r>
         <w:rPr>
@@ -2924,7 +3083,6 @@
         </w:rPr>
         <w:t>(</w:t>
       </w:r>
-      <w:proofErr w:type="spellStart"/>
       <w:r>
         <w:rPr>
           <w:sz w:val="22"/>
@@ -2932,7 +3090,6 @@
         </w:rPr>
         <w:t>VistA</w:t>
       </w:r>
-      <w:proofErr w:type="spellEnd"/>
       <w:r>
         <w:rPr>
           <w:sz w:val="22"/>
@@ -2952,7 +3109,7 @@
       <w:pPr>
         <w:pStyle w:val="Heading2"/>
       </w:pPr>
-      <w:bookmarkStart w:id="4" w:name="_Toc422920253"/>
+      <w:bookmarkStart w:id="4" w:name="_Toc429402379"/>
       <w:r>
         <w:t>Additional Resources</w:t>
       </w:r>
@@ -3009,7 +3166,7 @@
       <w:pPr>
         <w:pStyle w:val="Heading1"/>
       </w:pPr>
-      <w:bookmarkStart w:id="5" w:name="_Toc422920254"/>
+      <w:bookmarkStart w:id="5" w:name="_Toc429402380"/>
       <w:r>
         <w:t>Pre-requisites</w:t>
       </w:r>
@@ -3028,7 +3185,40 @@
           <w:sz w:val="22"/>
           <w:szCs w:val="22"/>
         </w:rPr>
-        <w:t xml:space="preserve">The Tool requires both an Application Server to run the Java Web Application and an instance of </w:t>
+        <w:t>The ASRC</w:t>
+      </w:r>
+      <w:r>
+        <w:rPr>
+          <w:sz w:val="22"/>
+          <w:szCs w:val="22"/>
+        </w:rPr>
+        <w:t xml:space="preserve"> requires both an Application Server to run the Java Web Application and an instance of VistA. The pre-requisites for both servers are included below.</w:t>
+      </w:r>
+    </w:p>
+    <w:p>
+      <w:pPr>
+        <w:pStyle w:val="Heading2"/>
+      </w:pPr>
+      <w:bookmarkStart w:id="6" w:name="_Toc429402381"/>
+      <w:r>
+        <w:t>Application Server Pre-requisites</w:t>
+      </w:r>
+      <w:bookmarkEnd w:id="6"/>
+    </w:p>
+    <w:p>
+      <w:pPr>
+        <w:pStyle w:val="BodyText"/>
+        <w:rPr>
+          <w:sz w:val="22"/>
+          <w:szCs w:val="22"/>
+        </w:rPr>
+      </w:pPr>
+      <w:r>
+        <w:rPr>
+          <w:sz w:val="22"/>
+          <w:szCs w:val="22"/>
+        </w:rPr>
+        <w:t>The Application Server requires a Windows 2012 server with 2 Gigabytes (</w:t>
       </w:r>
       <w:proofErr w:type="spellStart"/>
       <w:r>
@@ -3036,7 +3226,7 @@
           <w:sz w:val="22"/>
           <w:szCs w:val="22"/>
         </w:rPr>
-        <w:t>VistA</w:t>
+        <w:t>GiB</w:t>
       </w:r>
       <w:proofErr w:type="spellEnd"/>
       <w:r>
@@ -3044,18 +3234,44 @@
           <w:sz w:val="22"/>
           <w:szCs w:val="22"/>
         </w:rPr>
-        <w:t>. The pre-requisites for both servers are included below.</w:t>
+        <w:t>) of free space available on the C: drive.</w:t>
+      </w:r>
+    </w:p>
+    <w:p>
+      <w:pPr>
+        <w:pStyle w:val="BodyText"/>
+        <w:rPr>
+          <w:sz w:val="22"/>
+          <w:szCs w:val="22"/>
+        </w:rPr>
+      </w:pPr>
+      <w:r>
+        <w:rPr>
+          <w:sz w:val="22"/>
+          <w:szCs w:val="22"/>
+        </w:rPr>
+        <w:t>The ASRC</w:t>
+      </w:r>
+      <w:r>
+        <w:rPr>
+          <w:sz w:val="22"/>
+          <w:szCs w:val="22"/>
+        </w:rPr>
+        <w:t xml:space="preserve"> installation requires Administrator privileges on the Windows Server.</w:t>
       </w:r>
     </w:p>
     <w:p>
       <w:pPr>
         <w:pStyle w:val="Heading2"/>
       </w:pPr>
-      <w:bookmarkStart w:id="6" w:name="_Toc422920255"/>
-      <w:r>
-        <w:t>Application Server Pre-requisites</w:t>
-      </w:r>
-      <w:bookmarkEnd w:id="6"/>
+      <w:bookmarkStart w:id="7" w:name="_Toc429402382"/>
+      <w:r>
+        <w:t xml:space="preserve">VistA Server </w:t>
+      </w:r>
+      <w:r>
+        <w:t>Pre-requisites</w:t>
+      </w:r>
+      <w:bookmarkEnd w:id="7"/>
     </w:p>
     <w:p>
       <w:pPr>
@@ -3070,7 +3286,28 @@
           <w:sz w:val="22"/>
           <w:szCs w:val="22"/>
         </w:rPr>
-        <w:t>The Application Server requires a Windows 2012 server with 2 Gigabytes (</w:t>
+        <w:t xml:space="preserve">The VistA Server requires a Linux </w:t>
+      </w:r>
+      <w:r>
+        <w:rPr>
+          <w:sz w:val="22"/>
+          <w:szCs w:val="22"/>
+        </w:rPr>
+        <w:t xml:space="preserve">server with a </w:t>
+      </w:r>
+      <w:r>
+        <w:rPr>
+          <w:sz w:val="22"/>
+          <w:szCs w:val="22"/>
+        </w:rPr>
+        <w:t xml:space="preserve">VistA database </w:t>
+      </w:r>
+      <w:r>
+        <w:rPr>
+          <w:sz w:val="22"/>
+          <w:szCs w:val="22"/>
+        </w:rPr>
+        <w:t xml:space="preserve">current with all nationally released VistA patches. The server requires </w:t>
       </w:r>
       <w:proofErr w:type="spellStart"/>
       <w:r>
@@ -3078,7 +3315,7 @@
           <w:sz w:val="22"/>
           <w:szCs w:val="22"/>
         </w:rPr>
-        <w:t>GiB</w:t>
+        <w:t>VistALink</w:t>
       </w:r>
       <w:proofErr w:type="spellEnd"/>
       <w:r>
@@ -3086,7 +3323,7 @@
           <w:sz w:val="22"/>
           <w:szCs w:val="22"/>
         </w:rPr>
-        <w:t>) of free space available on the C: drive.</w:t>
+        <w:t xml:space="preserve"> and an active RPC Broker port. </w:t>
       </w:r>
     </w:p>
     <w:p>
@@ -3102,61 +3339,27 @@
           <w:sz w:val="22"/>
           <w:szCs w:val="22"/>
         </w:rPr>
-        <w:t>The Tool installation requires Administrator privileges on the Windows Server.</w:t>
-      </w:r>
+        <w:t>The ASRC KIDs build installation requires user access to the KIDS menu options.</w:t>
+      </w:r>
+    </w:p>
+    <w:p>
+      <w:pPr>
+        <w:pStyle w:val="Heading1"/>
+      </w:pPr>
+      <w:bookmarkStart w:id="8" w:name="_Toc429402383"/>
+      <w:r>
+        <w:t xml:space="preserve">Application Server </w:t>
+      </w:r>
+      <w:r>
+        <w:t>Installation</w:t>
+      </w:r>
+      <w:bookmarkEnd w:id="8"/>
     </w:p>
     <w:p>
       <w:pPr>
         <w:pStyle w:val="Heading2"/>
       </w:pPr>
-      <w:bookmarkStart w:id="7" w:name="_Toc422920256"/>
-      <w:proofErr w:type="spellStart"/>
-      <w:r>
-        <w:t>VistA</w:t>
-      </w:r>
-      <w:proofErr w:type="spellEnd"/>
-      <w:r>
-        <w:t xml:space="preserve"> Server </w:t>
-      </w:r>
-      <w:r>
-        <w:t>Pre-requisites</w:t>
-      </w:r>
-      <w:bookmarkEnd w:id="7"/>
-    </w:p>
-    <w:p>
-      <w:pPr>
-        <w:pStyle w:val="BodyText"/>
-        <w:rPr>
-          <w:sz w:val="22"/>
-          <w:szCs w:val="22"/>
-        </w:rPr>
-      </w:pPr>
-      <w:r>
-        <w:rPr>
-          <w:sz w:val="22"/>
-          <w:szCs w:val="22"/>
-        </w:rPr>
-        <w:t>TBD</w:t>
-      </w:r>
-    </w:p>
-    <w:p>
-      <w:pPr>
-        <w:pStyle w:val="Heading1"/>
-      </w:pPr>
-      <w:bookmarkStart w:id="8" w:name="_Toc422920257"/>
-      <w:r>
-        <w:t xml:space="preserve">Application Server </w:t>
-      </w:r>
-      <w:r>
-        <w:t>Installation</w:t>
-      </w:r>
-      <w:bookmarkEnd w:id="8"/>
-    </w:p>
-    <w:p>
-      <w:pPr>
-        <w:pStyle w:val="Heading2"/>
-      </w:pPr>
-      <w:bookmarkStart w:id="9" w:name="_Toc422920258"/>
+      <w:bookmarkStart w:id="9" w:name="_Toc429402384"/>
       <w:r>
         <w:t>Pre-installation Tasks</w:t>
       </w:r>
@@ -3165,13 +3368,9 @@
     <w:p>
       <w:pPr>
         <w:pStyle w:val="Heading3"/>
-        <w:numPr>
-          <w:ilvl w:val="2"/>
-          <w:numId w:val="30"/>
-        </w:numPr>
       </w:pPr>
       <w:bookmarkStart w:id="10" w:name="_Ref404604190"/>
-      <w:bookmarkStart w:id="11" w:name="_Toc422920259"/>
+      <w:bookmarkStart w:id="11" w:name="_Toc429402385"/>
       <w:r>
         <w:t>Installation Parameters Table</w:t>
       </w:r>
@@ -3198,31 +3397,18 @@
       <w:pPr>
         <w:pStyle w:val="Caption"/>
       </w:pPr>
-      <w:bookmarkStart w:id="12" w:name="_Toc422920274"/>
+      <w:bookmarkStart w:id="12" w:name="_Toc429402400"/>
       <w:r>
         <w:t xml:space="preserve">Table </w:t>
       </w:r>
-      <w:r>
-        <w:fldChar w:fldCharType="begin"/>
-      </w:r>
-      <w:r>
-        <w:instrText xml:space="preserve"> SEQ Table \* ARABIC </w:instrText>
-      </w:r>
-      <w:r>
-        <w:fldChar w:fldCharType="separate"/>
-      </w:r>
-      <w:r>
-        <w:rPr>
-          <w:noProof/>
-        </w:rPr>
-        <w:t>1</w:t>
-      </w:r>
-      <w:r>
-        <w:rPr>
-          <w:noProof/>
-        </w:rPr>
-        <w:fldChar w:fldCharType="end"/>
-      </w:r>
+      <w:fldSimple w:instr=" SEQ Table \* ARABIC ">
+        <w:r>
+          <w:rPr>
+            <w:noProof/>
+          </w:rPr>
+          <w:t>1</w:t>
+        </w:r>
+      </w:fldSimple>
       <w:r>
         <w:t xml:space="preserve"> - Installation Parameters Table</w:t>
       </w:r>
@@ -3240,7 +3426,7 @@
           <w:insideV w:val="single" w:sz="4" w:space="0" w:color="000000"/>
         </w:tblBorders>
         <w:tblLook w:val="0000" w:firstRow="0" w:lastRow="0" w:firstColumn="0" w:lastColumn="0" w:noHBand="0" w:noVBand="0"/>
-        <w:tblCaption w:val="Installation Parameters Table"/>
+        <w:tblDescription w:val="Installation Parameters Table"/>
       </w:tblPr>
       <w:tblGrid>
         <w:gridCol w:w="2046"/>
@@ -3249,6 +3435,7 @@
       </w:tblGrid>
       <w:tr>
         <w:trPr>
+          <w:cantSplit/>
           <w:tblHeader/>
         </w:trPr>
         <w:tc>
@@ -3295,6 +3482,9 @@
         </w:tc>
       </w:tr>
       <w:tr>
+        <w:trPr>
+          <w:cantSplit/>
+        </w:trPr>
         <w:tc>
           <w:tcPr>
             <w:tcW w:w="1094" w:type="pct"/>
@@ -3337,6 +3527,9 @@
         </w:tc>
       </w:tr>
       <w:tr>
+        <w:trPr>
+          <w:cantSplit/>
+        </w:trPr>
         <w:tc>
           <w:tcPr>
             <w:tcW w:w="1094" w:type="pct"/>
@@ -3391,9 +3584,8 @@
       <w:pPr>
         <w:pStyle w:val="Heading3"/>
       </w:pPr>
-      <w:bookmarkStart w:id="13" w:name="_Toc422920260"/>
-      <w:r>
-        <w:lastRenderedPageBreak/>
+      <w:bookmarkStart w:id="13" w:name="_Toc429402386"/>
+      <w:r>
         <w:t>Install Microsoft .NET Framework 3.5</w:t>
       </w:r>
       <w:bookmarkEnd w:id="13"/>
@@ -3419,7 +3611,7 @@
         <w:pStyle w:val="Heading3"/>
       </w:pPr>
       <w:bookmarkStart w:id="14" w:name="_Ref404605576"/>
-      <w:bookmarkStart w:id="15" w:name="_Toc422920261"/>
+      <w:bookmarkStart w:id="15" w:name="_Toc429402387"/>
       <w:r>
         <w:t>Download Installation Files</w:t>
       </w:r>
@@ -3743,7 +3935,7 @@
       <w:pPr>
         <w:pStyle w:val="Heading3"/>
       </w:pPr>
-      <w:bookmarkStart w:id="16" w:name="_Toc422920262"/>
+      <w:bookmarkStart w:id="16" w:name="_Toc429402388"/>
       <w:r>
         <w:t>Create Deployment-Specific Configuration Files</w:t>
       </w:r>
@@ -3762,7 +3954,21 @@
           <w:sz w:val="22"/>
           <w:szCs w:val="22"/>
         </w:rPr>
-        <w:t>The installer uses two files that are specific to a particular deployment of the Tool:</w:t>
+        <w:t>The installer uses two files that are specific to a p</w:t>
+      </w:r>
+      <w:r>
+        <w:rPr>
+          <w:sz w:val="22"/>
+          <w:szCs w:val="22"/>
+        </w:rPr>
+        <w:t>articular deployment of the ASRC</w:t>
+      </w:r>
+      <w:r>
+        <w:rPr>
+          <w:sz w:val="22"/>
+          <w:szCs w:val="22"/>
+        </w:rPr>
+        <w:t>:</w:t>
       </w:r>
     </w:p>
     <w:p>
@@ -3923,7 +4129,7 @@
       <w:pPr>
         <w:pStyle w:val="Heading3"/>
       </w:pPr>
-      <w:bookmarkStart w:id="17" w:name="_Toc422920263"/>
+      <w:bookmarkStart w:id="17" w:name="_Toc429402389"/>
       <w:r>
         <w:t xml:space="preserve">Build </w:t>
       </w:r>
@@ -4001,7 +4207,7 @@
       <w:pPr>
         <w:pStyle w:val="Heading2"/>
       </w:pPr>
-      <w:bookmarkStart w:id="18" w:name="_Toc422920264"/>
+      <w:bookmarkStart w:id="18" w:name="_Toc429402390"/>
       <w:r>
         <w:t>Installation Procedure</w:t>
       </w:r>
@@ -4020,7 +4226,21 @@
           <w:sz w:val="22"/>
           <w:szCs w:val="22"/>
         </w:rPr>
-        <w:t>Please follow the below steps to install the Tool on the Windows Application Server.</w:t>
+        <w:t>Please follow the</w:t>
+      </w:r>
+      <w:r>
+        <w:rPr>
+          <w:sz w:val="22"/>
+          <w:szCs w:val="22"/>
+        </w:rPr>
+        <w:t xml:space="preserve"> below steps to install the ASRC</w:t>
+      </w:r>
+      <w:r>
+        <w:rPr>
+          <w:sz w:val="22"/>
+          <w:szCs w:val="22"/>
+        </w:rPr>
+        <w:t xml:space="preserve"> on the Windows Application Server.</w:t>
       </w:r>
     </w:p>
     <w:p>
@@ -4081,7 +4301,7 @@
           <w:sz w:val="22"/>
           <w:szCs w:val="22"/>
         </w:rPr>
-        <w:t>2.2.3</w:t>
+        <w:t>3.1.3</w:t>
       </w:r>
       <w:r>
         <w:rPr>
@@ -4115,7 +4335,6 @@
           <w:sz w:val="22"/>
           <w:szCs w:val="22"/>
         </w:rPr>
-        <w:lastRenderedPageBreak/>
         <w:t xml:space="preserve">Add a system Environment </w:t>
       </w:r>
       <w:proofErr w:type="spellStart"/>
@@ -4241,10 +4460,10 @@
           <w:noProof/>
         </w:rPr>
         <w:drawing>
-          <wp:inline distT="0" distB="0" distL="0" distR="0" wp14:anchorId="2730DAE8" wp14:editId="73740CAE">
+          <wp:inline distT="0" distB="0" distL="0" distR="0" wp14:anchorId="1B3469ED" wp14:editId="44D06929">
             <wp:extent cx="5943600" cy="3011170"/>
             <wp:effectExtent l="0" t="0" r="0" b="0"/>
-            <wp:docPr id="2" name="Picture 2"/>
+            <wp:docPr id="2" name="Picture 2" descr="Install.bat"/>
             <wp:cNvGraphicFramePr>
               <a:graphicFrameLocks xmlns:a="http://schemas.openxmlformats.org/drawingml/2006/main" noChangeAspect="1"/>
             </wp:cNvGraphicFramePr>
@@ -4287,31 +4506,18 @@
       <w:pPr>
         <w:pStyle w:val="Caption"/>
       </w:pPr>
-      <w:bookmarkStart w:id="19" w:name="_Toc422920276"/>
+      <w:bookmarkStart w:id="19" w:name="_Toc429402402"/>
       <w:r>
         <w:t xml:space="preserve">Figure </w:t>
       </w:r>
-      <w:r>
-        <w:fldChar w:fldCharType="begin"/>
-      </w:r>
-      <w:r>
-        <w:instrText xml:space="preserve"> SEQ Figure \* ARABIC </w:instrText>
-      </w:r>
-      <w:r>
-        <w:fldChar w:fldCharType="separate"/>
-      </w:r>
-      <w:r>
-        <w:rPr>
-          <w:noProof/>
-        </w:rPr>
-        <w:t>1</w:t>
-      </w:r>
-      <w:r>
-        <w:rPr>
-          <w:noProof/>
-        </w:rPr>
-        <w:fldChar w:fldCharType="end"/>
-      </w:r>
+      <w:fldSimple w:instr=" SEQ Figure \* ARABIC ">
+        <w:r>
+          <w:rPr>
+            <w:noProof/>
+          </w:rPr>
+          <w:t>1</w:t>
+        </w:r>
+      </w:fldSimple>
       <w:r>
         <w:t xml:space="preserve"> - Install.bat</w:t>
       </w:r>
@@ -4414,7 +4620,7 @@
       <w:pPr>
         <w:pStyle w:val="Heading2"/>
       </w:pPr>
-      <w:bookmarkStart w:id="20" w:name="_Toc422920265"/>
+      <w:bookmarkStart w:id="20" w:name="_Toc429402391"/>
       <w:r>
         <w:t>Post-installation</w:t>
       </w:r>
@@ -4558,7 +4764,14 @@
           <w:sz w:val="22"/>
           <w:szCs w:val="22"/>
         </w:rPr>
-        <w:t>ou should be presented with a login screen to the tool</w:t>
+        <w:t xml:space="preserve">ou should be presented with a </w:t>
+      </w:r>
+      <w:r>
+        <w:rPr>
+          <w:sz w:val="22"/>
+          <w:szCs w:val="22"/>
+        </w:rPr>
+        <w:t>login screen to the ASRC</w:t>
       </w:r>
       <w:r>
         <w:rPr>
@@ -4572,7 +4785,7 @@
       <w:pPr>
         <w:pStyle w:val="Heading2"/>
       </w:pPr>
-      <w:bookmarkStart w:id="21" w:name="_Toc422920266"/>
+      <w:bookmarkStart w:id="21" w:name="_Toc429402392"/>
       <w:r>
         <w:t>Uninstall or Roll-back</w:t>
       </w:r>
@@ -4647,7 +4860,6 @@
           <w:sz w:val="22"/>
           <w:szCs w:val="22"/>
         </w:rPr>
-        <w:lastRenderedPageBreak/>
         <w:t xml:space="preserve">Uninstall </w:t>
       </w:r>
       <w:r>
@@ -4700,14 +4912,9 @@
       <w:pPr>
         <w:pStyle w:val="Heading1"/>
       </w:pPr>
-      <w:bookmarkStart w:id="22" w:name="_Toc422920267"/>
-      <w:proofErr w:type="spellStart"/>
-      <w:r>
-        <w:t>VistA</w:t>
-      </w:r>
-      <w:proofErr w:type="spellEnd"/>
-      <w:r>
-        <w:t xml:space="preserve"> Patch </w:t>
+      <w:bookmarkStart w:id="22" w:name="_Toc429402393"/>
+      <w:r>
+        <w:t xml:space="preserve">VistA Patch </w:t>
       </w:r>
       <w:r>
         <w:t>Installation</w:t>
@@ -4718,7 +4925,7 @@
       <w:pPr>
         <w:pStyle w:val="Heading2"/>
       </w:pPr>
-      <w:bookmarkStart w:id="23" w:name="_Toc422920268"/>
+      <w:bookmarkStart w:id="23" w:name="_Toc429402394"/>
       <w:r>
         <w:t>Pre-Installation Instructions</w:t>
       </w:r>
@@ -4726,80 +4933,37 @@
     </w:p>
     <w:p>
       <w:pPr>
-        <w:pStyle w:val="ListParagraph"/>
+        <w:pStyle w:val="BodyText"/>
         <w:numPr>
           <w:ilvl w:val="0"/>
-          <w:numId w:val="33"/>
+          <w:numId w:val="34"/>
         </w:numPr>
-        <w:autoSpaceDE w:val="0"/>
-        <w:autoSpaceDN w:val="0"/>
-        <w:rPr>
-          <w:szCs w:val="22"/>
-        </w:rPr>
-      </w:pPr>
-      <w:r>
-        <w:rPr>
-          <w:szCs w:val="22"/>
-        </w:rPr>
+      </w:pPr>
+      <w:r>
         <w:t xml:space="preserve">This patch may be installed during normal business hours. </w:t>
       </w:r>
     </w:p>
     <w:p>
       <w:pPr>
-        <w:autoSpaceDE w:val="0"/>
-        <w:autoSpaceDN w:val="0"/>
-        <w:ind w:firstLine="60"/>
-        <w:rPr>
-          <w:szCs w:val="22"/>
-        </w:rPr>
-      </w:pPr>
-    </w:p>
-    <w:p>
-      <w:pPr>
-        <w:pStyle w:val="ListParagraph"/>
+        <w:pStyle w:val="BodyText"/>
         <w:numPr>
           <w:ilvl w:val="0"/>
-          <w:numId w:val="33"/>
+          <w:numId w:val="34"/>
         </w:numPr>
-        <w:autoSpaceDE w:val="0"/>
-        <w:autoSpaceDN w:val="0"/>
-        <w:rPr>
-          <w:szCs w:val="22"/>
-        </w:rPr>
-      </w:pPr>
-      <w:r>
-        <w:rPr>
-          <w:szCs w:val="22"/>
-        </w:rPr>
+      </w:pPr>
+      <w:r>
         <w:t xml:space="preserve">This patch may be installed with the users on the system. </w:t>
       </w:r>
     </w:p>
     <w:p>
       <w:pPr>
-        <w:autoSpaceDE w:val="0"/>
-        <w:autoSpaceDN w:val="0"/>
-        <w:rPr>
-          <w:szCs w:val="22"/>
-        </w:rPr>
-      </w:pPr>
-    </w:p>
-    <w:p>
-      <w:pPr>
-        <w:pStyle w:val="ListParagraph"/>
+        <w:pStyle w:val="BodyText"/>
         <w:numPr>
           <w:ilvl w:val="0"/>
-          <w:numId w:val="33"/>
+          <w:numId w:val="34"/>
         </w:numPr>
-        <w:autoSpaceDE w:val="0"/>
-        <w:autoSpaceDN w:val="0"/>
-        <w:rPr>
-          <w:szCs w:val="22"/>
-        </w:rPr>
-      </w:pPr>
-      <w:r>
-        <w:rPr>
-          <w:szCs w:val="22"/>
-        </w:rPr>
+      </w:pPr>
+      <w:r>
         <w:t>This patch should take less than five (5) minutes to install.</w:t>
       </w:r>
     </w:p>
@@ -4807,7 +4971,7 @@
       <w:pPr>
         <w:pStyle w:val="Heading2"/>
       </w:pPr>
-      <w:bookmarkStart w:id="24" w:name="_Toc422920269"/>
+      <w:bookmarkStart w:id="24" w:name="_Toc429402395"/>
       <w:r>
         <w:t>Installation Instructions</w:t>
       </w:r>
@@ -4815,503 +4979,215 @@
     </w:p>
     <w:p>
       <w:pPr>
-        <w:pStyle w:val="ListParagraph"/>
+        <w:pStyle w:val="BodyText"/>
         <w:numPr>
           <w:ilvl w:val="0"/>
-          <w:numId w:val="31"/>
+          <w:numId w:val="35"/>
         </w:numPr>
-        <w:autoSpaceDE w:val="0"/>
-        <w:autoSpaceDN w:val="0"/>
-        <w:rPr>
-          <w:szCs w:val="22"/>
-        </w:rPr>
-      </w:pPr>
-      <w:r>
-        <w:rPr>
-          <w:szCs w:val="22"/>
-        </w:rPr>
-        <w:t xml:space="preserve">Transfer the host file for ZZASRC*1.0*1 to desired </w:t>
-      </w:r>
-      <w:proofErr w:type="spellStart"/>
-      <w:r>
-        <w:rPr>
-          <w:szCs w:val="22"/>
-        </w:rPr>
-        <w:t>VistA</w:t>
-      </w:r>
-      <w:proofErr w:type="spellEnd"/>
-      <w:r>
-        <w:rPr>
-          <w:szCs w:val="22"/>
-        </w:rPr>
-        <w:t xml:space="preserve"> server.</w:t>
-      </w:r>
-    </w:p>
-    <w:p>
-      <w:pPr>
-        <w:autoSpaceDE w:val="0"/>
-        <w:autoSpaceDN w:val="0"/>
-        <w:rPr>
-          <w:szCs w:val="22"/>
-        </w:rPr>
-      </w:pPr>
-    </w:p>
-    <w:p>
-      <w:pPr>
-        <w:pStyle w:val="ListParagraph"/>
+      </w:pPr>
+      <w:r>
+        <w:t>Transfer the host file for ZZASRC*1.0*1 to desired VistA server.</w:t>
+      </w:r>
+    </w:p>
+    <w:p>
+      <w:pPr>
+        <w:pStyle w:val="BodyText"/>
         <w:numPr>
           <w:ilvl w:val="0"/>
-          <w:numId w:val="31"/>
+          <w:numId w:val="35"/>
         </w:numPr>
-        <w:autoSpaceDE w:val="0"/>
-        <w:autoSpaceDN w:val="0"/>
-        <w:rPr>
-          <w:szCs w:val="22"/>
-        </w:rPr>
-      </w:pPr>
-      <w:r>
-        <w:rPr>
-          <w:szCs w:val="22"/>
-        </w:rPr>
+      </w:pPr>
+      <w:r>
         <w:t xml:space="preserve">From the Kernel Installation and Distribution System </w:t>
       </w:r>
       <w:r>
-        <w:rPr>
-          <w:szCs w:val="22"/>
-        </w:rPr>
         <w:t xml:space="preserve">(KIDS) </w:t>
       </w:r>
       <w:r>
-        <w:rPr>
-          <w:szCs w:val="22"/>
-        </w:rPr>
-        <w:t xml:space="preserve">Menu in </w:t>
-      </w:r>
-      <w:proofErr w:type="spellStart"/>
-      <w:r>
-        <w:rPr>
-          <w:szCs w:val="22"/>
-        </w:rPr>
-        <w:t>VistA</w:t>
-      </w:r>
-      <w:proofErr w:type="spellEnd"/>
-      <w:r>
-        <w:rPr>
-          <w:szCs w:val="22"/>
-        </w:rPr>
-        <w:t>, select the Installation Menu. From this menu, select Load a Distribution and enter the path and host file name to load.</w:t>
-      </w:r>
-    </w:p>
-    <w:p>
-      <w:pPr>
-        <w:autoSpaceDE w:val="0"/>
-        <w:autoSpaceDN w:val="0"/>
-        <w:rPr>
-          <w:szCs w:val="22"/>
-        </w:rPr>
-      </w:pPr>
-    </w:p>
-    <w:p>
-      <w:pPr>
-        <w:pStyle w:val="ListParagraph"/>
+        <w:t>Menu in VistA, select the Installation Menu. From this menu, select Load a Distribution and enter the path and host file name to load.</w:t>
+      </w:r>
+    </w:p>
+    <w:p>
+      <w:pPr>
+        <w:pStyle w:val="BodyText"/>
         <w:numPr>
           <w:ilvl w:val="0"/>
-          <w:numId w:val="31"/>
+          <w:numId w:val="35"/>
         </w:numPr>
-        <w:autoSpaceDE w:val="0"/>
-        <w:autoSpaceDN w:val="0"/>
-        <w:rPr>
-          <w:szCs w:val="22"/>
-        </w:rPr>
-      </w:pPr>
-      <w:r>
-        <w:rPr>
-          <w:szCs w:val="22"/>
-        </w:rPr>
+      </w:pPr>
+      <w:r>
         <w:t xml:space="preserve">From the Installation Menu, you </w:t>
       </w:r>
       <w:r>
-        <w:rPr>
-          <w:szCs w:val="22"/>
-        </w:rPr>
         <w:t xml:space="preserve">may elect to use the following </w:t>
       </w:r>
       <w:r>
-        <w:rPr>
-          <w:szCs w:val="22"/>
-        </w:rPr>
         <w:t>options. When prompted for the INSTALL enter the patch ZZASRC*1.0*1 :</w:t>
       </w:r>
     </w:p>
     <w:p>
       <w:pPr>
-        <w:autoSpaceDE w:val="0"/>
-        <w:autoSpaceDN w:val="0"/>
-        <w:rPr>
-          <w:szCs w:val="22"/>
-        </w:rPr>
-      </w:pPr>
-    </w:p>
-    <w:p>
-      <w:pPr>
-        <w:pStyle w:val="ListParagraph"/>
+        <w:pStyle w:val="BodyText"/>
         <w:numPr>
           <w:ilvl w:val="0"/>
-          <w:numId w:val="32"/>
+          <w:numId w:val="36"/>
         </w:numPr>
-        <w:autoSpaceDE w:val="0"/>
-        <w:autoSpaceDN w:val="0"/>
-        <w:ind w:left="1080"/>
-        <w:rPr>
-          <w:szCs w:val="22"/>
-        </w:rPr>
-      </w:pPr>
-      <w:r>
-        <w:rPr>
-          <w:szCs w:val="22"/>
-        </w:rPr>
+      </w:pPr>
+      <w:r>
         <w:t>Backup a Transport Global - This option will create a backup</w:t>
       </w:r>
       <w:r>
-        <w:rPr>
-          <w:szCs w:val="22"/>
-        </w:rPr>
         <w:t xml:space="preserve"> </w:t>
       </w:r>
       <w:r>
-        <w:rPr>
-          <w:szCs w:val="22"/>
-        </w:rPr>
         <w:t>message of any routines expor</w:t>
       </w:r>
       <w:r>
-        <w:rPr>
-          <w:szCs w:val="22"/>
-        </w:rPr>
         <w:t xml:space="preserve">ted with this patch. It will not </w:t>
       </w:r>
       <w:r>
-        <w:rPr>
-          <w:szCs w:val="22"/>
-        </w:rPr>
         <w:t>backup any other changes such as DDs or templates.</w:t>
       </w:r>
     </w:p>
     <w:p>
       <w:pPr>
-        <w:autoSpaceDE w:val="0"/>
-        <w:autoSpaceDN w:val="0"/>
-        <w:ind w:left="360"/>
-        <w:rPr>
-          <w:szCs w:val="22"/>
-        </w:rPr>
-      </w:pPr>
-    </w:p>
-    <w:p>
-      <w:pPr>
-        <w:pStyle w:val="ListParagraph"/>
+        <w:pStyle w:val="BodyText"/>
         <w:numPr>
           <w:ilvl w:val="0"/>
-          <w:numId w:val="32"/>
+          <w:numId w:val="36"/>
         </w:numPr>
-        <w:autoSpaceDE w:val="0"/>
-        <w:autoSpaceDN w:val="0"/>
-        <w:ind w:left="1080"/>
-        <w:rPr>
-          <w:szCs w:val="22"/>
-        </w:rPr>
-      </w:pPr>
-      <w:r>
-        <w:rPr>
-          <w:szCs w:val="22"/>
-        </w:rPr>
+      </w:pPr>
+      <w:r>
         <w:t>Compare Transport Global to Current System - This option will</w:t>
       </w:r>
       <w:r>
-        <w:rPr>
-          <w:szCs w:val="22"/>
-        </w:rPr>
         <w:t xml:space="preserve"> </w:t>
       </w:r>
       <w:r>
-        <w:rPr>
-          <w:szCs w:val="22"/>
-        </w:rPr>
         <w:t>allow you to view all changes that will be made when this patch</w:t>
       </w:r>
       <w:r>
-        <w:rPr>
-          <w:szCs w:val="22"/>
-        </w:rPr>
         <w:t xml:space="preserve"> </w:t>
       </w:r>
       <w:r>
-        <w:rPr>
-          <w:szCs w:val="22"/>
-        </w:rPr>
         <w:t>is installed. It compares all components of this patch</w:t>
       </w:r>
       <w:r>
-        <w:rPr>
-          <w:szCs w:val="22"/>
-        </w:rPr>
         <w:t xml:space="preserve"> </w:t>
       </w:r>
       <w:r>
-        <w:rPr>
-          <w:szCs w:val="22"/>
-        </w:rPr>
         <w:t>(routines, DDs, templates, etc.).</w:t>
       </w:r>
     </w:p>
     <w:p>
       <w:pPr>
-        <w:autoSpaceDE w:val="0"/>
-        <w:autoSpaceDN w:val="0"/>
-        <w:ind w:left="360"/>
-        <w:rPr>
-          <w:szCs w:val="22"/>
-        </w:rPr>
-      </w:pPr>
-    </w:p>
-    <w:p>
-      <w:pPr>
-        <w:pStyle w:val="ListParagraph"/>
+        <w:pStyle w:val="BodyText"/>
         <w:numPr>
           <w:ilvl w:val="0"/>
-          <w:numId w:val="32"/>
+          <w:numId w:val="36"/>
         </w:numPr>
-        <w:autoSpaceDE w:val="0"/>
-        <w:autoSpaceDN w:val="0"/>
-        <w:ind w:left="1080"/>
-        <w:rPr>
-          <w:szCs w:val="22"/>
-        </w:rPr>
-      </w:pPr>
-      <w:r>
-        <w:rPr>
-          <w:szCs w:val="22"/>
-        </w:rPr>
+      </w:pPr>
+      <w:r>
         <w:t>Verify Checksums in Transport Global - This option will allow</w:t>
       </w:r>
       <w:r>
-        <w:rPr>
-          <w:szCs w:val="22"/>
-        </w:rPr>
         <w:t xml:space="preserve"> </w:t>
       </w:r>
       <w:r>
-        <w:rPr>
-          <w:szCs w:val="22"/>
-        </w:rPr>
         <w:t>you to ensure the integrity of the routines that are in the</w:t>
       </w:r>
       <w:r>
-        <w:rPr>
-          <w:szCs w:val="22"/>
-        </w:rPr>
         <w:t xml:space="preserve"> </w:t>
       </w:r>
       <w:r>
-        <w:rPr>
-          <w:szCs w:val="22"/>
-        </w:rPr>
         <w:t>transport global.</w:t>
       </w:r>
-    </w:p>
-    <w:p>
-      <w:pPr>
-        <w:autoSpaceDE w:val="0"/>
-        <w:autoSpaceDN w:val="0"/>
-        <w:rPr>
-          <w:szCs w:val="22"/>
-        </w:rPr>
-      </w:pPr>
-      <w:r>
-        <w:rPr>
-          <w:szCs w:val="22"/>
-        </w:rPr>
-        <w:t xml:space="preserve">     </w:t>
-      </w:r>
-    </w:p>
-    <w:p>
-      <w:pPr>
-        <w:pStyle w:val="ListParagraph"/>
+      <w:r>
+        <w:rPr>
+          <w:szCs w:val="22"/>
+        </w:rPr>
+        <w:t xml:space="preserve"> </w:t>
+      </w:r>
+    </w:p>
+    <w:p>
+      <w:pPr>
+        <w:pStyle w:val="BodyText"/>
         <w:numPr>
           <w:ilvl w:val="0"/>
-          <w:numId w:val="31"/>
+          <w:numId w:val="35"/>
         </w:numPr>
-        <w:autoSpaceDE w:val="0"/>
-        <w:autoSpaceDN w:val="0"/>
-        <w:rPr>
-          <w:szCs w:val="22"/>
-        </w:rPr>
-      </w:pPr>
-      <w:r>
-        <w:rPr>
-          <w:szCs w:val="22"/>
-        </w:rPr>
+      </w:pPr>
+      <w:r>
         <w:t>From the Installation Menu, select the Install Package(s) option and</w:t>
       </w:r>
       <w:r>
-        <w:rPr>
-          <w:szCs w:val="22"/>
-        </w:rPr>
         <w:t xml:space="preserve"> </w:t>
       </w:r>
       <w:r>
-        <w:rPr>
-          <w:szCs w:val="22"/>
-        </w:rPr>
         <w:t>choose the patch to install.</w:t>
       </w:r>
     </w:p>
     <w:p>
       <w:pPr>
-        <w:autoSpaceDE w:val="0"/>
-        <w:autoSpaceDN w:val="0"/>
-        <w:rPr>
-          <w:szCs w:val="22"/>
-        </w:rPr>
-      </w:pPr>
-    </w:p>
-    <w:p>
-      <w:pPr>
-        <w:pStyle w:val="ListParagraph"/>
+        <w:pStyle w:val="BodyText"/>
         <w:numPr>
           <w:ilvl w:val="0"/>
-          <w:numId w:val="31"/>
+          <w:numId w:val="35"/>
         </w:numPr>
-        <w:autoSpaceDE w:val="0"/>
-        <w:autoSpaceDN w:val="0"/>
-        <w:rPr>
-          <w:szCs w:val="22"/>
-        </w:rPr>
-      </w:pPr>
-      <w:r>
-        <w:rPr>
-          <w:szCs w:val="22"/>
-        </w:rPr>
+      </w:pPr>
+      <w:r>
         <w:t xml:space="preserve">If prompted 'Want KIDS to Rebuild Menu Trees </w:t>
       </w:r>
       <w:proofErr w:type="gramStart"/>
       <w:r>
-        <w:rPr>
-          <w:szCs w:val="22"/>
-        </w:rPr>
         <w:t>Upon</w:t>
       </w:r>
       <w:proofErr w:type="gramEnd"/>
       <w:r>
-        <w:rPr>
-          <w:szCs w:val="22"/>
-        </w:rPr>
         <w:t xml:space="preserve"> Completion of Install? NO//' Answer NO.</w:t>
       </w:r>
     </w:p>
     <w:p>
       <w:pPr>
-        <w:autoSpaceDE w:val="0"/>
-        <w:autoSpaceDN w:val="0"/>
-        <w:rPr>
-          <w:szCs w:val="22"/>
-        </w:rPr>
-      </w:pPr>
-    </w:p>
-    <w:p>
-      <w:pPr>
-        <w:pStyle w:val="ListParagraph"/>
+        <w:pStyle w:val="BodyText"/>
         <w:numPr>
           <w:ilvl w:val="0"/>
-          <w:numId w:val="31"/>
+          <w:numId w:val="35"/>
         </w:numPr>
-        <w:autoSpaceDE w:val="0"/>
-        <w:autoSpaceDN w:val="0"/>
-        <w:rPr>
-          <w:szCs w:val="22"/>
-        </w:rPr>
-      </w:pPr>
-      <w:r>
-        <w:rPr>
-          <w:szCs w:val="22"/>
-        </w:rPr>
+      </w:pPr>
+      <w:r>
         <w:t>When prompted 'Want KIDS to INHIBIT LOGONs during the install? NO//' Answer NO.</w:t>
       </w:r>
     </w:p>
     <w:p>
       <w:pPr>
-        <w:autoSpaceDE w:val="0"/>
-        <w:autoSpaceDN w:val="0"/>
-        <w:rPr>
-          <w:szCs w:val="22"/>
-        </w:rPr>
-      </w:pPr>
-    </w:p>
-    <w:p>
-      <w:pPr>
-        <w:pStyle w:val="ListParagraph"/>
+        <w:pStyle w:val="BodyText"/>
         <w:numPr>
           <w:ilvl w:val="0"/>
-          <w:numId w:val="31"/>
+          <w:numId w:val="35"/>
         </w:numPr>
-        <w:autoSpaceDE w:val="0"/>
-        <w:autoSpaceDN w:val="0"/>
-        <w:rPr>
-          <w:szCs w:val="22"/>
-        </w:rPr>
-      </w:pPr>
-      <w:r>
-        <w:rPr>
-          <w:szCs w:val="22"/>
-        </w:rPr>
+      </w:pPr>
+      <w:r>
         <w:t>When prompted 'Want to DISABLE Scheduled Options, Menu Options, and Protocols? NO//’ Answer NO.</w:t>
       </w:r>
     </w:p>
     <w:p>
       <w:pPr>
-        <w:autoSpaceDE w:val="0"/>
-        <w:autoSpaceDN w:val="0"/>
-        <w:rPr>
-          <w:szCs w:val="22"/>
-        </w:rPr>
-      </w:pPr>
-    </w:p>
-    <w:p>
-      <w:pPr>
-        <w:pStyle w:val="ListParagraph"/>
+        <w:pStyle w:val="BodyText"/>
         <w:numPr>
           <w:ilvl w:val="0"/>
-          <w:numId w:val="31"/>
+          <w:numId w:val="35"/>
         </w:numPr>
-        <w:autoSpaceDE w:val="0"/>
-        <w:autoSpaceDN w:val="0"/>
-        <w:rPr>
-          <w:szCs w:val="22"/>
-        </w:rPr>
-      </w:pPr>
-      <w:r>
-        <w:rPr>
-          <w:szCs w:val="22"/>
-        </w:rPr>
-        <w:t>If prompted "Delay Install (Minutes):  (0 - 60): 0// respond 0.</w:t>
-      </w:r>
-    </w:p>
-    <w:p>
-      <w:pPr>
-        <w:autoSpaceDE w:val="0"/>
-        <w:autoSpaceDN w:val="0"/>
-        <w:rPr>
-          <w:rFonts w:ascii="r_ansi" w:hAnsi="r_ansi"/>
-          <w:sz w:val="20"/>
-          <w:szCs w:val="20"/>
-        </w:rPr>
-      </w:pPr>
+      </w:pPr>
+      <w:r>
+        <w:t>If prompted "Delay Install (Minutes): (0 - 60): 0// respond 0.</w:t>
+      </w:r>
     </w:p>
     <w:p>
       <w:pPr>
         <w:pStyle w:val="Heading2"/>
       </w:pPr>
-      <w:bookmarkStart w:id="25" w:name="_Toc422920270"/>
+      <w:bookmarkStart w:id="25" w:name="_Toc429402396"/>
       <w:r>
         <w:t>Post-Installation Instructions</w:t>
       </w:r>
@@ -5319,24 +5195,87 @@
     </w:p>
     <w:p>
       <w:pPr>
-        <w:autoSpaceDE w:val="0"/>
-        <w:autoSpaceDN w:val="0"/>
-        <w:rPr>
-          <w:szCs w:val="22"/>
-        </w:rPr>
-      </w:pPr>
-      <w:r>
-        <w:rPr>
-          <w:szCs w:val="22"/>
-        </w:rPr>
-        <w:t>There are no post-installation instructions.</w:t>
+        <w:pStyle w:val="BodyText"/>
+      </w:pPr>
+      <w:r>
+        <w:t>The new menu option SR ASRC (ASRC RPC</w:t>
+      </w:r>
+      <w:r>
+        <w:t xml:space="preserve"> </w:t>
+      </w:r>
+      <w:r>
+        <w:t xml:space="preserve">MENU) needs to be added as a Secondary Menu Option </w:t>
+      </w:r>
+      <w:r>
+        <w:t xml:space="preserve">in the New Person file (#200) </w:t>
+      </w:r>
+      <w:r>
+        <w:t>for all users w</w:t>
+      </w:r>
+      <w:r>
+        <w:t>ho will need to assess to the ASRC</w:t>
+      </w:r>
+      <w:r>
+        <w:t>.</w:t>
+      </w:r>
+      <w:r>
+        <w:t xml:space="preserve"> This can be granted within the “Edit an Existing User” option under the “User Management” menu.</w:t>
+      </w:r>
+    </w:p>
+    <w:p>
+      <w:pPr>
+        <w:pStyle w:val="BodyText"/>
+      </w:pPr>
+    </w:p>
+    <w:p>
+      <w:pPr>
+        <w:pStyle w:val="BodyText"/>
+      </w:pPr>
+      <w:r>
+        <w:t xml:space="preserve">Note: Being that all </w:t>
+      </w:r>
+      <w:r>
+        <w:t xml:space="preserve">Computerized Patient Record System </w:t>
+      </w:r>
+      <w:r>
+        <w:t>(</w:t>
+      </w:r>
+      <w:r>
+        <w:t>CPRS</w:t>
+      </w:r>
+      <w:r>
+        <w:t>)</w:t>
+      </w:r>
+      <w:r>
+        <w:t xml:space="preserve"> users are expected to </w:t>
+      </w:r>
+      <w:r>
+        <w:t>have access to</w:t>
+      </w:r>
+      <w:r>
+        <w:t xml:space="preserve"> the ASRC Tool once introduced to production, the </w:t>
+      </w:r>
+      <w:r>
+        <w:t xml:space="preserve">production version of the </w:t>
+      </w:r>
+      <w:r>
+        <w:t xml:space="preserve">Surgery VistA patch </w:t>
+      </w:r>
+      <w:r>
+        <w:t>containing the</w:t>
+      </w:r>
+      <w:r>
+        <w:t xml:space="preserve"> VistA portion </w:t>
+      </w:r>
+      <w:r>
+        <w:t>of the ASRC software can be designed with a post-installation routine that will automatically added the SR ASRC menu as a Secondary Menu option to all existing users who already have the OR CPRS GUI CHART menu option set as either their Primary or Secondary Menu option. After the release and installation of the ASRC VistA patch, any new CPRS user added to the New Person file would have to have the SR ASRC menu manually added as their Secondary Menu option.</w:t>
       </w:r>
     </w:p>
     <w:p>
       <w:pPr>
         <w:pStyle w:val="Heading1"/>
       </w:pPr>
-      <w:bookmarkStart w:id="26" w:name="_Toc422920271"/>
+      <w:bookmarkStart w:id="26" w:name="_Toc429402397"/>
       <w:r>
         <w:t>Additional Information</w:t>
       </w:r>
@@ -5346,7 +5285,7 @@
       <w:pPr>
         <w:pStyle w:val="Heading2"/>
       </w:pPr>
-      <w:bookmarkStart w:id="27" w:name="_Toc422920272"/>
+      <w:bookmarkStart w:id="27" w:name="_Toc429402398"/>
       <w:r>
         <w:t>Acronym Glossary</w:t>
       </w:r>
@@ -5356,31 +5295,18 @@
       <w:pPr>
         <w:pStyle w:val="Caption"/>
       </w:pPr>
-      <w:bookmarkStart w:id="28" w:name="_Toc422920275"/>
+      <w:bookmarkStart w:id="28" w:name="_Toc429402401"/>
       <w:r>
         <w:t xml:space="preserve">Table </w:t>
       </w:r>
-      <w:r>
-        <w:fldChar w:fldCharType="begin"/>
-      </w:r>
-      <w:r>
-        <w:instrText xml:space="preserve"> SEQ Table \* ARABIC </w:instrText>
-      </w:r>
-      <w:r>
-        <w:fldChar w:fldCharType="separate"/>
-      </w:r>
-      <w:r>
-        <w:rPr>
-          <w:noProof/>
-        </w:rPr>
-        <w:t>2</w:t>
-      </w:r>
-      <w:r>
-        <w:rPr>
-          <w:noProof/>
-        </w:rPr>
-        <w:fldChar w:fldCharType="end"/>
-      </w:r>
+      <w:fldSimple w:instr=" SEQ Table \* ARABIC ">
+        <w:r>
+          <w:rPr>
+            <w:noProof/>
+          </w:rPr>
+          <w:t>2</w:t>
+        </w:r>
+      </w:fldSimple>
       <w:r>
         <w:t xml:space="preserve"> - Acronym Glossary</w:t>
       </w:r>
@@ -5398,7 +5324,7 @@
           <w:insideV w:val="single" w:sz="4" w:space="0" w:color="000000"/>
         </w:tblBorders>
         <w:tblLook w:val="0000" w:firstRow="0" w:lastRow="0" w:firstColumn="0" w:lastColumn="0" w:noHBand="0" w:noVBand="0"/>
-        <w:tblCaption w:val="Acronym Glossary"/>
+        <w:tblDescription w:val="Acronym Glossary"/>
       </w:tblPr>
       <w:tblGrid>
         <w:gridCol w:w="2162"/>
@@ -5406,6 +5332,7 @@
       </w:tblGrid>
       <w:tr>
         <w:trPr>
+          <w:cantSplit/>
           <w:tblHeader/>
         </w:trPr>
         <w:tc>
@@ -5438,6 +5365,9 @@
         </w:tc>
       </w:tr>
       <w:tr>
+        <w:trPr>
+          <w:cantSplit/>
+        </w:trPr>
         <w:tc>
           <w:tcPr>
             <w:tcW w:w="1156" w:type="pct"/>
@@ -5466,6 +5396,9 @@
         </w:tc>
       </w:tr>
       <w:tr>
+        <w:trPr>
+          <w:cantSplit/>
+        </w:trPr>
         <w:tc>
           <w:tcPr>
             <w:tcW w:w="1156" w:type="pct"/>
@@ -5494,6 +5427,40 @@
         </w:tc>
       </w:tr>
       <w:tr>
+        <w:trPr>
+          <w:cantSplit/>
+        </w:trPr>
+        <w:tc>
+          <w:tcPr>
+            <w:tcW w:w="1156" w:type="pct"/>
+          </w:tcPr>
+          <w:p>
+            <w:pPr>
+              <w:pStyle w:val="TableText"/>
+            </w:pPr>
+            <w:r>
+              <w:t>CPRS</w:t>
+            </w:r>
+          </w:p>
+        </w:tc>
+        <w:tc>
+          <w:tcPr>
+            <w:tcW w:w="3844" w:type="pct"/>
+          </w:tcPr>
+          <w:p>
+            <w:pPr>
+              <w:pStyle w:val="TableText"/>
+            </w:pPr>
+            <w:r>
+              <w:t>Computerized Patient Record System</w:t>
+            </w:r>
+          </w:p>
+        </w:tc>
+      </w:tr>
+      <w:tr>
+        <w:trPr>
+          <w:cantSplit/>
+        </w:trPr>
         <w:tc>
           <w:tcPr>
             <w:tcW w:w="1156" w:type="pct"/>
@@ -5522,6 +5489,9 @@
         </w:tc>
       </w:tr>
       <w:tr>
+        <w:trPr>
+          <w:cantSplit/>
+        </w:trPr>
         <w:tc>
           <w:tcPr>
             <w:tcW w:w="1156" w:type="pct"/>
@@ -5552,6 +5522,9 @@
         </w:tc>
       </w:tr>
       <w:tr>
+        <w:trPr>
+          <w:cantSplit/>
+        </w:trPr>
         <w:tc>
           <w:tcPr>
             <w:tcW w:w="1156" w:type="pct"/>
@@ -5580,6 +5553,9 @@
         </w:tc>
       </w:tr>
       <w:tr>
+        <w:trPr>
+          <w:cantSplit/>
+        </w:trPr>
         <w:tc>
           <w:tcPr>
             <w:tcW w:w="1156" w:type="pct"/>
@@ -5608,6 +5584,9 @@
         </w:tc>
       </w:tr>
       <w:tr>
+        <w:trPr>
+          <w:cantSplit/>
+        </w:trPr>
         <w:tc>
           <w:tcPr>
             <w:tcW w:w="1156" w:type="pct"/>
@@ -5636,6 +5615,9 @@
         </w:tc>
       </w:tr>
       <w:tr>
+        <w:trPr>
+          <w:cantSplit/>
+        </w:trPr>
         <w:tc>
           <w:tcPr>
             <w:tcW w:w="1156" w:type="pct"/>
@@ -5644,11 +5626,9 @@
             <w:pPr>
               <w:pStyle w:val="TableText"/>
             </w:pPr>
-            <w:proofErr w:type="spellStart"/>
             <w:r>
               <w:t>VistA</w:t>
             </w:r>
-            <w:proofErr w:type="spellEnd"/>
           </w:p>
         </w:tc>
         <w:tc>
@@ -5668,14 +5648,9 @@
     </w:tbl>
     <w:p>
       <w:pPr>
-        <w:pStyle w:val="BodyText"/>
-      </w:pPr>
-    </w:p>
-    <w:p>
-      <w:pPr>
         <w:pStyle w:val="Heading2"/>
       </w:pPr>
-      <w:bookmarkStart w:id="29" w:name="_Toc422920273"/>
+      <w:bookmarkStart w:id="29" w:name="_Toc429402399"/>
       <w:r>
         <w:t>Contact Information</w:t>
       </w:r>
@@ -5748,23 +5723,7 @@
           <w:sz w:val="22"/>
           <w:szCs w:val="22"/>
         </w:rPr>
-        <w:t xml:space="preserve">Jeff Swesky, </w:t>
-      </w:r>
-      <w:proofErr w:type="spellStart"/>
-      <w:r>
-        <w:rPr>
-          <w:sz w:val="22"/>
-          <w:szCs w:val="22"/>
-        </w:rPr>
-        <w:t>VistA</w:t>
-      </w:r>
-      <w:proofErr w:type="spellEnd"/>
-      <w:r>
-        <w:rPr>
-          <w:sz w:val="22"/>
-          <w:szCs w:val="22"/>
-        </w:rPr>
-        <w:t xml:space="preserve"> Developer, 904.207.8560</w:t>
+        <w:t>Jeff Swesky, VistA Developer, 904.207.8560</w:t>
       </w:r>
       <w:r>
         <w:rPr>
@@ -5868,7 +5827,10 @@
       <w:ptab w:relativeTo="margin" w:alignment="right" w:leader="none"/>
     </w:r>
     <w:r>
-      <w:t>June 2015</w:t>
+      <w:t>September</w:t>
+    </w:r>
+    <w:r>
+      <w:t xml:space="preserve"> 2015</w:t>
     </w:r>
   </w:p>
 </w:ftr>
@@ -7556,6 +7518,92 @@
     </w:lvl>
   </w:abstractNum>
   <w:abstractNum w:abstractNumId="14" w15:restartNumberingAfterBreak="0">
+    <w:nsid w:val="32BC09E7"/>
+    <w:multiLevelType w:val="hybridMultilevel"/>
+    <w:tmpl w:val="16D07E7A"/>
+    <w:lvl w:ilvl="0" w:tplc="0409000F">
+      <w:start w:val="1"/>
+      <w:numFmt w:val="decimal"/>
+      <w:lvlText w:val="%1."/>
+      <w:lvlJc w:val="left"/>
+      <w:pPr>
+        <w:ind w:left="720" w:hanging="360"/>
+      </w:pPr>
+    </w:lvl>
+    <w:lvl w:ilvl="1" w:tplc="04090019" w:tentative="1">
+      <w:start w:val="1"/>
+      <w:numFmt w:val="lowerLetter"/>
+      <w:lvlText w:val="%2."/>
+      <w:lvlJc w:val="left"/>
+      <w:pPr>
+        <w:ind w:left="1440" w:hanging="360"/>
+      </w:pPr>
+    </w:lvl>
+    <w:lvl w:ilvl="2" w:tplc="0409001B" w:tentative="1">
+      <w:start w:val="1"/>
+      <w:numFmt w:val="lowerRoman"/>
+      <w:lvlText w:val="%3."/>
+      <w:lvlJc w:val="right"/>
+      <w:pPr>
+        <w:ind w:left="2160" w:hanging="180"/>
+      </w:pPr>
+    </w:lvl>
+    <w:lvl w:ilvl="3" w:tplc="0409000F" w:tentative="1">
+      <w:start w:val="1"/>
+      <w:numFmt w:val="decimal"/>
+      <w:lvlText w:val="%4."/>
+      <w:lvlJc w:val="left"/>
+      <w:pPr>
+        <w:ind w:left="2880" w:hanging="360"/>
+      </w:pPr>
+    </w:lvl>
+    <w:lvl w:ilvl="4" w:tplc="04090019" w:tentative="1">
+      <w:start w:val="1"/>
+      <w:numFmt w:val="lowerLetter"/>
+      <w:lvlText w:val="%5."/>
+      <w:lvlJc w:val="left"/>
+      <w:pPr>
+        <w:ind w:left="3600" w:hanging="360"/>
+      </w:pPr>
+    </w:lvl>
+    <w:lvl w:ilvl="5" w:tplc="0409001B" w:tentative="1">
+      <w:start w:val="1"/>
+      <w:numFmt w:val="lowerRoman"/>
+      <w:lvlText w:val="%6."/>
+      <w:lvlJc w:val="right"/>
+      <w:pPr>
+        <w:ind w:left="4320" w:hanging="180"/>
+      </w:pPr>
+    </w:lvl>
+    <w:lvl w:ilvl="6" w:tplc="0409000F" w:tentative="1">
+      <w:start w:val="1"/>
+      <w:numFmt w:val="decimal"/>
+      <w:lvlText w:val="%7."/>
+      <w:lvlJc w:val="left"/>
+      <w:pPr>
+        <w:ind w:left="5040" w:hanging="360"/>
+      </w:pPr>
+    </w:lvl>
+    <w:lvl w:ilvl="7" w:tplc="04090019" w:tentative="1">
+      <w:start w:val="1"/>
+      <w:numFmt w:val="lowerLetter"/>
+      <w:lvlText w:val="%8."/>
+      <w:lvlJc w:val="left"/>
+      <w:pPr>
+        <w:ind w:left="5760" w:hanging="360"/>
+      </w:pPr>
+    </w:lvl>
+    <w:lvl w:ilvl="8" w:tplc="0409001B" w:tentative="1">
+      <w:start w:val="1"/>
+      <w:numFmt w:val="lowerRoman"/>
+      <w:lvlText w:val="%9."/>
+      <w:lvlJc w:val="right"/>
+      <w:pPr>
+        <w:ind w:left="6480" w:hanging="180"/>
+      </w:pPr>
+    </w:lvl>
+  </w:abstractNum>
+  <w:abstractNum w:abstractNumId="15" w15:restartNumberingAfterBreak="0">
     <w:nsid w:val="395D5C09"/>
     <w:multiLevelType w:val="hybridMultilevel"/>
     <w:tmpl w:val="14185592"/>
@@ -7669,7 +7717,7 @@
       </w:rPr>
     </w:lvl>
   </w:abstractNum>
-  <w:abstractNum w:abstractNumId="15" w15:restartNumberingAfterBreak="0">
+  <w:abstractNum w:abstractNumId="16" w15:restartNumberingAfterBreak="0">
     <w:nsid w:val="3B1D1515"/>
     <w:multiLevelType w:val="hybridMultilevel"/>
     <w:tmpl w:val="D5B88A7A"/>
@@ -7755,7 +7803,7 @@
       </w:pPr>
     </w:lvl>
   </w:abstractNum>
-  <w:abstractNum w:abstractNumId="16" w15:restartNumberingAfterBreak="0">
+  <w:abstractNum w:abstractNumId="17" w15:restartNumberingAfterBreak="0">
     <w:nsid w:val="42CF34E9"/>
     <w:multiLevelType w:val="hybridMultilevel"/>
     <w:tmpl w:val="1D64D0EA"/>
@@ -7896,7 +7944,7 @@
       </w:rPr>
     </w:lvl>
   </w:abstractNum>
-  <w:abstractNum w:abstractNumId="17" w15:restartNumberingAfterBreak="0">
+  <w:abstractNum w:abstractNumId="18" w15:restartNumberingAfterBreak="0">
     <w:nsid w:val="43BA6D60"/>
     <w:multiLevelType w:val="hybridMultilevel"/>
     <w:tmpl w:val="E1AAFA64"/>
@@ -8037,7 +8085,7 @@
       </w:rPr>
     </w:lvl>
   </w:abstractNum>
-  <w:abstractNum w:abstractNumId="18" w15:restartNumberingAfterBreak="0">
+  <w:abstractNum w:abstractNumId="19" w15:restartNumberingAfterBreak="0">
     <w:nsid w:val="442F78EF"/>
     <w:multiLevelType w:val="hybridMultilevel"/>
     <w:tmpl w:val="6A98B61C"/>
@@ -8123,7 +8171,93 @@
       </w:pPr>
     </w:lvl>
   </w:abstractNum>
-  <w:abstractNum w:abstractNumId="19" w15:restartNumberingAfterBreak="0">
+  <w:abstractNum w:abstractNumId="20" w15:restartNumberingAfterBreak="0">
+    <w:nsid w:val="4B88626E"/>
+    <w:multiLevelType w:val="hybridMultilevel"/>
+    <w:tmpl w:val="E50CB2D0"/>
+    <w:lvl w:ilvl="0" w:tplc="04090017">
+      <w:start w:val="1"/>
+      <w:numFmt w:val="lowerLetter"/>
+      <w:lvlText w:val="%1)"/>
+      <w:lvlJc w:val="left"/>
+      <w:pPr>
+        <w:ind w:left="1080" w:hanging="360"/>
+      </w:pPr>
+    </w:lvl>
+    <w:lvl w:ilvl="1" w:tplc="04090019" w:tentative="1">
+      <w:start w:val="1"/>
+      <w:numFmt w:val="lowerLetter"/>
+      <w:lvlText w:val="%2."/>
+      <w:lvlJc w:val="left"/>
+      <w:pPr>
+        <w:ind w:left="1800" w:hanging="360"/>
+      </w:pPr>
+    </w:lvl>
+    <w:lvl w:ilvl="2" w:tplc="0409001B" w:tentative="1">
+      <w:start w:val="1"/>
+      <w:numFmt w:val="lowerRoman"/>
+      <w:lvlText w:val="%3."/>
+      <w:lvlJc w:val="right"/>
+      <w:pPr>
+        <w:ind w:left="2520" w:hanging="180"/>
+      </w:pPr>
+    </w:lvl>
+    <w:lvl w:ilvl="3" w:tplc="0409000F" w:tentative="1">
+      <w:start w:val="1"/>
+      <w:numFmt w:val="decimal"/>
+      <w:lvlText w:val="%4."/>
+      <w:lvlJc w:val="left"/>
+      <w:pPr>
+        <w:ind w:left="3240" w:hanging="360"/>
+      </w:pPr>
+    </w:lvl>
+    <w:lvl w:ilvl="4" w:tplc="04090019" w:tentative="1">
+      <w:start w:val="1"/>
+      <w:numFmt w:val="lowerLetter"/>
+      <w:lvlText w:val="%5."/>
+      <w:lvlJc w:val="left"/>
+      <w:pPr>
+        <w:ind w:left="3960" w:hanging="360"/>
+      </w:pPr>
+    </w:lvl>
+    <w:lvl w:ilvl="5" w:tplc="0409001B" w:tentative="1">
+      <w:start w:val="1"/>
+      <w:numFmt w:val="lowerRoman"/>
+      <w:lvlText w:val="%6."/>
+      <w:lvlJc w:val="right"/>
+      <w:pPr>
+        <w:ind w:left="4680" w:hanging="180"/>
+      </w:pPr>
+    </w:lvl>
+    <w:lvl w:ilvl="6" w:tplc="0409000F" w:tentative="1">
+      <w:start w:val="1"/>
+      <w:numFmt w:val="decimal"/>
+      <w:lvlText w:val="%7."/>
+      <w:lvlJc w:val="left"/>
+      <w:pPr>
+        <w:ind w:left="5400" w:hanging="360"/>
+      </w:pPr>
+    </w:lvl>
+    <w:lvl w:ilvl="7" w:tplc="04090019" w:tentative="1">
+      <w:start w:val="1"/>
+      <w:numFmt w:val="lowerLetter"/>
+      <w:lvlText w:val="%8."/>
+      <w:lvlJc w:val="left"/>
+      <w:pPr>
+        <w:ind w:left="6120" w:hanging="360"/>
+      </w:pPr>
+    </w:lvl>
+    <w:lvl w:ilvl="8" w:tplc="0409001B" w:tentative="1">
+      <w:start w:val="1"/>
+      <w:numFmt w:val="lowerRoman"/>
+      <w:lvlText w:val="%9."/>
+      <w:lvlJc w:val="right"/>
+      <w:pPr>
+        <w:ind w:left="6840" w:hanging="180"/>
+      </w:pPr>
+    </w:lvl>
+  </w:abstractNum>
+  <w:abstractNum w:abstractNumId="21" w15:restartNumberingAfterBreak="0">
     <w:nsid w:val="4BC63E69"/>
     <w:multiLevelType w:val="multilevel"/>
     <w:tmpl w:val="58E47D88"/>
@@ -8265,7 +8399,93 @@
       </w:rPr>
     </w:lvl>
   </w:abstractNum>
-  <w:abstractNum w:abstractNumId="20" w15:restartNumberingAfterBreak="0">
+  <w:abstractNum w:abstractNumId="22" w15:restartNumberingAfterBreak="0">
+    <w:nsid w:val="5608331E"/>
+    <w:multiLevelType w:val="hybridMultilevel"/>
+    <w:tmpl w:val="A3C09F7E"/>
+    <w:lvl w:ilvl="0" w:tplc="0409000F">
+      <w:start w:val="1"/>
+      <w:numFmt w:val="decimal"/>
+      <w:lvlText w:val="%1."/>
+      <w:lvlJc w:val="left"/>
+      <w:pPr>
+        <w:ind w:left="720" w:hanging="360"/>
+      </w:pPr>
+    </w:lvl>
+    <w:lvl w:ilvl="1" w:tplc="04090019" w:tentative="1">
+      <w:start w:val="1"/>
+      <w:numFmt w:val="lowerLetter"/>
+      <w:lvlText w:val="%2."/>
+      <w:lvlJc w:val="left"/>
+      <w:pPr>
+        <w:ind w:left="1440" w:hanging="360"/>
+      </w:pPr>
+    </w:lvl>
+    <w:lvl w:ilvl="2" w:tplc="0409001B" w:tentative="1">
+      <w:start w:val="1"/>
+      <w:numFmt w:val="lowerRoman"/>
+      <w:lvlText w:val="%3."/>
+      <w:lvlJc w:val="right"/>
+      <w:pPr>
+        <w:ind w:left="2160" w:hanging="180"/>
+      </w:pPr>
+    </w:lvl>
+    <w:lvl w:ilvl="3" w:tplc="0409000F" w:tentative="1">
+      <w:start w:val="1"/>
+      <w:numFmt w:val="decimal"/>
+      <w:lvlText w:val="%4."/>
+      <w:lvlJc w:val="left"/>
+      <w:pPr>
+        <w:ind w:left="2880" w:hanging="360"/>
+      </w:pPr>
+    </w:lvl>
+    <w:lvl w:ilvl="4" w:tplc="04090019" w:tentative="1">
+      <w:start w:val="1"/>
+      <w:numFmt w:val="lowerLetter"/>
+      <w:lvlText w:val="%5."/>
+      <w:lvlJc w:val="left"/>
+      <w:pPr>
+        <w:ind w:left="3600" w:hanging="360"/>
+      </w:pPr>
+    </w:lvl>
+    <w:lvl w:ilvl="5" w:tplc="0409001B" w:tentative="1">
+      <w:start w:val="1"/>
+      <w:numFmt w:val="lowerRoman"/>
+      <w:lvlText w:val="%6."/>
+      <w:lvlJc w:val="right"/>
+      <w:pPr>
+        <w:ind w:left="4320" w:hanging="180"/>
+      </w:pPr>
+    </w:lvl>
+    <w:lvl w:ilvl="6" w:tplc="0409000F" w:tentative="1">
+      <w:start w:val="1"/>
+      <w:numFmt w:val="decimal"/>
+      <w:lvlText w:val="%7."/>
+      <w:lvlJc w:val="left"/>
+      <w:pPr>
+        <w:ind w:left="5040" w:hanging="360"/>
+      </w:pPr>
+    </w:lvl>
+    <w:lvl w:ilvl="7" w:tplc="04090019" w:tentative="1">
+      <w:start w:val="1"/>
+      <w:numFmt w:val="lowerLetter"/>
+      <w:lvlText w:val="%8."/>
+      <w:lvlJc w:val="left"/>
+      <w:pPr>
+        <w:ind w:left="5760" w:hanging="360"/>
+      </w:pPr>
+    </w:lvl>
+    <w:lvl w:ilvl="8" w:tplc="0409001B" w:tentative="1">
+      <w:start w:val="1"/>
+      <w:numFmt w:val="lowerRoman"/>
+      <w:lvlText w:val="%9."/>
+      <w:lvlJc w:val="right"/>
+      <w:pPr>
+        <w:ind w:left="6480" w:hanging="180"/>
+      </w:pPr>
+    </w:lvl>
+  </w:abstractNum>
+  <w:abstractNum w:abstractNumId="23" w15:restartNumberingAfterBreak="0">
     <w:nsid w:val="581571F7"/>
     <w:multiLevelType w:val="hybridMultilevel"/>
     <w:tmpl w:val="13EC8F6A"/>
@@ -8406,7 +8626,7 @@
       </w:rPr>
     </w:lvl>
   </w:abstractNum>
-  <w:abstractNum w:abstractNumId="21" w15:restartNumberingAfterBreak="0">
+  <w:abstractNum w:abstractNumId="24" w15:restartNumberingAfterBreak="0">
     <w:nsid w:val="606A0D49"/>
     <w:multiLevelType w:val="multilevel"/>
     <w:tmpl w:val="7772D7E8"/>
@@ -8547,10 +8767,10 @@
       </w:rPr>
     </w:lvl>
   </w:abstractNum>
-  <w:abstractNum w:abstractNumId="22" w15:restartNumberingAfterBreak="0">
+  <w:abstractNum w:abstractNumId="25" w15:restartNumberingAfterBreak="0">
     <w:nsid w:val="68654270"/>
     <w:multiLevelType w:val="multilevel"/>
-    <w:tmpl w:val="1ECCD514"/>
+    <w:tmpl w:val="330CCB86"/>
     <w:lvl w:ilvl="0">
       <w:start w:val="1"/>
       <w:numFmt w:val="decimal"/>
@@ -8672,7 +8892,7 @@
       </w:rPr>
     </w:lvl>
   </w:abstractNum>
-  <w:abstractNum w:abstractNumId="23" w15:restartNumberingAfterBreak="0">
+  <w:abstractNum w:abstractNumId="26" w15:restartNumberingAfterBreak="0">
     <w:nsid w:val="6AB612CC"/>
     <w:multiLevelType w:val="hybridMultilevel"/>
     <w:tmpl w:val="3EF23254"/>
@@ -8785,7 +9005,7 @@
       </w:rPr>
     </w:lvl>
   </w:abstractNum>
-  <w:abstractNum w:abstractNumId="24" w15:restartNumberingAfterBreak="0">
+  <w:abstractNum w:abstractNumId="27" w15:restartNumberingAfterBreak="0">
     <w:nsid w:val="6D5C2438"/>
     <w:multiLevelType w:val="hybridMultilevel"/>
     <w:tmpl w:val="9CEEF7A4"/>
@@ -8902,7 +9122,7 @@
       </w:pPr>
     </w:lvl>
   </w:abstractNum>
-  <w:abstractNum w:abstractNumId="25" w15:restartNumberingAfterBreak="0">
+  <w:abstractNum w:abstractNumId="28" w15:restartNumberingAfterBreak="0">
     <w:nsid w:val="6F182A87"/>
     <w:multiLevelType w:val="hybridMultilevel"/>
     <w:tmpl w:val="57642176"/>
@@ -9016,7 +9236,7 @@
       </w:pPr>
     </w:lvl>
   </w:abstractNum>
-  <w:abstractNum w:abstractNumId="26" w15:restartNumberingAfterBreak="0">
+  <w:abstractNum w:abstractNumId="29" w15:restartNumberingAfterBreak="0">
     <w:nsid w:val="71494325"/>
     <w:multiLevelType w:val="multilevel"/>
     <w:tmpl w:val="D9AC1A3A"/>
@@ -9130,7 +9350,7 @@
       </w:rPr>
     </w:lvl>
   </w:abstractNum>
-  <w:abstractNum w:abstractNumId="27" w15:restartNumberingAfterBreak="0">
+  <w:abstractNum w:abstractNumId="30" w15:restartNumberingAfterBreak="0">
     <w:nsid w:val="71D97049"/>
     <w:multiLevelType w:val="hybridMultilevel"/>
     <w:tmpl w:val="C18CA56C"/>
@@ -9216,7 +9436,7 @@
       </w:pPr>
     </w:lvl>
   </w:abstractNum>
-  <w:abstractNum w:abstractNumId="28" w15:restartNumberingAfterBreak="0">
+  <w:abstractNum w:abstractNumId="31" w15:restartNumberingAfterBreak="0">
     <w:nsid w:val="72A7377A"/>
     <w:multiLevelType w:val="hybridMultilevel"/>
     <w:tmpl w:val="13B44ADC"/>
@@ -9302,7 +9522,7 @@
       </w:pPr>
     </w:lvl>
   </w:abstractNum>
-  <w:abstractNum w:abstractNumId="29" w15:restartNumberingAfterBreak="0">
+  <w:abstractNum w:abstractNumId="32" w15:restartNumberingAfterBreak="0">
     <w:nsid w:val="73B1173E"/>
     <w:multiLevelType w:val="hybridMultilevel"/>
     <w:tmpl w:val="2640D13E"/>
@@ -9423,7 +9643,93 @@
       </w:pPr>
     </w:lvl>
   </w:abstractNum>
-  <w:abstractNum w:abstractNumId="30" w15:restartNumberingAfterBreak="0">
+  <w:abstractNum w:abstractNumId="33" w15:restartNumberingAfterBreak="0">
+    <w:nsid w:val="77083D49"/>
+    <w:multiLevelType w:val="hybridMultilevel"/>
+    <w:tmpl w:val="B9B263F2"/>
+    <w:lvl w:ilvl="0" w:tplc="0409000F">
+      <w:start w:val="1"/>
+      <w:numFmt w:val="decimal"/>
+      <w:lvlText w:val="%1."/>
+      <w:lvlJc w:val="left"/>
+      <w:pPr>
+        <w:ind w:left="720" w:hanging="360"/>
+      </w:pPr>
+    </w:lvl>
+    <w:lvl w:ilvl="1" w:tplc="04090019" w:tentative="1">
+      <w:start w:val="1"/>
+      <w:numFmt w:val="lowerLetter"/>
+      <w:lvlText w:val="%2."/>
+      <w:lvlJc w:val="left"/>
+      <w:pPr>
+        <w:ind w:left="1440" w:hanging="360"/>
+      </w:pPr>
+    </w:lvl>
+    <w:lvl w:ilvl="2" w:tplc="0409001B" w:tentative="1">
+      <w:start w:val="1"/>
+      <w:numFmt w:val="lowerRoman"/>
+      <w:lvlText w:val="%3."/>
+      <w:lvlJc w:val="right"/>
+      <w:pPr>
+        <w:ind w:left="2160" w:hanging="180"/>
+      </w:pPr>
+    </w:lvl>
+    <w:lvl w:ilvl="3" w:tplc="0409000F" w:tentative="1">
+      <w:start w:val="1"/>
+      <w:numFmt w:val="decimal"/>
+      <w:lvlText w:val="%4."/>
+      <w:lvlJc w:val="left"/>
+      <w:pPr>
+        <w:ind w:left="2880" w:hanging="360"/>
+      </w:pPr>
+    </w:lvl>
+    <w:lvl w:ilvl="4" w:tplc="04090019" w:tentative="1">
+      <w:start w:val="1"/>
+      <w:numFmt w:val="lowerLetter"/>
+      <w:lvlText w:val="%5."/>
+      <w:lvlJc w:val="left"/>
+      <w:pPr>
+        <w:ind w:left="3600" w:hanging="360"/>
+      </w:pPr>
+    </w:lvl>
+    <w:lvl w:ilvl="5" w:tplc="0409001B" w:tentative="1">
+      <w:start w:val="1"/>
+      <w:numFmt w:val="lowerRoman"/>
+      <w:lvlText w:val="%6."/>
+      <w:lvlJc w:val="right"/>
+      <w:pPr>
+        <w:ind w:left="4320" w:hanging="180"/>
+      </w:pPr>
+    </w:lvl>
+    <w:lvl w:ilvl="6" w:tplc="0409000F" w:tentative="1">
+      <w:start w:val="1"/>
+      <w:numFmt w:val="decimal"/>
+      <w:lvlText w:val="%7."/>
+      <w:lvlJc w:val="left"/>
+      <w:pPr>
+        <w:ind w:left="5040" w:hanging="360"/>
+      </w:pPr>
+    </w:lvl>
+    <w:lvl w:ilvl="7" w:tplc="04090019" w:tentative="1">
+      <w:start w:val="1"/>
+      <w:numFmt w:val="lowerLetter"/>
+      <w:lvlText w:val="%8."/>
+      <w:lvlJc w:val="left"/>
+      <w:pPr>
+        <w:ind w:left="5760" w:hanging="360"/>
+      </w:pPr>
+    </w:lvl>
+    <w:lvl w:ilvl="8" w:tplc="0409001B" w:tentative="1">
+      <w:start w:val="1"/>
+      <w:numFmt w:val="lowerRoman"/>
+      <w:lvlText w:val="%9."/>
+      <w:lvlJc w:val="right"/>
+      <w:pPr>
+        <w:ind w:left="6480" w:hanging="180"/>
+      </w:pPr>
+    </w:lvl>
+  </w:abstractNum>
+  <w:abstractNum w:abstractNumId="34" w15:restartNumberingAfterBreak="0">
     <w:nsid w:val="7DD116E7"/>
     <w:multiLevelType w:val="hybridMultilevel"/>
     <w:tmpl w:val="1FE26382"/>
@@ -9564,7 +9870,7 @@
       </w:rPr>
     </w:lvl>
   </w:abstractNum>
-  <w:abstractNum w:abstractNumId="31" w15:restartNumberingAfterBreak="0">
+  <w:abstractNum w:abstractNumId="35" w15:restartNumberingAfterBreak="0">
     <w:nsid w:val="7F9D06EE"/>
     <w:multiLevelType w:val="hybridMultilevel"/>
     <w:tmpl w:val="29E0F7D2"/>
@@ -9706,22 +10012,22 @@
     </w:lvl>
   </w:abstractNum>
   <w:num w:numId="1">
-    <w:abstractNumId w:val="25"/>
+    <w:abstractNumId w:val="28"/>
   </w:num>
   <w:num w:numId="2">
-    <w:abstractNumId w:val="24"/>
+    <w:abstractNumId w:val="27"/>
   </w:num>
   <w:num w:numId="3">
     <w:abstractNumId w:val="2"/>
   </w:num>
   <w:num w:numId="4">
-    <w:abstractNumId w:val="29"/>
+    <w:abstractNumId w:val="32"/>
   </w:num>
   <w:num w:numId="5">
-    <w:abstractNumId w:val="31"/>
+    <w:abstractNumId w:val="35"/>
   </w:num>
   <w:num w:numId="6">
-    <w:abstractNumId w:val="20"/>
+    <w:abstractNumId w:val="23"/>
   </w:num>
   <w:num w:numId="7">
     <w:abstractNumId w:val="10"/>
@@ -9730,13 +10036,13 @@
     <w:abstractNumId w:val="13"/>
   </w:num>
   <w:num w:numId="9">
-    <w:abstractNumId w:val="19"/>
+    <w:abstractNumId w:val="21"/>
   </w:num>
   <w:num w:numId="10">
     <w:abstractNumId w:val="11"/>
   </w:num>
   <w:num w:numId="11">
-    <w:abstractNumId w:val="21"/>
+    <w:abstractNumId w:val="24"/>
   </w:num>
   <w:num w:numId="12">
     <w:abstractNumId w:val="4"/>
@@ -9745,43 +10051,43 @@
     <w:abstractNumId w:val="8"/>
   </w:num>
   <w:num w:numId="14">
-    <w:abstractNumId w:val="26"/>
+    <w:abstractNumId w:val="29"/>
   </w:num>
   <w:num w:numId="15">
     <w:abstractNumId w:val="0"/>
   </w:num>
   <w:num w:numId="16">
-    <w:abstractNumId w:val="15"/>
+    <w:abstractNumId w:val="16"/>
   </w:num>
   <w:num w:numId="17">
-    <w:abstractNumId w:val="28"/>
+    <w:abstractNumId w:val="31"/>
   </w:num>
   <w:num w:numId="18">
     <w:abstractNumId w:val="3"/>
   </w:num>
   <w:num w:numId="19">
-    <w:abstractNumId w:val="23"/>
+    <w:abstractNumId w:val="26"/>
   </w:num>
   <w:num w:numId="20">
     <w:abstractNumId w:val="12"/>
   </w:num>
   <w:num w:numId="21">
-    <w:abstractNumId w:val="30"/>
+    <w:abstractNumId w:val="34"/>
   </w:num>
   <w:num w:numId="22">
     <w:abstractNumId w:val="9"/>
   </w:num>
   <w:num w:numId="23">
-    <w:abstractNumId w:val="17"/>
+    <w:abstractNumId w:val="18"/>
   </w:num>
   <w:num w:numId="24">
-    <w:abstractNumId w:val="16"/>
+    <w:abstractNumId w:val="17"/>
   </w:num>
   <w:num w:numId="25">
     <w:abstractNumId w:val="7"/>
   </w:num>
   <w:num w:numId="26">
-    <w:abstractNumId w:val="14"/>
+    <w:abstractNumId w:val="15"/>
   </w:num>
   <w:num w:numId="27">
     <w:abstractNumId w:val="1"/>
@@ -9790,10 +10096,10 @@
     <w:abstractNumId w:val="6"/>
   </w:num>
   <w:num w:numId="29">
-    <w:abstractNumId w:val="22"/>
+    <w:abstractNumId w:val="25"/>
   </w:num>
   <w:num w:numId="30">
-    <w:abstractNumId w:val="22"/>
+    <w:abstractNumId w:val="25"/>
     <w:lvlOverride w:ilvl="0">
       <w:startOverride w:val="1"/>
     </w:lvlOverride>
@@ -9808,10 +10114,22 @@
     <w:abstractNumId w:val="5"/>
   </w:num>
   <w:num w:numId="32">
-    <w:abstractNumId w:val="18"/>
+    <w:abstractNumId w:val="19"/>
   </w:num>
   <w:num w:numId="33">
-    <w:abstractNumId w:val="27"/>
+    <w:abstractNumId w:val="30"/>
+  </w:num>
+  <w:num w:numId="34">
+    <w:abstractNumId w:val="14"/>
+  </w:num>
+  <w:num w:numId="35">
+    <w:abstractNumId w:val="22"/>
+  </w:num>
+  <w:num w:numId="36">
+    <w:abstractNumId w:val="20"/>
+  </w:num>
+  <w:num w:numId="37">
+    <w:abstractNumId w:val="33"/>
   </w:num>
   <w:numIdMacAtCleanup w:val="32"/>
 </w:numbering>
@@ -10261,7 +10579,7 @@
     <w:next w:val="BodyText"/>
     <w:autoRedefine/>
     <w:qFormat/>
-    <w:rsid w:val="00142341"/>
+    <w:rsid w:val="00EF274D"/>
     <w:pPr>
       <w:keepNext/>
       <w:numPr>
@@ -10269,6 +10587,7 @@
         <w:numId w:val="29"/>
       </w:numPr>
       <w:spacing w:before="240" w:after="120"/>
+      <w:ind w:hanging="1080"/>
       <w:outlineLvl w:val="2"/>
     </w:pPr>
     <w:rPr>
@@ -12015,34 +12334,6 @@
 </file>
 
 <file path=customXml/item1.xml><?xml version="1.0" encoding="utf-8"?>
-<b:Sources xmlns:b="http://schemas.openxmlformats.org/officeDocument/2006/bibliography" xmlns="http://schemas.openxmlformats.org/officeDocument/2006/bibliography" SelectedStyle="\APASixthEditionOfficeOnline.xsl" StyleName="APA" Version="6"/>
-</file>
-
-<file path=customXml/item2.xml><?xml version="1.0" encoding="utf-8"?>
-<p:properties xmlns:p="http://schemas.microsoft.com/office/2006/metadata/properties" xmlns:xsi="http://www.w3.org/2001/XMLSchema-instance" xmlns:pc="http://schemas.microsoft.com/office/infopath/2007/PartnerControls">
-  <documentManagement>
-    <SharedWithUsers xmlns="57bc6abf-ed3a-4663-bb5c-0a9a29f7915e">
-      <UserInfo>
-        <DisplayName/>
-        <AccountId xsi:nil="true"/>
-        <AccountType/>
-      </UserInfo>
-    </SharedWithUsers>
-    <SharingHintHash xmlns="f5a5b49c-1683-4cf9-9e80-d957e756a0f9">-673996517</SharingHintHash>
-  </documentManagement>
-</p:properties>
-</file>
-
-<file path=customXml/item3.xml><?xml version="1.0" encoding="utf-8"?>
-<?mso-contentType ?>
-<FormTemplates xmlns="http://schemas.microsoft.com/sharepoint/v3/contenttype/forms">
-  <Display>DocumentLibraryForm</Display>
-  <Edit>DocumentLibraryForm</Edit>
-  <New>DocumentLibraryForm</New>
-</FormTemplates>
-</file>
-
-<file path=customXml/item4.xml><?xml version="1.0" encoding="utf-8"?>
 <ct:contentTypeSchema xmlns:ct="http://schemas.microsoft.com/office/2006/metadata/contentType" xmlns:ma="http://schemas.microsoft.com/office/2006/metadata/properties/metaAttributes" ct:_="" ma:_="" ma:contentTypeName="Document" ma:contentTypeID="0x010100E2C6E55B4DDC4C45BE5BA4C473ADF48E" ma:contentTypeVersion="3" ma:contentTypeDescription="Create a new document." ma:contentTypeScope="" ma:versionID="ff78ff4ea11ca709b758ff9a6b6c2882">
   <xsd:schema xmlns:xsd="http://www.w3.org/2001/XMLSchema" xmlns:xs="http://www.w3.org/2001/XMLSchema" xmlns:p="http://schemas.microsoft.com/office/2006/metadata/properties" xmlns:ns2="57bc6abf-ed3a-4663-bb5c-0a9a29f7915e" xmlns:ns3="f5a5b49c-1683-4cf9-9e80-d957e756a0f9" targetNamespace="http://schemas.microsoft.com/office/2006/metadata/properties" ma:root="true" ma:fieldsID="3d4b959947bab66dbc12e43aebd63ca4" ns2:_="" ns3:_="">
     <xsd:import namespace="57bc6abf-ed3a-4663-bb5c-0a9a29f7915e"/>
@@ -12201,18 +12492,82 @@
 </ct:contentTypeSchema>
 </file>
 
+<file path=customXml/item2.xml><?xml version="1.0" encoding="utf-8"?>
+<?mso-contentType ?>
+<FormTemplates xmlns="http://schemas.microsoft.com/sharepoint/v3/contenttype/forms">
+  <Display>DocumentLibraryForm</Display>
+  <Edit>DocumentLibraryForm</Edit>
+  <New>DocumentLibraryForm</New>
+</FormTemplates>
+</file>
+
+<file path=customXml/item3.xml><?xml version="1.0" encoding="utf-8"?>
+<p:properties xmlns:p="http://schemas.microsoft.com/office/2006/metadata/properties" xmlns:xsi="http://www.w3.org/2001/XMLSchema-instance" xmlns:pc="http://schemas.microsoft.com/office/infopath/2007/PartnerControls">
+  <documentManagement>
+    <SharedWithUsers xmlns="57bc6abf-ed3a-4663-bb5c-0a9a29f7915e">
+      <UserInfo>
+        <DisplayName/>
+        <AccountId xsi:nil="true"/>
+        <AccountType/>
+      </UserInfo>
+    </SharedWithUsers>
+    <SharingHintHash xmlns="f5a5b49c-1683-4cf9-9e80-d957e756a0f9">-673996517</SharingHintHash>
+  </documentManagement>
+</p:properties>
+</file>
+
+<file path=customXml/item4.xml><?xml version="1.0" encoding="utf-8"?>
+<b:Sources xmlns:b="http://schemas.openxmlformats.org/officeDocument/2006/bibliography" xmlns="http://schemas.openxmlformats.org/officeDocument/2006/bibliography" SelectedStyle="\APASixthEditionOfficeOnline.xsl" StyleName="APA" Version="6"/>
+</file>
+
 <file path=customXml/itemProps1.xml><?xml version="1.0" encoding="utf-8"?>
-<ds:datastoreItem xmlns:ds="http://schemas.openxmlformats.org/officeDocument/2006/customXml" ds:itemID="{95FFFEEB-3FB5-485E-90D9-E8114EB96D5B}"/>
+<ds:datastoreItem xmlns:ds="http://schemas.openxmlformats.org/officeDocument/2006/customXml" ds:itemID="{1C492218-5C45-4BBD-8365-B031D795A802}">
+  <ds:schemaRefs>
+    <ds:schemaRef ds:uri="http://schemas.microsoft.com/office/2006/metadata/contentType"/>
+    <ds:schemaRef ds:uri="http://schemas.microsoft.com/office/2006/metadata/properties/metaAttributes"/>
+    <ds:schemaRef ds:uri="http://www.w3.org/2001/XMLSchema"/>
+    <ds:schemaRef ds:uri="http://schemas.microsoft.com/office/2006/metadata/properties"/>
+    <ds:schemaRef ds:uri="57bc6abf-ed3a-4663-bb5c-0a9a29f7915e"/>
+    <ds:schemaRef ds:uri="f5a5b49c-1683-4cf9-9e80-d957e756a0f9"/>
+    <ds:schemaRef ds:uri="http://schemas.microsoft.com/office/2006/documentManagement/types"/>
+    <ds:schemaRef ds:uri="http://schemas.microsoft.com/office/infopath/2007/PartnerControls"/>
+    <ds:schemaRef ds:uri="http://schemas.openxmlformats.org/package/2006/metadata/core-properties"/>
+    <ds:schemaRef ds:uri="http://purl.org/dc/elements/1.1/"/>
+    <ds:schemaRef ds:uri="http://purl.org/dc/terms/"/>
+    <ds:schemaRef ds:uri="http://schemas.microsoft.com/internal/obd"/>
+  </ds:schemaRefs>
+</ds:datastoreItem>
 </file>
 
 <file path=customXml/itemProps2.xml><?xml version="1.0" encoding="utf-8"?>
-<ds:datastoreItem xmlns:ds="http://schemas.openxmlformats.org/officeDocument/2006/customXml" ds:itemID="{94C47194-3FC1-4C2F-A5A3-635D9B02AAF3}"/>
+<ds:datastoreItem xmlns:ds="http://schemas.openxmlformats.org/officeDocument/2006/customXml" ds:itemID="{23F036D2-19BA-4C99-9773-D72645E43E75}">
+  <ds:schemaRefs>
+    <ds:schemaRef ds:uri="http://schemas.microsoft.com/sharepoint/v3/contenttype/forms"/>
+  </ds:schemaRefs>
+</ds:datastoreItem>
 </file>
 
 <file path=customXml/itemProps3.xml><?xml version="1.0" encoding="utf-8"?>
-<ds:datastoreItem xmlns:ds="http://schemas.openxmlformats.org/officeDocument/2006/customXml" ds:itemID="{23F036D2-19BA-4C99-9773-D72645E43E75}"/>
+<ds:datastoreItem xmlns:ds="http://schemas.openxmlformats.org/officeDocument/2006/customXml" ds:itemID="{94C47194-3FC1-4C2F-A5A3-635D9B02AAF3}">
+  <ds:schemaRefs>
+    <ds:schemaRef ds:uri="http://schemas.openxmlformats.org/package/2006/metadata/core-properties"/>
+    <ds:schemaRef ds:uri="http://purl.org/dc/elements/1.1/"/>
+    <ds:schemaRef ds:uri="http://schemas.microsoft.com/office/infopath/2007/PartnerControls"/>
+    <ds:schemaRef ds:uri="http://schemas.microsoft.com/office/2006/metadata/properties"/>
+    <ds:schemaRef ds:uri="http://purl.org/dc/terms/"/>
+    <ds:schemaRef ds:uri="http://schemas.microsoft.com/office/2006/documentManagement/types"/>
+    <ds:schemaRef ds:uri="f5a5b49c-1683-4cf9-9e80-d957e756a0f9"/>
+    <ds:schemaRef ds:uri="57bc6abf-ed3a-4663-bb5c-0a9a29f7915e"/>
+    <ds:schemaRef ds:uri="http://www.w3.org/XML/1998/namespace"/>
+    <ds:schemaRef ds:uri="http://purl.org/dc/dcmitype/"/>
+  </ds:schemaRefs>
+</ds:datastoreItem>
 </file>
 
 <file path=customXml/itemProps4.xml><?xml version="1.0" encoding="utf-8"?>
-<ds:datastoreItem xmlns:ds="http://schemas.openxmlformats.org/officeDocument/2006/customXml" ds:itemID="{1C492218-5C45-4BBD-8365-B031D795A802}"/>
+<ds:datastoreItem xmlns:ds="http://schemas.openxmlformats.org/officeDocument/2006/customXml" ds:itemID="{11E79C41-40A7-4C59-9D65-67E925F2687D}">
+  <ds:schemaRefs>
+    <ds:schemaRef ds:uri="http://schemas.openxmlformats.org/officeDocument/2006/bibliography"/>
+  </ds:schemaRefs>
+</ds:datastoreItem>
 </file>
</xml_diff>

<commit_message>
Update from Sharepoint, v1.0.
</commit_message>
<xml_diff>
--- a/docs/ASRC_Installation_Guide.docx
+++ b/docs/ASRC_Installation_Guide.docx
@@ -7,8 +7,6 @@
         <w:pStyle w:val="Title"/>
       </w:pPr>
       <w:bookmarkStart w:id="0" w:name="_Toc205632711"/>
-      <w:bookmarkStart w:id="1" w:name="_GoBack"/>
-      <w:bookmarkEnd w:id="1"/>
     </w:p>
     <w:p>
       <w:pPr>
@@ -68,6 +66,7 @@
           <w:noProof/>
           <w:lang w:val="en-US" w:eastAsia="en-US"/>
         </w:rPr>
+        <w:lastRenderedPageBreak/>
         <w:drawing>
           <wp:inline distT="0" distB="0" distL="0" distR="0" wp14:anchorId="36EA06DA" wp14:editId="4B15B7AE">
             <wp:extent cx="2171700" cy="2171700"/>
@@ -159,6 +158,8 @@
       <w:r>
         <w:t>0.06</w:t>
       </w:r>
+      <w:bookmarkStart w:id="1" w:name="_GoBack"/>
+      <w:bookmarkEnd w:id="1"/>
     </w:p>
     <w:p>
       <w:pPr>
@@ -733,7 +734,7 @@
               <w:pStyle w:val="TableText"/>
             </w:pPr>
             <w:r>
-              <w:t>09/08/2015</w:t>
+              <w:t>09/14/2015</w:t>
             </w:r>
           </w:p>
         </w:tc>
@@ -761,6 +762,9 @@
             <w:r>
               <w:t>Added VistA server information</w:t>
             </w:r>
+            <w:r>
+              <w:t>. Added post installation step for setting up ASRC in CPRS Tools menu.</w:t>
+            </w:r>
           </w:p>
         </w:tc>
         <w:tc>
@@ -784,6 +788,9 @@
             <w:pPr>
               <w:pStyle w:val="TableText"/>
             </w:pPr>
+            <w:r>
+              <w:t>S. Ambrose</w:t>
+            </w:r>
           </w:p>
         </w:tc>
         <w:tc>
@@ -794,6 +801,9 @@
             <w:pPr>
               <w:pStyle w:val="TableText"/>
             </w:pPr>
+            <w:r>
+              <w:t>09/15/2015</w:t>
+            </w:r>
           </w:p>
         </w:tc>
       </w:tr>
@@ -843,7 +853,7 @@
       <w:r>
         <w:fldChar w:fldCharType="separate"/>
       </w:r>
-      <w:hyperlink w:anchor="_Toc429402378" w:history="1">
+      <w:hyperlink w:anchor="_Toc430157936" w:history="1">
         <w:r>
           <w:rPr>
             <w:rStyle w:val="Hyperlink"/>
@@ -887,7 +897,7 @@
             <w:noProof/>
             <w:webHidden/>
           </w:rPr>
-          <w:instrText xml:space="preserve"> PAGEREF _Toc429402378 \h </w:instrText>
+          <w:instrText xml:space="preserve"> PAGEREF _Toc430157936 \h </w:instrText>
         </w:r>
         <w:r>
           <w:rPr>
@@ -929,7 +939,7 @@
           <w:szCs w:val="22"/>
         </w:rPr>
       </w:pPr>
-      <w:hyperlink w:anchor="_Toc429402379" w:history="1">
+      <w:hyperlink w:anchor="_Toc430157937" w:history="1">
         <w:r>
           <w:rPr>
             <w:rStyle w:val="Hyperlink"/>
@@ -973,7 +983,7 @@
             <w:noProof/>
             <w:webHidden/>
           </w:rPr>
-          <w:instrText xml:space="preserve"> PAGEREF _Toc429402379 \h </w:instrText>
+          <w:instrText xml:space="preserve"> PAGEREF _Toc430157937 \h </w:instrText>
         </w:r>
         <w:r>
           <w:rPr>
@@ -1015,7 +1025,7 @@
           <w:szCs w:val="22"/>
         </w:rPr>
       </w:pPr>
-      <w:hyperlink w:anchor="_Toc429402380" w:history="1">
+      <w:hyperlink w:anchor="_Toc430157938" w:history="1">
         <w:r>
           <w:rPr>
             <w:rStyle w:val="Hyperlink"/>
@@ -1059,7 +1069,7 @@
             <w:noProof/>
             <w:webHidden/>
           </w:rPr>
-          <w:instrText xml:space="preserve"> PAGEREF _Toc429402380 \h </w:instrText>
+          <w:instrText xml:space="preserve"> PAGEREF _Toc430157938 \h </w:instrText>
         </w:r>
         <w:r>
           <w:rPr>
@@ -1101,7 +1111,7 @@
           <w:szCs w:val="22"/>
         </w:rPr>
       </w:pPr>
-      <w:hyperlink w:anchor="_Toc429402381" w:history="1">
+      <w:hyperlink w:anchor="_Toc430157939" w:history="1">
         <w:r>
           <w:rPr>
             <w:rStyle w:val="Hyperlink"/>
@@ -1145,7 +1155,7 @@
             <w:noProof/>
             <w:webHidden/>
           </w:rPr>
-          <w:instrText xml:space="preserve"> PAGEREF _Toc429402381 \h </w:instrText>
+          <w:instrText xml:space="preserve"> PAGEREF _Toc430157939 \h </w:instrText>
         </w:r>
         <w:r>
           <w:rPr>
@@ -1187,7 +1197,7 @@
           <w:szCs w:val="22"/>
         </w:rPr>
       </w:pPr>
-      <w:hyperlink w:anchor="_Toc429402382" w:history="1">
+      <w:hyperlink w:anchor="_Toc430157940" w:history="1">
         <w:r>
           <w:rPr>
             <w:rStyle w:val="Hyperlink"/>
@@ -1231,7 +1241,7 @@
             <w:noProof/>
             <w:webHidden/>
           </w:rPr>
-          <w:instrText xml:space="preserve"> PAGEREF _Toc429402382 \h </w:instrText>
+          <w:instrText xml:space="preserve"> PAGEREF _Toc430157940 \h </w:instrText>
         </w:r>
         <w:r>
           <w:rPr>
@@ -1273,7 +1283,7 @@
           <w:szCs w:val="22"/>
         </w:rPr>
       </w:pPr>
-      <w:hyperlink w:anchor="_Toc429402383" w:history="1">
+      <w:hyperlink w:anchor="_Toc430157941" w:history="1">
         <w:r>
           <w:rPr>
             <w:rStyle w:val="Hyperlink"/>
@@ -1317,7 +1327,7 @@
             <w:noProof/>
             <w:webHidden/>
           </w:rPr>
-          <w:instrText xml:space="preserve"> PAGEREF _Toc429402383 \h </w:instrText>
+          <w:instrText xml:space="preserve"> PAGEREF _Toc430157941 \h </w:instrText>
         </w:r>
         <w:r>
           <w:rPr>
@@ -1359,7 +1369,7 @@
           <w:szCs w:val="22"/>
         </w:rPr>
       </w:pPr>
-      <w:hyperlink w:anchor="_Toc429402384" w:history="1">
+      <w:hyperlink w:anchor="_Toc430157942" w:history="1">
         <w:r>
           <w:rPr>
             <w:rStyle w:val="Hyperlink"/>
@@ -1403,7 +1413,7 @@
             <w:noProof/>
             <w:webHidden/>
           </w:rPr>
-          <w:instrText xml:space="preserve"> PAGEREF _Toc429402384 \h </w:instrText>
+          <w:instrText xml:space="preserve"> PAGEREF _Toc430157942 \h </w:instrText>
         </w:r>
         <w:r>
           <w:rPr>
@@ -1445,7 +1455,7 @@
           <w:szCs w:val="22"/>
         </w:rPr>
       </w:pPr>
-      <w:hyperlink w:anchor="_Toc429402385" w:history="1">
+      <w:hyperlink w:anchor="_Toc430157943" w:history="1">
         <w:r>
           <w:rPr>
             <w:rStyle w:val="Hyperlink"/>
@@ -1489,7 +1499,7 @@
             <w:noProof/>
             <w:webHidden/>
           </w:rPr>
-          <w:instrText xml:space="preserve"> PAGEREF _Toc429402385 \h </w:instrText>
+          <w:instrText xml:space="preserve"> PAGEREF _Toc430157943 \h </w:instrText>
         </w:r>
         <w:r>
           <w:rPr>
@@ -1531,7 +1541,7 @@
           <w:szCs w:val="22"/>
         </w:rPr>
       </w:pPr>
-      <w:hyperlink w:anchor="_Toc429402386" w:history="1">
+      <w:hyperlink w:anchor="_Toc430157944" w:history="1">
         <w:r>
           <w:rPr>
             <w:rStyle w:val="Hyperlink"/>
@@ -1575,7 +1585,7 @@
             <w:noProof/>
             <w:webHidden/>
           </w:rPr>
-          <w:instrText xml:space="preserve"> PAGEREF _Toc429402386 \h </w:instrText>
+          <w:instrText xml:space="preserve"> PAGEREF _Toc430157944 \h </w:instrText>
         </w:r>
         <w:r>
           <w:rPr>
@@ -1617,7 +1627,7 @@
           <w:szCs w:val="22"/>
         </w:rPr>
       </w:pPr>
-      <w:hyperlink w:anchor="_Toc429402387" w:history="1">
+      <w:hyperlink w:anchor="_Toc430157945" w:history="1">
         <w:r>
           <w:rPr>
             <w:rStyle w:val="Hyperlink"/>
@@ -1661,7 +1671,7 @@
             <w:noProof/>
             <w:webHidden/>
           </w:rPr>
-          <w:instrText xml:space="preserve"> PAGEREF _Toc429402387 \h </w:instrText>
+          <w:instrText xml:space="preserve"> PAGEREF _Toc430157945 \h </w:instrText>
         </w:r>
         <w:r>
           <w:rPr>
@@ -1703,7 +1713,7 @@
           <w:szCs w:val="22"/>
         </w:rPr>
       </w:pPr>
-      <w:hyperlink w:anchor="_Toc429402388" w:history="1">
+      <w:hyperlink w:anchor="_Toc430157946" w:history="1">
         <w:r>
           <w:rPr>
             <w:rStyle w:val="Hyperlink"/>
@@ -1747,7 +1757,7 @@
             <w:noProof/>
             <w:webHidden/>
           </w:rPr>
-          <w:instrText xml:space="preserve"> PAGEREF _Toc429402388 \h </w:instrText>
+          <w:instrText xml:space="preserve"> PAGEREF _Toc430157946 \h </w:instrText>
         </w:r>
         <w:r>
           <w:rPr>
@@ -1789,7 +1799,7 @@
           <w:szCs w:val="22"/>
         </w:rPr>
       </w:pPr>
-      <w:hyperlink w:anchor="_Toc429402389" w:history="1">
+      <w:hyperlink w:anchor="_Toc430157947" w:history="1">
         <w:r>
           <w:rPr>
             <w:rStyle w:val="Hyperlink"/>
@@ -1833,7 +1843,7 @@
             <w:noProof/>
             <w:webHidden/>
           </w:rPr>
-          <w:instrText xml:space="preserve"> PAGEREF _Toc429402389 \h </w:instrText>
+          <w:instrText xml:space="preserve"> PAGEREF _Toc430157947 \h </w:instrText>
         </w:r>
         <w:r>
           <w:rPr>
@@ -1875,7 +1885,7 @@
           <w:szCs w:val="22"/>
         </w:rPr>
       </w:pPr>
-      <w:hyperlink w:anchor="_Toc429402390" w:history="1">
+      <w:hyperlink w:anchor="_Toc430157948" w:history="1">
         <w:r>
           <w:rPr>
             <w:rStyle w:val="Hyperlink"/>
@@ -1919,7 +1929,7 @@
             <w:noProof/>
             <w:webHidden/>
           </w:rPr>
-          <w:instrText xml:space="preserve"> PAGEREF _Toc429402390 \h </w:instrText>
+          <w:instrText xml:space="preserve"> PAGEREF _Toc430157948 \h </w:instrText>
         </w:r>
         <w:r>
           <w:rPr>
@@ -1961,7 +1971,7 @@
           <w:szCs w:val="22"/>
         </w:rPr>
       </w:pPr>
-      <w:hyperlink w:anchor="_Toc429402391" w:history="1">
+      <w:hyperlink w:anchor="_Toc430157949" w:history="1">
         <w:r>
           <w:rPr>
             <w:rStyle w:val="Hyperlink"/>
@@ -2005,7 +2015,7 @@
             <w:noProof/>
             <w:webHidden/>
           </w:rPr>
-          <w:instrText xml:space="preserve"> PAGEREF _Toc429402391 \h </w:instrText>
+          <w:instrText xml:space="preserve"> PAGEREF _Toc430157949 \h </w:instrText>
         </w:r>
         <w:r>
           <w:rPr>
@@ -2047,7 +2057,7 @@
           <w:szCs w:val="22"/>
         </w:rPr>
       </w:pPr>
-      <w:hyperlink w:anchor="_Toc429402392" w:history="1">
+      <w:hyperlink w:anchor="_Toc430157950" w:history="1">
         <w:r>
           <w:rPr>
             <w:rStyle w:val="Hyperlink"/>
@@ -2091,7 +2101,7 @@
             <w:noProof/>
             <w:webHidden/>
           </w:rPr>
-          <w:instrText xml:space="preserve"> PAGEREF _Toc429402392 \h </w:instrText>
+          <w:instrText xml:space="preserve"> PAGEREF _Toc430157950 \h </w:instrText>
         </w:r>
         <w:r>
           <w:rPr>
@@ -2133,7 +2143,7 @@
           <w:szCs w:val="22"/>
         </w:rPr>
       </w:pPr>
-      <w:hyperlink w:anchor="_Toc429402393" w:history="1">
+      <w:hyperlink w:anchor="_Toc430157951" w:history="1">
         <w:r>
           <w:rPr>
             <w:rStyle w:val="Hyperlink"/>
@@ -2177,7 +2187,7 @@
             <w:noProof/>
             <w:webHidden/>
           </w:rPr>
-          <w:instrText xml:space="preserve"> PAGEREF _Toc429402393 \h </w:instrText>
+          <w:instrText xml:space="preserve"> PAGEREF _Toc430157951 \h </w:instrText>
         </w:r>
         <w:r>
           <w:rPr>
@@ -2219,7 +2229,7 @@
           <w:szCs w:val="22"/>
         </w:rPr>
       </w:pPr>
-      <w:hyperlink w:anchor="_Toc429402394" w:history="1">
+      <w:hyperlink w:anchor="_Toc430157952" w:history="1">
         <w:r>
           <w:rPr>
             <w:rStyle w:val="Hyperlink"/>
@@ -2263,7 +2273,7 @@
             <w:noProof/>
             <w:webHidden/>
           </w:rPr>
-          <w:instrText xml:space="preserve"> PAGEREF _Toc429402394 \h </w:instrText>
+          <w:instrText xml:space="preserve"> PAGEREF _Toc430157952 \h </w:instrText>
         </w:r>
         <w:r>
           <w:rPr>
@@ -2305,7 +2315,7 @@
           <w:szCs w:val="22"/>
         </w:rPr>
       </w:pPr>
-      <w:hyperlink w:anchor="_Toc429402395" w:history="1">
+      <w:hyperlink w:anchor="_Toc430157953" w:history="1">
         <w:r>
           <w:rPr>
             <w:rStyle w:val="Hyperlink"/>
@@ -2349,7 +2359,7 @@
             <w:noProof/>
             <w:webHidden/>
           </w:rPr>
-          <w:instrText xml:space="preserve"> PAGEREF _Toc429402395 \h </w:instrText>
+          <w:instrText xml:space="preserve"> PAGEREF _Toc430157953 \h </w:instrText>
         </w:r>
         <w:r>
           <w:rPr>
@@ -2391,7 +2401,7 @@
           <w:szCs w:val="22"/>
         </w:rPr>
       </w:pPr>
-      <w:hyperlink w:anchor="_Toc429402396" w:history="1">
+      <w:hyperlink w:anchor="_Toc430157954" w:history="1">
         <w:r>
           <w:rPr>
             <w:rStyle w:val="Hyperlink"/>
@@ -2435,7 +2445,7 @@
             <w:noProof/>
             <w:webHidden/>
           </w:rPr>
-          <w:instrText xml:space="preserve"> PAGEREF _Toc429402396 \h </w:instrText>
+          <w:instrText xml:space="preserve"> PAGEREF _Toc430157954 \h </w:instrText>
         </w:r>
         <w:r>
           <w:rPr>
@@ -2477,7 +2487,7 @@
           <w:szCs w:val="22"/>
         </w:rPr>
       </w:pPr>
-      <w:hyperlink w:anchor="_Toc429402397" w:history="1">
+      <w:hyperlink w:anchor="_Toc430157955" w:history="1">
         <w:r>
           <w:rPr>
             <w:rStyle w:val="Hyperlink"/>
@@ -2521,7 +2531,7 @@
             <w:noProof/>
             <w:webHidden/>
           </w:rPr>
-          <w:instrText xml:space="preserve"> PAGEREF _Toc429402397 \h </w:instrText>
+          <w:instrText xml:space="preserve"> PAGEREF _Toc430157955 \h </w:instrText>
         </w:r>
         <w:r>
           <w:rPr>
@@ -2563,7 +2573,7 @@
           <w:szCs w:val="22"/>
         </w:rPr>
       </w:pPr>
-      <w:hyperlink w:anchor="_Toc429402398" w:history="1">
+      <w:hyperlink w:anchor="_Toc430157956" w:history="1">
         <w:r>
           <w:rPr>
             <w:rStyle w:val="Hyperlink"/>
@@ -2607,7 +2617,7 @@
             <w:noProof/>
             <w:webHidden/>
           </w:rPr>
-          <w:instrText xml:space="preserve"> PAGEREF _Toc429402398 \h </w:instrText>
+          <w:instrText xml:space="preserve"> PAGEREF _Toc430157956 \h </w:instrText>
         </w:r>
         <w:r>
           <w:rPr>
@@ -2649,7 +2659,7 @@
           <w:szCs w:val="22"/>
         </w:rPr>
       </w:pPr>
-      <w:hyperlink w:anchor="_Toc429402399" w:history="1">
+      <w:hyperlink w:anchor="_Toc430157957" w:history="1">
         <w:r>
           <w:rPr>
             <w:rStyle w:val="Hyperlink"/>
@@ -2693,7 +2703,7 @@
             <w:noProof/>
             <w:webHidden/>
           </w:rPr>
-          <w:instrText xml:space="preserve"> PAGEREF _Toc429402399 \h </w:instrText>
+          <w:instrText xml:space="preserve"> PAGEREF _Toc430157957 \h </w:instrText>
         </w:r>
         <w:r>
           <w:rPr>
@@ -2713,7 +2723,7 @@
             <w:noProof/>
             <w:webHidden/>
           </w:rPr>
-          <w:t>5</w:t>
+          <w:t>6</w:t>
         </w:r>
         <w:r>
           <w:rPr>
@@ -2778,7 +2788,7 @@
           <w:szCs w:val="22"/>
         </w:rPr>
       </w:pPr>
-      <w:hyperlink w:anchor="_Toc429402400" w:history="1">
+      <w:hyperlink w:anchor="_Toc430157929" w:history="1">
         <w:r>
           <w:rPr>
             <w:rStyle w:val="Hyperlink"/>
@@ -2805,7 +2815,7 @@
             <w:noProof/>
             <w:webHidden/>
           </w:rPr>
-          <w:instrText xml:space="preserve"> PAGEREF _Toc429402400 \h </w:instrText>
+          <w:instrText xml:space="preserve"> PAGEREF _Toc430157929 \h </w:instrText>
         </w:r>
         <w:r>
           <w:rPr>
@@ -2848,7 +2858,7 @@
           <w:szCs w:val="22"/>
         </w:rPr>
       </w:pPr>
-      <w:hyperlink w:anchor="_Toc429402401" w:history="1">
+      <w:hyperlink w:anchor="_Toc430157930" w:history="1">
         <w:r>
           <w:rPr>
             <w:rStyle w:val="Hyperlink"/>
@@ -2875,7 +2885,7 @@
             <w:noProof/>
             <w:webHidden/>
           </w:rPr>
-          <w:instrText xml:space="preserve"> PAGEREF _Toc429402401 \h </w:instrText>
+          <w:instrText xml:space="preserve"> PAGEREF _Toc430157930 \h </w:instrText>
         </w:r>
         <w:r>
           <w:rPr>
@@ -2946,7 +2956,7 @@
           <w:szCs w:val="22"/>
         </w:rPr>
       </w:pPr>
-      <w:hyperlink w:anchor="_Toc429402402" w:history="1">
+      <w:hyperlink w:anchor="_Toc430157932" w:history="1">
         <w:r>
           <w:rPr>
             <w:rStyle w:val="Hyperlink"/>
@@ -2973,7 +2983,7 @@
             <w:noProof/>
             <w:webHidden/>
           </w:rPr>
-          <w:instrText xml:space="preserve"> PAGEREF _Toc429402402 \h </w:instrText>
+          <w:instrText xml:space="preserve"> PAGEREF _Toc430157932 \h </w:instrText>
         </w:r>
         <w:r>
           <w:rPr>
@@ -3026,9 +3036,10 @@
       <w:pPr>
         <w:pStyle w:val="Heading1"/>
       </w:pPr>
-      <w:bookmarkStart w:id="3" w:name="_Toc429402378"/>
+      <w:bookmarkStart w:id="3" w:name="_Toc430157936"/>
       <w:bookmarkEnd w:id="0"/>
       <w:r>
+        <w:lastRenderedPageBreak/>
         <w:t>Introduction</w:t>
       </w:r>
       <w:bookmarkEnd w:id="3"/>
@@ -3037,69 +3048,59 @@
       <w:pPr>
         <w:pStyle w:val="BodyText"/>
         <w:rPr>
-          <w:sz w:val="22"/>
-          <w:szCs w:val="22"/>
-        </w:rPr>
-      </w:pPr>
-      <w:r>
-        <w:rPr>
-          <w:sz w:val="22"/>
+          <w:szCs w:val="22"/>
+        </w:rPr>
+      </w:pPr>
+      <w:r>
+        <w:rPr>
           <w:szCs w:val="22"/>
         </w:rPr>
         <w:t xml:space="preserve">This document provides installation and setup steps for the Prototype Automated Surgical </w:t>
       </w:r>
       <w:r>
         <w:rPr>
-          <w:sz w:val="22"/>
           <w:szCs w:val="22"/>
         </w:rPr>
         <w:t>Risk Calculator (ASRC</w:t>
       </w:r>
       <w:r>
         <w:rPr>
-          <w:sz w:val="22"/>
           <w:szCs w:val="22"/>
         </w:rPr>
         <w:t>). It includes steps for both the Java-based Web Application and the supporting</w:t>
       </w:r>
       <w:r>
         <w:rPr>
-          <w:sz w:val="22"/>
           <w:szCs w:val="22"/>
         </w:rPr>
         <w:t xml:space="preserve"> Veterans Health Information Systems and Technology Architecture</w:t>
       </w:r>
       <w:r>
         <w:rPr>
-          <w:sz w:val="22"/>
           <w:szCs w:val="22"/>
         </w:rPr>
         <w:t xml:space="preserve"> </w:t>
       </w:r>
       <w:r>
         <w:rPr>
-          <w:sz w:val="22"/>
           <w:szCs w:val="22"/>
         </w:rPr>
         <w:t>(</w:t>
       </w:r>
       <w:r>
         <w:rPr>
-          <w:sz w:val="22"/>
           <w:szCs w:val="22"/>
         </w:rPr>
         <w:t>VistA</w:t>
       </w:r>
       <w:r>
         <w:rPr>
-          <w:sz w:val="22"/>
           <w:szCs w:val="22"/>
         </w:rPr>
         <w:t>)</w:t>
       </w:r>
       <w:r>
         <w:rPr>
-          <w:sz w:val="22"/>
           <w:szCs w:val="22"/>
         </w:rPr>
         <w:t xml:space="preserve"> patch. It is intended for software developers and system administrators.</w:t>
@@ -3109,7 +3110,7 @@
       <w:pPr>
         <w:pStyle w:val="Heading2"/>
       </w:pPr>
-      <w:bookmarkStart w:id="4" w:name="_Toc429402379"/>
+      <w:bookmarkStart w:id="4" w:name="_Toc430157937"/>
       <w:r>
         <w:t>Additional Resources</w:t>
       </w:r>
@@ -3119,27 +3120,23 @@
       <w:pPr>
         <w:pStyle w:val="BodyText"/>
         <w:rPr>
-          <w:sz w:val="22"/>
-          <w:szCs w:val="22"/>
-        </w:rPr>
-      </w:pPr>
-      <w:r>
-        <w:rPr>
-          <w:sz w:val="22"/>
+          <w:szCs w:val="22"/>
+        </w:rPr>
+      </w:pPr>
+      <w:r>
+        <w:rPr>
           <w:szCs w:val="22"/>
         </w:rPr>
         <w:t xml:space="preserve">The complete </w:t>
       </w:r>
       <w:r>
         <w:rPr>
-          <w:sz w:val="22"/>
           <w:szCs w:val="22"/>
         </w:rPr>
         <w:t>ASRC</w:t>
       </w:r>
       <w:r>
         <w:rPr>
-          <w:sz w:val="22"/>
           <w:szCs w:val="22"/>
         </w:rPr>
         <w:t xml:space="preserve"> documentation is provided in the project’s GitHub repository (</w:t>
@@ -3148,7 +3145,6 @@
         <w:r>
           <w:rPr>
             <w:rStyle w:val="Hyperlink"/>
-            <w:sz w:val="22"/>
             <w:szCs w:val="22"/>
           </w:rPr>
           <w:t>https://github.com/VHAINNOVATIONS/ASRCM</w:t>
@@ -3156,7 +3152,6 @@
       </w:hyperlink>
       <w:r>
         <w:rPr>
-          <w:sz w:val="22"/>
           <w:szCs w:val="22"/>
         </w:rPr>
         <w:t>).</w:t>
@@ -3166,7 +3161,7 @@
       <w:pPr>
         <w:pStyle w:val="Heading1"/>
       </w:pPr>
-      <w:bookmarkStart w:id="5" w:name="_Toc429402380"/>
+      <w:bookmarkStart w:id="5" w:name="_Toc430157938"/>
       <w:r>
         <w:t>Pre-requisites</w:t>
       </w:r>
@@ -3176,20 +3171,17 @@
       <w:pPr>
         <w:pStyle w:val="BodyText"/>
         <w:rPr>
-          <w:sz w:val="22"/>
-          <w:szCs w:val="22"/>
-        </w:rPr>
-      </w:pPr>
-      <w:r>
-        <w:rPr>
-          <w:sz w:val="22"/>
+          <w:szCs w:val="22"/>
+        </w:rPr>
+      </w:pPr>
+      <w:r>
+        <w:rPr>
           <w:szCs w:val="22"/>
         </w:rPr>
         <w:t>The ASRC</w:t>
       </w:r>
       <w:r>
         <w:rPr>
-          <w:sz w:val="22"/>
           <w:szCs w:val="22"/>
         </w:rPr>
         <w:t xml:space="preserve"> requires both an Application Server to run the Java Web Application and an instance of VistA. The pre-requisites for both servers are included below.</w:t>
@@ -3199,7 +3191,7 @@
       <w:pPr>
         <w:pStyle w:val="Heading2"/>
       </w:pPr>
-      <w:bookmarkStart w:id="6" w:name="_Toc429402381"/>
+      <w:bookmarkStart w:id="6" w:name="_Toc430157939"/>
       <w:r>
         <w:t>Application Server Pre-requisites</w:t>
       </w:r>
@@ -3209,13 +3201,11 @@
       <w:pPr>
         <w:pStyle w:val="BodyText"/>
         <w:rPr>
-          <w:sz w:val="22"/>
-          <w:szCs w:val="22"/>
-        </w:rPr>
-      </w:pPr>
-      <w:r>
-        <w:rPr>
-          <w:sz w:val="22"/>
+          <w:szCs w:val="22"/>
+        </w:rPr>
+      </w:pPr>
+      <w:r>
+        <w:rPr>
           <w:szCs w:val="22"/>
         </w:rPr>
         <w:t>The Application Server requires a Windows 2012 server with 2 Gigabytes (</w:t>
@@ -3223,7 +3213,6 @@
       <w:proofErr w:type="spellStart"/>
       <w:r>
         <w:rPr>
-          <w:sz w:val="22"/>
           <w:szCs w:val="22"/>
         </w:rPr>
         <w:t>GiB</w:t>
@@ -3231,7 +3220,6 @@
       <w:proofErr w:type="spellEnd"/>
       <w:r>
         <w:rPr>
-          <w:sz w:val="22"/>
           <w:szCs w:val="22"/>
         </w:rPr>
         <w:t>) of free space available on the C: drive.</w:t>
@@ -3241,20 +3229,17 @@
       <w:pPr>
         <w:pStyle w:val="BodyText"/>
         <w:rPr>
-          <w:sz w:val="22"/>
-          <w:szCs w:val="22"/>
-        </w:rPr>
-      </w:pPr>
-      <w:r>
-        <w:rPr>
-          <w:sz w:val="22"/>
+          <w:szCs w:val="22"/>
+        </w:rPr>
+      </w:pPr>
+      <w:r>
+        <w:rPr>
           <w:szCs w:val="22"/>
         </w:rPr>
         <w:t>The ASRC</w:t>
       </w:r>
       <w:r>
         <w:rPr>
-          <w:sz w:val="22"/>
           <w:szCs w:val="22"/>
         </w:rPr>
         <w:t xml:space="preserve"> installation requires Administrator privileges on the Windows Server.</w:t>
@@ -3264,7 +3249,7 @@
       <w:pPr>
         <w:pStyle w:val="Heading2"/>
       </w:pPr>
-      <w:bookmarkStart w:id="7" w:name="_Toc429402382"/>
+      <w:bookmarkStart w:id="7" w:name="_Toc430157940"/>
       <w:r>
         <w:t xml:space="preserve">VistA Server </w:t>
       </w:r>
@@ -3277,34 +3262,29 @@
       <w:pPr>
         <w:pStyle w:val="BodyText"/>
         <w:rPr>
-          <w:sz w:val="22"/>
-          <w:szCs w:val="22"/>
-        </w:rPr>
-      </w:pPr>
-      <w:r>
-        <w:rPr>
-          <w:sz w:val="22"/>
+          <w:szCs w:val="22"/>
+        </w:rPr>
+      </w:pPr>
+      <w:r>
+        <w:rPr>
           <w:szCs w:val="22"/>
         </w:rPr>
         <w:t xml:space="preserve">The VistA Server requires a Linux </w:t>
       </w:r>
       <w:r>
         <w:rPr>
-          <w:sz w:val="22"/>
           <w:szCs w:val="22"/>
         </w:rPr>
         <w:t xml:space="preserve">server with a </w:t>
       </w:r>
       <w:r>
         <w:rPr>
-          <w:sz w:val="22"/>
           <w:szCs w:val="22"/>
         </w:rPr>
         <w:t xml:space="preserve">VistA database </w:t>
       </w:r>
       <w:r>
         <w:rPr>
-          <w:sz w:val="22"/>
           <w:szCs w:val="22"/>
         </w:rPr>
         <w:t xml:space="preserve">current with all nationally released VistA patches. The server requires </w:t>
@@ -3312,7 +3292,6 @@
       <w:proofErr w:type="spellStart"/>
       <w:r>
         <w:rPr>
-          <w:sz w:val="22"/>
           <w:szCs w:val="22"/>
         </w:rPr>
         <w:t>VistALink</w:t>
@@ -3320,33 +3299,85 @@
       <w:proofErr w:type="spellEnd"/>
       <w:r>
         <w:rPr>
-          <w:sz w:val="22"/>
-          <w:szCs w:val="22"/>
-        </w:rPr>
-        <w:t xml:space="preserve"> and an active RPC Broker port. </w:t>
+          <w:szCs w:val="22"/>
+        </w:rPr>
+        <w:t xml:space="preserve"> and an active </w:t>
+      </w:r>
+      <w:r>
+        <w:rPr>
+          <w:szCs w:val="22"/>
+        </w:rPr>
+        <w:t>Remote Procedure Call (</w:t>
+      </w:r>
+      <w:r>
+        <w:rPr>
+          <w:szCs w:val="22"/>
+        </w:rPr>
+        <w:t>RPC</w:t>
+      </w:r>
+      <w:r>
+        <w:rPr>
+          <w:szCs w:val="22"/>
+        </w:rPr>
+        <w:t>)</w:t>
+      </w:r>
+      <w:r>
+        <w:rPr>
+          <w:szCs w:val="22"/>
+        </w:rPr>
+        <w:t xml:space="preserve"> Broker port. </w:t>
       </w:r>
     </w:p>
     <w:p>
       <w:pPr>
         <w:pStyle w:val="BodyText"/>
         <w:rPr>
-          <w:sz w:val="22"/>
-          <w:szCs w:val="22"/>
-        </w:rPr>
-      </w:pPr>
-      <w:r>
-        <w:rPr>
-          <w:sz w:val="22"/>
-          <w:szCs w:val="22"/>
-        </w:rPr>
-        <w:t>The ASRC KIDs build installation requires user access to the KIDS menu options.</w:t>
+          <w:szCs w:val="22"/>
+        </w:rPr>
+      </w:pPr>
+      <w:r>
+        <w:rPr>
+          <w:szCs w:val="22"/>
+        </w:rPr>
+        <w:lastRenderedPageBreak/>
+        <w:t xml:space="preserve">The ASRC </w:t>
+      </w:r>
+      <w:r>
+        <w:rPr>
+          <w:szCs w:val="22"/>
+        </w:rPr>
+        <w:t>Kernel Installation and Distribution System (</w:t>
+      </w:r>
+      <w:r>
+        <w:rPr>
+          <w:szCs w:val="22"/>
+        </w:rPr>
+        <w:t>KID</w:t>
+      </w:r>
+      <w:r>
+        <w:rPr>
+          <w:szCs w:val="22"/>
+        </w:rPr>
+        <w:t>S</w:t>
+      </w:r>
+      <w:r>
+        <w:rPr>
+          <w:szCs w:val="22"/>
+        </w:rPr>
+        <w:t>)</w:t>
+      </w:r>
+      <w:r>
+        <w:rPr>
+          <w:szCs w:val="22"/>
+        </w:rPr>
+        <w:t xml:space="preserve"> build installation requires user access to the KIDS menu options.</w:t>
       </w:r>
     </w:p>
     <w:p>
       <w:pPr>
         <w:pStyle w:val="Heading1"/>
       </w:pPr>
-      <w:bookmarkStart w:id="8" w:name="_Toc429402383"/>
+      <w:bookmarkStart w:id="8" w:name="_Toc430157941"/>
       <w:r>
         <w:t xml:space="preserve">Application Server </w:t>
       </w:r>
@@ -3359,7 +3390,7 @@
       <w:pPr>
         <w:pStyle w:val="Heading2"/>
       </w:pPr>
-      <w:bookmarkStart w:id="9" w:name="_Toc429402384"/>
+      <w:bookmarkStart w:id="9" w:name="_Toc430157942"/>
       <w:r>
         <w:t>Pre-installation Tasks</w:t>
       </w:r>
@@ -3370,7 +3401,7 @@
         <w:pStyle w:val="Heading3"/>
       </w:pPr>
       <w:bookmarkStart w:id="10" w:name="_Ref404604190"/>
-      <w:bookmarkStart w:id="11" w:name="_Toc429402385"/>
+      <w:bookmarkStart w:id="11" w:name="_Toc430157943"/>
       <w:r>
         <w:t>Installation Parameters Table</w:t>
       </w:r>
@@ -3381,13 +3412,11 @@
       <w:pPr>
         <w:pStyle w:val="BodyText"/>
         <w:rPr>
-          <w:sz w:val="22"/>
-          <w:szCs w:val="22"/>
-        </w:rPr>
-      </w:pPr>
-      <w:r>
-        <w:rPr>
-          <w:sz w:val="22"/>
+          <w:szCs w:val="22"/>
+        </w:rPr>
+      </w:pPr>
+      <w:r>
+        <w:rPr>
           <w:szCs w:val="22"/>
         </w:rPr>
         <w:t>The following table contains installation parameters referenced throughout this document. Please fill it out before performing the installation.</w:t>
@@ -3397,18 +3426,31 @@
       <w:pPr>
         <w:pStyle w:val="Caption"/>
       </w:pPr>
-      <w:bookmarkStart w:id="12" w:name="_Toc429402400"/>
+      <w:bookmarkStart w:id="12" w:name="_Toc430157929"/>
       <w:r>
         <w:t xml:space="preserve">Table </w:t>
       </w:r>
-      <w:fldSimple w:instr=" SEQ Table \* ARABIC ">
-        <w:r>
-          <w:rPr>
-            <w:noProof/>
-          </w:rPr>
-          <w:t>1</w:t>
-        </w:r>
-      </w:fldSimple>
+      <w:r>
+        <w:fldChar w:fldCharType="begin"/>
+      </w:r>
+      <w:r>
+        <w:instrText xml:space="preserve"> SEQ Table \* ARABIC </w:instrText>
+      </w:r>
+      <w:r>
+        <w:fldChar w:fldCharType="separate"/>
+      </w:r>
+      <w:r>
+        <w:rPr>
+          <w:noProof/>
+        </w:rPr>
+        <w:t>1</w:t>
+      </w:r>
+      <w:r>
+        <w:rPr>
+          <w:noProof/>
+        </w:rPr>
+        <w:fldChar w:fldCharType="end"/>
+      </w:r>
       <w:r>
         <w:t xml:space="preserve"> - Installation Parameters Table</w:t>
       </w:r>
@@ -3584,7 +3626,7 @@
       <w:pPr>
         <w:pStyle w:val="Heading3"/>
       </w:pPr>
-      <w:bookmarkStart w:id="13" w:name="_Toc429402386"/>
+      <w:bookmarkStart w:id="13" w:name="_Toc430157944"/>
       <w:r>
         <w:t>Install Microsoft .NET Framework 3.5</w:t>
       </w:r>
@@ -3594,13 +3636,11 @@
       <w:pPr>
         <w:pStyle w:val="BodyText"/>
         <w:rPr>
-          <w:sz w:val="22"/>
-          <w:szCs w:val="22"/>
-        </w:rPr>
-      </w:pPr>
-      <w:r>
-        <w:rPr>
-          <w:sz w:val="22"/>
+          <w:szCs w:val="22"/>
+        </w:rPr>
+      </w:pPr>
+      <w:r>
+        <w:rPr>
           <w:szCs w:val="22"/>
         </w:rPr>
         <w:t>If the Microsoft .NET Framework 3.5 is not installed on the Windows Application Server, install it using standard Microsoft tools (e.g., Server Manager Roles and Features).</w:t>
@@ -3611,7 +3651,7 @@
         <w:pStyle w:val="Heading3"/>
       </w:pPr>
       <w:bookmarkStart w:id="14" w:name="_Ref404605576"/>
-      <w:bookmarkStart w:id="15" w:name="_Toc429402387"/>
+      <w:bookmarkStart w:id="15" w:name="_Toc430157945"/>
       <w:r>
         <w:t>Download Installation Files</w:t>
       </w:r>
@@ -3622,13 +3662,11 @@
       <w:pPr>
         <w:pStyle w:val="BodyText"/>
         <w:rPr>
-          <w:sz w:val="22"/>
-          <w:szCs w:val="22"/>
-        </w:rPr>
-      </w:pPr>
-      <w:r>
-        <w:rPr>
-          <w:sz w:val="22"/>
+          <w:szCs w:val="22"/>
+        </w:rPr>
+      </w:pPr>
+      <w:r>
+        <w:rPr>
           <w:szCs w:val="22"/>
         </w:rPr>
         <w:t>Please follow the below steps to download all necessary files for the installation.</w:t>
@@ -3642,20 +3680,17 @@
           <w:numId w:val="16"/>
         </w:numPr>
         <w:rPr>
-          <w:sz w:val="22"/>
-          <w:szCs w:val="22"/>
-        </w:rPr>
-      </w:pPr>
-      <w:r>
-        <w:rPr>
-          <w:sz w:val="22"/>
+          <w:szCs w:val="22"/>
+        </w:rPr>
+      </w:pPr>
+      <w:r>
+        <w:rPr>
           <w:szCs w:val="22"/>
         </w:rPr>
         <w:t xml:space="preserve">Download the </w:t>
       </w:r>
       <w:r>
         <w:rPr>
-          <w:sz w:val="22"/>
           <w:szCs w:val="22"/>
         </w:rPr>
         <w:t>desired release zip file from the project’s GitHub repository (</w:t>
@@ -3664,7 +3699,6 @@
         <w:r>
           <w:rPr>
             <w:rStyle w:val="Hyperlink"/>
-            <w:sz w:val="22"/>
             <w:szCs w:val="22"/>
           </w:rPr>
           <w:t>https://github.com/VHAINNOVATIONS/ASRCM/releases/</w:t>
@@ -3672,7 +3706,6 @@
       </w:hyperlink>
       <w:r>
         <w:rPr>
-          <w:sz w:val="22"/>
           <w:szCs w:val="22"/>
         </w:rPr>
         <w:t>).</w:t>
@@ -3686,83 +3719,72 @@
           <w:numId w:val="16"/>
         </w:numPr>
         <w:rPr>
-          <w:sz w:val="22"/>
-          <w:szCs w:val="22"/>
-        </w:rPr>
-      </w:pPr>
-      <w:r>
-        <w:rPr>
-          <w:sz w:val="22"/>
-          <w:szCs w:val="22"/>
-        </w:rPr>
+          <w:szCs w:val="22"/>
+        </w:rPr>
+      </w:pPr>
+      <w:r>
+        <w:rPr>
+          <w:szCs w:val="22"/>
+        </w:rPr>
+        <w:lastRenderedPageBreak/>
         <w:t xml:space="preserve">Extract the zip file to the </w:t>
       </w:r>
       <w:r>
         <w:rPr>
           <w:i/>
-          <w:sz w:val="22"/>
           <w:szCs w:val="22"/>
         </w:rPr>
         <w:t>Installation Files Directory</w:t>
       </w:r>
       <w:r>
         <w:rPr>
-          <w:sz w:val="22"/>
           <w:szCs w:val="22"/>
         </w:rPr>
         <w:t xml:space="preserve"> from the </w:t>
       </w:r>
       <w:r>
         <w:rPr>
-          <w:sz w:val="22"/>
           <w:szCs w:val="22"/>
         </w:rPr>
         <w:fldChar w:fldCharType="begin"/>
       </w:r>
       <w:r>
         <w:rPr>
-          <w:sz w:val="22"/>
           <w:szCs w:val="22"/>
         </w:rPr>
         <w:instrText xml:space="preserve"> REF _Ref404604190 \h </w:instrText>
       </w:r>
       <w:r>
         <w:rPr>
-          <w:sz w:val="22"/>
           <w:szCs w:val="22"/>
         </w:rPr>
         <w:instrText xml:space="preserve"> \* MERGEFORMAT </w:instrText>
       </w:r>
       <w:r>
         <w:rPr>
-          <w:sz w:val="22"/>
-          <w:szCs w:val="22"/>
-        </w:rPr>
-      </w:r>
-      <w:r>
-        <w:rPr>
-          <w:sz w:val="22"/>
+          <w:szCs w:val="22"/>
+        </w:rPr>
+      </w:r>
+      <w:r>
+        <w:rPr>
           <w:szCs w:val="22"/>
         </w:rPr>
         <w:fldChar w:fldCharType="separate"/>
       </w:r>
       <w:r>
         <w:rPr>
-          <w:sz w:val="22"/>
           <w:szCs w:val="22"/>
         </w:rPr>
         <w:t>Installation Parameters Table</w:t>
       </w:r>
       <w:r>
         <w:rPr>
-          <w:sz w:val="22"/>
           <w:szCs w:val="22"/>
         </w:rPr>
         <w:fldChar w:fldCharType="end"/>
       </w:r>
       <w:r>
         <w:rPr>
-          <w:sz w:val="22"/>
           <w:szCs w:val="22"/>
         </w:rPr>
         <w:t>.</w:t>
@@ -3776,13 +3798,11 @@
           <w:numId w:val="16"/>
         </w:numPr>
         <w:rPr>
-          <w:sz w:val="22"/>
-          <w:szCs w:val="22"/>
-        </w:rPr>
-      </w:pPr>
-      <w:r>
-        <w:rPr>
-          <w:sz w:val="22"/>
+          <w:szCs w:val="22"/>
+        </w:rPr>
+      </w:pPr>
+      <w:r>
+        <w:rPr>
           <w:szCs w:val="22"/>
         </w:rPr>
         <w:t>Download the latest Windows x64 Java SE Development Kit 7 from Oracle (</w:t>
@@ -3791,7 +3811,6 @@
         <w:r>
           <w:rPr>
             <w:rStyle w:val="Hyperlink"/>
-            <w:sz w:val="22"/>
             <w:szCs w:val="22"/>
           </w:rPr>
           <w:t>http://www.oracle.com/technetwork/java/javase/downloads/jdk7-downloads-1880260.html</w:t>
@@ -3799,7 +3818,6 @@
       </w:hyperlink>
       <w:r>
         <w:rPr>
-          <w:sz w:val="22"/>
           <w:szCs w:val="22"/>
         </w:rPr>
         <w:t xml:space="preserve">) and place it in the install directory within the </w:t>
@@ -3807,14 +3825,12 @@
       <w:r>
         <w:rPr>
           <w:i/>
-          <w:sz w:val="22"/>
           <w:szCs w:val="22"/>
         </w:rPr>
         <w:t>Installation Files Directory</w:t>
       </w:r>
       <w:r>
         <w:rPr>
-          <w:sz w:val="22"/>
           <w:szCs w:val="22"/>
         </w:rPr>
         <w:t>.</w:t>
@@ -3828,13 +3844,11 @@
           <w:numId w:val="16"/>
         </w:numPr>
         <w:rPr>
-          <w:sz w:val="22"/>
-          <w:szCs w:val="22"/>
-        </w:rPr>
-      </w:pPr>
-      <w:r>
-        <w:rPr>
-          <w:sz w:val="22"/>
+          <w:szCs w:val="22"/>
+        </w:rPr>
+      </w:pPr>
+      <w:r>
+        <w:rPr>
           <w:szCs w:val="22"/>
         </w:rPr>
         <w:t>Download the Glassfish 3.1.2.2 installer from Oracle (</w:t>
@@ -3843,7 +3857,6 @@
         <w:r>
           <w:rPr>
             <w:rStyle w:val="Hyperlink"/>
-            <w:sz w:val="22"/>
             <w:szCs w:val="22"/>
           </w:rPr>
           <w:t>http://dlc.sun.com.edgesuite.net/glassfish/3.1.2.2/release/glassfish-3.1.2.2-web-windows.exe</w:t>
@@ -3851,7 +3864,6 @@
       </w:hyperlink>
       <w:r>
         <w:rPr>
-          <w:sz w:val="22"/>
           <w:szCs w:val="22"/>
         </w:rPr>
         <w:t xml:space="preserve">) and place it in the install directory within the </w:t>
@@ -3859,14 +3871,12 @@
       <w:r>
         <w:rPr>
           <w:i/>
-          <w:sz w:val="22"/>
           <w:szCs w:val="22"/>
         </w:rPr>
         <w:t>Installation Files Directory</w:t>
       </w:r>
       <w:r>
         <w:rPr>
-          <w:sz w:val="22"/>
           <w:szCs w:val="22"/>
         </w:rPr>
         <w:t>.</w:t>
@@ -3880,20 +3890,17 @@
           <w:numId w:val="16"/>
         </w:numPr>
         <w:rPr>
-          <w:sz w:val="22"/>
-          <w:szCs w:val="22"/>
-        </w:rPr>
-      </w:pPr>
-      <w:r>
-        <w:rPr>
-          <w:sz w:val="22"/>
+          <w:szCs w:val="22"/>
+        </w:rPr>
+      </w:pPr>
+      <w:r>
+        <w:rPr>
           <w:szCs w:val="22"/>
         </w:rPr>
         <w:t>Download</w:t>
       </w:r>
       <w:r>
         <w:rPr>
-          <w:sz w:val="22"/>
           <w:szCs w:val="22"/>
         </w:rPr>
         <w:t xml:space="preserve"> the MySQL 5.6.21 installer from Oracle (</w:t>
@@ -3902,7 +3909,6 @@
         <w:r>
           <w:rPr>
             <w:rStyle w:val="Hyperlink"/>
-            <w:sz w:val="22"/>
             <w:szCs w:val="22"/>
           </w:rPr>
           <w:t>http://dev.mysql.com/downloads/file.php?id=454044</w:t>
@@ -3910,7 +3916,6 @@
       </w:hyperlink>
       <w:r>
         <w:rPr>
-          <w:sz w:val="22"/>
           <w:szCs w:val="22"/>
         </w:rPr>
         <w:t xml:space="preserve">) and place it in the install directory within the </w:t>
@@ -3918,14 +3923,12 @@
       <w:r>
         <w:rPr>
           <w:i/>
-          <w:sz w:val="22"/>
           <w:szCs w:val="22"/>
         </w:rPr>
         <w:t>Installation Files Directory</w:t>
       </w:r>
       <w:r>
         <w:rPr>
-          <w:sz w:val="22"/>
           <w:szCs w:val="22"/>
         </w:rPr>
         <w:t>.</w:t>
@@ -3935,7 +3938,7 @@
       <w:pPr>
         <w:pStyle w:val="Heading3"/>
       </w:pPr>
-      <w:bookmarkStart w:id="16" w:name="_Toc429402388"/>
+      <w:bookmarkStart w:id="16" w:name="_Toc430157946"/>
       <w:r>
         <w:t>Create Deployment-Specific Configuration Files</w:t>
       </w:r>
@@ -3945,27 +3948,23 @@
       <w:pPr>
         <w:pStyle w:val="BodyText"/>
         <w:rPr>
-          <w:sz w:val="22"/>
-          <w:szCs w:val="22"/>
-        </w:rPr>
-      </w:pPr>
-      <w:r>
-        <w:rPr>
-          <w:sz w:val="22"/>
+          <w:szCs w:val="22"/>
+        </w:rPr>
+      </w:pPr>
+      <w:r>
+        <w:rPr>
           <w:szCs w:val="22"/>
         </w:rPr>
         <w:t>The installer uses two files that are specific to a p</w:t>
       </w:r>
       <w:r>
         <w:rPr>
-          <w:sz w:val="22"/>
           <w:szCs w:val="22"/>
         </w:rPr>
         <w:t>articular deployment of the ASRC</w:t>
       </w:r>
       <w:r>
         <w:rPr>
-          <w:sz w:val="22"/>
           <w:szCs w:val="22"/>
         </w:rPr>
         <w:t>:</w:t>
@@ -3979,20 +3978,17 @@
           <w:numId w:val="20"/>
         </w:numPr>
         <w:rPr>
-          <w:sz w:val="22"/>
-          <w:szCs w:val="22"/>
-        </w:rPr>
-      </w:pPr>
-      <w:r>
-        <w:rPr>
-          <w:sz w:val="22"/>
+          <w:szCs w:val="22"/>
+        </w:rPr>
+      </w:pPr>
+      <w:r>
+        <w:rPr>
           <w:szCs w:val="22"/>
         </w:rPr>
         <w:t>G</w:t>
       </w:r>
       <w:r>
         <w:rPr>
-          <w:sz w:val="22"/>
           <w:szCs w:val="22"/>
         </w:rPr>
         <w:t xml:space="preserve">ov.va.med.vistalink.connectorConfig.xml, the </w:t>
@@ -4000,7 +3996,6 @@
       <w:proofErr w:type="spellStart"/>
       <w:r>
         <w:rPr>
-          <w:sz w:val="22"/>
           <w:szCs w:val="22"/>
         </w:rPr>
         <w:t>VistALink</w:t>
@@ -4008,7 +4003,6 @@
       <w:proofErr w:type="spellEnd"/>
       <w:r>
         <w:rPr>
-          <w:sz w:val="22"/>
           <w:szCs w:val="22"/>
         </w:rPr>
         <w:t xml:space="preserve"> configuration file. See the </w:t>
@@ -4016,7 +4010,6 @@
       <w:proofErr w:type="spellStart"/>
       <w:r>
         <w:rPr>
-          <w:sz w:val="22"/>
           <w:szCs w:val="22"/>
         </w:rPr>
         <w:t>VistALink</w:t>
@@ -4024,7 +4017,6 @@
       <w:proofErr w:type="spellEnd"/>
       <w:r>
         <w:rPr>
-          <w:sz w:val="22"/>
           <w:szCs w:val="22"/>
         </w:rPr>
         <w:t xml:space="preserve"> System Management Guide for guidance on creating this file.</w:t>
@@ -4038,21 +4030,18 @@
           <w:numId w:val="20"/>
         </w:numPr>
         <w:rPr>
-          <w:sz w:val="22"/>
           <w:szCs w:val="22"/>
         </w:rPr>
       </w:pPr>
       <w:proofErr w:type="spellStart"/>
       <w:r>
         <w:rPr>
-          <w:sz w:val="22"/>
           <w:szCs w:val="22"/>
         </w:rPr>
         <w:t>I</w:t>
       </w:r>
       <w:r>
         <w:rPr>
-          <w:sz w:val="22"/>
           <w:szCs w:val="22"/>
         </w:rPr>
         <w:t>nsert_initial_models.sql</w:t>
@@ -4060,35 +4049,30 @@
       <w:proofErr w:type="spellEnd"/>
       <w:r>
         <w:rPr>
-          <w:sz w:val="22"/>
           <w:szCs w:val="22"/>
         </w:rPr>
         <w:t xml:space="preserve">, a </w:t>
       </w:r>
       <w:r>
         <w:rPr>
-          <w:sz w:val="22"/>
           <w:szCs w:val="22"/>
         </w:rPr>
         <w:t>Structured Query Language (</w:t>
       </w:r>
       <w:r>
         <w:rPr>
-          <w:sz w:val="22"/>
           <w:szCs w:val="22"/>
         </w:rPr>
         <w:t>SQL</w:t>
       </w:r>
       <w:r>
         <w:rPr>
-          <w:sz w:val="22"/>
           <w:szCs w:val="22"/>
         </w:rPr>
         <w:t>)</w:t>
       </w:r>
       <w:r>
         <w:rPr>
-          <w:sz w:val="22"/>
           <w:szCs w:val="22"/>
         </w:rPr>
         <w:t xml:space="preserve"> script to populate the database with initial risk models. A blank file is provided with the release for convenience, but populating it is beyond the scope of this guide.</w:t>
@@ -4098,13 +4082,11 @@
       <w:pPr>
         <w:pStyle w:val="BodyText"/>
         <w:rPr>
-          <w:sz w:val="22"/>
-          <w:szCs w:val="22"/>
-        </w:rPr>
-      </w:pPr>
-      <w:r>
-        <w:rPr>
-          <w:sz w:val="22"/>
+          <w:szCs w:val="22"/>
+        </w:rPr>
+      </w:pPr>
+      <w:r>
+        <w:rPr>
           <w:szCs w:val="22"/>
         </w:rPr>
         <w:t xml:space="preserve">Place these files in the </w:t>
@@ -4112,14 +4094,12 @@
       <w:r>
         <w:rPr>
           <w:i/>
-          <w:sz w:val="22"/>
           <w:szCs w:val="22"/>
         </w:rPr>
         <w:t>Installation Files Directory</w:t>
       </w:r>
       <w:r>
         <w:rPr>
-          <w:sz w:val="22"/>
           <w:szCs w:val="22"/>
         </w:rPr>
         <w:t xml:space="preserve"> under install\resources.</w:t>
@@ -4129,7 +4109,7 @@
       <w:pPr>
         <w:pStyle w:val="Heading3"/>
       </w:pPr>
-      <w:bookmarkStart w:id="17" w:name="_Toc429402389"/>
+      <w:bookmarkStart w:id="17" w:name="_Toc430157947"/>
       <w:r>
         <w:t xml:space="preserve">Build </w:t>
       </w:r>
@@ -4144,13 +4124,11 @@
       <w:pPr>
         <w:pStyle w:val="BodyText"/>
         <w:rPr>
-          <w:sz w:val="22"/>
-          <w:szCs w:val="22"/>
-        </w:rPr>
-      </w:pPr>
-      <w:r>
-        <w:rPr>
-          <w:sz w:val="22"/>
+          <w:szCs w:val="22"/>
+        </w:rPr>
+      </w:pPr>
+      <w:r>
+        <w:rPr>
           <w:szCs w:val="22"/>
         </w:rPr>
         <w:t xml:space="preserve">Refer to the Developer Guide for instructions on assembling the Web Application Archive, </w:t>
@@ -4158,7 +4136,6 @@
       <w:proofErr w:type="spellStart"/>
       <w:r>
         <w:rPr>
-          <w:sz w:val="22"/>
           <w:szCs w:val="22"/>
         </w:rPr>
         <w:t>srcalc.war</w:t>
@@ -4166,7 +4143,6 @@
       <w:proofErr w:type="spellEnd"/>
       <w:r>
         <w:rPr>
-          <w:sz w:val="22"/>
           <w:szCs w:val="22"/>
         </w:rPr>
         <w:t xml:space="preserve">. Transfer </w:t>
@@ -4174,7 +4150,6 @@
       <w:proofErr w:type="spellStart"/>
       <w:r>
         <w:rPr>
-          <w:sz w:val="22"/>
           <w:szCs w:val="22"/>
         </w:rPr>
         <w:t>srcalc.war</w:t>
@@ -4182,7 +4157,6 @@
       <w:proofErr w:type="spellEnd"/>
       <w:r>
         <w:rPr>
-          <w:sz w:val="22"/>
           <w:szCs w:val="22"/>
         </w:rPr>
         <w:t xml:space="preserve"> to the install directory within the </w:t>
@@ -4190,14 +4164,12 @@
       <w:r>
         <w:rPr>
           <w:i/>
-          <w:sz w:val="22"/>
           <w:szCs w:val="22"/>
         </w:rPr>
         <w:t>Installation Files Directory</w:t>
       </w:r>
       <w:r>
         <w:rPr>
-          <w:sz w:val="22"/>
           <w:szCs w:val="22"/>
         </w:rPr>
         <w:t>.</w:t>
@@ -4207,8 +4179,9 @@
       <w:pPr>
         <w:pStyle w:val="Heading2"/>
       </w:pPr>
-      <w:bookmarkStart w:id="18" w:name="_Toc429402390"/>
-      <w:r>
+      <w:bookmarkStart w:id="18" w:name="_Toc430157948"/>
+      <w:r>
+        <w:lastRenderedPageBreak/>
         <w:t>Installation Procedure</w:t>
       </w:r>
       <w:bookmarkEnd w:id="18"/>
@@ -4217,27 +4190,23 @@
       <w:pPr>
         <w:pStyle w:val="BodyText"/>
         <w:rPr>
-          <w:sz w:val="22"/>
-          <w:szCs w:val="22"/>
-        </w:rPr>
-      </w:pPr>
-      <w:r>
-        <w:rPr>
-          <w:sz w:val="22"/>
+          <w:szCs w:val="22"/>
+        </w:rPr>
+      </w:pPr>
+      <w:r>
+        <w:rPr>
           <w:szCs w:val="22"/>
         </w:rPr>
         <w:t>Please follow the</w:t>
       </w:r>
       <w:r>
         <w:rPr>
-          <w:sz w:val="22"/>
           <w:szCs w:val="22"/>
         </w:rPr>
         <w:t xml:space="preserve"> below steps to install the ASRC</w:t>
       </w:r>
       <w:r>
         <w:rPr>
-          <w:sz w:val="22"/>
           <w:szCs w:val="22"/>
         </w:rPr>
         <w:t xml:space="preserve"> on the Windows Application Server.</w:t>
@@ -4251,68 +4220,58 @@
           <w:numId w:val="17"/>
         </w:numPr>
         <w:rPr>
-          <w:sz w:val="22"/>
-          <w:szCs w:val="22"/>
-        </w:rPr>
-      </w:pPr>
-      <w:r>
-        <w:rPr>
-          <w:sz w:val="22"/>
+          <w:szCs w:val="22"/>
+        </w:rPr>
+      </w:pPr>
+      <w:r>
+        <w:rPr>
           <w:szCs w:val="22"/>
         </w:rPr>
         <w:t xml:space="preserve">Run the Java SE Development Kit installer downloaded in Section </w:t>
       </w:r>
       <w:r>
         <w:rPr>
-          <w:sz w:val="22"/>
           <w:szCs w:val="22"/>
         </w:rPr>
         <w:fldChar w:fldCharType="begin"/>
       </w:r>
       <w:r>
         <w:rPr>
-          <w:sz w:val="22"/>
           <w:szCs w:val="22"/>
         </w:rPr>
         <w:instrText xml:space="preserve"> REF _Ref404605576 \r \h </w:instrText>
       </w:r>
       <w:r>
         <w:rPr>
-          <w:sz w:val="22"/>
           <w:szCs w:val="22"/>
         </w:rPr>
         <w:instrText xml:space="preserve"> \* MERGEFORMAT </w:instrText>
       </w:r>
       <w:r>
         <w:rPr>
-          <w:sz w:val="22"/>
-          <w:szCs w:val="22"/>
-        </w:rPr>
-      </w:r>
-      <w:r>
-        <w:rPr>
-          <w:sz w:val="22"/>
+          <w:szCs w:val="22"/>
+        </w:rPr>
+      </w:r>
+      <w:r>
+        <w:rPr>
           <w:szCs w:val="22"/>
         </w:rPr>
         <w:fldChar w:fldCharType="separate"/>
       </w:r>
       <w:r>
         <w:rPr>
-          <w:sz w:val="22"/>
           <w:szCs w:val="22"/>
         </w:rPr>
         <w:t>3.1.3</w:t>
       </w:r>
       <w:r>
         <w:rPr>
-          <w:sz w:val="22"/>
           <w:szCs w:val="22"/>
         </w:rPr>
         <w:fldChar w:fldCharType="end"/>
       </w:r>
       <w:r>
         <w:rPr>
-          <w:sz w:val="22"/>
           <w:szCs w:val="22"/>
         </w:rPr>
         <w:t xml:space="preserve"> above. You may accept all the default configuration options.</w:t>
@@ -4326,13 +4285,11 @@
           <w:numId w:val="17"/>
         </w:numPr>
         <w:rPr>
-          <w:sz w:val="22"/>
-          <w:szCs w:val="22"/>
-        </w:rPr>
-      </w:pPr>
-      <w:r>
-        <w:rPr>
-          <w:sz w:val="22"/>
+          <w:szCs w:val="22"/>
+        </w:rPr>
+      </w:pPr>
+      <w:r>
+        <w:rPr>
           <w:szCs w:val="22"/>
         </w:rPr>
         <w:t xml:space="preserve">Add a system Environment </w:t>
@@ -4340,7 +4297,6 @@
       <w:proofErr w:type="spellStart"/>
       <w:r>
         <w:rPr>
-          <w:sz w:val="22"/>
           <w:szCs w:val="22"/>
         </w:rPr>
         <w:t>Javariable</w:t>
@@ -4348,7 +4304,6 @@
       <w:proofErr w:type="spellEnd"/>
       <w:r>
         <w:rPr>
-          <w:sz w:val="22"/>
           <w:szCs w:val="22"/>
         </w:rPr>
         <w:t xml:space="preserve"> JAVA_HOME pointing to the Java Development Kit (JDK) installation directory (e.g., C:\Program Files\Java\jdk1.7.0_40).</w:t>
@@ -4362,20 +4317,17 @@
           <w:numId w:val="17"/>
         </w:numPr>
         <w:rPr>
-          <w:sz w:val="22"/>
-          <w:szCs w:val="22"/>
-        </w:rPr>
-      </w:pPr>
-      <w:r>
-        <w:rPr>
-          <w:sz w:val="22"/>
+          <w:szCs w:val="22"/>
+        </w:rPr>
+      </w:pPr>
+      <w:r>
+        <w:rPr>
           <w:szCs w:val="22"/>
         </w:rPr>
         <w:t xml:space="preserve">Run the MySQL installer manually before proceeding. </w:t>
       </w:r>
       <w:r>
         <w:rPr>
-          <w:sz w:val="22"/>
           <w:szCs w:val="22"/>
         </w:rPr>
         <w:t>If the installer is not run before the install.bat file is run, the MySQL installer will fail during the automatic installation.</w:t>
@@ -4389,13 +4341,11 @@
           <w:numId w:val="17"/>
         </w:numPr>
         <w:rPr>
-          <w:sz w:val="22"/>
-          <w:szCs w:val="22"/>
-        </w:rPr>
-      </w:pPr>
-      <w:r>
-        <w:rPr>
-          <w:sz w:val="22"/>
+          <w:szCs w:val="22"/>
+        </w:rPr>
+      </w:pPr>
+      <w:r>
+        <w:rPr>
           <w:szCs w:val="22"/>
         </w:rPr>
         <w:t xml:space="preserve">Open an Administrator Command Prompt in the </w:t>
@@ -4403,14 +4353,12 @@
       <w:r>
         <w:rPr>
           <w:i/>
-          <w:sz w:val="22"/>
           <w:szCs w:val="22"/>
         </w:rPr>
         <w:t>Installation Files Directory</w:t>
       </w:r>
       <w:r>
         <w:rPr>
-          <w:sz w:val="22"/>
           <w:szCs w:val="22"/>
         </w:rPr>
         <w:t>.</w:t>
@@ -4424,13 +4372,11 @@
           <w:numId w:val="17"/>
         </w:numPr>
         <w:rPr>
-          <w:sz w:val="22"/>
-          <w:szCs w:val="22"/>
-        </w:rPr>
-      </w:pPr>
-      <w:r>
-        <w:rPr>
-          <w:sz w:val="22"/>
+          <w:szCs w:val="22"/>
+        </w:rPr>
+      </w:pPr>
+      <w:r>
+        <w:rPr>
           <w:szCs w:val="22"/>
         </w:rPr>
         <w:t>Change directory to the install directory.</w:t>
@@ -4447,9 +4393,9 @@
       </w:pPr>
       <w:r>
         <w:rPr>
-          <w:sz w:val="22"/>
-          <w:szCs w:val="22"/>
-        </w:rPr>
+          <w:szCs w:val="22"/>
+        </w:rPr>
+        <w:lastRenderedPageBreak/>
         <w:t>Run install.bat.</w:t>
       </w:r>
       <w:r>
@@ -4506,18 +4452,31 @@
       <w:pPr>
         <w:pStyle w:val="Caption"/>
       </w:pPr>
-      <w:bookmarkStart w:id="19" w:name="_Toc429402402"/>
+      <w:bookmarkStart w:id="19" w:name="_Toc430157932"/>
       <w:r>
         <w:t xml:space="preserve">Figure </w:t>
       </w:r>
-      <w:fldSimple w:instr=" SEQ Figure \* ARABIC ">
-        <w:r>
-          <w:rPr>
-            <w:noProof/>
-          </w:rPr>
-          <w:t>1</w:t>
-        </w:r>
-      </w:fldSimple>
+      <w:r>
+        <w:fldChar w:fldCharType="begin"/>
+      </w:r>
+      <w:r>
+        <w:instrText xml:space="preserve"> SEQ Figure \* ARABIC </w:instrText>
+      </w:r>
+      <w:r>
+        <w:fldChar w:fldCharType="separate"/>
+      </w:r>
+      <w:r>
+        <w:rPr>
+          <w:noProof/>
+        </w:rPr>
+        <w:t>1</w:t>
+      </w:r>
+      <w:r>
+        <w:rPr>
+          <w:noProof/>
+        </w:rPr>
+        <w:fldChar w:fldCharType="end"/>
+      </w:r>
       <w:r>
         <w:t xml:space="preserve"> - Install.bat</w:t>
       </w:r>
@@ -4531,13 +4490,11 @@
           <w:numId w:val="17"/>
         </w:numPr>
         <w:rPr>
-          <w:sz w:val="22"/>
-          <w:szCs w:val="22"/>
-        </w:rPr>
-      </w:pPr>
-      <w:r>
-        <w:rPr>
-          <w:sz w:val="22"/>
+          <w:szCs w:val="22"/>
+        </w:rPr>
+      </w:pPr>
+      <w:r>
+        <w:rPr>
           <w:szCs w:val="22"/>
         </w:rPr>
         <w:t>Wait for the installer to complete. Installation is automatic.</w:t>
@@ -4551,13 +4508,11 @@
           <w:numId w:val="17"/>
         </w:numPr>
         <w:rPr>
-          <w:sz w:val="22"/>
-          <w:szCs w:val="22"/>
-        </w:rPr>
-      </w:pPr>
-      <w:r>
-        <w:rPr>
-          <w:sz w:val="22"/>
+          <w:szCs w:val="22"/>
+        </w:rPr>
+      </w:pPr>
+      <w:r>
+        <w:rPr>
           <w:szCs w:val="22"/>
         </w:rPr>
         <w:t>Optional: the installer creates a Glassfish Administrative user called “admin” with a password of “</w:t>
@@ -4565,7 +4520,6 @@
       <w:proofErr w:type="spellStart"/>
       <w:r>
         <w:rPr>
-          <w:sz w:val="22"/>
           <w:szCs w:val="22"/>
         </w:rPr>
         <w:t>AsrcAdminGf</w:t>
@@ -4573,7 +4527,6 @@
       <w:proofErr w:type="spellEnd"/>
       <w:r>
         <w:rPr>
-          <w:sz w:val="22"/>
           <w:szCs w:val="22"/>
         </w:rPr>
         <w:t xml:space="preserve">”. If desired, you may change this password now using the admin console running at </w:t>
@@ -4582,7 +4535,6 @@
         <w:r>
           <w:rPr>
             <w:rStyle w:val="Hyperlink"/>
-            <w:sz w:val="22"/>
             <w:szCs w:val="22"/>
           </w:rPr>
           <w:t>http://localhost:4848/</w:t>
@@ -4590,7 +4542,6 @@
       </w:hyperlink>
       <w:r>
         <w:rPr>
-          <w:sz w:val="22"/>
           <w:szCs w:val="22"/>
         </w:rPr>
         <w:t>.</w:t>
@@ -4604,13 +4555,11 @@
           <w:numId w:val="17"/>
         </w:numPr>
         <w:rPr>
-          <w:sz w:val="22"/>
-          <w:szCs w:val="22"/>
-        </w:rPr>
-      </w:pPr>
-      <w:r>
-        <w:rPr>
-          <w:sz w:val="22"/>
+          <w:szCs w:val="22"/>
+        </w:rPr>
+      </w:pPr>
+      <w:r>
+        <w:rPr>
           <w:szCs w:val="22"/>
         </w:rPr>
         <w:t>If necessary, create a Windows Firewall rule to allow inbound traffic on port 80.</w:t>
@@ -4620,7 +4569,7 @@
       <w:pPr>
         <w:pStyle w:val="Heading2"/>
       </w:pPr>
-      <w:bookmarkStart w:id="20" w:name="_Toc429402391"/>
+      <w:bookmarkStart w:id="20" w:name="_Toc430157949"/>
       <w:r>
         <w:t>Post-installation</w:t>
       </w:r>
@@ -4630,13 +4579,11 @@
       <w:pPr>
         <w:pStyle w:val="BodyText"/>
         <w:rPr>
-          <w:sz w:val="22"/>
-          <w:szCs w:val="22"/>
-        </w:rPr>
-      </w:pPr>
-      <w:r>
-        <w:rPr>
-          <w:sz w:val="22"/>
+          <w:szCs w:val="22"/>
+        </w:rPr>
+      </w:pPr>
+      <w:r>
+        <w:rPr>
           <w:szCs w:val="22"/>
         </w:rPr>
         <w:t xml:space="preserve">After installation, open a web browser and browse to </w:t>
@@ -4645,7 +4592,6 @@
         <w:r>
           <w:rPr>
             <w:rStyle w:val="Hyperlink"/>
-            <w:sz w:val="22"/>
             <w:szCs w:val="22"/>
           </w:rPr>
           <w:t>http://[servername]/srcalc/</w:t>
@@ -4653,23 +4599,18 @@
       </w:hyperlink>
       <w:r>
         <w:rPr>
-          <w:sz w:val="22"/>
           <w:szCs w:val="22"/>
         </w:rPr>
         <w:t>, replacing [</w:t>
       </w:r>
-      <w:proofErr w:type="spellStart"/>
-      <w:r>
-        <w:rPr>
-          <w:sz w:val="22"/>
-          <w:szCs w:val="22"/>
-        </w:rPr>
-        <w:t>servername</w:t>
-      </w:r>
-      <w:proofErr w:type="spellEnd"/>
-      <w:r>
-        <w:rPr>
-          <w:sz w:val="22"/>
+      <w:r>
+        <w:rPr>
+          <w:szCs w:val="22"/>
+        </w:rPr>
+        <w:t>server name</w:t>
+      </w:r>
+      <w:r>
+        <w:rPr>
           <w:szCs w:val="22"/>
         </w:rPr>
         <w:t xml:space="preserve">] with the </w:t>
@@ -4677,7 +4618,6 @@
       <w:r>
         <w:rPr>
           <w:i/>
-          <w:sz w:val="22"/>
           <w:szCs w:val="22"/>
         </w:rPr>
         <w:t xml:space="preserve">Server </w:t>
@@ -4685,97 +4625,83 @@
       <w:r>
         <w:rPr>
           <w:i/>
-          <w:sz w:val="22"/>
           <w:szCs w:val="22"/>
         </w:rPr>
         <w:t>DNS Name</w:t>
       </w:r>
       <w:r>
         <w:rPr>
-          <w:sz w:val="22"/>
           <w:szCs w:val="22"/>
         </w:rPr>
         <w:t xml:space="preserve"> from the </w:t>
       </w:r>
       <w:r>
         <w:rPr>
-          <w:sz w:val="22"/>
           <w:szCs w:val="22"/>
         </w:rPr>
         <w:fldChar w:fldCharType="begin"/>
       </w:r>
       <w:r>
         <w:rPr>
-          <w:sz w:val="22"/>
           <w:szCs w:val="22"/>
         </w:rPr>
         <w:instrText xml:space="preserve"> REF _Ref404604190 \h </w:instrText>
       </w:r>
       <w:r>
         <w:rPr>
-          <w:sz w:val="22"/>
           <w:szCs w:val="22"/>
         </w:rPr>
         <w:instrText xml:space="preserve"> \* MERGEFORMAT </w:instrText>
       </w:r>
       <w:r>
         <w:rPr>
-          <w:sz w:val="22"/>
-          <w:szCs w:val="22"/>
-        </w:rPr>
-      </w:r>
-      <w:r>
-        <w:rPr>
-          <w:sz w:val="22"/>
+          <w:szCs w:val="22"/>
+        </w:rPr>
+      </w:r>
+      <w:r>
+        <w:rPr>
           <w:szCs w:val="22"/>
         </w:rPr>
         <w:fldChar w:fldCharType="separate"/>
       </w:r>
       <w:r>
         <w:rPr>
-          <w:sz w:val="22"/>
           <w:szCs w:val="22"/>
         </w:rPr>
         <w:t>Installation Parameters Table</w:t>
       </w:r>
       <w:r>
         <w:rPr>
-          <w:sz w:val="22"/>
           <w:szCs w:val="22"/>
         </w:rPr>
         <w:fldChar w:fldCharType="end"/>
       </w:r>
       <w:r>
         <w:rPr>
-          <w:sz w:val="22"/>
           <w:szCs w:val="22"/>
         </w:rPr>
         <w:t xml:space="preserve">. </w:t>
       </w:r>
       <w:r>
         <w:rPr>
-          <w:sz w:val="22"/>
           <w:szCs w:val="22"/>
         </w:rPr>
         <w:t>If the installation has succeeded, y</w:t>
       </w:r>
       <w:r>
         <w:rPr>
-          <w:sz w:val="22"/>
           <w:szCs w:val="22"/>
         </w:rPr>
         <w:t xml:space="preserve">ou should be presented with a </w:t>
       </w:r>
       <w:r>
         <w:rPr>
-          <w:sz w:val="22"/>
           <w:szCs w:val="22"/>
         </w:rPr>
         <w:t>login screen to the ASRC</w:t>
       </w:r>
       <w:r>
         <w:rPr>
-          <w:sz w:val="22"/>
           <w:szCs w:val="22"/>
         </w:rPr>
         <w:t>.</w:t>
@@ -4785,8 +4711,9 @@
       <w:pPr>
         <w:pStyle w:val="Heading2"/>
       </w:pPr>
-      <w:bookmarkStart w:id="21" w:name="_Toc429402392"/>
-      <w:r>
+      <w:bookmarkStart w:id="21" w:name="_Toc430157950"/>
+      <w:r>
+        <w:lastRenderedPageBreak/>
         <w:t>Uninstall or Roll-back</w:t>
       </w:r>
       <w:bookmarkEnd w:id="21"/>
@@ -4795,13 +4722,11 @@
       <w:pPr>
         <w:pStyle w:val="BodyText"/>
         <w:rPr>
-          <w:sz w:val="22"/>
-          <w:szCs w:val="22"/>
-        </w:rPr>
-      </w:pPr>
-      <w:r>
-        <w:rPr>
-          <w:sz w:val="22"/>
+          <w:szCs w:val="22"/>
+        </w:rPr>
+      </w:pPr>
+      <w:r>
+        <w:rPr>
           <w:szCs w:val="22"/>
         </w:rPr>
         <w:t>As a brand-new prototype application, no roll-back procedure is applicable.</w:t>
@@ -4811,13 +4736,11 @@
       <w:pPr>
         <w:pStyle w:val="BodyText"/>
         <w:rPr>
-          <w:sz w:val="22"/>
-          <w:szCs w:val="22"/>
-        </w:rPr>
-      </w:pPr>
-      <w:r>
-        <w:rPr>
-          <w:sz w:val="22"/>
+          <w:szCs w:val="22"/>
+        </w:rPr>
+      </w:pPr>
+      <w:r>
+        <w:rPr>
           <w:szCs w:val="22"/>
         </w:rPr>
         <w:t>To uninstall the application, perform the following steps:</w:t>
@@ -4831,13 +4754,11 @@
           <w:numId w:val="18"/>
         </w:numPr>
         <w:rPr>
-          <w:sz w:val="22"/>
-          <w:szCs w:val="22"/>
-        </w:rPr>
-      </w:pPr>
-      <w:r>
-        <w:rPr>
-          <w:sz w:val="22"/>
+          <w:szCs w:val="22"/>
+        </w:rPr>
+      </w:pPr>
+      <w:r>
+        <w:rPr>
           <w:szCs w:val="22"/>
         </w:rPr>
         <w:t xml:space="preserve">Run the following command: C:\asrc\glassfish3\uninstall.exe -j "C:\Program Files\Java\jdk1.7.0_71" </w:t>
@@ -4851,13 +4772,11 @@
           <w:numId w:val="18"/>
         </w:numPr>
         <w:rPr>
-          <w:sz w:val="22"/>
-          <w:szCs w:val="22"/>
-        </w:rPr>
-      </w:pPr>
-      <w:r>
-        <w:rPr>
-          <w:sz w:val="22"/>
+          <w:szCs w:val="22"/>
+        </w:rPr>
+      </w:pPr>
+      <w:r>
+        <w:rPr>
           <w:szCs w:val="22"/>
         </w:rPr>
         <w:t xml:space="preserve">Uninstall </w:t>
@@ -4865,14 +4784,12 @@
       <w:r>
         <w:rPr>
           <w:i/>
-          <w:sz w:val="22"/>
           <w:szCs w:val="22"/>
         </w:rPr>
         <w:t>MySQL Server 5.6</w:t>
       </w:r>
       <w:r>
         <w:rPr>
-          <w:sz w:val="22"/>
           <w:szCs w:val="22"/>
         </w:rPr>
         <w:t xml:space="preserve"> and </w:t>
@@ -4880,14 +4797,12 @@
       <w:r>
         <w:rPr>
           <w:i/>
-          <w:sz w:val="22"/>
           <w:szCs w:val="22"/>
         </w:rPr>
         <w:t>MySQL Connector J</w:t>
       </w:r>
       <w:r>
         <w:rPr>
-          <w:sz w:val="22"/>
           <w:szCs w:val="22"/>
         </w:rPr>
         <w:t xml:space="preserve"> using Windows </w:t>
@@ -4895,14 +4810,12 @@
       <w:r>
         <w:rPr>
           <w:i/>
-          <w:sz w:val="22"/>
           <w:szCs w:val="22"/>
         </w:rPr>
         <w:t>Programs and Features</w:t>
       </w:r>
       <w:r>
         <w:rPr>
-          <w:sz w:val="22"/>
           <w:szCs w:val="22"/>
         </w:rPr>
         <w:t>.</w:t>
@@ -4912,7 +4825,7 @@
       <w:pPr>
         <w:pStyle w:val="Heading1"/>
       </w:pPr>
-      <w:bookmarkStart w:id="22" w:name="_Toc429402393"/>
+      <w:bookmarkStart w:id="22" w:name="_Toc430157951"/>
       <w:r>
         <w:t xml:space="preserve">VistA Patch </w:t>
       </w:r>
@@ -4925,7 +4838,7 @@
       <w:pPr>
         <w:pStyle w:val="Heading2"/>
       </w:pPr>
-      <w:bookmarkStart w:id="23" w:name="_Toc429402394"/>
+      <w:bookmarkStart w:id="23" w:name="_Toc430157952"/>
       <w:r>
         <w:t>Pre-Installation Instructions</w:t>
       </w:r>
@@ -4936,10 +4849,16 @@
         <w:pStyle w:val="BodyText"/>
         <w:numPr>
           <w:ilvl w:val="0"/>
-          <w:numId w:val="34"/>
+          <w:numId w:val="39"/>
         </w:numPr>
-      </w:pPr>
-      <w:r>
+        <w:rPr>
+          <w:szCs w:val="22"/>
+        </w:rPr>
+      </w:pPr>
+      <w:r>
+        <w:rPr>
+          <w:szCs w:val="22"/>
+        </w:rPr>
         <w:t xml:space="preserve">This patch may be installed during normal business hours. </w:t>
       </w:r>
     </w:p>
@@ -4948,10 +4867,16 @@
         <w:pStyle w:val="BodyText"/>
         <w:numPr>
           <w:ilvl w:val="0"/>
-          <w:numId w:val="34"/>
+          <w:numId w:val="39"/>
         </w:numPr>
-      </w:pPr>
-      <w:r>
+        <w:rPr>
+          <w:szCs w:val="22"/>
+        </w:rPr>
+      </w:pPr>
+      <w:r>
+        <w:rPr>
+          <w:szCs w:val="22"/>
+        </w:rPr>
         <w:t xml:space="preserve">This patch may be installed with the users on the system. </w:t>
       </w:r>
     </w:p>
@@ -4960,10 +4885,16 @@
         <w:pStyle w:val="BodyText"/>
         <w:numPr>
           <w:ilvl w:val="0"/>
-          <w:numId w:val="34"/>
+          <w:numId w:val="39"/>
         </w:numPr>
-      </w:pPr>
-      <w:r>
+        <w:rPr>
+          <w:szCs w:val="22"/>
+        </w:rPr>
+      </w:pPr>
+      <w:r>
+        <w:rPr>
+          <w:szCs w:val="22"/>
+        </w:rPr>
         <w:t>This patch should take less than five (5) minutes to install.</w:t>
       </w:r>
     </w:p>
@@ -4971,7 +4902,7 @@
       <w:pPr>
         <w:pStyle w:val="Heading2"/>
       </w:pPr>
-      <w:bookmarkStart w:id="24" w:name="_Toc429402395"/>
+      <w:bookmarkStart w:id="24" w:name="_Toc430157953"/>
       <w:r>
         <w:t>Installation Instructions</w:t>
       </w:r>
@@ -4998,10 +4929,13 @@
         </w:numPr>
       </w:pPr>
       <w:r>
-        <w:t xml:space="preserve">From the Kernel Installation and Distribution System </w:t>
-      </w:r>
-      <w:r>
-        <w:t xml:space="preserve">(KIDS) </w:t>
+        <w:t xml:space="preserve">From the </w:t>
+      </w:r>
+      <w:r>
+        <w:t>KIDS</w:t>
+      </w:r>
+      <w:r>
+        <w:t xml:space="preserve"> </w:t>
       </w:r>
       <w:r>
         <w:t>Menu in VistA, select the Installation Menu. From this menu, select Load a Distribution and enter the path and host file name to load.</w:t>
@@ -5034,6 +4968,7 @@
         </w:numPr>
       </w:pPr>
       <w:r>
+        <w:lastRenderedPageBreak/>
         <w:t>Backup a Transport Global - This option will create a backup</w:t>
       </w:r>
       <w:r>
@@ -5187,7 +5122,7 @@
       <w:pPr>
         <w:pStyle w:val="Heading2"/>
       </w:pPr>
-      <w:bookmarkStart w:id="25" w:name="_Toc429402396"/>
+      <w:bookmarkStart w:id="25" w:name="_Toc430157954"/>
       <w:r>
         <w:t>Post-Installation Instructions</w:t>
       </w:r>
@@ -5196,6 +5131,10 @@
     <w:p>
       <w:pPr>
         <w:pStyle w:val="BodyText"/>
+        <w:numPr>
+          <w:ilvl w:val="0"/>
+          <w:numId w:val="38"/>
+        </w:numPr>
       </w:pPr>
       <w:r>
         <w:t>The new menu option SR ASRC (ASRC RPC</w:t>
@@ -5225,58 +5164,183 @@
     <w:p>
       <w:pPr>
         <w:pStyle w:val="BodyText"/>
-      </w:pPr>
+        <w:ind w:left="720"/>
+      </w:pPr>
+      <w:r>
+        <w:t xml:space="preserve">Note: Being that all </w:t>
+      </w:r>
+      <w:r>
+        <w:t xml:space="preserve">Computerized Patient Record System </w:t>
+      </w:r>
+      <w:r>
+        <w:t>(</w:t>
+      </w:r>
+      <w:r>
+        <w:t>CPRS</w:t>
+      </w:r>
+      <w:r>
+        <w:t>)</w:t>
+      </w:r>
+      <w:r>
+        <w:t xml:space="preserve"> users are expected to </w:t>
+      </w:r>
+      <w:r>
+        <w:t>have access to</w:t>
+      </w:r>
+      <w:r>
+        <w:t xml:space="preserve"> the ASRC Tool once introduced to production, the </w:t>
+      </w:r>
+      <w:r>
+        <w:t xml:space="preserve">production version of the </w:t>
+      </w:r>
+      <w:r>
+        <w:t xml:space="preserve">Surgery VistA patch </w:t>
+      </w:r>
+      <w:r>
+        <w:t>containing the</w:t>
+      </w:r>
+      <w:r>
+        <w:t xml:space="preserve"> VistA portion </w:t>
+      </w:r>
+      <w:r>
+        <w:t xml:space="preserve">of the ASRC software can be designed with a post-installation routine that will automatically added the SR ASRC menu as a Secondary Menu option to all existing users who already have the OR CPRS </w:t>
+      </w:r>
+      <w:r>
+        <w:t>Graphical User Interface (</w:t>
+      </w:r>
+      <w:r>
+        <w:t>GUI</w:t>
+      </w:r>
+      <w:r>
+        <w:t>)</w:t>
+      </w:r>
+      <w:r>
+        <w:t xml:space="preserve"> CHART menu option set as either their Primary or Secondary Menu option. After the release and installation of the ASRC VistA patch, any new CPRS user added to the New Person file would have to have the SR ASRC menu manually added as their Secondary Menu option.</w:t>
+      </w:r>
     </w:p>
     <w:p>
       <w:pPr>
         <w:pStyle w:val="BodyText"/>
-      </w:pPr>
-      <w:r>
-        <w:t xml:space="preserve">Note: Being that all </w:t>
-      </w:r>
-      <w:r>
-        <w:t xml:space="preserve">Computerized Patient Record System </w:t>
-      </w:r>
-      <w:r>
-        <w:t>(</w:t>
-      </w:r>
-      <w:r>
-        <w:t>CPRS</w:t>
+        <w:numPr>
+          <w:ilvl w:val="0"/>
+          <w:numId w:val="38"/>
+        </w:numPr>
+      </w:pPr>
+      <w:r>
+        <w:t xml:space="preserve">The new web </w:t>
+      </w:r>
+      <w:r>
+        <w:t>Uniform Resource Locator (</w:t>
+      </w:r>
+      <w:r>
+        <w:t>URL</w:t>
       </w:r>
       <w:r>
         <w:t>)</w:t>
       </w:r>
       <w:r>
-        <w:t xml:space="preserve"> users are expected to </w:t>
-      </w:r>
-      <w:r>
-        <w:t>have access to</w:t>
-      </w:r>
-      <w:r>
-        <w:t xml:space="preserve"> the ASRC Tool once introduced to production, the </w:t>
-      </w:r>
-      <w:r>
-        <w:t xml:space="preserve">production version of the </w:t>
-      </w:r>
-      <w:r>
-        <w:t xml:space="preserve">Surgery VistA patch </w:t>
-      </w:r>
-      <w:r>
-        <w:t>containing the</w:t>
-      </w:r>
-      <w:r>
-        <w:t xml:space="preserve"> VistA portion </w:t>
-      </w:r>
-      <w:r>
-        <w:t>of the ASRC software can be designed with a post-installation routine that will automatically added the SR ASRC menu as a Secondary Menu option to all existing users who already have the OR CPRS GUI CHART menu option set as either their Primary or Secondary Menu option. After the release and installation of the ASRC VistA patch, any new CPRS user added to the New Person file would have to have the SR ASRC menu manually added as their Secondary Menu option.</w:t>
+        <w:t xml:space="preserve"> for the ASRC tool needs to be added to the CPRS GUI TOOLS parameter in VistA. </w:t>
+      </w:r>
+      <w:r>
+        <w:t xml:space="preserve">To do so, access the CPRS Manager Menu in VistA, select CPRS Configuration </w:t>
+      </w:r>
+      <w:r>
+        <w:t xml:space="preserve">Information Resources Management </w:t>
+      </w:r>
+      <w:r>
+        <w:t xml:space="preserve">(IRM), and then the General Parameter Tools option. </w:t>
+      </w:r>
+      <w:r>
+        <w:t xml:space="preserve">From the General Parameters Tools menu, select the </w:t>
+      </w:r>
+      <w:r>
+        <w:t xml:space="preserve">Edit Parameter Values option. </w:t>
+      </w:r>
+    </w:p>
+    <w:p>
+      <w:pPr>
+        <w:pStyle w:val="BodyText"/>
+        <w:ind w:left="720"/>
+      </w:pPr>
+      <w:r>
+        <w:t>When prompted for PARAMETER DEFINITION NAME, enter CPRS GUI TOOLS MENU. For the next prompt, enter “4” or “System.”</w:t>
+      </w:r>
+    </w:p>
+    <w:p>
+      <w:pPr>
+        <w:pStyle w:val="BodyText"/>
+        <w:ind w:left="720"/>
+      </w:pPr>
+      <w:r>
+        <w:t xml:space="preserve">Enter the sequence number for where the ASRC link </w:t>
+      </w:r>
+      <w:r>
+        <w:t>needs to be</w:t>
+      </w:r>
+      <w:r>
+        <w:t xml:space="preserve"> </w:t>
+      </w:r>
+      <w:r>
+        <w:t>display</w:t>
+      </w:r>
+      <w:r>
+        <w:t xml:space="preserve">ed under the CPRS Tools Menu. Then </w:t>
+      </w:r>
+      <w:r>
+        <w:t>enter the label and URL for ASRC, which should be similar to the following string:</w:t>
+      </w:r>
+    </w:p>
+    <w:p>
+      <w:pPr>
+        <w:pStyle w:val="BodyText"/>
+        <w:ind w:left="720"/>
+      </w:pPr>
+      <w:r>
+        <w:t>Name=Command: Automated Surgical Risk Calculator=</w:t>
+      </w:r>
+    </w:p>
+    <w:p>
+      <w:pPr>
+        <w:pStyle w:val="BodyText"/>
+        <w:ind w:left="720"/>
+        <w:rPr>
+          <w:rStyle w:val="Hyperlink"/>
+        </w:rPr>
+      </w:pPr>
+      <w:hyperlink r:id="rId21" w:history="1">
+        <w:r>
+          <w:rPr>
+            <w:rStyle w:val="Hyperlink"/>
+          </w:rPr>
+          <w:t>http://asrcuat.vaftl.us/srcalc/newCalc?patientDfn=%DFN</w:t>
+        </w:r>
+      </w:hyperlink>
+    </w:p>
+    <w:p>
+      <w:pPr>
+        <w:pStyle w:val="BodyText"/>
+        <w:ind w:left="720"/>
+      </w:pPr>
+      <w:r>
+        <w:t>For additional information on adding entries to the CPRS Tools Menu, please refer to the CPRS Technical Manual: GUI Version.</w:t>
+      </w:r>
+    </w:p>
+    <w:p>
+      <w:pPr>
+        <w:pStyle w:val="BodyText"/>
+        <w:ind w:left="720"/>
+      </w:pPr>
+      <w:r>
+        <w:t>Note: Please replace the URL listed above with the actual URL being used in your development environment for accessing the ASRC web tool.</w:t>
       </w:r>
     </w:p>
     <w:p>
       <w:pPr>
         <w:pStyle w:val="Heading1"/>
       </w:pPr>
-      <w:bookmarkStart w:id="26" w:name="_Toc429402397"/>
-      <w:r>
+      <w:bookmarkStart w:id="26" w:name="_Toc430157955"/>
+      <w:r>
+        <w:lastRenderedPageBreak/>
         <w:t>Additional Information</w:t>
       </w:r>
       <w:bookmarkEnd w:id="26"/>
@@ -5285,7 +5349,7 @@
       <w:pPr>
         <w:pStyle w:val="Heading2"/>
       </w:pPr>
-      <w:bookmarkStart w:id="27" w:name="_Toc429402398"/>
+      <w:bookmarkStart w:id="27" w:name="_Toc430157956"/>
       <w:r>
         <w:t>Acronym Glossary</w:t>
       </w:r>
@@ -5295,18 +5359,31 @@
       <w:pPr>
         <w:pStyle w:val="Caption"/>
       </w:pPr>
-      <w:bookmarkStart w:id="28" w:name="_Toc429402401"/>
+      <w:bookmarkStart w:id="28" w:name="_Toc430157930"/>
       <w:r>
         <w:t xml:space="preserve">Table </w:t>
       </w:r>
-      <w:fldSimple w:instr=" SEQ Table \* ARABIC ">
-        <w:r>
-          <w:rPr>
-            <w:noProof/>
-          </w:rPr>
-          <w:t>2</w:t>
-        </w:r>
-      </w:fldSimple>
+      <w:r>
+        <w:fldChar w:fldCharType="begin"/>
+      </w:r>
+      <w:r>
+        <w:instrText xml:space="preserve"> SEQ Table \* ARABIC </w:instrText>
+      </w:r>
+      <w:r>
+        <w:fldChar w:fldCharType="separate"/>
+      </w:r>
+      <w:r>
+        <w:rPr>
+          <w:noProof/>
+        </w:rPr>
+        <w:t>2</w:t>
+      </w:r>
+      <w:r>
+        <w:rPr>
+          <w:noProof/>
+        </w:rPr>
+        <w:fldChar w:fldCharType="end"/>
+      </w:r>
       <w:r>
         <w:t xml:space="preserve"> - Acronym Glossary</w:t>
       </w:r>
@@ -5534,6 +5611,68 @@
               <w:pStyle w:val="TableText"/>
             </w:pPr>
             <w:r>
+              <w:t>GUI</w:t>
+            </w:r>
+          </w:p>
+        </w:tc>
+        <w:tc>
+          <w:tcPr>
+            <w:tcW w:w="3844" w:type="pct"/>
+          </w:tcPr>
+          <w:p>
+            <w:pPr>
+              <w:pStyle w:val="TableText"/>
+            </w:pPr>
+            <w:r>
+              <w:t>Graphical User Interface</w:t>
+            </w:r>
+          </w:p>
+        </w:tc>
+      </w:tr>
+      <w:tr>
+        <w:trPr>
+          <w:cantSplit/>
+        </w:trPr>
+        <w:tc>
+          <w:tcPr>
+            <w:tcW w:w="1156" w:type="pct"/>
+          </w:tcPr>
+          <w:p>
+            <w:pPr>
+              <w:pStyle w:val="TableText"/>
+            </w:pPr>
+            <w:r>
+              <w:t>IRM</w:t>
+            </w:r>
+          </w:p>
+        </w:tc>
+        <w:tc>
+          <w:tcPr>
+            <w:tcW w:w="3844" w:type="pct"/>
+          </w:tcPr>
+          <w:p>
+            <w:pPr>
+              <w:pStyle w:val="TableText"/>
+            </w:pPr>
+            <w:r>
+              <w:t>Information Resources Management</w:t>
+            </w:r>
+          </w:p>
+        </w:tc>
+      </w:tr>
+      <w:tr>
+        <w:trPr>
+          <w:cantSplit/>
+        </w:trPr>
+        <w:tc>
+          <w:tcPr>
+            <w:tcW w:w="1156" w:type="pct"/>
+          </w:tcPr>
+          <w:p>
+            <w:pPr>
+              <w:pStyle w:val="TableText"/>
+            </w:pPr>
+            <w:r>
               <w:t>JDK</w:t>
             </w:r>
           </w:p>
@@ -5596,6 +5735,37 @@
               <w:pStyle w:val="TableText"/>
             </w:pPr>
             <w:r>
+              <w:t>RPC</w:t>
+            </w:r>
+          </w:p>
+        </w:tc>
+        <w:tc>
+          <w:tcPr>
+            <w:tcW w:w="3844" w:type="pct"/>
+          </w:tcPr>
+          <w:p>
+            <w:pPr>
+              <w:pStyle w:val="TableText"/>
+            </w:pPr>
+            <w:r>
+              <w:t>Remote Procedure Call</w:t>
+            </w:r>
+          </w:p>
+        </w:tc>
+      </w:tr>
+      <w:tr>
+        <w:trPr>
+          <w:cantSplit/>
+        </w:trPr>
+        <w:tc>
+          <w:tcPr>
+            <w:tcW w:w="1156" w:type="pct"/>
+          </w:tcPr>
+          <w:p>
+            <w:pPr>
+              <w:pStyle w:val="TableText"/>
+            </w:pPr>
+            <w:r>
               <w:t>SQL</w:t>
             </w:r>
           </w:p>
@@ -5610,6 +5780,37 @@
             </w:pPr>
             <w:r>
               <w:t>Structured Query Language</w:t>
+            </w:r>
+          </w:p>
+        </w:tc>
+      </w:tr>
+      <w:tr>
+        <w:trPr>
+          <w:cantSplit/>
+        </w:trPr>
+        <w:tc>
+          <w:tcPr>
+            <w:tcW w:w="1156" w:type="pct"/>
+          </w:tcPr>
+          <w:p>
+            <w:pPr>
+              <w:pStyle w:val="TableText"/>
+            </w:pPr>
+            <w:r>
+              <w:t>URL</w:t>
+            </w:r>
+          </w:p>
+        </w:tc>
+        <w:tc>
+          <w:tcPr>
+            <w:tcW w:w="3844" w:type="pct"/>
+          </w:tcPr>
+          <w:p>
+            <w:pPr>
+              <w:pStyle w:val="TableText"/>
+            </w:pPr>
+            <w:r>
+              <w:t>Uniform Resource Locator</w:t>
             </w:r>
           </w:p>
         </w:tc>
@@ -5650,7 +5851,7 @@
       <w:pPr>
         <w:pStyle w:val="Heading2"/>
       </w:pPr>
-      <w:bookmarkStart w:id="29" w:name="_Toc429402399"/>
+      <w:bookmarkStart w:id="29" w:name="_Toc430157957"/>
       <w:r>
         <w:t>Contact Information</w:t>
       </w:r>
@@ -5677,29 +5878,25 @@
           <w:numId w:val="19"/>
         </w:numPr>
         <w:rPr>
-          <w:sz w:val="22"/>
-          <w:szCs w:val="22"/>
-        </w:rPr>
-      </w:pPr>
-      <w:r>
-        <w:rPr>
-          <w:sz w:val="22"/>
+          <w:szCs w:val="22"/>
+        </w:rPr>
+      </w:pPr>
+      <w:r>
+        <w:rPr>
           <w:szCs w:val="22"/>
         </w:rPr>
         <w:t>David Tombs, Java</w:t>
       </w:r>
       <w:r>
         <w:rPr>
-          <w:sz w:val="22"/>
           <w:szCs w:val="22"/>
         </w:rPr>
         <w:t xml:space="preserve"> Developer, 321.608.0919, </w:t>
       </w:r>
-      <w:hyperlink r:id="rId21" w:history="1">
+      <w:hyperlink r:id="rId22" w:history="1">
         <w:r>
           <w:rPr>
             <w:rStyle w:val="Hyperlink"/>
-            <w:sz w:val="22"/>
             <w:szCs w:val="22"/>
           </w:rPr>
           <w:t>David@libertyITS.com</w:t>
@@ -5714,36 +5911,31 @@
           <w:numId w:val="19"/>
         </w:numPr>
         <w:rPr>
-          <w:sz w:val="22"/>
-          <w:szCs w:val="22"/>
-        </w:rPr>
-      </w:pPr>
-      <w:r>
-        <w:rPr>
-          <w:sz w:val="22"/>
+          <w:szCs w:val="22"/>
+        </w:rPr>
+      </w:pPr>
+      <w:r>
+        <w:rPr>
           <w:szCs w:val="22"/>
         </w:rPr>
         <w:t>Jeff Swesky, VistA Developer, 904.207.8560</w:t>
       </w:r>
       <w:r>
         <w:rPr>
-          <w:sz w:val="22"/>
           <w:szCs w:val="22"/>
         </w:rPr>
         <w:t>,</w:t>
       </w:r>
       <w:r>
         <w:rPr>
-          <w:sz w:val="22"/>
           <w:szCs w:val="22"/>
         </w:rPr>
         <w:t xml:space="preserve"> </w:t>
       </w:r>
-      <w:hyperlink r:id="rId22" w:history="1">
+      <w:hyperlink r:id="rId23" w:history="1">
         <w:r>
           <w:rPr>
             <w:rStyle w:val="Hyperlink"/>
-            <w:sz w:val="22"/>
             <w:szCs w:val="22"/>
           </w:rPr>
           <w:t>Jeff.Swesky@hp.com</w:t>
@@ -5815,7 +6007,7 @@
       <w:rPr>
         <w:noProof/>
       </w:rPr>
-      <w:t>5</w:t>
+      <w:t>iv</w:t>
     </w:r>
     <w:r>
       <w:rPr>
@@ -7804,6 +7996,95 @@
     </w:lvl>
   </w:abstractNum>
   <w:abstractNum w:abstractNumId="17" w15:restartNumberingAfterBreak="0">
+    <w:nsid w:val="3C7E6791"/>
+    <w:multiLevelType w:val="hybridMultilevel"/>
+    <w:tmpl w:val="E2E4E8B0"/>
+    <w:lvl w:ilvl="0" w:tplc="0409000F">
+      <w:start w:val="1"/>
+      <w:numFmt w:val="decimal"/>
+      <w:lvlText w:val="%1."/>
+      <w:lvlJc w:val="left"/>
+      <w:pPr>
+        <w:ind w:left="720" w:hanging="360"/>
+      </w:pPr>
+      <w:rPr>
+        <w:rFonts w:hint="default"/>
+      </w:rPr>
+    </w:lvl>
+    <w:lvl w:ilvl="1" w:tplc="04090019" w:tentative="1">
+      <w:start w:val="1"/>
+      <w:numFmt w:val="lowerLetter"/>
+      <w:lvlText w:val="%2."/>
+      <w:lvlJc w:val="left"/>
+      <w:pPr>
+        <w:ind w:left="1440" w:hanging="360"/>
+      </w:pPr>
+    </w:lvl>
+    <w:lvl w:ilvl="2" w:tplc="0409001B" w:tentative="1">
+      <w:start w:val="1"/>
+      <w:numFmt w:val="lowerRoman"/>
+      <w:lvlText w:val="%3."/>
+      <w:lvlJc w:val="right"/>
+      <w:pPr>
+        <w:ind w:left="2160" w:hanging="180"/>
+      </w:pPr>
+    </w:lvl>
+    <w:lvl w:ilvl="3" w:tplc="0409000F" w:tentative="1">
+      <w:start w:val="1"/>
+      <w:numFmt w:val="decimal"/>
+      <w:lvlText w:val="%4."/>
+      <w:lvlJc w:val="left"/>
+      <w:pPr>
+        <w:ind w:left="2880" w:hanging="360"/>
+      </w:pPr>
+    </w:lvl>
+    <w:lvl w:ilvl="4" w:tplc="04090019" w:tentative="1">
+      <w:start w:val="1"/>
+      <w:numFmt w:val="lowerLetter"/>
+      <w:lvlText w:val="%5."/>
+      <w:lvlJc w:val="left"/>
+      <w:pPr>
+        <w:ind w:left="3600" w:hanging="360"/>
+      </w:pPr>
+    </w:lvl>
+    <w:lvl w:ilvl="5" w:tplc="0409001B" w:tentative="1">
+      <w:start w:val="1"/>
+      <w:numFmt w:val="lowerRoman"/>
+      <w:lvlText w:val="%6."/>
+      <w:lvlJc w:val="right"/>
+      <w:pPr>
+        <w:ind w:left="4320" w:hanging="180"/>
+      </w:pPr>
+    </w:lvl>
+    <w:lvl w:ilvl="6" w:tplc="0409000F" w:tentative="1">
+      <w:start w:val="1"/>
+      <w:numFmt w:val="decimal"/>
+      <w:lvlText w:val="%7."/>
+      <w:lvlJc w:val="left"/>
+      <w:pPr>
+        <w:ind w:left="5040" w:hanging="360"/>
+      </w:pPr>
+    </w:lvl>
+    <w:lvl w:ilvl="7" w:tplc="04090019" w:tentative="1">
+      <w:start w:val="1"/>
+      <w:numFmt w:val="lowerLetter"/>
+      <w:lvlText w:val="%8."/>
+      <w:lvlJc w:val="left"/>
+      <w:pPr>
+        <w:ind w:left="5760" w:hanging="360"/>
+      </w:pPr>
+    </w:lvl>
+    <w:lvl w:ilvl="8" w:tplc="0409001B" w:tentative="1">
+      <w:start w:val="1"/>
+      <w:numFmt w:val="lowerRoman"/>
+      <w:lvlText w:val="%9."/>
+      <w:lvlJc w:val="right"/>
+      <w:pPr>
+        <w:ind w:left="6480" w:hanging="180"/>
+      </w:pPr>
+    </w:lvl>
+  </w:abstractNum>
+  <w:abstractNum w:abstractNumId="18" w15:restartNumberingAfterBreak="0">
     <w:nsid w:val="42CF34E9"/>
     <w:multiLevelType w:val="hybridMultilevel"/>
     <w:tmpl w:val="1D64D0EA"/>
@@ -7944,7 +8225,7 @@
       </w:rPr>
     </w:lvl>
   </w:abstractNum>
-  <w:abstractNum w:abstractNumId="18" w15:restartNumberingAfterBreak="0">
+  <w:abstractNum w:abstractNumId="19" w15:restartNumberingAfterBreak="0">
     <w:nsid w:val="43BA6D60"/>
     <w:multiLevelType w:val="hybridMultilevel"/>
     <w:tmpl w:val="E1AAFA64"/>
@@ -8085,7 +8366,7 @@
       </w:rPr>
     </w:lvl>
   </w:abstractNum>
-  <w:abstractNum w:abstractNumId="19" w15:restartNumberingAfterBreak="0">
+  <w:abstractNum w:abstractNumId="20" w15:restartNumberingAfterBreak="0">
     <w:nsid w:val="442F78EF"/>
     <w:multiLevelType w:val="hybridMultilevel"/>
     <w:tmpl w:val="6A98B61C"/>
@@ -8171,7 +8452,7 @@
       </w:pPr>
     </w:lvl>
   </w:abstractNum>
-  <w:abstractNum w:abstractNumId="20" w15:restartNumberingAfterBreak="0">
+  <w:abstractNum w:abstractNumId="21" w15:restartNumberingAfterBreak="0">
     <w:nsid w:val="4B88626E"/>
     <w:multiLevelType w:val="hybridMultilevel"/>
     <w:tmpl w:val="E50CB2D0"/>
@@ -8257,7 +8538,7 @@
       </w:pPr>
     </w:lvl>
   </w:abstractNum>
-  <w:abstractNum w:abstractNumId="21" w15:restartNumberingAfterBreak="0">
+  <w:abstractNum w:abstractNumId="22" w15:restartNumberingAfterBreak="0">
     <w:nsid w:val="4BC63E69"/>
     <w:multiLevelType w:val="multilevel"/>
     <w:tmpl w:val="58E47D88"/>
@@ -8399,7 +8680,7 @@
       </w:rPr>
     </w:lvl>
   </w:abstractNum>
-  <w:abstractNum w:abstractNumId="22" w15:restartNumberingAfterBreak="0">
+  <w:abstractNum w:abstractNumId="23" w15:restartNumberingAfterBreak="0">
     <w:nsid w:val="5608331E"/>
     <w:multiLevelType w:val="hybridMultilevel"/>
     <w:tmpl w:val="A3C09F7E"/>
@@ -8485,7 +8766,7 @@
       </w:pPr>
     </w:lvl>
   </w:abstractNum>
-  <w:abstractNum w:abstractNumId="23" w15:restartNumberingAfterBreak="0">
+  <w:abstractNum w:abstractNumId="24" w15:restartNumberingAfterBreak="0">
     <w:nsid w:val="581571F7"/>
     <w:multiLevelType w:val="hybridMultilevel"/>
     <w:tmpl w:val="13EC8F6A"/>
@@ -8626,7 +8907,7 @@
       </w:rPr>
     </w:lvl>
   </w:abstractNum>
-  <w:abstractNum w:abstractNumId="24" w15:restartNumberingAfterBreak="0">
+  <w:abstractNum w:abstractNumId="25" w15:restartNumberingAfterBreak="0">
     <w:nsid w:val="606A0D49"/>
     <w:multiLevelType w:val="multilevel"/>
     <w:tmpl w:val="7772D7E8"/>
@@ -8767,7 +9048,7 @@
       </w:rPr>
     </w:lvl>
   </w:abstractNum>
-  <w:abstractNum w:abstractNumId="25" w15:restartNumberingAfterBreak="0">
+  <w:abstractNum w:abstractNumId="26" w15:restartNumberingAfterBreak="0">
     <w:nsid w:val="68654270"/>
     <w:multiLevelType w:val="multilevel"/>
     <w:tmpl w:val="330CCB86"/>
@@ -8892,7 +9173,7 @@
       </w:rPr>
     </w:lvl>
   </w:abstractNum>
-  <w:abstractNum w:abstractNumId="26" w15:restartNumberingAfterBreak="0">
+  <w:abstractNum w:abstractNumId="27" w15:restartNumberingAfterBreak="0">
     <w:nsid w:val="6AB612CC"/>
     <w:multiLevelType w:val="hybridMultilevel"/>
     <w:tmpl w:val="3EF23254"/>
@@ -9005,7 +9286,7 @@
       </w:rPr>
     </w:lvl>
   </w:abstractNum>
-  <w:abstractNum w:abstractNumId="27" w15:restartNumberingAfterBreak="0">
+  <w:abstractNum w:abstractNumId="28" w15:restartNumberingAfterBreak="0">
     <w:nsid w:val="6D5C2438"/>
     <w:multiLevelType w:val="hybridMultilevel"/>
     <w:tmpl w:val="9CEEF7A4"/>
@@ -9122,7 +9403,7 @@
       </w:pPr>
     </w:lvl>
   </w:abstractNum>
-  <w:abstractNum w:abstractNumId="28" w15:restartNumberingAfterBreak="0">
+  <w:abstractNum w:abstractNumId="29" w15:restartNumberingAfterBreak="0">
     <w:nsid w:val="6F182A87"/>
     <w:multiLevelType w:val="hybridMultilevel"/>
     <w:tmpl w:val="57642176"/>
@@ -9236,7 +9517,7 @@
       </w:pPr>
     </w:lvl>
   </w:abstractNum>
-  <w:abstractNum w:abstractNumId="29" w15:restartNumberingAfterBreak="0">
+  <w:abstractNum w:abstractNumId="30" w15:restartNumberingAfterBreak="0">
     <w:nsid w:val="71494325"/>
     <w:multiLevelType w:val="multilevel"/>
     <w:tmpl w:val="D9AC1A3A"/>
@@ -9350,7 +9631,7 @@
       </w:rPr>
     </w:lvl>
   </w:abstractNum>
-  <w:abstractNum w:abstractNumId="30" w15:restartNumberingAfterBreak="0">
+  <w:abstractNum w:abstractNumId="31" w15:restartNumberingAfterBreak="0">
     <w:nsid w:val="71D97049"/>
     <w:multiLevelType w:val="hybridMultilevel"/>
     <w:tmpl w:val="C18CA56C"/>
@@ -9436,7 +9717,93 @@
       </w:pPr>
     </w:lvl>
   </w:abstractNum>
-  <w:abstractNum w:abstractNumId="31" w15:restartNumberingAfterBreak="0">
+  <w:abstractNum w:abstractNumId="32" w15:restartNumberingAfterBreak="0">
+    <w:nsid w:val="72847D5E"/>
+    <w:multiLevelType w:val="hybridMultilevel"/>
+    <w:tmpl w:val="8DB61EEC"/>
+    <w:lvl w:ilvl="0" w:tplc="0409000F">
+      <w:start w:val="1"/>
+      <w:numFmt w:val="decimal"/>
+      <w:lvlText w:val="%1."/>
+      <w:lvlJc w:val="left"/>
+      <w:pPr>
+        <w:ind w:left="780" w:hanging="360"/>
+      </w:pPr>
+    </w:lvl>
+    <w:lvl w:ilvl="1" w:tplc="04090019" w:tentative="1">
+      <w:start w:val="1"/>
+      <w:numFmt w:val="lowerLetter"/>
+      <w:lvlText w:val="%2."/>
+      <w:lvlJc w:val="left"/>
+      <w:pPr>
+        <w:ind w:left="1500" w:hanging="360"/>
+      </w:pPr>
+    </w:lvl>
+    <w:lvl w:ilvl="2" w:tplc="0409001B" w:tentative="1">
+      <w:start w:val="1"/>
+      <w:numFmt w:val="lowerRoman"/>
+      <w:lvlText w:val="%3."/>
+      <w:lvlJc w:val="right"/>
+      <w:pPr>
+        <w:ind w:left="2220" w:hanging="180"/>
+      </w:pPr>
+    </w:lvl>
+    <w:lvl w:ilvl="3" w:tplc="0409000F" w:tentative="1">
+      <w:start w:val="1"/>
+      <w:numFmt w:val="decimal"/>
+      <w:lvlText w:val="%4."/>
+      <w:lvlJc w:val="left"/>
+      <w:pPr>
+        <w:ind w:left="2940" w:hanging="360"/>
+      </w:pPr>
+    </w:lvl>
+    <w:lvl w:ilvl="4" w:tplc="04090019" w:tentative="1">
+      <w:start w:val="1"/>
+      <w:numFmt w:val="lowerLetter"/>
+      <w:lvlText w:val="%5."/>
+      <w:lvlJc w:val="left"/>
+      <w:pPr>
+        <w:ind w:left="3660" w:hanging="360"/>
+      </w:pPr>
+    </w:lvl>
+    <w:lvl w:ilvl="5" w:tplc="0409001B" w:tentative="1">
+      <w:start w:val="1"/>
+      <w:numFmt w:val="lowerRoman"/>
+      <w:lvlText w:val="%6."/>
+      <w:lvlJc w:val="right"/>
+      <w:pPr>
+        <w:ind w:left="4380" w:hanging="180"/>
+      </w:pPr>
+    </w:lvl>
+    <w:lvl w:ilvl="6" w:tplc="0409000F" w:tentative="1">
+      <w:start w:val="1"/>
+      <w:numFmt w:val="decimal"/>
+      <w:lvlText w:val="%7."/>
+      <w:lvlJc w:val="left"/>
+      <w:pPr>
+        <w:ind w:left="5100" w:hanging="360"/>
+      </w:pPr>
+    </w:lvl>
+    <w:lvl w:ilvl="7" w:tplc="04090019" w:tentative="1">
+      <w:start w:val="1"/>
+      <w:numFmt w:val="lowerLetter"/>
+      <w:lvlText w:val="%8."/>
+      <w:lvlJc w:val="left"/>
+      <w:pPr>
+        <w:ind w:left="5820" w:hanging="360"/>
+      </w:pPr>
+    </w:lvl>
+    <w:lvl w:ilvl="8" w:tplc="0409001B" w:tentative="1">
+      <w:start w:val="1"/>
+      <w:numFmt w:val="lowerRoman"/>
+      <w:lvlText w:val="%9."/>
+      <w:lvlJc w:val="right"/>
+      <w:pPr>
+        <w:ind w:left="6540" w:hanging="180"/>
+      </w:pPr>
+    </w:lvl>
+  </w:abstractNum>
+  <w:abstractNum w:abstractNumId="33" w15:restartNumberingAfterBreak="0">
     <w:nsid w:val="72A7377A"/>
     <w:multiLevelType w:val="hybridMultilevel"/>
     <w:tmpl w:val="13B44ADC"/>
@@ -9522,7 +9889,7 @@
       </w:pPr>
     </w:lvl>
   </w:abstractNum>
-  <w:abstractNum w:abstractNumId="32" w15:restartNumberingAfterBreak="0">
+  <w:abstractNum w:abstractNumId="34" w15:restartNumberingAfterBreak="0">
     <w:nsid w:val="73B1173E"/>
     <w:multiLevelType w:val="hybridMultilevel"/>
     <w:tmpl w:val="2640D13E"/>
@@ -9643,7 +10010,7 @@
       </w:pPr>
     </w:lvl>
   </w:abstractNum>
-  <w:abstractNum w:abstractNumId="33" w15:restartNumberingAfterBreak="0">
+  <w:abstractNum w:abstractNumId="35" w15:restartNumberingAfterBreak="0">
     <w:nsid w:val="77083D49"/>
     <w:multiLevelType w:val="hybridMultilevel"/>
     <w:tmpl w:val="B9B263F2"/>
@@ -9729,7 +10096,7 @@
       </w:pPr>
     </w:lvl>
   </w:abstractNum>
-  <w:abstractNum w:abstractNumId="34" w15:restartNumberingAfterBreak="0">
+  <w:abstractNum w:abstractNumId="36" w15:restartNumberingAfterBreak="0">
     <w:nsid w:val="7DD116E7"/>
     <w:multiLevelType w:val="hybridMultilevel"/>
     <w:tmpl w:val="1FE26382"/>
@@ -9870,7 +10237,7 @@
       </w:rPr>
     </w:lvl>
   </w:abstractNum>
-  <w:abstractNum w:abstractNumId="35" w15:restartNumberingAfterBreak="0">
+  <w:abstractNum w:abstractNumId="37" w15:restartNumberingAfterBreak="0">
     <w:nsid w:val="7F9D06EE"/>
     <w:multiLevelType w:val="hybridMultilevel"/>
     <w:tmpl w:val="29E0F7D2"/>
@@ -10012,22 +10379,22 @@
     </w:lvl>
   </w:abstractNum>
   <w:num w:numId="1">
-    <w:abstractNumId w:val="28"/>
+    <w:abstractNumId w:val="29"/>
   </w:num>
   <w:num w:numId="2">
-    <w:abstractNumId w:val="27"/>
+    <w:abstractNumId w:val="28"/>
   </w:num>
   <w:num w:numId="3">
     <w:abstractNumId w:val="2"/>
   </w:num>
   <w:num w:numId="4">
-    <w:abstractNumId w:val="32"/>
+    <w:abstractNumId w:val="34"/>
   </w:num>
   <w:num w:numId="5">
-    <w:abstractNumId w:val="35"/>
+    <w:abstractNumId w:val="37"/>
   </w:num>
   <w:num w:numId="6">
-    <w:abstractNumId w:val="23"/>
+    <w:abstractNumId w:val="24"/>
   </w:num>
   <w:num w:numId="7">
     <w:abstractNumId w:val="10"/>
@@ -10036,13 +10403,13 @@
     <w:abstractNumId w:val="13"/>
   </w:num>
   <w:num w:numId="9">
-    <w:abstractNumId w:val="21"/>
+    <w:abstractNumId w:val="22"/>
   </w:num>
   <w:num w:numId="10">
     <w:abstractNumId w:val="11"/>
   </w:num>
   <w:num w:numId="11">
-    <w:abstractNumId w:val="24"/>
+    <w:abstractNumId w:val="25"/>
   </w:num>
   <w:num w:numId="12">
     <w:abstractNumId w:val="4"/>
@@ -10051,7 +10418,7 @@
     <w:abstractNumId w:val="8"/>
   </w:num>
   <w:num w:numId="14">
-    <w:abstractNumId w:val="29"/>
+    <w:abstractNumId w:val="30"/>
   </w:num>
   <w:num w:numId="15">
     <w:abstractNumId w:val="0"/>
@@ -10060,28 +10427,28 @@
     <w:abstractNumId w:val="16"/>
   </w:num>
   <w:num w:numId="17">
-    <w:abstractNumId w:val="31"/>
+    <w:abstractNumId w:val="33"/>
   </w:num>
   <w:num w:numId="18">
     <w:abstractNumId w:val="3"/>
   </w:num>
   <w:num w:numId="19">
-    <w:abstractNumId w:val="26"/>
+    <w:abstractNumId w:val="27"/>
   </w:num>
   <w:num w:numId="20">
     <w:abstractNumId w:val="12"/>
   </w:num>
   <w:num w:numId="21">
-    <w:abstractNumId w:val="34"/>
+    <w:abstractNumId w:val="36"/>
   </w:num>
   <w:num w:numId="22">
     <w:abstractNumId w:val="9"/>
   </w:num>
   <w:num w:numId="23">
-    <w:abstractNumId w:val="18"/>
+    <w:abstractNumId w:val="19"/>
   </w:num>
   <w:num w:numId="24">
-    <w:abstractNumId w:val="17"/>
+    <w:abstractNumId w:val="18"/>
   </w:num>
   <w:num w:numId="25">
     <w:abstractNumId w:val="7"/>
@@ -10096,10 +10463,10 @@
     <w:abstractNumId w:val="6"/>
   </w:num>
   <w:num w:numId="29">
-    <w:abstractNumId w:val="25"/>
+    <w:abstractNumId w:val="26"/>
   </w:num>
   <w:num w:numId="30">
-    <w:abstractNumId w:val="25"/>
+    <w:abstractNumId w:val="26"/>
     <w:lvlOverride w:ilvl="0">
       <w:startOverride w:val="1"/>
     </w:lvlOverride>
@@ -10114,22 +10481,28 @@
     <w:abstractNumId w:val="5"/>
   </w:num>
   <w:num w:numId="32">
-    <w:abstractNumId w:val="19"/>
+    <w:abstractNumId w:val="20"/>
   </w:num>
   <w:num w:numId="33">
-    <w:abstractNumId w:val="30"/>
+    <w:abstractNumId w:val="31"/>
   </w:num>
   <w:num w:numId="34">
     <w:abstractNumId w:val="14"/>
   </w:num>
   <w:num w:numId="35">
-    <w:abstractNumId w:val="22"/>
+    <w:abstractNumId w:val="23"/>
   </w:num>
   <w:num w:numId="36">
-    <w:abstractNumId w:val="20"/>
+    <w:abstractNumId w:val="21"/>
   </w:num>
   <w:num w:numId="37">
-    <w:abstractNumId w:val="33"/>
+    <w:abstractNumId w:val="35"/>
+  </w:num>
+  <w:num w:numId="38">
+    <w:abstractNumId w:val="17"/>
+  </w:num>
+  <w:num w:numId="39">
+    <w:abstractNumId w:val="32"/>
   </w:num>
   <w:numIdMacAtCleanup w:val="32"/>
 </w:numbering>
@@ -11589,20 +11962,20 @@
   <w:style w:type="paragraph" w:styleId="BodyText">
     <w:name w:val="Body Text"/>
     <w:link w:val="BodyTextChar"/>
-    <w:rsid w:val="006A2D5E"/>
+    <w:rsid w:val="00FD4347"/>
     <w:pPr>
       <w:spacing w:before="120" w:after="120"/>
     </w:pPr>
     <w:rPr>
-      <w:sz w:val="24"/>
+      <w:sz w:val="22"/>
     </w:rPr>
   </w:style>
   <w:style w:type="character" w:customStyle="1" w:styleId="BodyTextChar">
     <w:name w:val="Body Text Char"/>
     <w:link w:val="BodyText"/>
-    <w:rsid w:val="006A2D5E"/>
+    <w:rsid w:val="00FD4347"/>
     <w:rPr>
-      <w:sz w:val="24"/>
+      <w:sz w:val="22"/>
     </w:rPr>
   </w:style>
   <w:style w:type="character" w:customStyle="1" w:styleId="FooterChar">
@@ -12334,6 +12707,30 @@
 </file>
 
 <file path=customXml/item1.xml><?xml version="1.0" encoding="utf-8"?>
+<?mso-contentType ?>
+<FormTemplates xmlns="http://schemas.microsoft.com/sharepoint/v3/contenttype/forms">
+  <Display>DocumentLibraryForm</Display>
+  <Edit>DocumentLibraryForm</Edit>
+  <New>DocumentLibraryForm</New>
+</FormTemplates>
+</file>
+
+<file path=customXml/item2.xml><?xml version="1.0" encoding="utf-8"?>
+<p:properties xmlns:p="http://schemas.microsoft.com/office/2006/metadata/properties" xmlns:xsi="http://www.w3.org/2001/XMLSchema-instance" xmlns:pc="http://schemas.microsoft.com/office/infopath/2007/PartnerControls">
+  <documentManagement>
+    <SharedWithUsers xmlns="57bc6abf-ed3a-4663-bb5c-0a9a29f7915e">
+      <UserInfo>
+        <DisplayName/>
+        <AccountId xsi:nil="true"/>
+        <AccountType/>
+      </UserInfo>
+    </SharedWithUsers>
+    <SharingHintHash xmlns="f5a5b49c-1683-4cf9-9e80-d957e756a0f9">-673996517</SharingHintHash>
+  </documentManagement>
+</p:properties>
+</file>
+
+<file path=customXml/item3.xml><?xml version="1.0" encoding="utf-8"?>
 <ct:contentTypeSchema xmlns:ct="http://schemas.microsoft.com/office/2006/metadata/contentType" xmlns:ma="http://schemas.microsoft.com/office/2006/metadata/properties/metaAttributes" ct:_="" ma:_="" ma:contentTypeName="Document" ma:contentTypeID="0x010100E2C6E55B4DDC4C45BE5BA4C473ADF48E" ma:contentTypeVersion="3" ma:contentTypeDescription="Create a new document." ma:contentTypeScope="" ma:versionID="ff78ff4ea11ca709b758ff9a6b6c2882">
   <xsd:schema xmlns:xsd="http://www.w3.org/2001/XMLSchema" xmlns:xs="http://www.w3.org/2001/XMLSchema" xmlns:p="http://schemas.microsoft.com/office/2006/metadata/properties" xmlns:ns2="57bc6abf-ed3a-4663-bb5c-0a9a29f7915e" xmlns:ns3="f5a5b49c-1683-4cf9-9e80-d957e756a0f9" targetNamespace="http://schemas.microsoft.com/office/2006/metadata/properties" ma:root="true" ma:fieldsID="3d4b959947bab66dbc12e43aebd63ca4" ns2:_="" ns3:_="">
     <xsd:import namespace="57bc6abf-ed3a-4663-bb5c-0a9a29f7915e"/>
@@ -12492,35 +12889,36 @@
 </ct:contentTypeSchema>
 </file>
 
-<file path=customXml/item2.xml><?xml version="1.0" encoding="utf-8"?>
-<?mso-contentType ?>
-<FormTemplates xmlns="http://schemas.microsoft.com/sharepoint/v3/contenttype/forms">
-  <Display>DocumentLibraryForm</Display>
-  <Edit>DocumentLibraryForm</Edit>
-  <New>DocumentLibraryForm</New>
-</FormTemplates>
-</file>
-
-<file path=customXml/item3.xml><?xml version="1.0" encoding="utf-8"?>
-<p:properties xmlns:p="http://schemas.microsoft.com/office/2006/metadata/properties" xmlns:xsi="http://www.w3.org/2001/XMLSchema-instance" xmlns:pc="http://schemas.microsoft.com/office/infopath/2007/PartnerControls">
-  <documentManagement>
-    <SharedWithUsers xmlns="57bc6abf-ed3a-4663-bb5c-0a9a29f7915e">
-      <UserInfo>
-        <DisplayName/>
-        <AccountId xsi:nil="true"/>
-        <AccountType/>
-      </UserInfo>
-    </SharedWithUsers>
-    <SharingHintHash xmlns="f5a5b49c-1683-4cf9-9e80-d957e756a0f9">-673996517</SharingHintHash>
-  </documentManagement>
-</p:properties>
-</file>
-
 <file path=customXml/item4.xml><?xml version="1.0" encoding="utf-8"?>
 <b:Sources xmlns:b="http://schemas.openxmlformats.org/officeDocument/2006/bibliography" xmlns="http://schemas.openxmlformats.org/officeDocument/2006/bibliography" SelectedStyle="\APASixthEditionOfficeOnline.xsl" StyleName="APA" Version="6"/>
 </file>
 
 <file path=customXml/itemProps1.xml><?xml version="1.0" encoding="utf-8"?>
+<ds:datastoreItem xmlns:ds="http://schemas.openxmlformats.org/officeDocument/2006/customXml" ds:itemID="{23F036D2-19BA-4C99-9773-D72645E43E75}">
+  <ds:schemaRefs>
+    <ds:schemaRef ds:uri="http://schemas.microsoft.com/sharepoint/v3/contenttype/forms"/>
+  </ds:schemaRefs>
+</ds:datastoreItem>
+</file>
+
+<file path=customXml/itemProps2.xml><?xml version="1.0" encoding="utf-8"?>
+<ds:datastoreItem xmlns:ds="http://schemas.openxmlformats.org/officeDocument/2006/customXml" ds:itemID="{94C47194-3FC1-4C2F-A5A3-635D9B02AAF3}">
+  <ds:schemaRefs>
+    <ds:schemaRef ds:uri="http://schemas.microsoft.com/office/infopath/2007/PartnerControls"/>
+    <ds:schemaRef ds:uri="http://purl.org/dc/elements/1.1/"/>
+    <ds:schemaRef ds:uri="http://schemas.microsoft.com/office/2006/metadata/properties"/>
+    <ds:schemaRef ds:uri="f5a5b49c-1683-4cf9-9e80-d957e756a0f9"/>
+    <ds:schemaRef ds:uri="http://schemas.microsoft.com/office/2006/documentManagement/types"/>
+    <ds:schemaRef ds:uri="http://schemas.openxmlformats.org/package/2006/metadata/core-properties"/>
+    <ds:schemaRef ds:uri="http://purl.org/dc/dcmitype/"/>
+    <ds:schemaRef ds:uri="57bc6abf-ed3a-4663-bb5c-0a9a29f7915e"/>
+    <ds:schemaRef ds:uri="http://www.w3.org/XML/1998/namespace"/>
+    <ds:schemaRef ds:uri="http://purl.org/dc/terms/"/>
+  </ds:schemaRefs>
+</ds:datastoreItem>
+</file>
+
+<file path=customXml/itemProps3.xml><?xml version="1.0" encoding="utf-8"?>
 <ds:datastoreItem xmlns:ds="http://schemas.openxmlformats.org/officeDocument/2006/customXml" ds:itemID="{1C492218-5C45-4BBD-8365-B031D795A802}">
   <ds:schemaRefs>
     <ds:schemaRef ds:uri="http://schemas.microsoft.com/office/2006/metadata/contentType"/>
@@ -12539,33 +12937,8 @@
 </ds:datastoreItem>
 </file>
 
-<file path=customXml/itemProps2.xml><?xml version="1.0" encoding="utf-8"?>
-<ds:datastoreItem xmlns:ds="http://schemas.openxmlformats.org/officeDocument/2006/customXml" ds:itemID="{23F036D2-19BA-4C99-9773-D72645E43E75}">
-  <ds:schemaRefs>
-    <ds:schemaRef ds:uri="http://schemas.microsoft.com/sharepoint/v3/contenttype/forms"/>
-  </ds:schemaRefs>
-</ds:datastoreItem>
-</file>
-
-<file path=customXml/itemProps3.xml><?xml version="1.0" encoding="utf-8"?>
-<ds:datastoreItem xmlns:ds="http://schemas.openxmlformats.org/officeDocument/2006/customXml" ds:itemID="{94C47194-3FC1-4C2F-A5A3-635D9B02AAF3}">
-  <ds:schemaRefs>
-    <ds:schemaRef ds:uri="http://schemas.openxmlformats.org/package/2006/metadata/core-properties"/>
-    <ds:schemaRef ds:uri="http://purl.org/dc/elements/1.1/"/>
-    <ds:schemaRef ds:uri="http://schemas.microsoft.com/office/infopath/2007/PartnerControls"/>
-    <ds:schemaRef ds:uri="http://schemas.microsoft.com/office/2006/metadata/properties"/>
-    <ds:schemaRef ds:uri="http://purl.org/dc/terms/"/>
-    <ds:schemaRef ds:uri="http://schemas.microsoft.com/office/2006/documentManagement/types"/>
-    <ds:schemaRef ds:uri="f5a5b49c-1683-4cf9-9e80-d957e756a0f9"/>
-    <ds:schemaRef ds:uri="57bc6abf-ed3a-4663-bb5c-0a9a29f7915e"/>
-    <ds:schemaRef ds:uri="http://www.w3.org/XML/1998/namespace"/>
-    <ds:schemaRef ds:uri="http://purl.org/dc/dcmitype/"/>
-  </ds:schemaRefs>
-</ds:datastoreItem>
-</file>
-
 <file path=customXml/itemProps4.xml><?xml version="1.0" encoding="utf-8"?>
-<ds:datastoreItem xmlns:ds="http://schemas.openxmlformats.org/officeDocument/2006/customXml" ds:itemID="{11E79C41-40A7-4C59-9D65-67E925F2687D}">
+<ds:datastoreItem xmlns:ds="http://schemas.openxmlformats.org/officeDocument/2006/customXml" ds:itemID="{C4370899-4ADA-4DE1-A50B-F419AE93A710}">
   <ds:schemaRefs>
     <ds:schemaRef ds:uri="http://schemas.openxmlformats.org/officeDocument/2006/bibliography"/>
   </ds:schemaRefs>

</xml_diff>